<commit_message>
modificacion del reporte 1
</commit_message>
<xml_diff>
--- a/PrimerReporteParcialPT2.docx
+++ b/PrimerReporteParcialPT2.docx
@@ -472,7 +472,6 @@
           <w:szCs w:val="40"/>
         </w:rPr>
       </w:pPr>
-      <w:proofErr w:type="spellStart"/>
       <w:r>
         <w:rPr>
           <w:rFonts w:ascii="Arial" w:hAnsi="Arial" w:cs="Arial"/>
@@ -481,40 +480,7 @@
           <w:sz w:val="40"/>
           <w:szCs w:val="40"/>
         </w:rPr>
-        <w:t>Villordo</w:t>
-      </w:r>
-      <w:proofErr w:type="spellEnd"/>
-      <w:r>
-        <w:rPr>
-          <w:rFonts w:ascii="Arial" w:hAnsi="Arial" w:cs="Arial"/>
-          <w:b/>
-          <w:bCs/>
-          <w:sz w:val="40"/>
-          <w:szCs w:val="40"/>
-        </w:rPr>
-        <w:t xml:space="preserve"> Jiménez </w:t>
-      </w:r>
-      <w:proofErr w:type="spellStart"/>
-      <w:r>
-        <w:rPr>
-          <w:rFonts w:ascii="Arial" w:hAnsi="Arial" w:cs="Arial"/>
-          <w:b/>
-          <w:bCs/>
-          <w:sz w:val="40"/>
-          <w:szCs w:val="40"/>
-        </w:rPr>
-        <w:t>Iclia</w:t>
-      </w:r>
-      <w:proofErr w:type="spellEnd"/>
-      <w:r>
-        <w:rPr>
-          <w:rFonts w:ascii="Arial" w:hAnsi="Arial" w:cs="Arial"/>
-          <w:b/>
-          <w:bCs/>
-          <w:sz w:val="40"/>
-          <w:szCs w:val="40"/>
-        </w:rPr>
-        <w:t xml:space="preserve"> </w:t>
+        <w:t xml:space="preserve">Villordo Jiménez Iclia </w:t>
       </w:r>
     </w:p>
     <w:p>
@@ -1196,62 +1162,58 @@
         </w:rPr>
         <w:t xml:space="preserve"> </w:t>
       </w:r>
-      <w:proofErr w:type="spellStart"/>
-      <w:r>
-        <w:rPr>
-          <w:rFonts w:ascii="Arial" w:hAnsi="Arial" w:cs="Arial"/>
-          <w:b/>
-          <w:bCs/>
-          <w:sz w:val="24"/>
-          <w:szCs w:val="24"/>
-        </w:rPr>
-        <w:t>Window-Based</w:t>
-      </w:r>
-      <w:proofErr w:type="spellEnd"/>
-      <w:r>
-        <w:rPr>
-          <w:rFonts w:ascii="Arial" w:hAnsi="Arial" w:cs="Arial"/>
-          <w:b/>
-          <w:bCs/>
-          <w:sz w:val="24"/>
-          <w:szCs w:val="24"/>
-        </w:rPr>
-        <w:t>, Server-</w:t>
-      </w:r>
-      <w:proofErr w:type="spellStart"/>
-      <w:r>
-        <w:rPr>
-          <w:rFonts w:ascii="Arial" w:hAnsi="Arial" w:cs="Arial"/>
-          <w:b/>
-          <w:bCs/>
-          <w:sz w:val="24"/>
-          <w:szCs w:val="24"/>
-        </w:rPr>
-        <w:t>Assisted</w:t>
-      </w:r>
-      <w:proofErr w:type="spellEnd"/>
-      <w:r>
-        <w:rPr>
-          <w:rFonts w:ascii="Arial" w:hAnsi="Arial" w:cs="Arial"/>
-          <w:b/>
-          <w:bCs/>
-          <w:sz w:val="24"/>
-          <w:szCs w:val="24"/>
-        </w:rPr>
-        <w:t xml:space="preserve"> P2P Network </w:t>
-      </w:r>
-      <w:proofErr w:type="spellStart"/>
-      <w:r>
-        <w:rPr>
-          <w:rFonts w:ascii="Arial" w:hAnsi="Arial" w:cs="Arial"/>
-          <w:b/>
-          <w:bCs/>
-          <w:sz w:val="24"/>
-          <w:szCs w:val="24"/>
-        </w:rPr>
-        <w:t>forVoD</w:t>
-      </w:r>
-      <w:proofErr w:type="spellEnd"/>
+      <w:r>
+        <w:rPr>
+          <w:rFonts w:ascii="Arial" w:hAnsi="Arial" w:cs="Arial"/>
+          <w:b/>
+          <w:bCs/>
+          <w:sz w:val="24"/>
+          <w:szCs w:val="24"/>
+        </w:rPr>
+        <w:t>Window-Based, Server-Assisted P2P Network forVoD Services with QoE Guarantees</w:t>
+      </w:r>
+      <w:r>
+        <w:rPr>
+          <w:rFonts w:ascii="Arial" w:hAnsi="Arial" w:cs="Arial"/>
+          <w:b/>
+          <w:bCs/>
+          <w:sz w:val="24"/>
+          <w:szCs w:val="24"/>
+        </w:rPr>
+        <w:t xml:space="preserve">” esto con la finalidad de tener las bases fundamentales verificar el funcionamiento de esa cadena </w:t>
+      </w:r>
+      <w:r>
+        <w:rPr>
+          <w:rFonts w:ascii="Arial" w:hAnsi="Arial" w:cs="Arial"/>
+          <w:b/>
+          <w:bCs/>
+          <w:sz w:val="24"/>
+          <w:szCs w:val="24"/>
+        </w:rPr>
+        <w:t>y una vez que se obtenga el comportamiento deseado se procederá a realizar la adecuación a los servicios de video bajo demanda con los cambios pertinentes.</w:t>
+      </w:r>
+    </w:p>
+    <w:p>
+      <w:pPr>
+        <w:jc w:val="both"/>
+        <w:rPr>
+          <w:rFonts w:ascii="Arial" w:hAnsi="Arial" w:cs="Arial"/>
+          <w:b/>
+          <w:bCs/>
+          <w:sz w:val="24"/>
+          <w:szCs w:val="24"/>
+        </w:rPr>
+      </w:pPr>
+      <w:r>
+        <w:rPr>
+          <w:rFonts w:ascii="Arial" w:hAnsi="Arial" w:cs="Arial"/>
+          <w:b/>
+          <w:bCs/>
+          <w:sz w:val="24"/>
+          <w:szCs w:val="24"/>
+        </w:rPr>
+        <w:t>Resultados:</w:t>
+      </w:r>
       <w:r>
         <w:rPr>
           <w:rFonts w:ascii="Arial" w:hAnsi="Arial" w:cs="Arial"/>
@@ -1262,103 +1224,130 @@
         </w:rPr>
         <w:t xml:space="preserve"> </w:t>
       </w:r>
-      <w:proofErr w:type="spellStart"/>
-      <w:r>
-        <w:rPr>
-          <w:rFonts w:ascii="Arial" w:hAnsi="Arial" w:cs="Arial"/>
-          <w:b/>
-          <w:bCs/>
-          <w:sz w:val="24"/>
-          <w:szCs w:val="24"/>
-        </w:rPr>
-        <w:t>Services</w:t>
-      </w:r>
-      <w:proofErr w:type="spellEnd"/>
-      <w:r>
-        <w:rPr>
-          <w:rFonts w:ascii="Arial" w:hAnsi="Arial" w:cs="Arial"/>
-          <w:b/>
-          <w:bCs/>
-          <w:sz w:val="24"/>
-          <w:szCs w:val="24"/>
-        </w:rPr>
-        <w:t xml:space="preserve"> </w:t>
-      </w:r>
-      <w:proofErr w:type="spellStart"/>
-      <w:r>
-        <w:rPr>
-          <w:rFonts w:ascii="Arial" w:hAnsi="Arial" w:cs="Arial"/>
-          <w:b/>
-          <w:bCs/>
-          <w:sz w:val="24"/>
-          <w:szCs w:val="24"/>
-        </w:rPr>
-        <w:t>with</w:t>
-      </w:r>
-      <w:proofErr w:type="spellEnd"/>
-      <w:r>
-        <w:rPr>
-          <w:rFonts w:ascii="Arial" w:hAnsi="Arial" w:cs="Arial"/>
-          <w:b/>
-          <w:bCs/>
-          <w:sz w:val="24"/>
-          <w:szCs w:val="24"/>
-        </w:rPr>
-        <w:t xml:space="preserve"> </w:t>
-      </w:r>
-      <w:proofErr w:type="spellStart"/>
-      <w:r>
-        <w:rPr>
-          <w:rFonts w:ascii="Arial" w:hAnsi="Arial" w:cs="Arial"/>
-          <w:b/>
-          <w:bCs/>
-          <w:sz w:val="24"/>
-          <w:szCs w:val="24"/>
-        </w:rPr>
-        <w:t>QoE</w:t>
-      </w:r>
-      <w:proofErr w:type="spellEnd"/>
-      <w:r>
-        <w:rPr>
-          <w:rFonts w:ascii="Arial" w:hAnsi="Arial" w:cs="Arial"/>
-          <w:b/>
-          <w:bCs/>
-          <w:sz w:val="24"/>
-          <w:szCs w:val="24"/>
-        </w:rPr>
-        <w:t xml:space="preserve"> </w:t>
-      </w:r>
-      <w:proofErr w:type="spellStart"/>
-      <w:r>
-        <w:rPr>
-          <w:rFonts w:ascii="Arial" w:hAnsi="Arial" w:cs="Arial"/>
-          <w:b/>
-          <w:bCs/>
-          <w:sz w:val="24"/>
-          <w:szCs w:val="24"/>
-        </w:rPr>
-        <w:t>Guarantees</w:t>
-      </w:r>
-      <w:proofErr w:type="spellEnd"/>
-      <w:r>
-        <w:rPr>
-          <w:rFonts w:ascii="Arial" w:hAnsi="Arial" w:cs="Arial"/>
-          <w:b/>
-          <w:bCs/>
-          <w:sz w:val="24"/>
-          <w:szCs w:val="24"/>
-        </w:rPr>
-        <w:t xml:space="preserve">” esto con la finalidad de tener las bases fundamentales verificar el funcionamiento de esa cadena </w:t>
-      </w:r>
-      <w:r>
-        <w:rPr>
-          <w:rFonts w:ascii="Arial" w:hAnsi="Arial" w:cs="Arial"/>
-          <w:b/>
-          <w:bCs/>
-          <w:sz w:val="24"/>
-          <w:szCs w:val="24"/>
-        </w:rPr>
-        <w:t>y una vez que se obtenga el comportamiento deseado se procederá a realizar la adecuación a los servicios de video bajo demanda con los cambios pertinentes.</w:t>
+      <w:r>
+        <w:rPr>
+          <w:rFonts w:ascii="Arial" w:hAnsi="Arial" w:cs="Arial"/>
+          <w:b/>
+          <w:bCs/>
+          <w:sz w:val="24"/>
+          <w:szCs w:val="24"/>
+        </w:rPr>
+        <w:t xml:space="preserve">con la simulación se puede obtener el tipo de evento que ocurre cada que se realiza una iteración ya sea un arribo, un abandono y una transferencia a otra ventana, el </w:t>
+      </w:r>
+      <w:r>
+        <w:rPr>
+          <w:rFonts w:ascii="Arial" w:hAnsi="Arial" w:cs="Arial"/>
+          <w:b/>
+          <w:bCs/>
+          <w:sz w:val="24"/>
+          <w:szCs w:val="24"/>
+        </w:rPr>
+        <w:t>número</w:t>
+      </w:r>
+      <w:r>
+        <w:rPr>
+          <w:rFonts w:ascii="Arial" w:hAnsi="Arial" w:cs="Arial"/>
+          <w:b/>
+          <w:bCs/>
+          <w:sz w:val="24"/>
+          <w:szCs w:val="24"/>
+        </w:rPr>
+        <w:t xml:space="preserve"> de peers por ventana y al final de las iteraciones se obtienen las tasas promedio de abandono, arribo</w:t>
+      </w:r>
+      <w:r>
+        <w:rPr>
+          <w:rFonts w:ascii="Arial" w:hAnsi="Arial" w:cs="Arial"/>
+          <w:b/>
+          <w:bCs/>
+          <w:sz w:val="24"/>
+          <w:szCs w:val="24"/>
+        </w:rPr>
+        <w:t xml:space="preserve"> y descarga.</w:t>
+      </w:r>
+    </w:p>
+    <w:p>
+      <w:pPr>
+        <w:jc w:val="center"/>
+        <w:rPr>
+          <w:rFonts w:ascii="Arial" w:hAnsi="Arial" w:cs="Arial"/>
+          <w:b/>
+          <w:bCs/>
+          <w:sz w:val="24"/>
+          <w:szCs w:val="24"/>
+        </w:rPr>
+      </w:pPr>
+      <w:r>
+        <w:rPr>
+          <w:rFonts w:ascii="Arial" w:hAnsi="Arial" w:cs="Arial"/>
+          <w:b/>
+          <w:bCs/>
+          <w:noProof/>
+          <w:sz w:val="24"/>
+          <w:szCs w:val="24"/>
+        </w:rPr>
+        <w:drawing>
+          <wp:inline distT="0" distB="0" distL="0" distR="0" wp14:anchorId="08B49073" wp14:editId="3732547A">
+            <wp:extent cx="4756394" cy="3594285"/>
+            <wp:effectExtent l="0" t="0" r="6350" b="6350"/>
+            <wp:docPr id="1" name="Imagen 1"/>
+            <wp:cNvGraphicFramePr>
+              <a:graphicFrameLocks xmlns:a="http://schemas.openxmlformats.org/drawingml/2006/main" noChangeAspect="1"/>
+            </wp:cNvGraphicFramePr>
+            <a:graphic xmlns:a="http://schemas.openxmlformats.org/drawingml/2006/main">
+              <a:graphicData uri="http://schemas.openxmlformats.org/drawingml/2006/picture">
+                <pic:pic xmlns:pic="http://schemas.openxmlformats.org/drawingml/2006/picture">
+                  <pic:nvPicPr>
+                    <pic:cNvPr id="1" name="Imagen 1"/>
+                    <pic:cNvPicPr/>
+                  </pic:nvPicPr>
+                  <pic:blipFill>
+                    <a:blip r:embed="rId13">
+                      <a:extLst>
+                        <a:ext uri="{28A0092B-C50C-407E-A947-70E740481C1C}">
+                          <a14:useLocalDpi xmlns:a14="http://schemas.microsoft.com/office/drawing/2010/main" val="0"/>
+                        </a:ext>
+                      </a:extLst>
+                    </a:blip>
+                    <a:stretch>
+                      <a:fillRect/>
+                    </a:stretch>
+                  </pic:blipFill>
+                  <pic:spPr>
+                    <a:xfrm>
+                      <a:off x="0" y="0"/>
+                      <a:ext cx="4756394" cy="3594285"/>
+                    </a:xfrm>
+                    <a:prstGeom prst="rect">
+                      <a:avLst/>
+                    </a:prstGeom>
+                  </pic:spPr>
+                </pic:pic>
+              </a:graphicData>
+            </a:graphic>
+          </wp:inline>
+        </w:drawing>
+      </w:r>
+    </w:p>
+    <w:p>
+      <w:pPr>
+        <w:jc w:val="center"/>
+        <w:rPr>
+          <w:rFonts w:ascii="Arial" w:hAnsi="Arial" w:cs="Arial"/>
+          <w:b/>
+          <w:bCs/>
+          <w:sz w:val="24"/>
+          <w:szCs w:val="24"/>
+        </w:rPr>
+      </w:pPr>
+      <w:r>
+        <w:rPr>
+          <w:rFonts w:ascii="Arial" w:hAnsi="Arial" w:cs="Arial"/>
+          <w:b/>
+          <w:bCs/>
+          <w:sz w:val="24"/>
+          <w:szCs w:val="24"/>
+        </w:rPr>
+        <w:t>Tabla 1. Variables que se utilizan para obtener los parámetros de la simulación</w:t>
       </w:r>
     </w:p>
     <w:p>
@@ -1366,287 +1355,59 @@
         <w:jc w:val="both"/>
         <w:rPr>
           <w:rFonts w:ascii="Arial" w:hAnsi="Arial" w:cs="Arial"/>
-          <w:b/>
-          <w:bCs/>
-          <w:sz w:val="24"/>
-          <w:szCs w:val="24"/>
-        </w:rPr>
-      </w:pPr>
-      <w:r>
-        <w:rPr>
-          <w:rFonts w:ascii="Arial" w:hAnsi="Arial" w:cs="Arial"/>
-          <w:b/>
-          <w:bCs/>
-          <w:sz w:val="24"/>
-          <w:szCs w:val="24"/>
-        </w:rPr>
-        <w:t>Resultados:</w:t>
-      </w:r>
-      <w:r>
-        <w:rPr>
-          <w:rFonts w:ascii="Arial" w:hAnsi="Arial" w:cs="Arial"/>
-          <w:b/>
-          <w:bCs/>
-          <w:sz w:val="24"/>
-          <w:szCs w:val="24"/>
-        </w:rPr>
-        <w:t xml:space="preserve"> </w:t>
-      </w:r>
-      <w:r>
-        <w:rPr>
-          <w:rFonts w:ascii="Arial" w:hAnsi="Arial" w:cs="Arial"/>
-          <w:b/>
-          <w:bCs/>
-          <w:sz w:val="24"/>
-          <w:szCs w:val="24"/>
-        </w:rPr>
-        <w:t xml:space="preserve">con la simulación se puede obtener el tipo de evento que ocurre cada que se realiza una iteración ya sea un arribo, un abandono y una transferencia a otra ventana, el </w:t>
-      </w:r>
-      <w:proofErr w:type="spellStart"/>
-      <w:r>
-        <w:rPr>
-          <w:rFonts w:ascii="Arial" w:hAnsi="Arial" w:cs="Arial"/>
-          <w:b/>
-          <w:bCs/>
-          <w:sz w:val="24"/>
-          <w:szCs w:val="24"/>
-        </w:rPr>
-        <w:t>numero</w:t>
-      </w:r>
-      <w:proofErr w:type="spellEnd"/>
-      <w:r>
-        <w:rPr>
-          <w:rFonts w:ascii="Arial" w:hAnsi="Arial" w:cs="Arial"/>
-          <w:b/>
-          <w:bCs/>
-          <w:sz w:val="24"/>
-          <w:szCs w:val="24"/>
-        </w:rPr>
-        <w:t xml:space="preserve"> de </w:t>
-      </w:r>
-      <w:proofErr w:type="spellStart"/>
-      <w:r>
-        <w:rPr>
-          <w:rFonts w:ascii="Arial" w:hAnsi="Arial" w:cs="Arial"/>
-          <w:b/>
-          <w:bCs/>
-          <w:sz w:val="24"/>
-          <w:szCs w:val="24"/>
-        </w:rPr>
-        <w:t>peers</w:t>
-      </w:r>
-      <w:proofErr w:type="spellEnd"/>
-      <w:r>
-        <w:rPr>
-          <w:rFonts w:ascii="Arial" w:hAnsi="Arial" w:cs="Arial"/>
-          <w:b/>
-          <w:bCs/>
-          <w:sz w:val="24"/>
-          <w:szCs w:val="24"/>
-        </w:rPr>
-        <w:t xml:space="preserve"> por ventana y al final de las iteraciones se obtienen las tasas promedio de abandono, arribo</w:t>
-      </w:r>
-      <w:r>
-        <w:rPr>
-          <w:rFonts w:ascii="Arial" w:hAnsi="Arial" w:cs="Arial"/>
-          <w:b/>
-          <w:bCs/>
-          <w:sz w:val="24"/>
-          <w:szCs w:val="24"/>
-        </w:rPr>
-        <w:t xml:space="preserve"> y descarga.</w:t>
-      </w:r>
+          <w:sz w:val="24"/>
+          <w:szCs w:val="24"/>
+        </w:rPr>
+      </w:pPr>
     </w:p>
     <w:p>
       <w:pPr>
         <w:jc w:val="both"/>
         <w:rPr>
           <w:rFonts w:ascii="Arial" w:hAnsi="Arial" w:cs="Arial"/>
-          <w:sz w:val="24"/>
-          <w:szCs w:val="24"/>
-        </w:rPr>
-      </w:pPr>
-    </w:p>
-    <w:p>
-      <w:pPr>
-        <w:jc w:val="both"/>
-        <w:rPr>
-          <w:rFonts w:ascii="Arial" w:hAnsi="Arial" w:cs="Arial"/>
-          <w:b/>
-          <w:bCs/>
-          <w:sz w:val="24"/>
-          <w:szCs w:val="24"/>
-        </w:rPr>
-      </w:pPr>
-      <w:r>
-        <w:rPr>
-          <w:rFonts w:ascii="Arial" w:hAnsi="Arial" w:cs="Arial"/>
-          <w:b/>
-          <w:bCs/>
-          <w:sz w:val="24"/>
-          <w:szCs w:val="24"/>
-        </w:rPr>
-        <w:t>Conclusión:</w:t>
-      </w:r>
-      <w:r>
-        <w:rPr>
-          <w:rFonts w:ascii="Arial" w:hAnsi="Arial" w:cs="Arial"/>
-          <w:b/>
-          <w:bCs/>
-          <w:sz w:val="24"/>
-          <w:szCs w:val="24"/>
-        </w:rPr>
-        <w:t xml:space="preserve"> Se elaboro un diagrama de flujo del programa que se esta realizando dentro de Matlab para su mayor entendimiento; </w:t>
-      </w:r>
-      <w:r>
-        <w:rPr>
-          <w:rFonts w:ascii="Arial" w:hAnsi="Arial" w:cs="Arial"/>
-          <w:b/>
-          <w:bCs/>
-          <w:sz w:val="24"/>
-          <w:szCs w:val="24"/>
-        </w:rPr>
-        <w:t>se tienen dos versiones del programa uno el cual se tienen valores muy similares a los del artículo arriba mencionado y la segunda versión se realizan cambios en las variables y las operaciones para la obtención de los estados de la cadena y de esta manera poder hacer la adecuación a los servicios de video en vivo.</w:t>
-      </w:r>
-    </w:p>
-    <w:p>
-      <w:pPr>
-        <w:jc w:val="both"/>
-        <w:rPr>
-          <w:rFonts w:ascii="Arial" w:hAnsi="Arial" w:cs="Arial"/>
-          <w:b/>
-          <w:bCs/>
-          <w:sz w:val="24"/>
-          <w:szCs w:val="24"/>
-        </w:rPr>
-      </w:pPr>
-    </w:p>
-    <w:p>
-      <w:pPr>
-        <w:jc w:val="both"/>
-        <w:rPr>
-          <w:rFonts w:ascii="Arial" w:hAnsi="Arial" w:cs="Arial"/>
-          <w:b/>
-          <w:bCs/>
-          <w:sz w:val="24"/>
-          <w:szCs w:val="24"/>
-        </w:rPr>
-      </w:pPr>
-    </w:p>
-    <w:p>
-      <w:pPr>
-        <w:jc w:val="both"/>
-        <w:rPr>
-          <w:rFonts w:ascii="Arial" w:hAnsi="Arial" w:cs="Arial"/>
-          <w:b/>
-          <w:bCs/>
-          <w:sz w:val="24"/>
-          <w:szCs w:val="24"/>
-        </w:rPr>
-      </w:pPr>
-    </w:p>
-    <w:p>
-      <w:pPr>
-        <w:jc w:val="both"/>
-        <w:rPr>
-          <w:rFonts w:ascii="Arial" w:hAnsi="Arial" w:cs="Arial"/>
-          <w:b/>
-          <w:bCs/>
-          <w:sz w:val="24"/>
-          <w:szCs w:val="24"/>
-        </w:rPr>
-      </w:pPr>
-    </w:p>
-    <w:p>
-      <w:pPr>
-        <w:jc w:val="both"/>
-        <w:rPr>
-          <w:rFonts w:ascii="Arial" w:hAnsi="Arial" w:cs="Arial"/>
-          <w:b/>
-          <w:bCs/>
-          <w:sz w:val="24"/>
-          <w:szCs w:val="24"/>
-        </w:rPr>
-      </w:pPr>
-    </w:p>
-    <w:p>
-      <w:pPr>
-        <w:jc w:val="both"/>
-        <w:rPr>
-          <w:rFonts w:ascii="Arial" w:hAnsi="Arial" w:cs="Arial"/>
-          <w:b/>
-          <w:bCs/>
-          <w:sz w:val="24"/>
-          <w:szCs w:val="24"/>
-        </w:rPr>
-      </w:pPr>
-    </w:p>
-    <w:p>
-      <w:pPr>
-        <w:jc w:val="both"/>
-        <w:rPr>
-          <w:rFonts w:ascii="Arial" w:hAnsi="Arial" w:cs="Arial"/>
-          <w:b/>
-          <w:bCs/>
-          <w:sz w:val="24"/>
-          <w:szCs w:val="24"/>
-        </w:rPr>
-      </w:pPr>
-    </w:p>
-    <w:p>
-      <w:pPr>
-        <w:jc w:val="both"/>
-        <w:rPr>
-          <w:rFonts w:ascii="Arial" w:hAnsi="Arial" w:cs="Arial"/>
-          <w:b/>
-          <w:bCs/>
-          <w:sz w:val="24"/>
-          <w:szCs w:val="24"/>
-        </w:rPr>
-      </w:pPr>
-    </w:p>
-    <w:p>
-      <w:pPr>
-        <w:jc w:val="both"/>
-        <w:rPr>
-          <w:rFonts w:ascii="Arial" w:hAnsi="Arial" w:cs="Arial"/>
-          <w:b/>
-          <w:bCs/>
-          <w:sz w:val="24"/>
-          <w:szCs w:val="24"/>
-        </w:rPr>
-      </w:pPr>
-    </w:p>
-    <w:p>
-      <w:pPr>
-        <w:jc w:val="both"/>
-        <w:rPr>
-          <w:rFonts w:ascii="Arial" w:hAnsi="Arial" w:cs="Arial"/>
-          <w:b/>
-          <w:bCs/>
-          <w:sz w:val="24"/>
-          <w:szCs w:val="24"/>
-        </w:rPr>
-      </w:pPr>
-    </w:p>
-    <w:p>
-      <w:pPr>
-        <w:tabs>
-          <w:tab w:val="left" w:pos="3370"/>
-        </w:tabs>
-        <w:rPr>
-          <w:rFonts w:ascii="Arial" w:hAnsi="Arial" w:cs="Arial"/>
+          <w:b/>
+          <w:bCs/>
           <w:sz w:val="24"/>
           <w:szCs w:val="24"/>
         </w:rPr>
         <w:sectPr>
-          <w:footerReference w:type="default" r:id="rId13"/>
+          <w:footerReference w:type="default" r:id="rId14"/>
           <w:pgSz w:w="12240" w:h="15840"/>
           <w:pgMar w:top="781" w:right="1325" w:bottom="851" w:left="1276" w:header="708" w:footer="545" w:gutter="0"/>
           <w:cols w:space="708"/>
           <w:docGrid w:linePitch="360"/>
         </w:sectPr>
       </w:pPr>
+      <w:r>
+        <w:rPr>
+          <w:rFonts w:ascii="Arial" w:hAnsi="Arial" w:cs="Arial"/>
+          <w:b/>
+          <w:bCs/>
+          <w:sz w:val="24"/>
+          <w:szCs w:val="24"/>
+        </w:rPr>
+        <w:t>Conclusión:</w:t>
+      </w:r>
+      <w:r>
+        <w:rPr>
+          <w:rFonts w:ascii="Arial" w:hAnsi="Arial" w:cs="Arial"/>
+          <w:b/>
+          <w:bCs/>
+          <w:sz w:val="24"/>
+          <w:szCs w:val="24"/>
+        </w:rPr>
+        <w:t xml:space="preserve"> Se elaboro un diagrama de flujo del programa que se esta realizando dentro de Matlab para su mayor entendimiento; </w:t>
+      </w:r>
+      <w:r>
+        <w:rPr>
+          <w:rFonts w:ascii="Arial" w:hAnsi="Arial" w:cs="Arial"/>
+          <w:b/>
+          <w:bCs/>
+          <w:sz w:val="24"/>
+          <w:szCs w:val="24"/>
+        </w:rPr>
+        <w:t>se tienen dos versiones del programa uno el cual se tienen valores muy similares a los del artículo arriba mencionado y la segunda versión se realizan cambios en las variables y las operaciones para la obtención de los estados de la cadena y de esta manera poder hacer la adecuación a los servicios de video en vivo.</w:t>
+      </w:r>
       <w:r>
         <w:rPr>
           <w:rFonts w:ascii="Arial" w:hAnsi="Arial" w:cs="Arial"/>
@@ -1709,7 +1470,7 @@
                     <pic:cNvPicPr/>
                   </pic:nvPicPr>
                   <pic:blipFill>
-                    <a:blip r:embed="rId14">
+                    <a:blip r:embed="rId15">
                       <a:extLst>
                         <a:ext uri="{28A0092B-C50C-407E-A947-70E740481C1C}">
                           <a14:useLocalDpi xmlns:a14="http://schemas.microsoft.com/office/drawing/2010/main" val="0"/>
@@ -1805,7 +1566,7 @@
                     <pic:cNvPicPr/>
                   </pic:nvPicPr>
                   <pic:blipFill>
-                    <a:blip r:embed="rId15">
+                    <a:blip r:embed="rId16">
                       <a:extLst>
                         <a:ext uri="{28A0092B-C50C-407E-A947-70E740481C1C}">
                           <a14:useLocalDpi xmlns:a14="http://schemas.microsoft.com/office/drawing/2010/main" val="0"/>
@@ -1988,29 +1749,7 @@
           <w:sz w:val="24"/>
           <w:szCs w:val="24"/>
         </w:rPr>
-        <w:t xml:space="preserve">mplementar el esquema DU en la cadena de Markov para ver si es aplicable a los servicios de video en vivo y que los recursos se distribuyan de manera adecuada como lo vayan requiriendo los </w:t>
-      </w:r>
-      <w:proofErr w:type="spellStart"/>
-      <w:r>
-        <w:rPr>
-          <w:rFonts w:ascii="Arial" w:hAnsi="Arial" w:cs="Arial"/>
-          <w:b/>
-          <w:bCs/>
-          <w:sz w:val="24"/>
-          <w:szCs w:val="24"/>
-        </w:rPr>
-        <w:t>peers</w:t>
-      </w:r>
-      <w:proofErr w:type="spellEnd"/>
-      <w:r>
-        <w:rPr>
-          <w:rFonts w:ascii="Arial" w:hAnsi="Arial" w:cs="Arial"/>
-          <w:b/>
-          <w:bCs/>
-          <w:sz w:val="24"/>
-          <w:szCs w:val="24"/>
-        </w:rPr>
-        <w:t xml:space="preserve"> situados en las distintas ventanas en la cual se encuentren descargado el video  </w:t>
+        <w:t xml:space="preserve">mplementar el esquema DU en la cadena de Markov para ver si es aplicable a los servicios de video en vivo y que los recursos se distribuyan de manera adecuada como lo vayan requiriendo los peers situados en las distintas ventanas en la cual se encuentren descargado el video  </w:t>
       </w:r>
     </w:p>
     <w:p>
@@ -2196,6 +1935,8 @@
         <w:jc w:val="both"/>
         <w:rPr>
           <w:rFonts w:ascii="Arial" w:hAnsi="Arial" w:cs="Arial"/>
+          <w:b/>
+          <w:bCs/>
           <w:sz w:val="24"/>
           <w:szCs w:val="24"/>
         </w:rPr>
@@ -2218,15 +1959,309 @@
           <w:sz w:val="24"/>
           <w:szCs w:val="24"/>
         </w:rPr>
-        <w:t>Las expresiones de abundancia y penuria de los estados en los que puede caer el sistema acorde a los recursos que se tienen y los recursos que se descarguen se van a determinar una vez que se implemente el esquema DU</w:t>
-      </w:r>
-      <w:r>
-        <w:rPr>
-          <w:rFonts w:ascii="Arial" w:hAnsi="Arial" w:cs="Arial"/>
-          <w:sz w:val="24"/>
-          <w:szCs w:val="24"/>
-        </w:rPr>
-        <w:t>.</w:t>
+        <w:t>Las expresiones de abundancia y penuria de los estados en los que puede caer el sistema acorde a los recursos que se tienen y los recursos que se descarguen se van a determinar una vez que se implemente el esquema D</w:t>
+      </w:r>
+      <w:r>
+        <w:rPr>
+          <w:rFonts w:ascii="Arial" w:hAnsi="Arial" w:cs="Arial"/>
+          <w:b/>
+          <w:bCs/>
+          <w:sz w:val="24"/>
+          <w:szCs w:val="24"/>
+        </w:rPr>
+        <w:t>U.</w:t>
+      </w:r>
+    </w:p>
+    <w:p>
+      <w:pPr>
+        <w:jc w:val="both"/>
+        <w:rPr>
+          <w:rFonts w:ascii="Arial" w:hAnsi="Arial" w:cs="Arial"/>
+          <w:b/>
+          <w:bCs/>
+          <w:sz w:val="24"/>
+          <w:szCs w:val="24"/>
+        </w:rPr>
+      </w:pPr>
+      <w:r>
+        <w:rPr>
+          <w:rFonts w:ascii="Arial" w:hAnsi="Arial" w:cs="Arial"/>
+          <w:b/>
+          <w:bCs/>
+          <w:sz w:val="24"/>
+          <w:szCs w:val="24"/>
+        </w:rPr>
+        <w:t xml:space="preserve">Condición de abundancia </w:t>
+      </w:r>
+    </w:p>
+    <w:p>
+      <w:pPr>
+        <w:jc w:val="both"/>
+        <w:rPr>
+          <w:rFonts w:ascii="Arial" w:hAnsi="Arial" w:cs="Arial"/>
+          <w:sz w:val="24"/>
+          <w:szCs w:val="24"/>
+        </w:rPr>
+      </w:pPr>
+      <m:oMathPara>
+        <m:oMath>
+          <m:r>
+            <w:rPr>
+              <w:rFonts w:ascii="Cambria Math" w:hAnsi="Cambria Math" w:cs="Arial"/>
+              <w:sz w:val="24"/>
+              <w:szCs w:val="24"/>
+            </w:rPr>
+            <m:t>C⍵*</m:t>
+          </m:r>
+          <m:sSub>
+            <m:sSubPr>
+              <m:ctrlPr>
+                <w:rPr>
+                  <w:rFonts w:ascii="Cambria Math" w:hAnsi="Cambria Math" w:cs="Arial"/>
+                  <w:i/>
+                  <w:sz w:val="24"/>
+                  <w:szCs w:val="24"/>
+                </w:rPr>
+              </m:ctrlPr>
+            </m:sSubPr>
+            <m:e>
+              <m:r>
+                <w:rPr>
+                  <w:rFonts w:ascii="Cambria Math" w:hAnsi="Cambria Math" w:cs="Arial"/>
+                  <w:sz w:val="24"/>
+                  <w:szCs w:val="24"/>
+                </w:rPr>
+                <m:t>X</m:t>
+              </m:r>
+            </m:e>
+            <m:sub>
+              <m:r>
+                <w:rPr>
+                  <w:rFonts w:ascii="Cambria Math" w:hAnsi="Cambria Math" w:cs="Arial"/>
+                  <w:sz w:val="24"/>
+                  <w:szCs w:val="24"/>
+                </w:rPr>
+                <m:t>i</m:t>
+              </m:r>
+            </m:sub>
+          </m:sSub>
+          <m:r>
+            <w:rPr>
+              <w:rFonts w:ascii="Cambria Math" w:hAnsi="Cambria Math" w:cs="Arial"/>
+              <w:sz w:val="24"/>
+              <w:szCs w:val="24"/>
+            </w:rPr>
+            <m:t xml:space="preserve">&lt; µ⍵* </m:t>
+          </m:r>
+          <m:sSub>
+            <m:sSubPr>
+              <m:ctrlPr>
+                <w:rPr>
+                  <w:rFonts w:ascii="Cambria Math" w:hAnsi="Cambria Math" w:cs="Arial"/>
+                  <w:i/>
+                  <w:sz w:val="24"/>
+                  <w:szCs w:val="24"/>
+                </w:rPr>
+              </m:ctrlPr>
+            </m:sSubPr>
+            <m:e>
+              <m:r>
+                <w:rPr>
+                  <w:rFonts w:ascii="Cambria Math" w:hAnsi="Cambria Math" w:cs="Arial"/>
+                  <w:sz w:val="24"/>
+                  <w:szCs w:val="24"/>
+                </w:rPr>
+                <m:t>X</m:t>
+              </m:r>
+            </m:e>
+            <m:sub>
+              <m:r>
+                <w:rPr>
+                  <w:rFonts w:ascii="Cambria Math" w:hAnsi="Cambria Math" w:cs="Arial"/>
+                  <w:sz w:val="24"/>
+                  <w:szCs w:val="24"/>
+                </w:rPr>
+                <m:t>i+1</m:t>
+              </m:r>
+            </m:sub>
+          </m:sSub>
+        </m:oMath>
+      </m:oMathPara>
+    </w:p>
+    <w:p>
+      <w:pPr>
+        <w:jc w:val="both"/>
+        <w:rPr>
+          <w:rFonts w:ascii="Arial" w:hAnsi="Arial" w:cs="Arial"/>
+          <w:sz w:val="24"/>
+          <w:szCs w:val="24"/>
+        </w:rPr>
+      </w:pPr>
+      <m:oMathPara>
+        <m:oMath>
+          <m:sSub>
+            <m:sSubPr>
+              <m:ctrlPr>
+                <w:rPr>
+                  <w:rFonts w:ascii="Cambria Math" w:hAnsi="Cambria Math" w:cs="Arial"/>
+                  <w:i/>
+                  <w:sz w:val="24"/>
+                  <w:szCs w:val="24"/>
+                </w:rPr>
+              </m:ctrlPr>
+            </m:sSubPr>
+            <m:e>
+              <m:r>
+                <w:rPr>
+                  <w:rFonts w:ascii="Cambria Math" w:hAnsi="Cambria Math" w:cs="Arial"/>
+                  <w:sz w:val="24"/>
+                  <w:szCs w:val="24"/>
+                </w:rPr>
+                <m:t>τ</m:t>
+              </m:r>
+            </m:e>
+            <m:sub>
+              <m:r>
+                <w:rPr>
+                  <w:rFonts w:ascii="Cambria Math" w:hAnsi="Cambria Math" w:cs="Arial"/>
+                  <w:sz w:val="24"/>
+                  <w:szCs w:val="24"/>
+                </w:rPr>
+                <m:t>i</m:t>
+              </m:r>
+            </m:sub>
+          </m:sSub>
+          <m:r>
+            <w:rPr>
+              <w:rFonts w:ascii="Cambria Math" w:hAnsi="Cambria Math" w:cs="Arial"/>
+              <w:sz w:val="24"/>
+              <w:szCs w:val="24"/>
+            </w:rPr>
+            <m:t xml:space="preserve">=C⍵* </m:t>
+          </m:r>
+          <m:sSub>
+            <m:sSubPr>
+              <m:ctrlPr>
+                <w:rPr>
+                  <w:rFonts w:ascii="Cambria Math" w:hAnsi="Cambria Math" w:cs="Arial"/>
+                  <w:i/>
+                  <w:sz w:val="24"/>
+                  <w:szCs w:val="24"/>
+                </w:rPr>
+              </m:ctrlPr>
+            </m:sSubPr>
+            <m:e>
+              <m:r>
+                <w:rPr>
+                  <w:rFonts w:ascii="Cambria Math" w:hAnsi="Cambria Math" w:cs="Arial"/>
+                  <w:sz w:val="24"/>
+                  <w:szCs w:val="24"/>
+                </w:rPr>
+                <m:t>X</m:t>
+              </m:r>
+            </m:e>
+            <m:sub>
+              <m:r>
+                <w:rPr>
+                  <w:rFonts w:ascii="Cambria Math" w:hAnsi="Cambria Math" w:cs="Arial"/>
+                  <w:sz w:val="24"/>
+                  <w:szCs w:val="24"/>
+                </w:rPr>
+                <m:t>i</m:t>
+              </m:r>
+            </m:sub>
+          </m:sSub>
+        </m:oMath>
+      </m:oMathPara>
+    </w:p>
+    <w:p>
+      <w:pPr>
+        <w:jc w:val="both"/>
+        <w:rPr>
+          <w:rFonts w:ascii="Arial" w:hAnsi="Arial" w:cs="Arial"/>
+          <w:sz w:val="24"/>
+          <w:szCs w:val="24"/>
+        </w:rPr>
+      </w:pPr>
+    </w:p>
+    <w:p>
+      <w:pPr>
+        <w:jc w:val="both"/>
+        <w:rPr>
+          <w:rFonts w:ascii="Arial" w:hAnsi="Arial" w:cs="Arial"/>
+          <w:sz w:val="24"/>
+          <w:szCs w:val="24"/>
+        </w:rPr>
+      </w:pPr>
+    </w:p>
+    <w:p>
+      <w:pPr>
+        <w:jc w:val="both"/>
+        <w:rPr>
+          <w:rFonts w:ascii="Arial" w:hAnsi="Arial" w:cs="Arial"/>
+          <w:sz w:val="24"/>
+          <w:szCs w:val="24"/>
+        </w:rPr>
+      </w:pPr>
+    </w:p>
+    <w:p>
+      <w:pPr>
+        <w:jc w:val="both"/>
+        <w:rPr>
+          <w:rFonts w:ascii="Arial" w:hAnsi="Arial" w:cs="Arial"/>
+          <w:sz w:val="24"/>
+          <w:szCs w:val="24"/>
+        </w:rPr>
+      </w:pPr>
+      <w:r>
+        <w:rPr>
+          <w:rFonts w:ascii="Arial" w:hAnsi="Arial" w:cs="Arial"/>
+          <w:noProof/>
+          <w:sz w:val="24"/>
+          <w:szCs w:val="24"/>
+        </w:rPr>
+        <w:lastRenderedPageBreak/>
+        <w:drawing>
+          <wp:inline distT="0" distB="0" distL="0" distR="0" wp14:anchorId="54C6D47B" wp14:editId="6670FE85">
+            <wp:extent cx="2755900" cy="1243468"/>
+            <wp:effectExtent l="0" t="0" r="6350" b="0"/>
+            <wp:docPr id="4" name="Imagen 4"/>
+            <wp:cNvGraphicFramePr>
+              <a:graphicFrameLocks xmlns:a="http://schemas.openxmlformats.org/drawingml/2006/main" noChangeAspect="1"/>
+            </wp:cNvGraphicFramePr>
+            <a:graphic xmlns:a="http://schemas.openxmlformats.org/drawingml/2006/main">
+              <a:graphicData uri="http://schemas.openxmlformats.org/drawingml/2006/picture">
+                <pic:pic xmlns:pic="http://schemas.openxmlformats.org/drawingml/2006/picture">
+                  <pic:nvPicPr>
+                    <pic:cNvPr id="4" name="Imagen 4"/>
+                    <pic:cNvPicPr/>
+                  </pic:nvPicPr>
+                  <pic:blipFill>
+                    <a:blip r:embed="rId17" cstate="print">
+                      <a:extLst>
+                        <a:ext uri="{28A0092B-C50C-407E-A947-70E740481C1C}">
+                          <a14:useLocalDpi xmlns:a14="http://schemas.microsoft.com/office/drawing/2010/main" val="0"/>
+                        </a:ext>
+                      </a:extLst>
+                    </a:blip>
+                    <a:stretch>
+                      <a:fillRect/>
+                    </a:stretch>
+                  </pic:blipFill>
+                  <pic:spPr>
+                    <a:xfrm>
+                      <a:off x="0" y="0"/>
+                      <a:ext cx="2764230" cy="1247226"/>
+                    </a:xfrm>
+                    <a:prstGeom prst="rect">
+                      <a:avLst/>
+                    </a:prstGeom>
+                  </pic:spPr>
+                </pic:pic>
+              </a:graphicData>
+            </a:graphic>
+          </wp:inline>
+        </w:drawing>
       </w:r>
     </w:p>
     <w:p>
@@ -4646,10 +4681,21 @@
 </file>
 
 <file path=customXml/item1.xml><?xml version="1.0" encoding="utf-8"?>
-<b:Sources xmlns:b="http://schemas.openxmlformats.org/officeDocument/2006/bibliography" xmlns="http://schemas.openxmlformats.org/officeDocument/2006/bibliography" SelectedStyle="\IEEE2006OfficeOnline.xsl" StyleName="IEEE" Version="2006"/>
+<?mso-contentType ?>
+<FormTemplates xmlns="http://schemas.microsoft.com/sharepoint/v3/contenttype/forms">
+  <Display>DocumentLibraryForm</Display>
+  <Edit>DocumentLibraryForm</Edit>
+  <New>DocumentLibraryForm</New>
+</FormTemplates>
 </file>
 
 <file path=customXml/item2.xml><?xml version="1.0" encoding="utf-8"?>
+<p:properties xmlns:p="http://schemas.microsoft.com/office/2006/metadata/properties" xmlns:xsi="http://www.w3.org/2001/XMLSchema-instance" xmlns:pc="http://schemas.microsoft.com/office/infopath/2007/PartnerControls">
+  <documentManagement/>
+</p:properties>
+</file>
+
+<file path=customXml/item3.xml><?xml version="1.0" encoding="utf-8"?>
 <ct:contentTypeSchema xmlns:ct="http://schemas.microsoft.com/office/2006/metadata/contentType" xmlns:ma="http://schemas.microsoft.com/office/2006/metadata/properties/metaAttributes" ct:_="" ma:_="" ma:contentTypeName="Documento" ma:contentTypeID="0x01010043175EC3A6FB9147A1D264FD522FB385" ma:contentTypeVersion="2" ma:contentTypeDescription="Crear nuevo documento." ma:contentTypeScope="" ma:versionID="d14450549e14f8e4036ae94afcba6250">
   <xsd:schema xmlns:xsd="http://www.w3.org/2001/XMLSchema" xmlns:xs="http://www.w3.org/2001/XMLSchema" xmlns:p="http://schemas.microsoft.com/office/2006/metadata/properties" xmlns:ns2="0d8f67c9-0cd8-4a7b-9d2d-4ce824f9348e" targetNamespace="http://schemas.microsoft.com/office/2006/metadata/properties" ma:root="true" ma:fieldsID="1eac7fc4f46607950b8d0886e8a00934" ns2:_="">
     <xsd:import namespace="0d8f67c9-0cd8-4a7b-9d2d-4ce824f9348e"/>
@@ -4781,30 +4827,28 @@
 </ct:contentTypeSchema>
 </file>
 
-<file path=customXml/item3.xml><?xml version="1.0" encoding="utf-8"?>
-<p:properties xmlns:p="http://schemas.microsoft.com/office/2006/metadata/properties" xmlns:xsi="http://www.w3.org/2001/XMLSchema-instance" xmlns:pc="http://schemas.microsoft.com/office/infopath/2007/PartnerControls">
-  <documentManagement/>
-</p:properties>
-</file>
-
 <file path=customXml/item4.xml><?xml version="1.0" encoding="utf-8"?>
-<?mso-contentType ?>
-<FormTemplates xmlns="http://schemas.microsoft.com/sharepoint/v3/contenttype/forms">
-  <Display>DocumentLibraryForm</Display>
-  <Edit>DocumentLibraryForm</Edit>
-  <New>DocumentLibraryForm</New>
-</FormTemplates>
+<b:Sources xmlns:b="http://schemas.openxmlformats.org/officeDocument/2006/bibliography" xmlns="http://schemas.openxmlformats.org/officeDocument/2006/bibliography" SelectedStyle="\IEEE2006OfficeOnline.xsl" StyleName="IEEE" Version="2006"/>
 </file>
 
 <file path=customXml/itemProps1.xml><?xml version="1.0" encoding="utf-8"?>
-<ds:datastoreItem xmlns:ds="http://schemas.openxmlformats.org/officeDocument/2006/customXml" ds:itemID="{B1AD4850-CAA1-4133-AAEC-CE55A25C303C}">
+<ds:datastoreItem xmlns:ds="http://schemas.openxmlformats.org/officeDocument/2006/customXml" ds:itemID="{0D7129CB-B59C-4E7E-AC96-7C875C479844}">
   <ds:schemaRefs>
-    <ds:schemaRef ds:uri="http://schemas.openxmlformats.org/officeDocument/2006/bibliography"/>
+    <ds:schemaRef ds:uri="http://schemas.microsoft.com/sharepoint/v3/contenttype/forms"/>
   </ds:schemaRefs>
 </ds:datastoreItem>
 </file>
 
 <file path=customXml/itemProps2.xml><?xml version="1.0" encoding="utf-8"?>
+<ds:datastoreItem xmlns:ds="http://schemas.openxmlformats.org/officeDocument/2006/customXml" ds:itemID="{E097AF35-518D-4ED7-B8A2-F3F7AE56F9DE}">
+  <ds:schemaRefs>
+    <ds:schemaRef ds:uri="http://schemas.microsoft.com/office/2006/metadata/properties"/>
+    <ds:schemaRef ds:uri="http://schemas.microsoft.com/office/infopath/2007/PartnerControls"/>
+  </ds:schemaRefs>
+</ds:datastoreItem>
+</file>
+
+<file path=customXml/itemProps3.xml><?xml version="1.0" encoding="utf-8"?>
 <ds:datastoreItem xmlns:ds="http://schemas.openxmlformats.org/officeDocument/2006/customXml" ds:itemID="{AF434313-89C1-4569-A4E0-84CADB98350F}">
   <ds:schemaRefs>
     <ds:schemaRef ds:uri="http://schemas.microsoft.com/office/2006/metadata/contentType"/>
@@ -4822,19 +4866,10 @@
 </ds:datastoreItem>
 </file>
 
-<file path=customXml/itemProps3.xml><?xml version="1.0" encoding="utf-8"?>
-<ds:datastoreItem xmlns:ds="http://schemas.openxmlformats.org/officeDocument/2006/customXml" ds:itemID="{E097AF35-518D-4ED7-B8A2-F3F7AE56F9DE}">
+<file path=customXml/itemProps4.xml><?xml version="1.0" encoding="utf-8"?>
+<ds:datastoreItem xmlns:ds="http://schemas.openxmlformats.org/officeDocument/2006/customXml" ds:itemID="{B1AD4850-CAA1-4133-AAEC-CE55A25C303C}">
   <ds:schemaRefs>
-    <ds:schemaRef ds:uri="http://schemas.microsoft.com/office/2006/metadata/properties"/>
-    <ds:schemaRef ds:uri="http://schemas.microsoft.com/office/infopath/2007/PartnerControls"/>
-  </ds:schemaRefs>
-</ds:datastoreItem>
-</file>
-
-<file path=customXml/itemProps4.xml><?xml version="1.0" encoding="utf-8"?>
-<ds:datastoreItem xmlns:ds="http://schemas.openxmlformats.org/officeDocument/2006/customXml" ds:itemID="{0D7129CB-B59C-4E7E-AC96-7C875C479844}">
-  <ds:schemaRefs>
-    <ds:schemaRef ds:uri="http://schemas.microsoft.com/sharepoint/v3/contenttype/forms"/>
+    <ds:schemaRef ds:uri="http://schemas.openxmlformats.org/officeDocument/2006/bibliography"/>
   </ds:schemaRefs>
 </ds:datastoreItem>
 </file>
</xml_diff>

<commit_message>
se agregaron las graficas al primer reportes
</commit_message>
<xml_diff>
--- a/PrimerReporteParcialPT2.docx
+++ b/PrimerReporteParcialPT2.docx
@@ -472,6 +472,7 @@
           <w:szCs w:val="40"/>
         </w:rPr>
       </w:pPr>
+      <w:proofErr w:type="spellStart"/>
       <w:r>
         <w:rPr>
           <w:rFonts w:ascii="Arial" w:hAnsi="Arial" w:cs="Arial"/>
@@ -480,7 +481,40 @@
           <w:sz w:val="40"/>
           <w:szCs w:val="40"/>
         </w:rPr>
-        <w:t xml:space="preserve">Villordo Jiménez Iclia </w:t>
+        <w:t>Villordo</w:t>
+      </w:r>
+      <w:proofErr w:type="spellEnd"/>
+      <w:r>
+        <w:rPr>
+          <w:rFonts w:ascii="Arial" w:hAnsi="Arial" w:cs="Arial"/>
+          <w:b/>
+          <w:bCs/>
+          <w:sz w:val="40"/>
+          <w:szCs w:val="40"/>
+        </w:rPr>
+        <w:t xml:space="preserve"> Jiménez </w:t>
+      </w:r>
+      <w:proofErr w:type="spellStart"/>
+      <w:r>
+        <w:rPr>
+          <w:rFonts w:ascii="Arial" w:hAnsi="Arial" w:cs="Arial"/>
+          <w:b/>
+          <w:bCs/>
+          <w:sz w:val="40"/>
+          <w:szCs w:val="40"/>
+        </w:rPr>
+        <w:t>Iclia</w:t>
+      </w:r>
+      <w:proofErr w:type="spellEnd"/>
+      <w:r>
+        <w:rPr>
+          <w:rFonts w:ascii="Arial" w:hAnsi="Arial" w:cs="Arial"/>
+          <w:b/>
+          <w:bCs/>
+          <w:sz w:val="40"/>
+          <w:szCs w:val="40"/>
+        </w:rPr>
+        <w:t xml:space="preserve"> </w:t>
       </w:r>
     </w:p>
     <w:p>
@@ -619,7 +653,7 @@
             </w:rPr>
             <w:fldChar w:fldCharType="separate"/>
           </w:r>
-          <w:hyperlink w:anchor="_Toc115181870" w:history="1">
+          <w:hyperlink w:anchor="_Toc115819547" w:history="1">
             <w:r>
               <w:rPr>
                 <w:rStyle w:val="Hipervnculo"/>
@@ -647,7 +681,7 @@
                 <w:noProof/>
                 <w:webHidden/>
               </w:rPr>
-              <w:instrText xml:space="preserve"> PAGEREF _Toc115181870 \h </w:instrText>
+              <w:instrText xml:space="preserve"> PAGEREF _Toc115819547 \h </w:instrText>
             </w:r>
             <w:r>
               <w:rPr>
@@ -690,7 +724,7 @@
               <w:lang w:eastAsia="es-MX"/>
             </w:rPr>
           </w:pPr>
-          <w:hyperlink w:anchor="_Toc115181871" w:history="1">
+          <w:hyperlink w:anchor="_Toc115819548" w:history="1">
             <w:r>
               <w:rPr>
                 <w:rStyle w:val="Hipervnculo"/>
@@ -718,7 +752,7 @@
                 <w:noProof/>
                 <w:webHidden/>
               </w:rPr>
-              <w:instrText xml:space="preserve"> PAGEREF _Toc115181871 \h </w:instrText>
+              <w:instrText xml:space="preserve"> PAGEREF _Toc115819548 \h </w:instrText>
             </w:r>
             <w:r>
               <w:rPr>
@@ -738,7 +772,7 @@
                 <w:noProof/>
                 <w:webHidden/>
               </w:rPr>
-              <w:t>6</w:t>
+              <w:t>8</w:t>
             </w:r>
             <w:r>
               <w:rPr>
@@ -761,7 +795,7 @@
               <w:lang w:eastAsia="es-MX"/>
             </w:rPr>
           </w:pPr>
-          <w:hyperlink w:anchor="_Toc115181872" w:history="1">
+          <w:hyperlink w:anchor="_Toc115819549" w:history="1">
             <w:r>
               <w:rPr>
                 <w:rStyle w:val="Hipervnculo"/>
@@ -789,7 +823,7 @@
                 <w:noProof/>
                 <w:webHidden/>
               </w:rPr>
-              <w:instrText xml:space="preserve"> PAGEREF _Toc115181872 \h </w:instrText>
+              <w:instrText xml:space="preserve"> PAGEREF _Toc115819549 \h </w:instrText>
             </w:r>
             <w:r>
               <w:rPr>
@@ -809,7 +843,7 @@
                 <w:noProof/>
                 <w:webHidden/>
               </w:rPr>
-              <w:t>6</w:t>
+              <w:t>8</w:t>
             </w:r>
             <w:r>
               <w:rPr>
@@ -1040,7 +1074,7 @@
           <w:rFonts w:ascii="Arial" w:hAnsi="Arial" w:cs="Arial"/>
         </w:rPr>
       </w:pPr>
-      <w:bookmarkStart w:id="0" w:name="_Toc115181870"/>
+      <w:bookmarkStart w:id="0" w:name="_Toc115819547"/>
       <w:r>
         <w:rPr>
           <w:rFonts w:ascii="Arial" w:hAnsi="Arial" w:cs="Arial"/>
@@ -1052,9 +1086,17 @@
         <w:rPr>
           <w:rFonts w:ascii="Arial" w:hAnsi="Arial" w:cs="Arial"/>
         </w:rPr>
-        <w:t>Análisis de la cadena de Markov</w:t>
+        <w:t xml:space="preserve">Análisis de la cadena de </w:t>
+      </w:r>
+      <w:proofErr w:type="spellStart"/>
+      <w:r>
+        <w:rPr>
+          <w:rFonts w:ascii="Arial" w:hAnsi="Arial" w:cs="Arial"/>
+        </w:rPr>
+        <w:t>Markov</w:t>
       </w:r>
       <w:bookmarkEnd w:id="0"/>
+      <w:proofErr w:type="spellEnd"/>
     </w:p>
     <w:p>
       <w:pPr>
@@ -1112,7 +1154,29 @@
           <w:sz w:val="24"/>
           <w:szCs w:val="24"/>
         </w:rPr>
-        <w:t xml:space="preserve">Verificar la cadena de Markov planteada para servicios de video en vivo </w:t>
+        <w:t xml:space="preserve">Verificar la cadena de </w:t>
+      </w:r>
+      <w:proofErr w:type="spellStart"/>
+      <w:r>
+        <w:rPr>
+          <w:rFonts w:ascii="Arial" w:hAnsi="Arial" w:cs="Arial"/>
+          <w:b/>
+          <w:bCs/>
+          <w:sz w:val="24"/>
+          <w:szCs w:val="24"/>
+        </w:rPr>
+        <w:t>Markov</w:t>
+      </w:r>
+      <w:proofErr w:type="spellEnd"/>
+      <w:r>
+        <w:rPr>
+          <w:rFonts w:ascii="Arial" w:hAnsi="Arial" w:cs="Arial"/>
+          <w:b/>
+          <w:bCs/>
+          <w:sz w:val="24"/>
+          <w:szCs w:val="24"/>
+        </w:rPr>
+        <w:t xml:space="preserve"> planteada para servicios de video en vivo </w:t>
       </w:r>
     </w:p>
     <w:p>
@@ -1142,7 +1206,29 @@
           <w:sz w:val="24"/>
           <w:szCs w:val="24"/>
         </w:rPr>
-        <w:t>Se realiza la simulación de la cadena de Markov para los servicios de video bajo demanda que se propone en el artículo “</w:t>
+        <w:t xml:space="preserve">Se realiza la simulación de la cadena de </w:t>
+      </w:r>
+      <w:proofErr w:type="spellStart"/>
+      <w:r>
+        <w:rPr>
+          <w:rFonts w:ascii="Arial" w:hAnsi="Arial" w:cs="Arial"/>
+          <w:b/>
+          <w:bCs/>
+          <w:sz w:val="24"/>
+          <w:szCs w:val="24"/>
+        </w:rPr>
+        <w:t>Markov</w:t>
+      </w:r>
+      <w:proofErr w:type="spellEnd"/>
+      <w:r>
+        <w:rPr>
+          <w:rFonts w:ascii="Arial" w:hAnsi="Arial" w:cs="Arial"/>
+          <w:b/>
+          <w:bCs/>
+          <w:sz w:val="24"/>
+          <w:szCs w:val="24"/>
+        </w:rPr>
+        <w:t xml:space="preserve"> para los servicios de video bajo demanda que se propone en el artículo “</w:t>
       </w:r>
       <w:r>
         <w:rPr>
@@ -1162,16 +1248,150 @@
         </w:rPr>
         <w:t xml:space="preserve"> </w:t>
       </w:r>
-      <w:r>
-        <w:rPr>
-          <w:rFonts w:ascii="Arial" w:hAnsi="Arial" w:cs="Arial"/>
-          <w:b/>
-          <w:bCs/>
-          <w:sz w:val="24"/>
-          <w:szCs w:val="24"/>
-        </w:rPr>
-        <w:t>Window-Based, Server-Assisted P2P Network forVoD Services with QoE Guarantees</w:t>
-      </w:r>
+      <w:proofErr w:type="spellStart"/>
+      <w:r>
+        <w:rPr>
+          <w:rFonts w:ascii="Arial" w:hAnsi="Arial" w:cs="Arial"/>
+          <w:b/>
+          <w:bCs/>
+          <w:sz w:val="24"/>
+          <w:szCs w:val="24"/>
+        </w:rPr>
+        <w:t>Window-Based</w:t>
+      </w:r>
+      <w:proofErr w:type="spellEnd"/>
+      <w:r>
+        <w:rPr>
+          <w:rFonts w:ascii="Arial" w:hAnsi="Arial" w:cs="Arial"/>
+          <w:b/>
+          <w:bCs/>
+          <w:sz w:val="24"/>
+          <w:szCs w:val="24"/>
+        </w:rPr>
+        <w:t>, Server-</w:t>
+      </w:r>
+      <w:proofErr w:type="spellStart"/>
+      <w:r>
+        <w:rPr>
+          <w:rFonts w:ascii="Arial" w:hAnsi="Arial" w:cs="Arial"/>
+          <w:b/>
+          <w:bCs/>
+          <w:sz w:val="24"/>
+          <w:szCs w:val="24"/>
+        </w:rPr>
+        <w:t>Assisted</w:t>
+      </w:r>
+      <w:proofErr w:type="spellEnd"/>
+      <w:r>
+        <w:rPr>
+          <w:rFonts w:ascii="Arial" w:hAnsi="Arial" w:cs="Arial"/>
+          <w:b/>
+          <w:bCs/>
+          <w:sz w:val="24"/>
+          <w:szCs w:val="24"/>
+        </w:rPr>
+        <w:t xml:space="preserve"> P2P Network </w:t>
+      </w:r>
+      <w:proofErr w:type="spellStart"/>
+      <w:r>
+        <w:rPr>
+          <w:rFonts w:ascii="Arial" w:hAnsi="Arial" w:cs="Arial"/>
+          <w:b/>
+          <w:bCs/>
+          <w:sz w:val="24"/>
+          <w:szCs w:val="24"/>
+        </w:rPr>
+        <w:t>forVoD</w:t>
+      </w:r>
+      <w:proofErr w:type="spellEnd"/>
+      <w:r>
+        <w:rPr>
+          <w:rFonts w:ascii="Arial" w:hAnsi="Arial" w:cs="Arial"/>
+          <w:b/>
+          <w:bCs/>
+          <w:sz w:val="24"/>
+          <w:szCs w:val="24"/>
+        </w:rPr>
+        <w:t xml:space="preserve"> </w:t>
+      </w:r>
+      <w:proofErr w:type="spellStart"/>
+      <w:r>
+        <w:rPr>
+          <w:rFonts w:ascii="Arial" w:hAnsi="Arial" w:cs="Arial"/>
+          <w:b/>
+          <w:bCs/>
+          <w:sz w:val="24"/>
+          <w:szCs w:val="24"/>
+        </w:rPr>
+        <w:t>Services</w:t>
+      </w:r>
+      <w:proofErr w:type="spellEnd"/>
+      <w:r>
+        <w:rPr>
+          <w:rFonts w:ascii="Arial" w:hAnsi="Arial" w:cs="Arial"/>
+          <w:b/>
+          <w:bCs/>
+          <w:sz w:val="24"/>
+          <w:szCs w:val="24"/>
+        </w:rPr>
+        <w:t xml:space="preserve"> </w:t>
+      </w:r>
+      <w:proofErr w:type="spellStart"/>
+      <w:r>
+        <w:rPr>
+          <w:rFonts w:ascii="Arial" w:hAnsi="Arial" w:cs="Arial"/>
+          <w:b/>
+          <w:bCs/>
+          <w:sz w:val="24"/>
+          <w:szCs w:val="24"/>
+        </w:rPr>
+        <w:t>with</w:t>
+      </w:r>
+      <w:proofErr w:type="spellEnd"/>
+      <w:r>
+        <w:rPr>
+          <w:rFonts w:ascii="Arial" w:hAnsi="Arial" w:cs="Arial"/>
+          <w:b/>
+          <w:bCs/>
+          <w:sz w:val="24"/>
+          <w:szCs w:val="24"/>
+        </w:rPr>
+        <w:t xml:space="preserve"> </w:t>
+      </w:r>
+      <w:proofErr w:type="spellStart"/>
+      <w:r>
+        <w:rPr>
+          <w:rFonts w:ascii="Arial" w:hAnsi="Arial" w:cs="Arial"/>
+          <w:b/>
+          <w:bCs/>
+          <w:sz w:val="24"/>
+          <w:szCs w:val="24"/>
+        </w:rPr>
+        <w:t>QoE</w:t>
+      </w:r>
+      <w:proofErr w:type="spellEnd"/>
+      <w:r>
+        <w:rPr>
+          <w:rFonts w:ascii="Arial" w:hAnsi="Arial" w:cs="Arial"/>
+          <w:b/>
+          <w:bCs/>
+          <w:sz w:val="24"/>
+          <w:szCs w:val="24"/>
+        </w:rPr>
+        <w:t xml:space="preserve"> </w:t>
+      </w:r>
+      <w:proofErr w:type="spellStart"/>
+      <w:r>
+        <w:rPr>
+          <w:rFonts w:ascii="Arial" w:hAnsi="Arial" w:cs="Arial"/>
+          <w:b/>
+          <w:bCs/>
+          <w:sz w:val="24"/>
+          <w:szCs w:val="24"/>
+        </w:rPr>
+        <w:t>Guarantees</w:t>
+      </w:r>
+      <w:proofErr w:type="spellEnd"/>
       <w:r>
         <w:rPr>
           <w:rFonts w:ascii="Arial" w:hAnsi="Arial" w:cs="Arial"/>
@@ -1252,17 +1472,61 @@
           <w:sz w:val="24"/>
           <w:szCs w:val="24"/>
         </w:rPr>
-        <w:t xml:space="preserve"> de peers por ventana y al final de las iteraciones se obtienen las tasas promedio de abandono, arribo</w:t>
-      </w:r>
-      <w:r>
-        <w:rPr>
-          <w:rFonts w:ascii="Arial" w:hAnsi="Arial" w:cs="Arial"/>
-          <w:b/>
-          <w:bCs/>
-          <w:sz w:val="24"/>
-          <w:szCs w:val="24"/>
-        </w:rPr>
-        <w:t xml:space="preserve"> y descarga.</w:t>
+        <w:t xml:space="preserve"> de </w:t>
+      </w:r>
+      <w:proofErr w:type="spellStart"/>
+      <w:r>
+        <w:rPr>
+          <w:rFonts w:ascii="Arial" w:hAnsi="Arial" w:cs="Arial"/>
+          <w:b/>
+          <w:bCs/>
+          <w:sz w:val="24"/>
+          <w:szCs w:val="24"/>
+        </w:rPr>
+        <w:t>peers</w:t>
+      </w:r>
+      <w:proofErr w:type="spellEnd"/>
+      <w:r>
+        <w:rPr>
+          <w:rFonts w:ascii="Arial" w:hAnsi="Arial" w:cs="Arial"/>
+          <w:b/>
+          <w:bCs/>
+          <w:sz w:val="24"/>
+          <w:szCs w:val="24"/>
+        </w:rPr>
+        <w:t xml:space="preserve"> por ventana y al final de las iteraciones se obtienen las tasas promedio de abandono, arribo</w:t>
+      </w:r>
+      <w:r>
+        <w:rPr>
+          <w:rFonts w:ascii="Arial" w:hAnsi="Arial" w:cs="Arial"/>
+          <w:b/>
+          <w:bCs/>
+          <w:sz w:val="24"/>
+          <w:szCs w:val="24"/>
+        </w:rPr>
+        <w:t xml:space="preserve"> y </w:t>
+      </w:r>
+      <w:proofErr w:type="gramStart"/>
+      <w:r>
+        <w:rPr>
+          <w:rFonts w:ascii="Arial" w:hAnsi="Arial" w:cs="Arial"/>
+          <w:b/>
+          <w:bCs/>
+          <w:sz w:val="24"/>
+          <w:szCs w:val="24"/>
+        </w:rPr>
+        <w:t>descarga</w:t>
+      </w:r>
+      <w:proofErr w:type="gramEnd"/>
+      <w:r>
+        <w:rPr>
+          <w:rFonts w:ascii="Arial" w:hAnsi="Arial" w:cs="Arial"/>
+          <w:b/>
+          <w:bCs/>
+          <w:sz w:val="24"/>
+          <w:szCs w:val="24"/>
+        </w:rPr>
+        <w:t xml:space="preserve"> así como el tiempo que dura la ejecución del programa</w:t>
       </w:r>
     </w:p>
     <w:p>
@@ -1286,9 +1550,9 @@
           <w:szCs w:val="24"/>
         </w:rPr>
         <w:drawing>
-          <wp:inline distT="0" distB="0" distL="0" distR="0" wp14:anchorId="08B49073" wp14:editId="3732547A">
-            <wp:extent cx="4756394" cy="3594285"/>
-            <wp:effectExtent l="0" t="0" r="6350" b="6350"/>
+          <wp:inline distT="0" distB="0" distL="0" distR="0" wp14:anchorId="08B49073" wp14:editId="760E0331">
+            <wp:extent cx="4406900" cy="3330181"/>
+            <wp:effectExtent l="0" t="0" r="0" b="3810"/>
             <wp:docPr id="1" name="Imagen 1"/>
             <wp:cNvGraphicFramePr>
               <a:graphicFrameLocks xmlns:a="http://schemas.openxmlformats.org/drawingml/2006/main" noChangeAspect="1"/>
@@ -1315,7 +1579,7 @@
                   <pic:spPr>
                     <a:xfrm>
                       <a:off x="0" y="0"/>
-                      <a:ext cx="4756394" cy="3594285"/>
+                      <a:ext cx="4416963" cy="3337786"/>
                     </a:xfrm>
                     <a:prstGeom prst="rect">
                       <a:avLst/>
@@ -1396,7 +1660,27 @@
           <w:sz w:val="24"/>
           <w:szCs w:val="24"/>
         </w:rPr>
-        <w:t xml:space="preserve"> Se elaboro un diagrama de flujo del programa que se esta realizando dentro de Matlab para su mayor entendimiento; </w:t>
+        <w:t xml:space="preserve"> Se elaboro un diagrama de flujo del programa que se </w:t>
+      </w:r>
+      <w:r>
+        <w:rPr>
+          <w:rFonts w:ascii="Arial" w:hAnsi="Arial" w:cs="Arial"/>
+          <w:b/>
+          <w:bCs/>
+          <w:sz w:val="24"/>
+          <w:szCs w:val="24"/>
+        </w:rPr>
+        <w:t>está</w:t>
+      </w:r>
+      <w:r>
+        <w:rPr>
+          <w:rFonts w:ascii="Arial" w:hAnsi="Arial" w:cs="Arial"/>
+          <w:b/>
+          <w:bCs/>
+          <w:sz w:val="24"/>
+          <w:szCs w:val="24"/>
+        </w:rPr>
+        <w:t xml:space="preserve"> realizando dentro de Matlab para su mayor entendimiento; </w:t>
       </w:r>
       <w:r>
         <w:rPr>
@@ -1510,7 +1794,29 @@
           <w:sz w:val="24"/>
           <w:szCs w:val="24"/>
         </w:rPr>
-        <w:t>Diagrama de flujo cadena de Markov parte 1</w:t>
+        <w:t xml:space="preserve">Diagrama de flujo cadena de </w:t>
+      </w:r>
+      <w:proofErr w:type="spellStart"/>
+      <w:r>
+        <w:rPr>
+          <w:rFonts w:ascii="Arial" w:hAnsi="Arial" w:cs="Arial"/>
+          <w:b/>
+          <w:bCs/>
+          <w:sz w:val="24"/>
+          <w:szCs w:val="24"/>
+        </w:rPr>
+        <w:t>Markov</w:t>
+      </w:r>
+      <w:proofErr w:type="spellEnd"/>
+      <w:r>
+        <w:rPr>
+          <w:rFonts w:ascii="Arial" w:hAnsi="Arial" w:cs="Arial"/>
+          <w:b/>
+          <w:bCs/>
+          <w:sz w:val="24"/>
+          <w:szCs w:val="24"/>
+        </w:rPr>
+        <w:t xml:space="preserve"> parte 1</w:t>
       </w:r>
     </w:p>
     <w:p>
@@ -1610,6 +1916,50 @@
           <w:sz w:val="24"/>
           <w:szCs w:val="24"/>
         </w:rPr>
+      </w:pPr>
+      <w:r>
+        <w:rPr>
+          <w:rFonts w:ascii="Arial" w:hAnsi="Arial" w:cs="Arial"/>
+          <w:b/>
+          <w:bCs/>
+          <w:sz w:val="24"/>
+          <w:szCs w:val="24"/>
+        </w:rPr>
+        <w:t xml:space="preserve">Diagrama de flujo de la cadena de </w:t>
+      </w:r>
+      <w:proofErr w:type="spellStart"/>
+      <w:r>
+        <w:rPr>
+          <w:rFonts w:ascii="Arial" w:hAnsi="Arial" w:cs="Arial"/>
+          <w:b/>
+          <w:bCs/>
+          <w:sz w:val="24"/>
+          <w:szCs w:val="24"/>
+        </w:rPr>
+        <w:t>Markov</w:t>
+      </w:r>
+      <w:proofErr w:type="spellEnd"/>
+      <w:r>
+        <w:rPr>
+          <w:rFonts w:ascii="Arial" w:hAnsi="Arial" w:cs="Arial"/>
+          <w:b/>
+          <w:bCs/>
+          <w:sz w:val="24"/>
+          <w:szCs w:val="24"/>
+        </w:rPr>
+        <w:t xml:space="preserve"> parte II</w:t>
+      </w:r>
+    </w:p>
+    <w:p>
+      <w:pPr>
+        <w:spacing w:line="240" w:lineRule="auto"/>
+        <w:rPr>
+          <w:rFonts w:ascii="Arial" w:hAnsi="Arial" w:cs="Arial"/>
+          <w:b/>
+          <w:bCs/>
+          <w:sz w:val="24"/>
+          <w:szCs w:val="24"/>
+        </w:rPr>
         <w:sectPr>
           <w:pgSz w:w="15840" w:h="12240" w:orient="landscape"/>
           <w:pgMar w:top="1276" w:right="782" w:bottom="1327" w:left="851" w:header="709" w:footer="544" w:gutter="0"/>
@@ -1617,15 +1967,187 @@
           <w:docGrid w:linePitch="360"/>
         </w:sectPr>
       </w:pPr>
-      <w:r>
-        <w:rPr>
-          <w:rFonts w:ascii="Arial" w:hAnsi="Arial" w:cs="Arial"/>
-          <w:b/>
-          <w:bCs/>
-          <w:sz w:val="24"/>
-          <w:szCs w:val="24"/>
-        </w:rPr>
-        <w:t>Diagrama de flujo de la cadena de Markov parte II</w:t>
+    </w:p>
+    <w:p>
+      <w:pPr>
+        <w:spacing w:line="240" w:lineRule="auto"/>
+        <w:rPr>
+          <w:rFonts w:ascii="Arial" w:hAnsi="Arial" w:cs="Arial"/>
+          <w:b/>
+          <w:bCs/>
+          <w:sz w:val="24"/>
+          <w:szCs w:val="24"/>
+        </w:rPr>
+      </w:pPr>
+      <w:r>
+        <w:rPr>
+          <w:rFonts w:ascii="Arial" w:hAnsi="Arial" w:cs="Arial"/>
+          <w:b/>
+          <w:bCs/>
+          <w:sz w:val="24"/>
+          <w:szCs w:val="24"/>
+        </w:rPr>
+        <w:lastRenderedPageBreak/>
+        <w:t>Como parte del desarrollo del programa se obtuvieron las siguientes gráficas</w:t>
+      </w:r>
+    </w:p>
+    <w:p>
+      <w:pPr>
+        <w:spacing w:line="240" w:lineRule="auto"/>
+        <w:rPr>
+          <w:rFonts w:ascii="Arial" w:hAnsi="Arial" w:cs="Arial"/>
+          <w:b/>
+          <w:bCs/>
+          <w:sz w:val="24"/>
+          <w:szCs w:val="24"/>
+        </w:rPr>
+      </w:pPr>
+    </w:p>
+    <w:p>
+      <w:pPr>
+        <w:spacing w:line="240" w:lineRule="auto"/>
+        <w:jc w:val="center"/>
+        <w:rPr>
+          <w:rFonts w:ascii="Arial" w:hAnsi="Arial" w:cs="Arial"/>
+          <w:b/>
+          <w:bCs/>
+          <w:sz w:val="24"/>
+          <w:szCs w:val="24"/>
+        </w:rPr>
+      </w:pPr>
+      <w:r>
+        <w:rPr>
+          <w:rFonts w:ascii="Arial" w:hAnsi="Arial" w:cs="Arial"/>
+          <w:b/>
+          <w:bCs/>
+          <w:noProof/>
+          <w:sz w:val="24"/>
+          <w:szCs w:val="24"/>
+        </w:rPr>
+        <w:drawing>
+          <wp:inline distT="0" distB="0" distL="0" distR="0" wp14:anchorId="7FF08193" wp14:editId="3E7D61BD">
+            <wp:extent cx="6149821" cy="5429250"/>
+            <wp:effectExtent l="0" t="0" r="3810" b="0"/>
+            <wp:docPr id="4" name="Imagen 4" descr="Figure 1"/>
+            <wp:cNvGraphicFramePr>
+              <a:graphicFrameLocks xmlns:a="http://schemas.openxmlformats.org/drawingml/2006/main" noChangeAspect="1"/>
+            </wp:cNvGraphicFramePr>
+            <a:graphic xmlns:a="http://schemas.openxmlformats.org/drawingml/2006/main">
+              <a:graphicData uri="http://schemas.openxmlformats.org/drawingml/2006/picture">
+                <pic:pic xmlns:pic="http://schemas.openxmlformats.org/drawingml/2006/picture">
+                  <pic:nvPicPr>
+                    <pic:cNvPr id="4" name="Imagen 4" descr="Figure 1"/>
+                    <pic:cNvPicPr/>
+                  </pic:nvPicPr>
+                  <pic:blipFill>
+                    <a:blip r:embed="rId17">
+                      <a:extLst>
+                        <a:ext uri="{28A0092B-C50C-407E-A947-70E740481C1C}">
+                          <a14:useLocalDpi xmlns:a14="http://schemas.microsoft.com/office/drawing/2010/main" val="0"/>
+                        </a:ext>
+                      </a:extLst>
+                    </a:blip>
+                    <a:stretch>
+                      <a:fillRect/>
+                    </a:stretch>
+                  </pic:blipFill>
+                  <pic:spPr>
+                    <a:xfrm>
+                      <a:off x="0" y="0"/>
+                      <a:ext cx="6177795" cy="5453946"/>
+                    </a:xfrm>
+                    <a:prstGeom prst="rect">
+                      <a:avLst/>
+                    </a:prstGeom>
+                  </pic:spPr>
+                </pic:pic>
+              </a:graphicData>
+            </a:graphic>
+          </wp:inline>
+        </w:drawing>
+      </w:r>
+    </w:p>
+    <w:p>
+      <w:pPr>
+        <w:spacing w:line="240" w:lineRule="auto"/>
+        <w:rPr>
+          <w:rFonts w:ascii="Arial" w:hAnsi="Arial" w:cs="Arial"/>
+          <w:b/>
+          <w:bCs/>
+          <w:sz w:val="24"/>
+          <w:szCs w:val="24"/>
+        </w:rPr>
+      </w:pPr>
+    </w:p>
+    <w:p>
+      <w:pPr>
+        <w:spacing w:line="240" w:lineRule="auto"/>
+        <w:jc w:val="center"/>
+        <w:rPr>
+          <w:rFonts w:ascii="Arial" w:hAnsi="Arial" w:cs="Arial"/>
+          <w:b/>
+          <w:bCs/>
+          <w:sz w:val="24"/>
+          <w:szCs w:val="24"/>
+        </w:rPr>
+        <w:sectPr>
+          <w:pgSz w:w="12240" w:h="15840"/>
+          <w:pgMar w:top="782" w:right="1327" w:bottom="851" w:left="1276" w:header="709" w:footer="544" w:gutter="0"/>
+          <w:cols w:space="708"/>
+          <w:docGrid w:linePitch="360"/>
+        </w:sectPr>
+      </w:pPr>
+      <w:r>
+        <w:rPr>
+          <w:rFonts w:ascii="Arial" w:hAnsi="Arial" w:cs="Arial"/>
+          <w:b/>
+          <w:bCs/>
+          <w:noProof/>
+          <w:sz w:val="24"/>
+          <w:szCs w:val="24"/>
+        </w:rPr>
+        <w:lastRenderedPageBreak/>
+        <w:drawing>
+          <wp:inline distT="0" distB="0" distL="0" distR="0" wp14:anchorId="3E5F1707" wp14:editId="7929AF18">
+            <wp:extent cx="6045200" cy="5336889"/>
+            <wp:effectExtent l="0" t="0" r="0" b="0"/>
+            <wp:docPr id="7" name="Imagen 7" descr="Figure 2"/>
+            <wp:cNvGraphicFramePr>
+              <a:graphicFrameLocks xmlns:a="http://schemas.openxmlformats.org/drawingml/2006/main" noChangeAspect="1"/>
+            </wp:cNvGraphicFramePr>
+            <a:graphic xmlns:a="http://schemas.openxmlformats.org/drawingml/2006/main">
+              <a:graphicData uri="http://schemas.openxmlformats.org/drawingml/2006/picture">
+                <pic:pic xmlns:pic="http://schemas.openxmlformats.org/drawingml/2006/picture">
+                  <pic:nvPicPr>
+                    <pic:cNvPr id="7" name="Imagen 7" descr="Figure 2"/>
+                    <pic:cNvPicPr/>
+                  </pic:nvPicPr>
+                  <pic:blipFill>
+                    <a:blip r:embed="rId18">
+                      <a:extLst>
+                        <a:ext uri="{28A0092B-C50C-407E-A947-70E740481C1C}">
+                          <a14:useLocalDpi xmlns:a14="http://schemas.microsoft.com/office/drawing/2010/main" val="0"/>
+                        </a:ext>
+                      </a:extLst>
+                    </a:blip>
+                    <a:stretch>
+                      <a:fillRect/>
+                    </a:stretch>
+                  </pic:blipFill>
+                  <pic:spPr>
+                    <a:xfrm>
+                      <a:off x="0" y="0"/>
+                      <a:ext cx="6053911" cy="5344580"/>
+                    </a:xfrm>
+                    <a:prstGeom prst="rect">
+                      <a:avLst/>
+                    </a:prstGeom>
+                  </pic:spPr>
+                </pic:pic>
+              </a:graphicData>
+            </a:graphic>
+          </wp:inline>
+        </w:drawing>
       </w:r>
     </w:p>
     <w:p>
@@ -1635,7 +2157,7 @@
           <w:rFonts w:ascii="Arial" w:hAnsi="Arial" w:cs="Arial"/>
         </w:rPr>
       </w:pPr>
-      <w:bookmarkStart w:id="1" w:name="_Toc115181871"/>
+      <w:bookmarkStart w:id="1" w:name="_Toc115819548"/>
       <w:r>
         <w:rPr>
           <w:rFonts w:ascii="Arial" w:hAnsi="Arial" w:cs="Arial"/>
@@ -1651,6 +2173,246 @@
       </w:r>
       <w:bookmarkEnd w:id="1"/>
     </w:p>
+    <w:p>
+      <w:pPr>
+        <w:jc w:val="both"/>
+        <w:rPr>
+          <w:rFonts w:ascii="Arial" w:hAnsi="Arial" w:cs="Arial"/>
+        </w:rPr>
+      </w:pPr>
+      <w:r>
+        <w:rPr>
+          <w:rFonts w:ascii="Arial" w:hAnsi="Arial" w:cs="Arial"/>
+          <w:b/>
+          <w:bCs/>
+          <w:sz w:val="24"/>
+          <w:szCs w:val="24"/>
+        </w:rPr>
+        <w:t>Objetivo</w:t>
+      </w:r>
+      <w:r>
+        <w:rPr>
+          <w:rFonts w:ascii="Arial" w:hAnsi="Arial" w:cs="Arial"/>
+          <w:b/>
+          <w:bCs/>
+          <w:sz w:val="24"/>
+          <w:szCs w:val="24"/>
+        </w:rPr>
+        <w:t>:</w:t>
+      </w:r>
+      <w:r>
+        <w:rPr>
+          <w:rFonts w:ascii="Arial" w:hAnsi="Arial" w:cs="Arial"/>
+          <w:b/>
+          <w:bCs/>
+          <w:sz w:val="24"/>
+          <w:szCs w:val="24"/>
+        </w:rPr>
+        <w:t xml:space="preserve"> </w:t>
+      </w:r>
+      <w:r>
+        <w:rPr>
+          <w:rFonts w:ascii="Arial" w:hAnsi="Arial" w:cs="Arial"/>
+          <w:b/>
+          <w:bCs/>
+          <w:sz w:val="24"/>
+          <w:szCs w:val="24"/>
+        </w:rPr>
+        <w:t>V</w:t>
+      </w:r>
+      <w:r>
+        <w:rPr>
+          <w:rFonts w:ascii="Arial" w:hAnsi="Arial" w:cs="Arial"/>
+          <w:b/>
+          <w:bCs/>
+          <w:sz w:val="24"/>
+          <w:szCs w:val="24"/>
+        </w:rPr>
+        <w:t xml:space="preserve">erificar si el esquema DU es aplicable a servicios de video en vivo </w:t>
+      </w:r>
+    </w:p>
+    <w:p>
+      <w:pPr>
+        <w:jc w:val="both"/>
+        <w:rPr>
+          <w:rFonts w:ascii="Arial" w:hAnsi="Arial" w:cs="Arial"/>
+          <w:b/>
+          <w:bCs/>
+          <w:sz w:val="24"/>
+          <w:szCs w:val="24"/>
+        </w:rPr>
+      </w:pPr>
+      <w:r>
+        <w:rPr>
+          <w:rFonts w:ascii="Arial" w:hAnsi="Arial" w:cs="Arial"/>
+          <w:b/>
+          <w:bCs/>
+          <w:sz w:val="24"/>
+          <w:szCs w:val="24"/>
+        </w:rPr>
+        <w:t xml:space="preserve">Descripción: </w:t>
+      </w:r>
+      <w:r>
+        <w:rPr>
+          <w:rFonts w:ascii="Arial" w:hAnsi="Arial" w:cs="Arial"/>
+          <w:b/>
+          <w:bCs/>
+          <w:sz w:val="24"/>
+          <w:szCs w:val="24"/>
+        </w:rPr>
+        <w:t>I</w:t>
+      </w:r>
+      <w:r>
+        <w:rPr>
+          <w:rFonts w:ascii="Arial" w:hAnsi="Arial" w:cs="Arial"/>
+          <w:b/>
+          <w:bCs/>
+          <w:sz w:val="24"/>
+          <w:szCs w:val="24"/>
+        </w:rPr>
+        <w:t xml:space="preserve">mplementar el esquema DU en la cadena de </w:t>
+      </w:r>
+      <w:proofErr w:type="spellStart"/>
+      <w:r>
+        <w:rPr>
+          <w:rFonts w:ascii="Arial" w:hAnsi="Arial" w:cs="Arial"/>
+          <w:b/>
+          <w:bCs/>
+          <w:sz w:val="24"/>
+          <w:szCs w:val="24"/>
+        </w:rPr>
+        <w:t>Markov</w:t>
+      </w:r>
+      <w:proofErr w:type="spellEnd"/>
+      <w:r>
+        <w:rPr>
+          <w:rFonts w:ascii="Arial" w:hAnsi="Arial" w:cs="Arial"/>
+          <w:b/>
+          <w:bCs/>
+          <w:sz w:val="24"/>
+          <w:szCs w:val="24"/>
+        </w:rPr>
+        <w:t xml:space="preserve"> para ver si es aplicable a los servicios de video en vivo y que los recursos se distribuyan de manera adecuada como lo vayan requiriendo los </w:t>
+      </w:r>
+      <w:proofErr w:type="spellStart"/>
+      <w:r>
+        <w:rPr>
+          <w:rFonts w:ascii="Arial" w:hAnsi="Arial" w:cs="Arial"/>
+          <w:b/>
+          <w:bCs/>
+          <w:sz w:val="24"/>
+          <w:szCs w:val="24"/>
+        </w:rPr>
+        <w:t>peers</w:t>
+      </w:r>
+      <w:proofErr w:type="spellEnd"/>
+      <w:r>
+        <w:rPr>
+          <w:rFonts w:ascii="Arial" w:hAnsi="Arial" w:cs="Arial"/>
+          <w:b/>
+          <w:bCs/>
+          <w:sz w:val="24"/>
+          <w:szCs w:val="24"/>
+        </w:rPr>
+        <w:t xml:space="preserve"> situados en las distintas ventanas en la cual se encuentren descargado el video  </w:t>
+      </w:r>
+    </w:p>
+    <w:p>
+      <w:pPr>
+        <w:jc w:val="both"/>
+        <w:rPr>
+          <w:rFonts w:ascii="Arial" w:hAnsi="Arial" w:cs="Arial"/>
+          <w:b/>
+          <w:bCs/>
+          <w:sz w:val="24"/>
+          <w:szCs w:val="24"/>
+        </w:rPr>
+      </w:pPr>
+      <w:r>
+        <w:rPr>
+          <w:rFonts w:ascii="Arial" w:hAnsi="Arial" w:cs="Arial"/>
+          <w:b/>
+          <w:bCs/>
+          <w:sz w:val="24"/>
+          <w:szCs w:val="24"/>
+        </w:rPr>
+        <w:t>Resultados:</w:t>
+      </w:r>
+      <w:r>
+        <w:rPr>
+          <w:rFonts w:ascii="Arial" w:hAnsi="Arial" w:cs="Arial"/>
+          <w:b/>
+          <w:bCs/>
+          <w:sz w:val="24"/>
+          <w:szCs w:val="24"/>
+        </w:rPr>
+        <w:t xml:space="preserve"> se implementa el esquema DU en la cadena para los servicios de video bajo demanda y una vez que se termine de realizar la adecuación para los servicios de video en vivo se podrá verificar si es aplicable o no.</w:t>
+      </w:r>
+    </w:p>
+    <w:p>
+      <w:pPr>
+        <w:jc w:val="both"/>
+        <w:rPr>
+          <w:rFonts w:ascii="Arial" w:hAnsi="Arial" w:cs="Arial"/>
+          <w:b/>
+          <w:bCs/>
+          <w:sz w:val="24"/>
+          <w:szCs w:val="24"/>
+        </w:rPr>
+      </w:pPr>
+      <w:r>
+        <w:rPr>
+          <w:rFonts w:ascii="Arial" w:hAnsi="Arial" w:cs="Arial"/>
+          <w:b/>
+          <w:bCs/>
+          <w:sz w:val="24"/>
+          <w:szCs w:val="24"/>
+        </w:rPr>
+        <w:t>Conclusión:</w:t>
+      </w:r>
+      <w:r>
+        <w:rPr>
+          <w:rFonts w:ascii="Arial" w:hAnsi="Arial" w:cs="Arial"/>
+          <w:b/>
+          <w:bCs/>
+          <w:sz w:val="24"/>
+          <w:szCs w:val="24"/>
+        </w:rPr>
+        <w:t xml:space="preserve"> </w:t>
+      </w:r>
+      <w:r>
+        <w:rPr>
+          <w:rFonts w:ascii="Arial" w:hAnsi="Arial" w:cs="Arial"/>
+          <w:b/>
+          <w:bCs/>
+          <w:sz w:val="24"/>
+          <w:szCs w:val="24"/>
+        </w:rPr>
+        <w:t>Para este punto se sigue con la implementación de la cadena y aun no se obtienen los resultados para los servicios de video en vivo ya que se requiere de mayor tiempo de análisis llevando así la conclusión hasta el siguiente reporte.</w:t>
+      </w:r>
+    </w:p>
+    <w:p>
+      <w:pPr>
+        <w:pStyle w:val="Ttulo1"/>
+        <w:rPr>
+          <w:rFonts w:ascii="Arial" w:hAnsi="Arial" w:cs="Arial"/>
+        </w:rPr>
+      </w:pPr>
+      <w:bookmarkStart w:id="2" w:name="_Toc115819549"/>
+      <w:r>
+        <w:rPr>
+          <w:rFonts w:ascii="Arial" w:hAnsi="Arial" w:cs="Arial"/>
+        </w:rPr>
+        <w:t xml:space="preserve">3.- </w:t>
+      </w:r>
+      <w:r>
+        <w:rPr>
+          <w:rFonts w:ascii="Arial" w:hAnsi="Arial" w:cs="Arial"/>
+        </w:rPr>
+        <w:t>Análisis de las expresiones del modelo</w:t>
+      </w:r>
+      <w:bookmarkEnd w:id="2"/>
+    </w:p>
     <w:p/>
     <w:p>
       <w:pPr>
@@ -1697,17 +2459,17 @@
           <w:sz w:val="24"/>
           <w:szCs w:val="24"/>
         </w:rPr>
-        <w:t>V</w:t>
-      </w:r>
-      <w:r>
-        <w:rPr>
-          <w:rFonts w:ascii="Arial" w:hAnsi="Arial" w:cs="Arial"/>
-          <w:b/>
-          <w:bCs/>
-          <w:sz w:val="24"/>
-          <w:szCs w:val="24"/>
-        </w:rPr>
-        <w:t xml:space="preserve">erificar si el esquema DU es aplicable a servicios de video en vivo </w:t>
+        <w:t>D</w:t>
+      </w:r>
+      <w:r>
+        <w:rPr>
+          <w:rFonts w:ascii="Arial" w:hAnsi="Arial" w:cs="Arial"/>
+          <w:b/>
+          <w:bCs/>
+          <w:sz w:val="24"/>
+          <w:szCs w:val="24"/>
+        </w:rPr>
+        <w:t>eterminar las expresiones de abundancia y penuria considerando el esquema DU</w:t>
       </w:r>
     </w:p>
     <w:p>
@@ -1739,17 +2501,17 @@
           <w:sz w:val="24"/>
           <w:szCs w:val="24"/>
         </w:rPr>
-        <w:t>I</w:t>
-      </w:r>
-      <w:r>
-        <w:rPr>
-          <w:rFonts w:ascii="Arial" w:hAnsi="Arial" w:cs="Arial"/>
-          <w:b/>
-          <w:bCs/>
-          <w:sz w:val="24"/>
-          <w:szCs w:val="24"/>
-        </w:rPr>
-        <w:t xml:space="preserve">mplementar el esquema DU en la cadena de Markov para ver si es aplicable a los servicios de video en vivo y que los recursos se distribuyan de manera adecuada como lo vayan requiriendo los peers situados en las distintas ventanas en la cual se encuentren descargado el video  </w:t>
+        <w:t>Las expresiones de abundancia y penuria de los estados en los que puede caer el sistema acorde a los recursos que se tienen y los recursos que se descarguen se van a determinar una vez que se implemente el esquema D</w:t>
+      </w:r>
+      <w:r>
+        <w:rPr>
+          <w:rFonts w:ascii="Arial" w:hAnsi="Arial" w:cs="Arial"/>
+          <w:b/>
+          <w:bCs/>
+          <w:sz w:val="24"/>
+          <w:szCs w:val="24"/>
+        </w:rPr>
+        <w:t>U.</w:t>
       </w:r>
     </w:p>
     <w:p>
@@ -1771,227 +2533,17 @@
           <w:sz w:val="24"/>
           <w:szCs w:val="24"/>
         </w:rPr>
-        <w:t>Resultados:</w:t>
-      </w:r>
-      <w:r>
-        <w:rPr>
-          <w:rFonts w:ascii="Arial" w:hAnsi="Arial" w:cs="Arial"/>
-          <w:b/>
-          <w:bCs/>
-          <w:sz w:val="24"/>
-          <w:szCs w:val="24"/>
-        </w:rPr>
-        <w:t xml:space="preserve"> se implementa el esquema DU en la cadena para los servicios de video bajo demanda y una vez que se termine de realizar la adecuación para los servicios de video en vivo se podrá verificar si es aplicable o no.</w:t>
-      </w:r>
-    </w:p>
-    <w:p>
-      <w:pPr>
-        <w:jc w:val="both"/>
-        <w:rPr>
-          <w:rFonts w:ascii="Arial" w:hAnsi="Arial" w:cs="Arial"/>
-          <w:sz w:val="24"/>
-          <w:szCs w:val="24"/>
-        </w:rPr>
-      </w:pPr>
-    </w:p>
-    <w:p>
-      <w:pPr>
-        <w:jc w:val="both"/>
-        <w:rPr>
-          <w:rFonts w:ascii="Arial" w:hAnsi="Arial" w:cs="Arial"/>
-          <w:b/>
-          <w:bCs/>
-          <w:sz w:val="24"/>
-          <w:szCs w:val="24"/>
-        </w:rPr>
-      </w:pPr>
-      <w:r>
-        <w:rPr>
-          <w:rFonts w:ascii="Arial" w:hAnsi="Arial" w:cs="Arial"/>
-          <w:b/>
-          <w:bCs/>
-          <w:sz w:val="24"/>
-          <w:szCs w:val="24"/>
-        </w:rPr>
-        <w:t>Conclusión:</w:t>
-      </w:r>
-    </w:p>
-    <w:p>
-      <w:pPr>
-        <w:jc w:val="both"/>
-        <w:rPr>
-          <w:rFonts w:ascii="Arial" w:hAnsi="Arial" w:cs="Arial"/>
-          <w:b/>
-          <w:bCs/>
-          <w:sz w:val="24"/>
-          <w:szCs w:val="24"/>
-        </w:rPr>
-      </w:pPr>
-      <w:r>
-        <w:rPr>
-          <w:rFonts w:ascii="Arial" w:hAnsi="Arial" w:cs="Arial"/>
-          <w:b/>
-          <w:bCs/>
-          <w:sz w:val="24"/>
-          <w:szCs w:val="24"/>
-        </w:rPr>
-        <w:t>Para este punto se sigue con la implementación de la cadena y aun no se obtienen los resultados para los servicios de video en vivo ya que se requiere de mayor tiempo de análisis llevando así la conclusión hasta el siguiente reporte.</w:t>
-      </w:r>
-    </w:p>
-    <w:p>
-      <w:pPr>
-        <w:rPr>
-          <w:rFonts w:ascii="Arial" w:hAnsi="Arial" w:cs="Arial"/>
-          <w:b/>
-          <w:bCs/>
-          <w:sz w:val="24"/>
-          <w:szCs w:val="24"/>
-        </w:rPr>
-      </w:pPr>
-    </w:p>
-    <w:p>
-      <w:pPr>
-        <w:pStyle w:val="Ttulo1"/>
-        <w:rPr>
-          <w:rFonts w:ascii="Arial" w:hAnsi="Arial" w:cs="Arial"/>
-        </w:rPr>
-      </w:pPr>
-      <w:bookmarkStart w:id="2" w:name="_Toc115181872"/>
-      <w:r>
-        <w:rPr>
-          <w:rFonts w:ascii="Arial" w:hAnsi="Arial" w:cs="Arial"/>
-        </w:rPr>
-        <w:t xml:space="preserve">3.- </w:t>
-      </w:r>
-      <w:r>
-        <w:rPr>
-          <w:rFonts w:ascii="Arial" w:hAnsi="Arial" w:cs="Arial"/>
-        </w:rPr>
-        <w:t>Análisis de las expresiones del modelo</w:t>
-      </w:r>
-      <w:bookmarkEnd w:id="2"/>
-    </w:p>
-    <w:p/>
-    <w:p>
-      <w:pPr>
-        <w:jc w:val="both"/>
-        <w:rPr>
-          <w:rFonts w:ascii="Arial" w:hAnsi="Arial" w:cs="Arial"/>
-        </w:rPr>
-      </w:pPr>
-      <w:r>
-        <w:rPr>
-          <w:rFonts w:ascii="Arial" w:hAnsi="Arial" w:cs="Arial"/>
-          <w:b/>
-          <w:bCs/>
-          <w:sz w:val="24"/>
-          <w:szCs w:val="24"/>
-        </w:rPr>
-        <w:t>Objetivo</w:t>
-      </w:r>
-      <w:r>
-        <w:rPr>
-          <w:rFonts w:ascii="Arial" w:hAnsi="Arial" w:cs="Arial"/>
-          <w:b/>
-          <w:bCs/>
-          <w:sz w:val="24"/>
-          <w:szCs w:val="24"/>
-        </w:rPr>
-        <w:t>:</w:t>
-      </w:r>
-      <w:r>
-        <w:rPr>
-          <w:rFonts w:ascii="Arial" w:hAnsi="Arial" w:cs="Arial"/>
-          <w:b/>
-          <w:bCs/>
-          <w:sz w:val="24"/>
-          <w:szCs w:val="24"/>
-        </w:rPr>
-        <w:t xml:space="preserve"> </w:t>
-      </w:r>
-      <w:r>
-        <w:rPr>
-          <w:rFonts w:ascii="Arial" w:hAnsi="Arial" w:cs="Arial"/>
-          <w:b/>
-          <w:bCs/>
-          <w:sz w:val="24"/>
-          <w:szCs w:val="24"/>
-        </w:rPr>
-        <w:t>D</w:t>
-      </w:r>
-      <w:r>
-        <w:rPr>
-          <w:rFonts w:ascii="Arial" w:hAnsi="Arial" w:cs="Arial"/>
-          <w:b/>
-          <w:bCs/>
-          <w:sz w:val="24"/>
-          <w:szCs w:val="24"/>
-        </w:rPr>
-        <w:t>eterminar las expresiones de abundancia y penuria considerando el esquema DU</w:t>
-      </w:r>
-    </w:p>
-    <w:p>
-      <w:pPr>
-        <w:jc w:val="both"/>
-        <w:rPr>
-          <w:rFonts w:ascii="Arial" w:hAnsi="Arial" w:cs="Arial"/>
-          <w:b/>
-          <w:bCs/>
-          <w:sz w:val="24"/>
-          <w:szCs w:val="24"/>
-        </w:rPr>
-      </w:pPr>
-      <w:r>
-        <w:rPr>
-          <w:rFonts w:ascii="Arial" w:hAnsi="Arial" w:cs="Arial"/>
-          <w:b/>
-          <w:bCs/>
-          <w:sz w:val="24"/>
-          <w:szCs w:val="24"/>
-        </w:rPr>
-        <w:t xml:space="preserve">Descripción: </w:t>
-      </w:r>
-      <w:r>
-        <w:rPr>
-          <w:rFonts w:ascii="Arial" w:hAnsi="Arial" w:cs="Arial"/>
-          <w:b/>
-          <w:bCs/>
-          <w:sz w:val="24"/>
-          <w:szCs w:val="24"/>
-        </w:rPr>
-        <w:t>Las expresiones de abundancia y penuria de los estados en los que puede caer el sistema acorde a los recursos que se tienen y los recursos que se descarguen se van a determinar una vez que se implemente el esquema D</w:t>
-      </w:r>
-      <w:r>
-        <w:rPr>
-          <w:rFonts w:ascii="Arial" w:hAnsi="Arial" w:cs="Arial"/>
-          <w:b/>
-          <w:bCs/>
-          <w:sz w:val="24"/>
-          <w:szCs w:val="24"/>
-        </w:rPr>
-        <w:t>U.</w:t>
-      </w:r>
-    </w:p>
-    <w:p>
-      <w:pPr>
-        <w:jc w:val="both"/>
-        <w:rPr>
-          <w:rFonts w:ascii="Arial" w:hAnsi="Arial" w:cs="Arial"/>
-          <w:b/>
-          <w:bCs/>
-          <w:sz w:val="24"/>
-          <w:szCs w:val="24"/>
-        </w:rPr>
-      </w:pPr>
-      <w:r>
-        <w:rPr>
-          <w:rFonts w:ascii="Arial" w:hAnsi="Arial" w:cs="Arial"/>
-          <w:b/>
-          <w:bCs/>
-          <w:sz w:val="24"/>
-          <w:szCs w:val="24"/>
-        </w:rPr>
         <w:t xml:space="preserve">Condición de abundancia </w:t>
+      </w:r>
+      <w:r>
+        <w:rPr>
+          <w:rFonts w:ascii="Arial" w:hAnsi="Arial" w:cs="Arial"/>
+          <w:b/>
+          <w:bCs/>
+          <w:sz w:val="24"/>
+          <w:szCs w:val="24"/>
+        </w:rPr>
+        <w:t>se cumple cuando la tasa promedio de un usuario es menor a la tasa de recursos de subida, es decir, los recursos que se tienen en el sistema son mayores y suficientes a los recursos que son demandados para la descarga.</w:t>
       </w:r>
     </w:p>
     <w:p>
@@ -2179,10 +2731,32 @@
         <w:jc w:val="both"/>
         <w:rPr>
           <w:rFonts w:ascii="Arial" w:hAnsi="Arial" w:cs="Arial"/>
-          <w:sz w:val="24"/>
-          <w:szCs w:val="24"/>
-        </w:rPr>
-      </w:pPr>
+          <w:b/>
+          <w:bCs/>
+          <w:sz w:val="24"/>
+          <w:szCs w:val="24"/>
+        </w:rPr>
+      </w:pPr>
+      <w:r>
+        <w:rPr>
+          <w:rFonts w:ascii="Arial" w:hAnsi="Arial" w:cs="Arial"/>
+          <w:b/>
+          <w:bCs/>
+          <w:sz w:val="24"/>
+          <w:szCs w:val="24"/>
+        </w:rPr>
+        <w:t xml:space="preserve">Condición de penuria </w:t>
+      </w:r>
+      <w:r>
+        <w:rPr>
+          <w:rFonts w:ascii="Arial" w:hAnsi="Arial" w:cs="Arial"/>
+          <w:b/>
+          <w:bCs/>
+          <w:sz w:val="24"/>
+          <w:szCs w:val="24"/>
+        </w:rPr>
+        <w:t>se tiene cuando ocurre el caso contrario al de abundancia, los recursos de descarga para una población son mayores que los recursos que se tienen en el sistema para ser descargados por los usuarios.</w:t>
+      </w:r>
     </w:p>
     <w:p>
       <w:pPr>
@@ -2193,16 +2767,572 @@
           <w:szCs w:val="24"/>
         </w:rPr>
       </w:pPr>
+      <m:oMathPara>
+        <m:oMath>
+          <m:r>
+            <w:rPr>
+              <w:rFonts w:ascii="Cambria Math" w:hAnsi="Cambria Math" w:cs="Arial"/>
+              <w:sz w:val="24"/>
+              <w:szCs w:val="24"/>
+            </w:rPr>
+            <m:t>C⍵*</m:t>
+          </m:r>
+          <m:sSub>
+            <m:sSubPr>
+              <m:ctrlPr>
+                <w:rPr>
+                  <w:rFonts w:ascii="Cambria Math" w:hAnsi="Cambria Math" w:cs="Arial"/>
+                  <w:i/>
+                  <w:sz w:val="24"/>
+                  <w:szCs w:val="24"/>
+                </w:rPr>
+              </m:ctrlPr>
+            </m:sSubPr>
+            <m:e>
+              <m:r>
+                <w:rPr>
+                  <w:rFonts w:ascii="Cambria Math" w:hAnsi="Cambria Math" w:cs="Arial"/>
+                  <w:sz w:val="24"/>
+                  <w:szCs w:val="24"/>
+                </w:rPr>
+                <m:t>X</m:t>
+              </m:r>
+            </m:e>
+            <m:sub>
+              <m:r>
+                <w:rPr>
+                  <w:rFonts w:ascii="Cambria Math" w:hAnsi="Cambria Math" w:cs="Arial"/>
+                  <w:sz w:val="24"/>
+                  <w:szCs w:val="24"/>
+                </w:rPr>
+                <m:t>i</m:t>
+              </m:r>
+            </m:sub>
+          </m:sSub>
+          <m:r>
+            <w:rPr>
+              <w:rFonts w:ascii="Cambria Math" w:hAnsi="Cambria Math" w:cs="Arial"/>
+              <w:sz w:val="24"/>
+              <w:szCs w:val="24"/>
+            </w:rPr>
+            <m:t xml:space="preserve">&gt; µ⍵* </m:t>
+          </m:r>
+          <m:sSub>
+            <m:sSubPr>
+              <m:ctrlPr>
+                <w:rPr>
+                  <w:rFonts w:ascii="Cambria Math" w:hAnsi="Cambria Math" w:cs="Arial"/>
+                  <w:i/>
+                  <w:sz w:val="24"/>
+                  <w:szCs w:val="24"/>
+                </w:rPr>
+              </m:ctrlPr>
+            </m:sSubPr>
+            <m:e>
+              <m:r>
+                <w:rPr>
+                  <w:rFonts w:ascii="Cambria Math" w:hAnsi="Cambria Math" w:cs="Arial"/>
+                  <w:sz w:val="24"/>
+                  <w:szCs w:val="24"/>
+                </w:rPr>
+                <m:t>X</m:t>
+              </m:r>
+            </m:e>
+            <m:sub>
+              <m:r>
+                <w:rPr>
+                  <w:rFonts w:ascii="Cambria Math" w:hAnsi="Cambria Math" w:cs="Arial"/>
+                  <w:sz w:val="24"/>
+                  <w:szCs w:val="24"/>
+                </w:rPr>
+                <m:t>i+1</m:t>
+              </m:r>
+            </m:sub>
+          </m:sSub>
+        </m:oMath>
+      </m:oMathPara>
     </w:p>
     <w:p>
       <w:pPr>
         <w:jc w:val="both"/>
         <w:rPr>
-          <w:rFonts w:ascii="Arial" w:hAnsi="Arial" w:cs="Arial"/>
-          <w:sz w:val="24"/>
-          <w:szCs w:val="24"/>
-        </w:rPr>
-      </w:pPr>
+          <w:rFonts w:ascii="Cambria Math" w:hAnsi="Cambria Math" w:cs="Arial"/>
+          <w:i/>
+          <w:sz w:val="24"/>
+          <w:szCs w:val="24"/>
+        </w:rPr>
+      </w:pPr>
+      <m:oMathPara>
+        <m:oMath>
+          <m:sSub>
+            <m:sSubPr>
+              <m:ctrlPr>
+                <w:rPr>
+                  <w:rFonts w:ascii="Cambria Math" w:hAnsi="Cambria Math" w:cs="Arial"/>
+                  <w:i/>
+                  <w:sz w:val="24"/>
+                  <w:szCs w:val="24"/>
+                </w:rPr>
+              </m:ctrlPr>
+            </m:sSubPr>
+            <m:e>
+              <m:r>
+                <m:rPr>
+                  <m:sty m:val="bi"/>
+                </m:rPr>
+                <w:rPr>
+                  <w:rFonts w:ascii="Cambria Math" w:hAnsi="Cambria Math" w:cs="Arial"/>
+                  <w:sz w:val="24"/>
+                  <w:szCs w:val="24"/>
+                </w:rPr>
+                <m:t>τ</m:t>
+              </m:r>
+            </m:e>
+            <m:sub>
+              <m:r>
+                <m:rPr>
+                  <m:sty m:val="bi"/>
+                </m:rPr>
+                <w:rPr>
+                  <w:rFonts w:ascii="Cambria Math" w:hAnsi="Cambria Math" w:cs="Arial"/>
+                  <w:sz w:val="24"/>
+                  <w:szCs w:val="24"/>
+                </w:rPr>
+                <m:t>i</m:t>
+              </m:r>
+            </m:sub>
+          </m:sSub>
+          <m:r>
+            <w:rPr>
+              <w:rFonts w:ascii="Cambria Math" w:hAnsi="Cambria Math" w:cs="Arial"/>
+              <w:sz w:val="24"/>
+              <w:szCs w:val="24"/>
+            </w:rPr>
+            <m:t xml:space="preserve">= </m:t>
+          </m:r>
+          <m:sSub>
+            <m:sSubPr>
+              <m:ctrlPr>
+                <w:rPr>
+                  <w:rFonts w:ascii="Cambria Math" w:hAnsi="Cambria Math" w:cs="Arial"/>
+                  <w:i/>
+                  <w:sz w:val="24"/>
+                  <w:szCs w:val="24"/>
+                </w:rPr>
+              </m:ctrlPr>
+            </m:sSubPr>
+            <m:e>
+              <m:r>
+                <m:rPr>
+                  <m:sty m:val="bi"/>
+                </m:rPr>
+                <w:rPr>
+                  <w:rFonts w:ascii="Cambria Math" w:hAnsi="Cambria Math" w:cs="Arial"/>
+                  <w:sz w:val="24"/>
+                  <w:szCs w:val="24"/>
+                </w:rPr>
+                <m:t>V</m:t>
+              </m:r>
+            </m:e>
+            <m:sub>
+              <m:r>
+                <m:rPr>
+                  <m:sty m:val="bi"/>
+                </m:rPr>
+                <w:rPr>
+                  <w:rFonts w:ascii="Cambria Math" w:hAnsi="Cambria Math" w:cs="Arial"/>
+                  <w:sz w:val="24"/>
+                  <w:szCs w:val="24"/>
+                </w:rPr>
+                <m:t>i</m:t>
+              </m:r>
+            </m:sub>
+          </m:sSub>
+          <m:r>
+            <w:rPr>
+              <w:rFonts w:ascii="Cambria Math" w:hAnsi="Cambria Math" w:cs="Arial"/>
+              <w:sz w:val="24"/>
+              <w:szCs w:val="24"/>
+            </w:rPr>
+            <m:t xml:space="preserve">= </m:t>
+          </m:r>
+          <m:sSub>
+            <m:sSubPr>
+              <m:ctrlPr>
+                <w:rPr>
+                  <w:rFonts w:ascii="Cambria Math" w:hAnsi="Cambria Math" w:cs="Arial"/>
+                  <w:i/>
+                  <w:sz w:val="24"/>
+                  <w:szCs w:val="24"/>
+                </w:rPr>
+              </m:ctrlPr>
+            </m:sSubPr>
+            <m:e>
+              <m:r>
+                <w:rPr>
+                  <w:rFonts w:ascii="Cambria Math" w:hAnsi="Cambria Math" w:cs="Arial"/>
+                  <w:sz w:val="24"/>
+                  <w:szCs w:val="24"/>
+                </w:rPr>
+                <m:t>µ</m:t>
+              </m:r>
+            </m:e>
+            <m:sub>
+              <m:r>
+                <w:rPr>
+                  <w:rFonts w:ascii="Cambria Math" w:hAnsi="Cambria Math" w:cs="Arial"/>
+                  <w:sz w:val="24"/>
+                  <w:szCs w:val="24"/>
+                </w:rPr>
+                <m:t>⍵</m:t>
+              </m:r>
+            </m:sub>
+          </m:sSub>
+          <m:r>
+            <w:rPr>
+              <w:rFonts w:ascii="Cambria Math" w:hAnsi="Cambria Math" w:cs="Arial"/>
+              <w:sz w:val="24"/>
+              <w:szCs w:val="24"/>
+            </w:rPr>
+            <m:t xml:space="preserve">* </m:t>
+          </m:r>
+          <m:sSub>
+            <m:sSubPr>
+              <m:ctrlPr>
+                <w:rPr>
+                  <w:rFonts w:ascii="Cambria Math" w:hAnsi="Cambria Math" w:cs="Arial"/>
+                  <w:i/>
+                  <w:sz w:val="24"/>
+                  <w:szCs w:val="24"/>
+                </w:rPr>
+              </m:ctrlPr>
+            </m:sSubPr>
+            <m:e>
+              <m:r>
+                <m:rPr>
+                  <m:sty m:val="bi"/>
+                </m:rPr>
+                <w:rPr>
+                  <w:rFonts w:ascii="Cambria Math" w:hAnsi="Cambria Math" w:cs="Arial"/>
+                  <w:sz w:val="24"/>
+                  <w:szCs w:val="24"/>
+                </w:rPr>
+                <m:t>X</m:t>
+              </m:r>
+            </m:e>
+            <m:sub>
+              <m:r>
+                <m:rPr>
+                  <m:sty m:val="bi"/>
+                </m:rPr>
+                <w:rPr>
+                  <w:rFonts w:ascii="Cambria Math" w:hAnsi="Cambria Math" w:cs="Arial"/>
+                  <w:sz w:val="24"/>
+                  <w:szCs w:val="24"/>
+                </w:rPr>
+                <m:t>i</m:t>
+              </m:r>
+              <m:r>
+                <w:rPr>
+                  <w:rFonts w:ascii="Cambria Math" w:hAnsi="Cambria Math" w:cs="Arial"/>
+                  <w:sz w:val="24"/>
+                  <w:szCs w:val="24"/>
+                </w:rPr>
+                <m:t>+</m:t>
+              </m:r>
+              <m:r>
+                <m:rPr>
+                  <m:sty m:val="bi"/>
+                </m:rPr>
+                <w:rPr>
+                  <w:rFonts w:ascii="Cambria Math" w:hAnsi="Cambria Math" w:cs="Arial"/>
+                  <w:sz w:val="24"/>
+                  <w:szCs w:val="24"/>
+                </w:rPr>
+                <m:t>1</m:t>
+              </m:r>
+            </m:sub>
+          </m:sSub>
+          <m:r>
+            <w:rPr>
+              <w:rFonts w:ascii="Cambria Math" w:hAnsi="Cambria Math" w:cs="Arial"/>
+              <w:sz w:val="24"/>
+              <w:szCs w:val="24"/>
+            </w:rPr>
+            <m:t xml:space="preserve">+ </m:t>
+          </m:r>
+          <m:f>
+            <m:fPr>
+              <m:ctrlPr>
+                <w:rPr>
+                  <w:rFonts w:ascii="Cambria Math" w:hAnsi="Cambria Math" w:cs="Arial"/>
+                  <w:i/>
+                  <w:sz w:val="24"/>
+                  <w:szCs w:val="24"/>
+                </w:rPr>
+              </m:ctrlPr>
+            </m:fPr>
+            <m:num>
+              <m:sSub>
+                <m:sSubPr>
+                  <m:ctrlPr>
+                    <w:rPr>
+                      <w:rFonts w:ascii="Cambria Math" w:hAnsi="Cambria Math" w:cs="Arial"/>
+                      <w:i/>
+                      <w:sz w:val="24"/>
+                      <w:szCs w:val="24"/>
+                    </w:rPr>
+                  </m:ctrlPr>
+                </m:sSubPr>
+                <m:e>
+                  <m:r>
+                    <m:rPr>
+                      <m:sty m:val="bi"/>
+                    </m:rPr>
+                    <w:rPr>
+                      <w:rFonts w:ascii="Cambria Math" w:hAnsi="Cambria Math" w:cs="Arial"/>
+                      <w:sz w:val="24"/>
+                      <w:szCs w:val="24"/>
+                    </w:rPr>
+                    <m:t>X</m:t>
+                  </m:r>
+                </m:e>
+                <m:sub>
+                  <m:r>
+                    <m:rPr>
+                      <m:sty m:val="bi"/>
+                    </m:rPr>
+                    <w:rPr>
+                      <w:rFonts w:ascii="Cambria Math" w:hAnsi="Cambria Math" w:cs="Arial"/>
+                      <w:sz w:val="24"/>
+                      <w:szCs w:val="24"/>
+                    </w:rPr>
+                    <m:t>i</m:t>
+                  </m:r>
+                </m:sub>
+              </m:sSub>
+            </m:num>
+            <m:den>
+              <m:sSub>
+                <m:sSubPr>
+                  <m:ctrlPr>
+                    <w:rPr>
+                      <w:rFonts w:ascii="Cambria Math" w:hAnsi="Cambria Math" w:cs="Arial"/>
+                      <w:i/>
+                      <w:sz w:val="24"/>
+                      <w:szCs w:val="24"/>
+                    </w:rPr>
+                  </m:ctrlPr>
+                </m:sSubPr>
+                <m:e>
+                  <m:r>
+                    <m:rPr>
+                      <m:sty m:val="bi"/>
+                    </m:rPr>
+                    <w:rPr>
+                      <w:rFonts w:ascii="Cambria Math" w:hAnsi="Cambria Math" w:cs="Arial"/>
+                      <w:sz w:val="24"/>
+                      <w:szCs w:val="24"/>
+                    </w:rPr>
+                    <m:t>X</m:t>
+                  </m:r>
+                </m:e>
+                <m:sub>
+                  <m:r>
+                    <m:rPr>
+                      <m:sty m:val="bi"/>
+                    </m:rPr>
+                    <w:rPr>
+                      <w:rFonts w:ascii="Cambria Math" w:hAnsi="Cambria Math" w:cs="Arial"/>
+                      <w:sz w:val="24"/>
+                      <w:szCs w:val="24"/>
+                    </w:rPr>
+                    <m:t>i</m:t>
+                  </m:r>
+                </m:sub>
+              </m:sSub>
+              <m:r>
+                <w:rPr>
+                  <w:rFonts w:ascii="Cambria Math" w:hAnsi="Cambria Math" w:cs="Arial"/>
+                  <w:sz w:val="24"/>
+                  <w:szCs w:val="24"/>
+                </w:rPr>
+                <m:t>+</m:t>
+              </m:r>
+              <m:sSub>
+                <m:sSubPr>
+                  <m:ctrlPr>
+                    <w:rPr>
+                      <w:rFonts w:ascii="Cambria Math" w:hAnsi="Cambria Math" w:cs="Arial"/>
+                      <w:i/>
+                      <w:sz w:val="24"/>
+                      <w:szCs w:val="24"/>
+                    </w:rPr>
+                  </m:ctrlPr>
+                </m:sSubPr>
+                <m:e>
+                  <m:r>
+                    <m:rPr>
+                      <m:sty m:val="bi"/>
+                    </m:rPr>
+                    <w:rPr>
+                      <w:rFonts w:ascii="Cambria Math" w:hAnsi="Cambria Math" w:cs="Arial"/>
+                      <w:sz w:val="24"/>
+                      <w:szCs w:val="24"/>
+                    </w:rPr>
+                    <m:t>X</m:t>
+                  </m:r>
+                </m:e>
+                <m:sub>
+                  <m:r>
+                    <m:rPr>
+                      <m:sty m:val="bi"/>
+                    </m:rPr>
+                    <w:rPr>
+                      <w:rFonts w:ascii="Cambria Math" w:hAnsi="Cambria Math" w:cs="Arial"/>
+                      <w:sz w:val="24"/>
+                      <w:szCs w:val="24"/>
+                    </w:rPr>
+                    <m:t>i</m:t>
+                  </m:r>
+                  <m:r>
+                    <w:rPr>
+                      <w:rFonts w:ascii="Cambria Math" w:hAnsi="Cambria Math" w:cs="Arial"/>
+                      <w:sz w:val="24"/>
+                      <w:szCs w:val="24"/>
+                    </w:rPr>
+                    <m:t>+</m:t>
+                  </m:r>
+                  <m:r>
+                    <m:rPr>
+                      <m:sty m:val="bi"/>
+                    </m:rPr>
+                    <w:rPr>
+                      <w:rFonts w:ascii="Cambria Math" w:hAnsi="Cambria Math" w:cs="Arial"/>
+                      <w:sz w:val="24"/>
+                      <w:szCs w:val="24"/>
+                    </w:rPr>
+                    <m:t>1</m:t>
+                  </m:r>
+                </m:sub>
+              </m:sSub>
+            </m:den>
+          </m:f>
+          <m:r>
+            <w:rPr>
+              <w:rFonts w:ascii="Cambria Math" w:hAnsi="Cambria Math" w:cs="Arial"/>
+              <w:sz w:val="24"/>
+              <w:szCs w:val="24"/>
+            </w:rPr>
+            <m:t xml:space="preserve">* </m:t>
+          </m:r>
+          <m:sSub>
+            <m:sSubPr>
+              <m:ctrlPr>
+                <w:rPr>
+                  <w:rFonts w:ascii="Cambria Math" w:hAnsi="Cambria Math" w:cs="Arial"/>
+                  <w:i/>
+                  <w:sz w:val="24"/>
+                  <w:szCs w:val="24"/>
+                </w:rPr>
+              </m:ctrlPr>
+            </m:sSubPr>
+            <m:e>
+              <m:r>
+                <w:rPr>
+                  <w:rFonts w:ascii="Cambria Math" w:hAnsi="Cambria Math" w:cs="Arial"/>
+                  <w:sz w:val="24"/>
+                  <w:szCs w:val="24"/>
+                </w:rPr>
+                <m:t>µ</m:t>
+              </m:r>
+            </m:e>
+            <m:sub>
+              <m:r>
+                <w:rPr>
+                  <w:rFonts w:ascii="Cambria Math" w:hAnsi="Cambria Math" w:cs="Arial"/>
+                  <w:sz w:val="24"/>
+                  <w:szCs w:val="24"/>
+                </w:rPr>
+                <m:t>⍵</m:t>
+              </m:r>
+            </m:sub>
+          </m:sSub>
+          <m:r>
+            <w:rPr>
+              <w:rFonts w:ascii="Cambria Math" w:hAnsi="Cambria Math" w:cs="Arial"/>
+              <w:sz w:val="24"/>
+              <w:szCs w:val="24"/>
+            </w:rPr>
+            <m:t xml:space="preserve">* </m:t>
+          </m:r>
+          <m:sSub>
+            <m:sSubPr>
+              <m:ctrlPr>
+                <w:rPr>
+                  <w:rFonts w:ascii="Cambria Math" w:hAnsi="Cambria Math" w:cs="Arial"/>
+                  <w:i/>
+                  <w:sz w:val="24"/>
+                  <w:szCs w:val="24"/>
+                </w:rPr>
+              </m:ctrlPr>
+            </m:sSubPr>
+            <m:e>
+              <m:r>
+                <m:rPr>
+                  <m:sty m:val="bi"/>
+                </m:rPr>
+                <w:rPr>
+                  <w:rFonts w:ascii="Cambria Math" w:hAnsi="Cambria Math" w:cs="Arial"/>
+                  <w:sz w:val="24"/>
+                  <w:szCs w:val="24"/>
+                </w:rPr>
+                <m:t>X</m:t>
+              </m:r>
+            </m:e>
+            <m:sub>
+              <m:r>
+                <m:rPr>
+                  <m:sty m:val="bi"/>
+                </m:rPr>
+                <w:rPr>
+                  <w:rFonts w:ascii="Cambria Math" w:hAnsi="Cambria Math" w:cs="Arial"/>
+                  <w:sz w:val="24"/>
+                  <w:szCs w:val="24"/>
+                </w:rPr>
+                <m:t>i</m:t>
+              </m:r>
+              <m:r>
+                <w:rPr>
+                  <w:rFonts w:ascii="Cambria Math" w:hAnsi="Cambria Math" w:cs="Arial"/>
+                  <w:sz w:val="24"/>
+                  <w:szCs w:val="24"/>
+                </w:rPr>
+                <m:t>+</m:t>
+              </m:r>
+              <m:r>
+                <m:rPr>
+                  <m:sty m:val="bi"/>
+                </m:rPr>
+                <w:rPr>
+                  <w:rFonts w:ascii="Cambria Math" w:hAnsi="Cambria Math" w:cs="Arial"/>
+                  <w:sz w:val="24"/>
+                  <w:szCs w:val="24"/>
+                </w:rPr>
+                <m:t>2</m:t>
+              </m:r>
+            </m:sub>
+          </m:sSub>
+          <m:r>
+            <w:rPr>
+              <w:rFonts w:ascii="Cambria Math" w:hAnsi="Cambria Math" w:cs="Arial"/>
+              <w:sz w:val="24"/>
+              <w:szCs w:val="24"/>
+            </w:rPr>
+            <m:t>+…</m:t>
+          </m:r>
+        </m:oMath>
+      </m:oMathPara>
     </w:p>
     <w:p>
       <w:pPr>
@@ -2213,56 +3343,6 @@
           <w:szCs w:val="24"/>
         </w:rPr>
       </w:pPr>
-      <w:r>
-        <w:rPr>
-          <w:rFonts w:ascii="Arial" w:hAnsi="Arial" w:cs="Arial"/>
-          <w:noProof/>
-          <w:sz w:val="24"/>
-          <w:szCs w:val="24"/>
-        </w:rPr>
-        <w:lastRenderedPageBreak/>
-        <w:drawing>
-          <wp:inline distT="0" distB="0" distL="0" distR="0" wp14:anchorId="54C6D47B" wp14:editId="6670FE85">
-            <wp:extent cx="2755900" cy="1243468"/>
-            <wp:effectExtent l="0" t="0" r="6350" b="0"/>
-            <wp:docPr id="4" name="Imagen 4"/>
-            <wp:cNvGraphicFramePr>
-              <a:graphicFrameLocks xmlns:a="http://schemas.openxmlformats.org/drawingml/2006/main" noChangeAspect="1"/>
-            </wp:cNvGraphicFramePr>
-            <a:graphic xmlns:a="http://schemas.openxmlformats.org/drawingml/2006/main">
-              <a:graphicData uri="http://schemas.openxmlformats.org/drawingml/2006/picture">
-                <pic:pic xmlns:pic="http://schemas.openxmlformats.org/drawingml/2006/picture">
-                  <pic:nvPicPr>
-                    <pic:cNvPr id="4" name="Imagen 4"/>
-                    <pic:cNvPicPr/>
-                  </pic:nvPicPr>
-                  <pic:blipFill>
-                    <a:blip r:embed="rId17" cstate="print">
-                      <a:extLst>
-                        <a:ext uri="{28A0092B-C50C-407E-A947-70E740481C1C}">
-                          <a14:useLocalDpi xmlns:a14="http://schemas.microsoft.com/office/drawing/2010/main" val="0"/>
-                        </a:ext>
-                      </a:extLst>
-                    </a:blip>
-                    <a:stretch>
-                      <a:fillRect/>
-                    </a:stretch>
-                  </pic:blipFill>
-                  <pic:spPr>
-                    <a:xfrm>
-                      <a:off x="0" y="0"/>
-                      <a:ext cx="2764230" cy="1247226"/>
-                    </a:xfrm>
-                    <a:prstGeom prst="rect">
-                      <a:avLst/>
-                    </a:prstGeom>
-                  </pic:spPr>
-                </pic:pic>
-              </a:graphicData>
-            </a:graphic>
-          </wp:inline>
-        </w:drawing>
-      </w:r>
     </w:p>
     <w:p>
       <w:pPr>
@@ -2295,16 +3375,6 @@
         </w:rPr>
         <w:t xml:space="preserve"> para la obtención de los resultados se complementará en el siguiente reporte al igual que la conclusión de dicho punto.</w:t>
       </w:r>
-    </w:p>
-    <w:p>
-      <w:pPr>
-        <w:jc w:val="both"/>
-        <w:rPr>
-          <w:rFonts w:ascii="Arial" w:hAnsi="Arial" w:cs="Arial"/>
-          <w:sz w:val="24"/>
-          <w:szCs w:val="24"/>
-        </w:rPr>
-      </w:pPr>
     </w:p>
     <w:sectPr>
       <w:pgSz w:w="12240" w:h="15840"/>

</xml_diff>

<commit_message>
Modifique actividades 1 y 2. Checa y completa la 3
</commit_message>
<xml_diff>
--- a/PrimerReporteParcialPT2.docx
+++ b/PrimerReporteParcialPT2.docx
@@ -10,16 +10,16 @@
           <w:rFonts w:ascii="Arial" w:hAnsi="Arial" w:cs="Arial"/>
           <w:b/>
           <w:bCs/>
-          <w:sz w:val="40"/>
-          <w:szCs w:val="40"/>
+          <w:sz w:val="38"/>
+          <w:szCs w:val="38"/>
         </w:rPr>
       </w:pPr>
       <w:r>
         <w:rPr>
           <w:rFonts w:ascii="Arial" w:hAnsi="Arial" w:cs="Arial"/>
           <w:noProof/>
-          <w:sz w:val="40"/>
-          <w:szCs w:val="40"/>
+          <w:sz w:val="38"/>
+          <w:szCs w:val="38"/>
         </w:rPr>
         <w:drawing>
           <wp:anchor distT="0" distB="0" distL="114300" distR="114300" simplePos="0" relativeHeight="251659264" behindDoc="0" locked="0" layoutInCell="1" allowOverlap="1" wp14:anchorId="612818D2" wp14:editId="5A4D1404">
@@ -86,8 +86,8 @@
           <w:rFonts w:ascii="Arial" w:hAnsi="Arial" w:cs="Arial"/>
           <w:b/>
           <w:bCs/>
-          <w:sz w:val="40"/>
-          <w:szCs w:val="40"/>
+          <w:sz w:val="38"/>
+          <w:szCs w:val="38"/>
         </w:rPr>
         <w:t>INSTITUTO POLITÉCNICO NACIONAL</w:t>
       </w:r>
@@ -99,15 +99,15 @@
           <w:rFonts w:ascii="Arial" w:hAnsi="Arial" w:cs="Arial"/>
           <w:b/>
           <w:bCs/>
-          <w:sz w:val="40"/>
-          <w:szCs w:val="40"/>
-        </w:rPr>
-      </w:pPr>
-      <w:r>
-        <w:rPr>
-          <w:rFonts w:ascii="Arial" w:hAnsi="Arial" w:cs="Arial"/>
-          <w:sz w:val="40"/>
-          <w:szCs w:val="40"/>
+          <w:sz w:val="38"/>
+          <w:szCs w:val="38"/>
+        </w:rPr>
+      </w:pPr>
+      <w:r>
+        <w:rPr>
+          <w:rFonts w:ascii="Arial" w:hAnsi="Arial" w:cs="Arial"/>
+          <w:sz w:val="38"/>
+          <w:szCs w:val="38"/>
         </w:rPr>
         <w:t xml:space="preserve"> </w:t>
       </w:r>
@@ -115,8 +115,8 @@
         <w:rPr>
           <w:rFonts w:ascii="Arial" w:hAnsi="Arial" w:cs="Arial"/>
           <w:noProof/>
-          <w:sz w:val="40"/>
-          <w:szCs w:val="40"/>
+          <w:sz w:val="38"/>
+          <w:szCs w:val="38"/>
         </w:rPr>
         <w:drawing>
           <wp:anchor distT="0" distB="0" distL="114300" distR="114300" simplePos="0" relativeHeight="251660288" behindDoc="0" locked="0" layoutInCell="1" allowOverlap="1" wp14:anchorId="5A05D496" wp14:editId="2CB9775A">
@@ -183,395 +183,429 @@
           <w:rFonts w:ascii="Arial" w:hAnsi="Arial" w:cs="Arial"/>
           <w:b/>
           <w:bCs/>
+          <w:sz w:val="38"/>
+          <w:szCs w:val="38"/>
+        </w:rPr>
+      </w:pPr>
+      <w:r>
+        <w:rPr>
+          <w:rFonts w:ascii="Arial" w:hAnsi="Arial" w:cs="Arial"/>
+          <w:b/>
+          <w:bCs/>
+          <w:sz w:val="38"/>
+          <w:szCs w:val="38"/>
+        </w:rPr>
+        <w:t>UNIDAD PROFESIONAL INTERDISCIPLINARIA EN INGENIERÍA Y TECNOLOGÍAS AVANZADAS</w:t>
+      </w:r>
+    </w:p>
+    <w:p>
+      <w:pPr>
+        <w:jc w:val="center"/>
+        <w:rPr>
+          <w:rFonts w:ascii="Arial" w:hAnsi="Arial" w:cs="Arial"/>
+          <w:b/>
+          <w:bCs/>
+          <w:sz w:val="38"/>
+          <w:szCs w:val="38"/>
+        </w:rPr>
+      </w:pPr>
+    </w:p>
+    <w:p>
+      <w:pPr>
+        <w:spacing w:after="0" w:line="240" w:lineRule="auto"/>
+        <w:jc w:val="center"/>
+        <w:rPr>
+          <w:rFonts w:ascii="Arial" w:hAnsi="Arial" w:cs="Arial"/>
+          <w:b/>
+          <w:bCs/>
+          <w:sz w:val="38"/>
+          <w:szCs w:val="38"/>
+        </w:rPr>
+      </w:pPr>
+      <w:r>
+        <w:rPr>
+          <w:rFonts w:ascii="Arial" w:hAnsi="Arial" w:cs="Arial"/>
+          <w:b/>
+          <w:bCs/>
+          <w:sz w:val="38"/>
+          <w:szCs w:val="38"/>
+        </w:rPr>
+        <w:t>“</w:t>
+      </w:r>
+      <w:r>
+        <w:rPr>
+          <w:rFonts w:ascii="Arial" w:hAnsi="Arial" w:cs="Arial"/>
+          <w:b/>
+          <w:bCs/>
+          <w:sz w:val="38"/>
+          <w:szCs w:val="38"/>
+        </w:rPr>
+        <w:t>MODELADO MATEMÁTICO, BASADO EN CADENAS DE MARKOV, PARA SERVICIOS DE VIDEO EN VIVO SOPORTADOS POR REDES HÍBRIDAS P2P-CDN</w:t>
+      </w:r>
+      <w:r>
+        <w:rPr>
+          <w:rFonts w:ascii="Arial" w:hAnsi="Arial" w:cs="Arial"/>
+          <w:b/>
+          <w:bCs/>
+          <w:sz w:val="38"/>
+          <w:szCs w:val="38"/>
+        </w:rPr>
+        <w:t>”</w:t>
+      </w:r>
+    </w:p>
+    <w:p>
+      <w:pPr>
+        <w:spacing w:after="0" w:line="240" w:lineRule="auto"/>
+        <w:jc w:val="center"/>
+        <w:rPr>
+          <w:rFonts w:ascii="Arial" w:hAnsi="Arial" w:cs="Arial"/>
+          <w:b/>
+          <w:bCs/>
+          <w:sz w:val="38"/>
+          <w:szCs w:val="38"/>
+        </w:rPr>
+      </w:pPr>
+    </w:p>
+    <w:p>
+      <w:pPr>
+        <w:spacing w:after="0" w:line="240" w:lineRule="auto"/>
+        <w:jc w:val="center"/>
+        <w:rPr>
+          <w:rFonts w:ascii="Arial" w:hAnsi="Arial" w:cs="Arial"/>
+          <w:b/>
+          <w:bCs/>
+          <w:sz w:val="38"/>
+          <w:szCs w:val="38"/>
+        </w:rPr>
+      </w:pPr>
+    </w:p>
+    <w:p>
+      <w:pPr>
+        <w:jc w:val="center"/>
+        <w:rPr>
+          <w:rFonts w:ascii="Arial" w:hAnsi="Arial" w:cs="Arial"/>
+          <w:b/>
+          <w:bCs/>
+          <w:sz w:val="38"/>
+          <w:szCs w:val="38"/>
+        </w:rPr>
+      </w:pPr>
+      <w:r>
+        <w:rPr>
+          <w:rFonts w:ascii="Arial" w:hAnsi="Arial" w:cs="Arial"/>
+          <w:b/>
+          <w:bCs/>
+          <w:sz w:val="38"/>
+          <w:szCs w:val="38"/>
+        </w:rPr>
+        <w:t>A</w:t>
+      </w:r>
+      <w:r>
+        <w:rPr>
+          <w:rFonts w:ascii="Arial" w:hAnsi="Arial" w:cs="Arial"/>
+          <w:b/>
+          <w:bCs/>
+          <w:sz w:val="38"/>
+          <w:szCs w:val="38"/>
+        </w:rPr>
+        <w:t>utores</w:t>
+      </w:r>
+      <w:r>
+        <w:rPr>
+          <w:rFonts w:ascii="Arial" w:hAnsi="Arial" w:cs="Arial"/>
+          <w:b/>
+          <w:bCs/>
+          <w:sz w:val="38"/>
+          <w:szCs w:val="38"/>
+        </w:rPr>
+        <w:t>:</w:t>
+      </w:r>
+    </w:p>
+    <w:p>
+      <w:pPr>
+        <w:jc w:val="center"/>
+        <w:rPr>
+          <w:rFonts w:ascii="Arial" w:hAnsi="Arial" w:cs="Arial"/>
+          <w:b/>
+          <w:bCs/>
+          <w:sz w:val="38"/>
+          <w:szCs w:val="38"/>
+        </w:rPr>
+      </w:pPr>
+      <w:r>
+        <w:rPr>
+          <w:rFonts w:ascii="Arial" w:hAnsi="Arial" w:cs="Arial"/>
+          <w:b/>
+          <w:bCs/>
+          <w:sz w:val="38"/>
+          <w:szCs w:val="38"/>
+        </w:rPr>
+        <w:t>Muñoz Ruíz Ulises</w:t>
+      </w:r>
+    </w:p>
+    <w:p>
+      <w:pPr>
+        <w:jc w:val="center"/>
+        <w:rPr>
+          <w:rFonts w:ascii="Arial" w:hAnsi="Arial" w:cs="Arial"/>
+          <w:b/>
+          <w:bCs/>
+          <w:sz w:val="38"/>
+          <w:szCs w:val="38"/>
+        </w:rPr>
+      </w:pPr>
+      <w:r>
+        <w:rPr>
+          <w:rFonts w:ascii="Arial" w:hAnsi="Arial" w:cs="Arial"/>
+          <w:b/>
+          <w:bCs/>
+          <w:sz w:val="38"/>
+          <w:szCs w:val="38"/>
+        </w:rPr>
+        <w:t>Ortiz Islas José Manuel</w:t>
+      </w:r>
+    </w:p>
+    <w:p>
+      <w:pPr>
+        <w:jc w:val="center"/>
+        <w:rPr>
+          <w:rFonts w:ascii="Arial" w:hAnsi="Arial" w:cs="Arial"/>
+          <w:b/>
+          <w:bCs/>
+          <w:sz w:val="38"/>
+          <w:szCs w:val="38"/>
+        </w:rPr>
+      </w:pPr>
+    </w:p>
+    <w:p>
+      <w:pPr>
+        <w:jc w:val="center"/>
+        <w:rPr>
+          <w:rFonts w:ascii="Arial" w:hAnsi="Arial" w:cs="Arial"/>
+          <w:b/>
+          <w:bCs/>
+          <w:sz w:val="38"/>
+          <w:szCs w:val="38"/>
+        </w:rPr>
+      </w:pPr>
+      <w:r>
+        <w:rPr>
+          <w:rFonts w:ascii="Arial" w:hAnsi="Arial" w:cs="Arial"/>
+          <w:b/>
+          <w:bCs/>
+          <w:sz w:val="38"/>
+          <w:szCs w:val="38"/>
+        </w:rPr>
+        <w:t>Asesor</w:t>
+      </w:r>
+      <w:r>
+        <w:rPr>
+          <w:rFonts w:ascii="Arial" w:hAnsi="Arial" w:cs="Arial"/>
+          <w:b/>
+          <w:bCs/>
+          <w:sz w:val="38"/>
+          <w:szCs w:val="38"/>
+        </w:rPr>
+        <w:t>es</w:t>
+      </w:r>
+      <w:r>
+        <w:rPr>
+          <w:rFonts w:ascii="Arial" w:hAnsi="Arial" w:cs="Arial"/>
+          <w:b/>
+          <w:bCs/>
+          <w:sz w:val="38"/>
+          <w:szCs w:val="38"/>
+        </w:rPr>
+        <w:t>:</w:t>
+      </w:r>
+    </w:p>
+    <w:p>
+      <w:pPr>
+        <w:jc w:val="center"/>
+        <w:rPr>
+          <w:rFonts w:ascii="Arial" w:hAnsi="Arial" w:cs="Arial"/>
+          <w:b/>
+          <w:bCs/>
+          <w:sz w:val="38"/>
+          <w:szCs w:val="38"/>
+        </w:rPr>
+      </w:pPr>
+      <w:r>
+        <w:rPr>
+          <w:rFonts w:ascii="Arial" w:hAnsi="Arial" w:cs="Arial"/>
+          <w:b/>
+          <w:bCs/>
+          <w:sz w:val="38"/>
+          <w:szCs w:val="38"/>
+        </w:rPr>
+        <w:t>Rivero Ángeles Mario Eduardo</w:t>
+      </w:r>
+    </w:p>
+    <w:p>
+      <w:pPr>
+        <w:jc w:val="center"/>
+        <w:rPr>
+          <w:rFonts w:ascii="Arial" w:hAnsi="Arial" w:cs="Arial"/>
+          <w:b/>
+          <w:bCs/>
+          <w:sz w:val="38"/>
+          <w:szCs w:val="38"/>
+        </w:rPr>
+      </w:pPr>
+      <w:r>
+        <w:rPr>
+          <w:rFonts w:ascii="Arial" w:hAnsi="Arial" w:cs="Arial"/>
+          <w:b/>
+          <w:bCs/>
+          <w:sz w:val="38"/>
+          <w:szCs w:val="38"/>
+        </w:rPr>
+        <w:t>Torrez Cruz Noé</w:t>
+      </w:r>
+    </w:p>
+    <w:p>
+      <w:pPr>
+        <w:jc w:val="center"/>
+        <w:rPr>
+          <w:rFonts w:ascii="Arial" w:hAnsi="Arial" w:cs="Arial"/>
+          <w:b/>
+          <w:bCs/>
+          <w:sz w:val="38"/>
+          <w:szCs w:val="38"/>
+        </w:rPr>
+      </w:pPr>
+      <w:proofErr w:type="spellStart"/>
+      <w:r>
+        <w:rPr>
+          <w:rFonts w:ascii="Arial" w:hAnsi="Arial" w:cs="Arial"/>
+          <w:b/>
+          <w:bCs/>
+          <w:sz w:val="38"/>
+          <w:szCs w:val="38"/>
+        </w:rPr>
+        <w:t>Villordo</w:t>
+      </w:r>
+      <w:proofErr w:type="spellEnd"/>
+      <w:r>
+        <w:rPr>
+          <w:rFonts w:ascii="Arial" w:hAnsi="Arial" w:cs="Arial"/>
+          <w:b/>
+          <w:bCs/>
+          <w:sz w:val="38"/>
+          <w:szCs w:val="38"/>
+        </w:rPr>
+        <w:t xml:space="preserve"> Jiménez </w:t>
+      </w:r>
+      <w:proofErr w:type="spellStart"/>
+      <w:r>
+        <w:rPr>
+          <w:rFonts w:ascii="Arial" w:hAnsi="Arial" w:cs="Arial"/>
+          <w:b/>
+          <w:bCs/>
+          <w:sz w:val="38"/>
+          <w:szCs w:val="38"/>
+        </w:rPr>
+        <w:t>Iclia</w:t>
+      </w:r>
+      <w:proofErr w:type="spellEnd"/>
+      <w:r>
+        <w:rPr>
+          <w:rFonts w:ascii="Arial" w:hAnsi="Arial" w:cs="Arial"/>
+          <w:b/>
+          <w:bCs/>
+          <w:sz w:val="38"/>
+          <w:szCs w:val="38"/>
+        </w:rPr>
+        <w:t xml:space="preserve"> </w:t>
+      </w:r>
+    </w:p>
+    <w:p>
+      <w:pPr>
+        <w:jc w:val="center"/>
+        <w:rPr>
+          <w:rFonts w:ascii="Arial" w:hAnsi="Arial" w:cs="Arial"/>
+          <w:b/>
+          <w:bCs/>
+          <w:sz w:val="38"/>
+          <w:szCs w:val="38"/>
+        </w:rPr>
+      </w:pPr>
+      <w:r>
+        <w:rPr>
+          <w:rFonts w:ascii="Arial" w:hAnsi="Arial" w:cs="Arial"/>
+          <w:b/>
+          <w:bCs/>
+          <w:sz w:val="38"/>
+          <w:szCs w:val="38"/>
+        </w:rPr>
+        <w:t>Resumen Parcial 1</w:t>
+      </w:r>
+    </w:p>
+    <w:p>
+      <w:pPr>
+        <w:jc w:val="center"/>
+        <w:rPr>
+          <w:rFonts w:ascii="Arial" w:hAnsi="Arial" w:cs="Arial"/>
+          <w:b/>
+          <w:bCs/>
+          <w:sz w:val="38"/>
+          <w:szCs w:val="38"/>
+        </w:rPr>
+      </w:pPr>
+    </w:p>
+    <w:p>
+      <w:pPr>
+        <w:jc w:val="center"/>
+        <w:rPr>
+          <w:rFonts w:ascii="Arial" w:hAnsi="Arial" w:cs="Arial"/>
+          <w:b/>
+          <w:bCs/>
+          <w:sz w:val="38"/>
+          <w:szCs w:val="38"/>
+        </w:rPr>
+      </w:pPr>
+      <w:r>
+        <w:rPr>
+          <w:rFonts w:ascii="Arial" w:hAnsi="Arial" w:cs="Arial"/>
+          <w:b/>
+          <w:bCs/>
+          <w:sz w:val="38"/>
+          <w:szCs w:val="38"/>
+        </w:rPr>
+        <w:t>Oct</w:t>
+      </w:r>
+      <w:r>
+        <w:rPr>
+          <w:rFonts w:ascii="Arial" w:hAnsi="Arial" w:cs="Arial"/>
+          <w:b/>
+          <w:bCs/>
+          <w:sz w:val="38"/>
+          <w:szCs w:val="38"/>
+        </w:rPr>
+        <w:t>ubre</w:t>
+      </w:r>
+      <w:r>
+        <w:rPr>
+          <w:rFonts w:ascii="Arial" w:hAnsi="Arial" w:cs="Arial"/>
+          <w:b/>
+          <w:bCs/>
+          <w:sz w:val="38"/>
+          <w:szCs w:val="38"/>
+        </w:rPr>
+        <w:t xml:space="preserve"> 2022</w:t>
+      </w:r>
+    </w:p>
+    <w:p>
+      <w:pPr>
+        <w:jc w:val="center"/>
+        <w:rPr>
+          <w:rFonts w:ascii="Arial" w:hAnsi="Arial" w:cs="Arial"/>
+          <w:b/>
+          <w:bCs/>
           <w:sz w:val="40"/>
           <w:szCs w:val="40"/>
         </w:rPr>
       </w:pPr>
-      <w:r>
-        <w:rPr>
-          <w:rFonts w:ascii="Arial" w:hAnsi="Arial" w:cs="Arial"/>
-          <w:b/>
-          <w:bCs/>
-          <w:sz w:val="40"/>
-          <w:szCs w:val="40"/>
-        </w:rPr>
-        <w:t>UNIDAD PROFESIONAL INTERDISCIPLINARIA EN INGENIERÍA Y TECNOLOGÍAS AVANZADAS</w:t>
-      </w:r>
-    </w:p>
-    <w:p>
-      <w:pPr>
-        <w:jc w:val="center"/>
-        <w:rPr>
-          <w:rFonts w:ascii="Arial" w:hAnsi="Arial" w:cs="Arial"/>
-          <w:b/>
-          <w:bCs/>
-          <w:sz w:val="40"/>
-          <w:szCs w:val="40"/>
-        </w:rPr>
-      </w:pPr>
-    </w:p>
-    <w:p>
-      <w:pPr>
-        <w:spacing w:after="0" w:line="240" w:lineRule="auto"/>
-        <w:jc w:val="center"/>
-        <w:rPr>
-          <w:rFonts w:ascii="Arial" w:hAnsi="Arial" w:cs="Arial"/>
-          <w:b/>
-          <w:bCs/>
-          <w:sz w:val="40"/>
-          <w:szCs w:val="40"/>
-        </w:rPr>
-      </w:pPr>
-      <w:r>
-        <w:rPr>
-          <w:rFonts w:ascii="Arial" w:hAnsi="Arial" w:cs="Arial"/>
-          <w:b/>
-          <w:bCs/>
-          <w:sz w:val="40"/>
-          <w:szCs w:val="40"/>
-        </w:rPr>
-        <w:t>“</w:t>
-      </w:r>
-      <w:r>
-        <w:rPr>
-          <w:rFonts w:ascii="Arial" w:hAnsi="Arial" w:cs="Arial"/>
-          <w:b/>
-          <w:bCs/>
-          <w:sz w:val="40"/>
-          <w:szCs w:val="40"/>
-        </w:rPr>
-        <w:t>MODELADO MATEMÁTICO, BASADO EN CADENAS DE MARKOV, PARA SERVICIOS DE VIDEO EN VIVO SOPORTADOS POR REDES HÍBRIDAS P2P</w:t>
-      </w:r>
-      <w:r>
-        <w:rPr>
-          <w:rFonts w:ascii="Arial" w:hAnsi="Arial" w:cs="Arial"/>
-          <w:b/>
-          <w:bCs/>
-          <w:sz w:val="40"/>
-          <w:szCs w:val="40"/>
-        </w:rPr>
-        <w:t>-</w:t>
-      </w:r>
-      <w:r>
-        <w:rPr>
-          <w:rFonts w:ascii="Arial" w:hAnsi="Arial" w:cs="Arial"/>
-          <w:b/>
-          <w:bCs/>
-          <w:sz w:val="40"/>
-          <w:szCs w:val="40"/>
-        </w:rPr>
-        <w:t>CDN</w:t>
-      </w:r>
-      <w:r>
-        <w:rPr>
-          <w:rFonts w:ascii="Arial" w:hAnsi="Arial" w:cs="Arial"/>
-          <w:b/>
-          <w:bCs/>
-          <w:sz w:val="40"/>
-          <w:szCs w:val="40"/>
-        </w:rPr>
-        <w:t>”</w:t>
-      </w:r>
-    </w:p>
-    <w:p>
-      <w:pPr>
-        <w:spacing w:after="0" w:line="240" w:lineRule="auto"/>
-        <w:jc w:val="center"/>
-        <w:rPr>
-          <w:rFonts w:ascii="Arial" w:hAnsi="Arial" w:cs="Arial"/>
-          <w:b/>
-          <w:bCs/>
-          <w:sz w:val="40"/>
-          <w:szCs w:val="40"/>
-        </w:rPr>
-      </w:pPr>
-    </w:p>
-    <w:p>
-      <w:pPr>
-        <w:spacing w:after="0" w:line="240" w:lineRule="auto"/>
-        <w:jc w:val="center"/>
-        <w:rPr>
-          <w:rFonts w:ascii="Arial" w:hAnsi="Arial" w:cs="Arial"/>
-          <w:b/>
-          <w:bCs/>
-          <w:sz w:val="40"/>
-          <w:szCs w:val="40"/>
-        </w:rPr>
-      </w:pPr>
-    </w:p>
-    <w:p>
-      <w:pPr>
-        <w:jc w:val="center"/>
-        <w:rPr>
-          <w:rFonts w:ascii="Arial" w:hAnsi="Arial" w:cs="Arial"/>
-          <w:b/>
-          <w:bCs/>
-          <w:sz w:val="40"/>
-          <w:szCs w:val="40"/>
-        </w:rPr>
-      </w:pPr>
-      <w:r>
-        <w:rPr>
-          <w:rFonts w:ascii="Arial" w:hAnsi="Arial" w:cs="Arial"/>
-          <w:b/>
-          <w:bCs/>
-          <w:sz w:val="40"/>
-          <w:szCs w:val="40"/>
-        </w:rPr>
-        <w:t>A</w:t>
-      </w:r>
-      <w:r>
-        <w:rPr>
-          <w:rFonts w:ascii="Arial" w:hAnsi="Arial" w:cs="Arial"/>
-          <w:b/>
-          <w:bCs/>
-          <w:sz w:val="40"/>
-          <w:szCs w:val="40"/>
-        </w:rPr>
-        <w:t>utores</w:t>
-      </w:r>
-      <w:r>
-        <w:rPr>
-          <w:rFonts w:ascii="Arial" w:hAnsi="Arial" w:cs="Arial"/>
-          <w:b/>
-          <w:bCs/>
-          <w:sz w:val="40"/>
-          <w:szCs w:val="40"/>
-        </w:rPr>
-        <w:t>:</w:t>
-      </w:r>
-    </w:p>
-    <w:p>
-      <w:pPr>
-        <w:jc w:val="center"/>
-        <w:rPr>
-          <w:rFonts w:ascii="Arial" w:hAnsi="Arial" w:cs="Arial"/>
-          <w:b/>
-          <w:bCs/>
-          <w:sz w:val="40"/>
-          <w:szCs w:val="40"/>
-        </w:rPr>
-      </w:pPr>
-      <w:r>
-        <w:rPr>
-          <w:rFonts w:ascii="Arial" w:hAnsi="Arial" w:cs="Arial"/>
-          <w:b/>
-          <w:bCs/>
-          <w:sz w:val="40"/>
-          <w:szCs w:val="40"/>
-        </w:rPr>
-        <w:t>Muñoz Ruíz Ulises</w:t>
-      </w:r>
-    </w:p>
-    <w:p>
-      <w:pPr>
-        <w:jc w:val="center"/>
-        <w:rPr>
-          <w:rFonts w:ascii="Arial" w:hAnsi="Arial" w:cs="Arial"/>
-          <w:b/>
-          <w:bCs/>
-          <w:sz w:val="40"/>
-          <w:szCs w:val="40"/>
-        </w:rPr>
-      </w:pPr>
-      <w:r>
-        <w:rPr>
-          <w:rFonts w:ascii="Arial" w:hAnsi="Arial" w:cs="Arial"/>
-          <w:b/>
-          <w:bCs/>
-          <w:sz w:val="40"/>
-          <w:szCs w:val="40"/>
-        </w:rPr>
-        <w:t>Ortiz Islas José Manuel</w:t>
-      </w:r>
-    </w:p>
-    <w:p>
-      <w:pPr>
-        <w:jc w:val="center"/>
-        <w:rPr>
-          <w:rFonts w:ascii="Arial" w:hAnsi="Arial" w:cs="Arial"/>
-          <w:b/>
-          <w:bCs/>
-          <w:sz w:val="40"/>
-          <w:szCs w:val="40"/>
-        </w:rPr>
-      </w:pPr>
-    </w:p>
-    <w:p>
-      <w:pPr>
-        <w:jc w:val="center"/>
-        <w:rPr>
-          <w:rFonts w:ascii="Arial" w:hAnsi="Arial" w:cs="Arial"/>
-          <w:b/>
-          <w:bCs/>
-          <w:sz w:val="40"/>
-          <w:szCs w:val="40"/>
-        </w:rPr>
-      </w:pPr>
-      <w:r>
-        <w:rPr>
-          <w:rFonts w:ascii="Arial" w:hAnsi="Arial" w:cs="Arial"/>
-          <w:b/>
-          <w:bCs/>
-          <w:sz w:val="40"/>
-          <w:szCs w:val="40"/>
-        </w:rPr>
-        <w:t>Asesor</w:t>
-      </w:r>
-      <w:r>
-        <w:rPr>
-          <w:rFonts w:ascii="Arial" w:hAnsi="Arial" w:cs="Arial"/>
-          <w:b/>
-          <w:bCs/>
-          <w:sz w:val="40"/>
-          <w:szCs w:val="40"/>
-        </w:rPr>
-        <w:t>es</w:t>
-      </w:r>
-      <w:r>
-        <w:rPr>
-          <w:rFonts w:ascii="Arial" w:hAnsi="Arial" w:cs="Arial"/>
-          <w:b/>
-          <w:bCs/>
-          <w:sz w:val="40"/>
-          <w:szCs w:val="40"/>
-        </w:rPr>
-        <w:t>:</w:t>
-      </w:r>
-    </w:p>
-    <w:p>
-      <w:pPr>
-        <w:jc w:val="center"/>
-        <w:rPr>
-          <w:rFonts w:ascii="Arial" w:hAnsi="Arial" w:cs="Arial"/>
-          <w:b/>
-          <w:bCs/>
-          <w:sz w:val="40"/>
-          <w:szCs w:val="40"/>
-        </w:rPr>
-      </w:pPr>
-      <w:r>
-        <w:rPr>
-          <w:rFonts w:ascii="Arial" w:hAnsi="Arial" w:cs="Arial"/>
-          <w:b/>
-          <w:bCs/>
-          <w:sz w:val="40"/>
-          <w:szCs w:val="40"/>
-        </w:rPr>
-        <w:t>Torrez Cruz Noé</w:t>
-      </w:r>
-    </w:p>
-    <w:p>
-      <w:pPr>
-        <w:jc w:val="center"/>
-        <w:rPr>
-          <w:rFonts w:ascii="Arial" w:hAnsi="Arial" w:cs="Arial"/>
-          <w:b/>
-          <w:bCs/>
-          <w:sz w:val="40"/>
-          <w:szCs w:val="40"/>
-        </w:rPr>
-      </w:pPr>
-      <w:proofErr w:type="spellStart"/>
-      <w:r>
-        <w:rPr>
-          <w:rFonts w:ascii="Arial" w:hAnsi="Arial" w:cs="Arial"/>
-          <w:b/>
-          <w:bCs/>
-          <w:sz w:val="40"/>
-          <w:szCs w:val="40"/>
-        </w:rPr>
-        <w:t>Villordo</w:t>
-      </w:r>
-      <w:proofErr w:type="spellEnd"/>
-      <w:r>
-        <w:rPr>
-          <w:rFonts w:ascii="Arial" w:hAnsi="Arial" w:cs="Arial"/>
-          <w:b/>
-          <w:bCs/>
-          <w:sz w:val="40"/>
-          <w:szCs w:val="40"/>
-        </w:rPr>
-        <w:t xml:space="preserve"> Jiménez </w:t>
-      </w:r>
-      <w:proofErr w:type="spellStart"/>
-      <w:r>
-        <w:rPr>
-          <w:rFonts w:ascii="Arial" w:hAnsi="Arial" w:cs="Arial"/>
-          <w:b/>
-          <w:bCs/>
-          <w:sz w:val="40"/>
-          <w:szCs w:val="40"/>
-        </w:rPr>
-        <w:t>Iclia</w:t>
-      </w:r>
-      <w:proofErr w:type="spellEnd"/>
-      <w:r>
-        <w:rPr>
-          <w:rFonts w:ascii="Arial" w:hAnsi="Arial" w:cs="Arial"/>
-          <w:b/>
-          <w:bCs/>
-          <w:sz w:val="40"/>
-          <w:szCs w:val="40"/>
-        </w:rPr>
-        <w:t xml:space="preserve"> </w:t>
-      </w:r>
-    </w:p>
-    <w:p>
-      <w:pPr>
-        <w:jc w:val="center"/>
-        <w:rPr>
-          <w:rFonts w:ascii="Arial" w:hAnsi="Arial" w:cs="Arial"/>
-          <w:b/>
-          <w:bCs/>
-          <w:sz w:val="40"/>
-          <w:szCs w:val="40"/>
-        </w:rPr>
-      </w:pPr>
-      <w:r>
-        <w:rPr>
-          <w:rFonts w:ascii="Arial" w:hAnsi="Arial" w:cs="Arial"/>
-          <w:b/>
-          <w:bCs/>
-          <w:sz w:val="40"/>
-          <w:szCs w:val="40"/>
-        </w:rPr>
-        <w:t>Resumen Parcial 1</w:t>
-      </w:r>
-    </w:p>
-    <w:p>
-      <w:pPr>
-        <w:jc w:val="center"/>
-        <w:rPr>
-          <w:rFonts w:ascii="Arial" w:hAnsi="Arial" w:cs="Arial"/>
-          <w:b/>
-          <w:bCs/>
-          <w:sz w:val="40"/>
-          <w:szCs w:val="40"/>
-        </w:rPr>
-      </w:pPr>
-    </w:p>
-    <w:p>
-      <w:pPr>
-        <w:jc w:val="center"/>
-        <w:rPr>
-          <w:rFonts w:ascii="Arial" w:hAnsi="Arial" w:cs="Arial"/>
-          <w:b/>
-          <w:bCs/>
-          <w:sz w:val="40"/>
-          <w:szCs w:val="40"/>
-        </w:rPr>
-      </w:pPr>
-      <w:r>
-        <w:rPr>
-          <w:rFonts w:ascii="Arial" w:hAnsi="Arial" w:cs="Arial"/>
-          <w:b/>
-          <w:bCs/>
-          <w:sz w:val="40"/>
-          <w:szCs w:val="40"/>
-        </w:rPr>
-        <w:t>Septiembre 2022</w:t>
-      </w:r>
     </w:p>
     <w:sdt>
       <w:sdtPr>
@@ -1149,8 +1183,6 @@
       <w:r>
         <w:rPr>
           <w:rFonts w:ascii="Arial" w:hAnsi="Arial" w:cs="Arial"/>
-          <w:b/>
-          <w:bCs/>
           <w:sz w:val="24"/>
           <w:szCs w:val="24"/>
         </w:rPr>
@@ -1160,8 +1192,6 @@
       <w:r>
         <w:rPr>
           <w:rFonts w:ascii="Arial" w:hAnsi="Arial" w:cs="Arial"/>
-          <w:b/>
-          <w:bCs/>
           <w:sz w:val="24"/>
           <w:szCs w:val="24"/>
         </w:rPr>
@@ -1171,12 +1201,20 @@
       <w:r>
         <w:rPr>
           <w:rFonts w:ascii="Arial" w:hAnsi="Arial" w:cs="Arial"/>
-          <w:b/>
-          <w:bCs/>
-          <w:sz w:val="24"/>
-          <w:szCs w:val="24"/>
-        </w:rPr>
-        <w:t xml:space="preserve"> planteada para servicios de video en vivo </w:t>
+          <w:sz w:val="24"/>
+          <w:szCs w:val="24"/>
+        </w:rPr>
+        <w:t xml:space="preserve"> planteada para servicios de video en vivo</w:t>
+      </w:r>
+      <w:r>
+        <w:rPr>
+          <w:rFonts w:ascii="Arial" w:hAnsi="Arial" w:cs="Arial"/>
+          <w:b/>
+          <w:bCs/>
+          <w:sz w:val="24"/>
+          <w:szCs w:val="24"/>
+        </w:rPr>
+        <w:t xml:space="preserve"> </w:t>
       </w:r>
     </w:p>
     <w:p>
@@ -1184,6 +1222,8 @@
         <w:jc w:val="both"/>
         <w:rPr>
           <w:rFonts w:ascii="Arial" w:hAnsi="Arial" w:cs="Arial"/>
+          <w:b/>
+          <w:bCs/>
           <w:sz w:val="24"/>
           <w:szCs w:val="24"/>
         </w:rPr>
@@ -1198,22 +1238,44 @@
         </w:rPr>
         <w:t xml:space="preserve">Descripción: </w:t>
       </w:r>
-      <w:r>
-        <w:rPr>
-          <w:rFonts w:ascii="Arial" w:hAnsi="Arial" w:cs="Arial"/>
-          <w:b/>
-          <w:bCs/>
-          <w:sz w:val="24"/>
-          <w:szCs w:val="24"/>
-        </w:rPr>
-        <w:t xml:space="preserve">Se realiza la simulación de la cadena de </w:t>
+    </w:p>
+    <w:p>
+      <w:pPr>
+        <w:jc w:val="both"/>
+        <w:rPr>
+          <w:rFonts w:ascii="Arial" w:hAnsi="Arial" w:cs="Arial"/>
+          <w:sz w:val="24"/>
+          <w:szCs w:val="24"/>
+        </w:rPr>
+      </w:pPr>
+      <w:r>
+        <w:rPr>
+          <w:rFonts w:ascii="Arial" w:hAnsi="Arial" w:cs="Arial"/>
+          <w:sz w:val="24"/>
+          <w:szCs w:val="24"/>
+        </w:rPr>
+        <w:t>Se realiz</w:t>
+      </w:r>
+      <w:r>
+        <w:rPr>
+          <w:rFonts w:ascii="Arial" w:hAnsi="Arial" w:cs="Arial"/>
+          <w:sz w:val="24"/>
+          <w:szCs w:val="24"/>
+        </w:rPr>
+        <w:t>ó</w:t>
+      </w:r>
+      <w:r>
+        <w:rPr>
+          <w:rFonts w:ascii="Arial" w:hAnsi="Arial" w:cs="Arial"/>
+          <w:sz w:val="24"/>
+          <w:szCs w:val="24"/>
+        </w:rPr>
+        <w:t xml:space="preserve"> la simulación de la cadena de </w:t>
       </w:r>
       <w:proofErr w:type="spellStart"/>
       <w:r>
         <w:rPr>
           <w:rFonts w:ascii="Arial" w:hAnsi="Arial" w:cs="Arial"/>
-          <w:b/>
-          <w:bCs/>
           <w:sz w:val="24"/>
           <w:szCs w:val="24"/>
         </w:rPr>
@@ -1223,18 +1285,46 @@
       <w:r>
         <w:rPr>
           <w:rFonts w:ascii="Arial" w:hAnsi="Arial" w:cs="Arial"/>
-          <w:b/>
-          <w:bCs/>
-          <w:sz w:val="24"/>
-          <w:szCs w:val="24"/>
-        </w:rPr>
-        <w:t xml:space="preserve"> para los servicios de video bajo demanda que se propone en el artículo “</w:t>
-      </w:r>
-      <w:r>
-        <w:rPr>
-          <w:rFonts w:ascii="Arial" w:hAnsi="Arial" w:cs="Arial"/>
-          <w:b/>
-          <w:bCs/>
+          <w:sz w:val="24"/>
+          <w:szCs w:val="24"/>
+        </w:rPr>
+        <w:t xml:space="preserve"> </w:t>
+      </w:r>
+      <w:r>
+        <w:rPr>
+          <w:rFonts w:ascii="Arial" w:hAnsi="Arial" w:cs="Arial"/>
+          <w:sz w:val="24"/>
+          <w:szCs w:val="24"/>
+        </w:rPr>
+        <w:t>que representa a</w:t>
+      </w:r>
+      <w:r>
+        <w:rPr>
+          <w:rFonts w:ascii="Arial" w:hAnsi="Arial" w:cs="Arial"/>
+          <w:sz w:val="24"/>
+          <w:szCs w:val="24"/>
+        </w:rPr>
+        <w:t xml:space="preserve"> los servicios de video bajo demanda</w:t>
+      </w:r>
+      <w:r>
+        <w:rPr>
+          <w:rFonts w:ascii="Arial" w:hAnsi="Arial" w:cs="Arial"/>
+          <w:sz w:val="24"/>
+          <w:szCs w:val="24"/>
+        </w:rPr>
+        <w:t>, propuesta</w:t>
+      </w:r>
+      <w:r>
+        <w:rPr>
+          <w:rFonts w:ascii="Arial" w:hAnsi="Arial" w:cs="Arial"/>
+          <w:sz w:val="24"/>
+          <w:szCs w:val="24"/>
+        </w:rPr>
+        <w:t xml:space="preserve"> en el artículo “</w:t>
+      </w:r>
+      <w:r>
+        <w:rPr>
+          <w:rFonts w:ascii="Arial" w:hAnsi="Arial" w:cs="Arial"/>
           <w:sz w:val="24"/>
           <w:szCs w:val="24"/>
         </w:rPr>
@@ -1252,8 +1342,6 @@
       <w:r>
         <w:rPr>
           <w:rFonts w:ascii="Arial" w:hAnsi="Arial" w:cs="Arial"/>
-          <w:b/>
-          <w:bCs/>
           <w:sz w:val="24"/>
           <w:szCs w:val="24"/>
         </w:rPr>
@@ -1263,8 +1351,6 @@
       <w:r>
         <w:rPr>
           <w:rFonts w:ascii="Arial" w:hAnsi="Arial" w:cs="Arial"/>
-          <w:b/>
-          <w:bCs/>
           <w:sz w:val="24"/>
           <w:szCs w:val="24"/>
         </w:rPr>
@@ -1274,8 +1360,6 @@
       <w:r>
         <w:rPr>
           <w:rFonts w:ascii="Arial" w:hAnsi="Arial" w:cs="Arial"/>
-          <w:b/>
-          <w:bCs/>
           <w:sz w:val="24"/>
           <w:szCs w:val="24"/>
         </w:rPr>
@@ -1285,8 +1369,6 @@
       <w:r>
         <w:rPr>
           <w:rFonts w:ascii="Arial" w:hAnsi="Arial" w:cs="Arial"/>
-          <w:b/>
-          <w:bCs/>
           <w:sz w:val="24"/>
           <w:szCs w:val="24"/>
         </w:rPr>
@@ -1296,8 +1378,6 @@
       <w:r>
         <w:rPr>
           <w:rFonts w:ascii="Arial" w:hAnsi="Arial" w:cs="Arial"/>
-          <w:b/>
-          <w:bCs/>
           <w:sz w:val="24"/>
           <w:szCs w:val="24"/>
         </w:rPr>
@@ -1307,8 +1387,6 @@
       <w:r>
         <w:rPr>
           <w:rFonts w:ascii="Arial" w:hAnsi="Arial" w:cs="Arial"/>
-          <w:b/>
-          <w:bCs/>
           <w:sz w:val="24"/>
           <w:szCs w:val="24"/>
         </w:rPr>
@@ -1318,8 +1396,6 @@
       <w:r>
         <w:rPr>
           <w:rFonts w:ascii="Arial" w:hAnsi="Arial" w:cs="Arial"/>
-          <w:b/>
-          <w:bCs/>
           <w:sz w:val="24"/>
           <w:szCs w:val="24"/>
         </w:rPr>
@@ -1329,8 +1405,6 @@
       <w:r>
         <w:rPr>
           <w:rFonts w:ascii="Arial" w:hAnsi="Arial" w:cs="Arial"/>
-          <w:b/>
-          <w:bCs/>
           <w:sz w:val="24"/>
           <w:szCs w:val="24"/>
         </w:rPr>
@@ -1340,8 +1414,6 @@
       <w:r>
         <w:rPr>
           <w:rFonts w:ascii="Arial" w:hAnsi="Arial" w:cs="Arial"/>
-          <w:b/>
-          <w:bCs/>
           <w:sz w:val="24"/>
           <w:szCs w:val="24"/>
         </w:rPr>
@@ -1351,8 +1423,6 @@
       <w:r>
         <w:rPr>
           <w:rFonts w:ascii="Arial" w:hAnsi="Arial" w:cs="Arial"/>
-          <w:b/>
-          <w:bCs/>
           <w:sz w:val="24"/>
           <w:szCs w:val="24"/>
         </w:rPr>
@@ -1362,8 +1432,6 @@
       <w:r>
         <w:rPr>
           <w:rFonts w:ascii="Arial" w:hAnsi="Arial" w:cs="Arial"/>
-          <w:b/>
-          <w:bCs/>
           <w:sz w:val="24"/>
           <w:szCs w:val="24"/>
         </w:rPr>
@@ -1373,8 +1441,6 @@
       <w:r>
         <w:rPr>
           <w:rFonts w:ascii="Arial" w:hAnsi="Arial" w:cs="Arial"/>
-          <w:b/>
-          <w:bCs/>
           <w:sz w:val="24"/>
           <w:szCs w:val="24"/>
         </w:rPr>
@@ -1384,8 +1450,6 @@
       <w:r>
         <w:rPr>
           <w:rFonts w:ascii="Arial" w:hAnsi="Arial" w:cs="Arial"/>
-          <w:b/>
-          <w:bCs/>
           <w:sz w:val="24"/>
           <w:szCs w:val="24"/>
         </w:rPr>
@@ -1395,22 +1459,124 @@
       <w:r>
         <w:rPr>
           <w:rFonts w:ascii="Arial" w:hAnsi="Arial" w:cs="Arial"/>
-          <w:b/>
-          <w:bCs/>
-          <w:sz w:val="24"/>
-          <w:szCs w:val="24"/>
-        </w:rPr>
-        <w:t xml:space="preserve">” esto con la finalidad de tener las bases fundamentales verificar el funcionamiento de esa cadena </w:t>
-      </w:r>
-      <w:r>
-        <w:rPr>
-          <w:rFonts w:ascii="Arial" w:hAnsi="Arial" w:cs="Arial"/>
-          <w:b/>
-          <w:bCs/>
-          <w:sz w:val="24"/>
-          <w:szCs w:val="24"/>
-        </w:rPr>
-        <w:t>y una vez que se obtenga el comportamiento deseado se procederá a realizar la adecuación a los servicios de video bajo demanda con los cambios pertinentes.</w:t>
+          <w:sz w:val="24"/>
+          <w:szCs w:val="24"/>
+        </w:rPr>
+        <w:t xml:space="preserve">” con la finalidad de tener las bases fundamentales </w:t>
+      </w:r>
+      <w:r>
+        <w:rPr>
+          <w:rFonts w:ascii="Arial" w:hAnsi="Arial" w:cs="Arial"/>
+          <w:sz w:val="24"/>
+          <w:szCs w:val="24"/>
+        </w:rPr>
+        <w:t xml:space="preserve">que permitan </w:t>
+      </w:r>
+      <w:r>
+        <w:rPr>
+          <w:rFonts w:ascii="Arial" w:hAnsi="Arial" w:cs="Arial"/>
+          <w:sz w:val="24"/>
+          <w:szCs w:val="24"/>
+        </w:rPr>
+        <w:t>verificar el funcionamiento de esa cadena</w:t>
+      </w:r>
+      <w:r>
+        <w:rPr>
+          <w:rFonts w:ascii="Arial" w:hAnsi="Arial" w:cs="Arial"/>
+          <w:sz w:val="24"/>
+          <w:szCs w:val="24"/>
+        </w:rPr>
+        <w:t>. U</w:t>
+      </w:r>
+      <w:r>
+        <w:rPr>
+          <w:rFonts w:ascii="Arial" w:hAnsi="Arial" w:cs="Arial"/>
+          <w:sz w:val="24"/>
+          <w:szCs w:val="24"/>
+        </w:rPr>
+        <w:t xml:space="preserve">na vez </w:t>
+      </w:r>
+      <w:r>
+        <w:rPr>
+          <w:rFonts w:ascii="Arial" w:hAnsi="Arial" w:cs="Arial"/>
+          <w:sz w:val="24"/>
+          <w:szCs w:val="24"/>
+        </w:rPr>
+        <w:t>obtenido</w:t>
+      </w:r>
+      <w:r>
+        <w:rPr>
+          <w:rFonts w:ascii="Arial" w:hAnsi="Arial" w:cs="Arial"/>
+          <w:sz w:val="24"/>
+          <w:szCs w:val="24"/>
+        </w:rPr>
+        <w:t xml:space="preserve"> el comportamiento deseado se procederá a realizar la adecuación </w:t>
+      </w:r>
+      <w:r>
+        <w:rPr>
+          <w:rFonts w:ascii="Arial" w:hAnsi="Arial" w:cs="Arial"/>
+          <w:sz w:val="24"/>
+          <w:szCs w:val="24"/>
+        </w:rPr>
+        <w:t xml:space="preserve">de la solución por implementación de esta cadena </w:t>
+      </w:r>
+      <w:r>
+        <w:rPr>
+          <w:rFonts w:ascii="Arial" w:hAnsi="Arial" w:cs="Arial"/>
+          <w:sz w:val="24"/>
+          <w:szCs w:val="24"/>
+        </w:rPr>
+        <w:t>para</w:t>
+      </w:r>
+      <w:r>
+        <w:rPr>
+          <w:rFonts w:ascii="Arial" w:hAnsi="Arial" w:cs="Arial"/>
+          <w:sz w:val="24"/>
+          <w:szCs w:val="24"/>
+        </w:rPr>
+        <w:t xml:space="preserve"> los servicios de video</w:t>
+      </w:r>
+      <w:r>
+        <w:rPr>
+          <w:rFonts w:ascii="Arial" w:hAnsi="Arial" w:cs="Arial"/>
+          <w:sz w:val="24"/>
+          <w:szCs w:val="24"/>
+        </w:rPr>
+        <w:t xml:space="preserve"> en vivo </w:t>
+      </w:r>
+      <w:r>
+        <w:rPr>
+          <w:rFonts w:ascii="Arial" w:hAnsi="Arial" w:cs="Arial"/>
+          <w:sz w:val="24"/>
+          <w:szCs w:val="24"/>
+        </w:rPr>
+        <w:t>con l</w:t>
+      </w:r>
+      <w:r>
+        <w:rPr>
+          <w:rFonts w:ascii="Arial" w:hAnsi="Arial" w:cs="Arial"/>
+          <w:sz w:val="24"/>
+          <w:szCs w:val="24"/>
+        </w:rPr>
+        <w:t xml:space="preserve">as diferencias sustanciales respecto a </w:t>
+      </w:r>
+      <w:proofErr w:type="spellStart"/>
+      <w:r>
+        <w:rPr>
+          <w:rFonts w:ascii="Arial" w:hAnsi="Arial" w:cs="Arial"/>
+          <w:sz w:val="24"/>
+          <w:szCs w:val="24"/>
+        </w:rPr>
+        <w:t>VoD</w:t>
+      </w:r>
+      <w:proofErr w:type="spellEnd"/>
+      <w:r>
+        <w:rPr>
+          <w:rFonts w:ascii="Arial" w:hAnsi="Arial" w:cs="Arial"/>
+          <w:sz w:val="24"/>
+          <w:szCs w:val="24"/>
+        </w:rPr>
+        <w:t>.</w:t>
       </w:r>
     </w:p>
     <w:p>
@@ -1444,21 +1610,35 @@
         </w:rPr>
         <w:t xml:space="preserve"> </w:t>
       </w:r>
-      <w:r>
-        <w:rPr>
-          <w:rFonts w:ascii="Arial" w:hAnsi="Arial" w:cs="Arial"/>
-          <w:b/>
-          <w:bCs/>
-          <w:sz w:val="24"/>
-          <w:szCs w:val="24"/>
-        </w:rPr>
-        <w:t xml:space="preserve">con la simulación se puede obtener el tipo de evento que ocurre cada que se realiza una iteración ya sea un arribo, un abandono y una transferencia a otra ventana, el </w:t>
-      </w:r>
-      <w:r>
-        <w:rPr>
-          <w:rFonts w:ascii="Arial" w:hAnsi="Arial" w:cs="Arial"/>
-          <w:b/>
-          <w:bCs/>
+    </w:p>
+    <w:p>
+      <w:pPr>
+        <w:jc w:val="both"/>
+        <w:rPr>
+          <w:rFonts w:ascii="Arial" w:hAnsi="Arial" w:cs="Arial"/>
+          <w:sz w:val="24"/>
+          <w:szCs w:val="24"/>
+        </w:rPr>
+      </w:pPr>
+      <w:r>
+        <w:rPr>
+          <w:rFonts w:ascii="Arial" w:hAnsi="Arial" w:cs="Arial"/>
+          <w:sz w:val="24"/>
+          <w:szCs w:val="24"/>
+        </w:rPr>
+        <w:t>C</w:t>
+      </w:r>
+      <w:r>
+        <w:rPr>
+          <w:rFonts w:ascii="Arial" w:hAnsi="Arial" w:cs="Arial"/>
+          <w:sz w:val="24"/>
+          <w:szCs w:val="24"/>
+        </w:rPr>
+        <w:t xml:space="preserve">on la simulación se puede obtener el tipo de evento que ocurre cada que se realiza una iteración ya sea un arribo, un abandono y una transferencia a otra ventana, el </w:t>
+      </w:r>
+      <w:r>
+        <w:rPr>
+          <w:rFonts w:ascii="Arial" w:hAnsi="Arial" w:cs="Arial"/>
           <w:sz w:val="24"/>
           <w:szCs w:val="24"/>
         </w:rPr>
@@ -1467,8 +1647,6 @@
       <w:r>
         <w:rPr>
           <w:rFonts w:ascii="Arial" w:hAnsi="Arial" w:cs="Arial"/>
-          <w:b/>
-          <w:bCs/>
           <w:sz w:val="24"/>
           <w:szCs w:val="24"/>
         </w:rPr>
@@ -1478,8 +1656,6 @@
       <w:r>
         <w:rPr>
           <w:rFonts w:ascii="Arial" w:hAnsi="Arial" w:cs="Arial"/>
-          <w:b/>
-          <w:bCs/>
           <w:sz w:val="24"/>
           <w:szCs w:val="24"/>
         </w:rPr>
@@ -1489,46 +1665,625 @@
       <w:r>
         <w:rPr>
           <w:rFonts w:ascii="Arial" w:hAnsi="Arial" w:cs="Arial"/>
-          <w:b/>
-          <w:bCs/>
-          <w:sz w:val="24"/>
-          <w:szCs w:val="24"/>
-        </w:rPr>
-        <w:t xml:space="preserve"> por ventana y al final de las iteraciones se obtienen las tasas promedio de abandono, arribo</w:t>
-      </w:r>
-      <w:r>
-        <w:rPr>
-          <w:rFonts w:ascii="Arial" w:hAnsi="Arial" w:cs="Arial"/>
-          <w:b/>
-          <w:bCs/>
-          <w:sz w:val="24"/>
-          <w:szCs w:val="24"/>
-        </w:rPr>
-        <w:t xml:space="preserve"> y </w:t>
-      </w:r>
-      <w:proofErr w:type="gramStart"/>
-      <w:r>
-        <w:rPr>
-          <w:rFonts w:ascii="Arial" w:hAnsi="Arial" w:cs="Arial"/>
-          <w:b/>
-          <w:bCs/>
-          <w:sz w:val="24"/>
-          <w:szCs w:val="24"/>
-        </w:rPr>
-        <w:t>descarga</w:t>
-      </w:r>
-      <w:proofErr w:type="gramEnd"/>
-      <w:r>
-        <w:rPr>
-          <w:rFonts w:ascii="Arial" w:hAnsi="Arial" w:cs="Arial"/>
-          <w:b/>
-          <w:bCs/>
-          <w:sz w:val="24"/>
-          <w:szCs w:val="24"/>
-        </w:rPr>
-        <w:t xml:space="preserve"> así como el tiempo que dura la ejecución del programa</w:t>
-      </w:r>
-    </w:p>
+          <w:sz w:val="24"/>
+          <w:szCs w:val="24"/>
+        </w:rPr>
+        <w:t xml:space="preserve"> por ventana y al final de las iteraciones se obtienen </w:t>
+      </w:r>
+      <w:r>
+        <w:rPr>
+          <w:rFonts w:ascii="Arial" w:hAnsi="Arial" w:cs="Arial"/>
+          <w:sz w:val="24"/>
+          <w:szCs w:val="24"/>
+        </w:rPr>
+        <w:t xml:space="preserve">las poblaciones promedio en el video completo variando el número de ventanas y la tasa de abandono promedio. </w:t>
+      </w:r>
+    </w:p>
+    <w:tbl>
+      <w:tblPr>
+        <w:tblStyle w:val="Tablaconcuadrcula4-nfasis1"/>
+        <w:tblW w:w="0" w:type="auto"/>
+        <w:tblLook w:val="04A0" w:firstRow="1" w:lastRow="0" w:firstColumn="1" w:lastColumn="0" w:noHBand="0" w:noVBand="1"/>
+      </w:tblPr>
+      <w:tblGrid>
+        <w:gridCol w:w="4814"/>
+        <w:gridCol w:w="4815"/>
+      </w:tblGrid>
+      <w:tr>
+        <w:trPr>
+          <w:cnfStyle w:val="100000000000" w:firstRow="1" w:lastRow="0" w:firstColumn="0" w:lastColumn="0" w:oddVBand="0" w:evenVBand="0" w:oddHBand="0" w:evenHBand="0" w:firstRowFirstColumn="0" w:firstRowLastColumn="0" w:lastRowFirstColumn="0" w:lastRowLastColumn="0"/>
+        </w:trPr>
+        <w:tc>
+          <w:tcPr>
+            <w:cnfStyle w:val="001000000000" w:firstRow="0" w:lastRow="0" w:firstColumn="1" w:lastColumn="0" w:oddVBand="0" w:evenVBand="0" w:oddHBand="0" w:evenHBand="0" w:firstRowFirstColumn="0" w:firstRowLastColumn="0" w:lastRowFirstColumn="0" w:lastRowLastColumn="0"/>
+            <w:tcW w:w="4814" w:type="dxa"/>
+          </w:tcPr>
+          <w:p>
+            <w:pPr>
+              <w:jc w:val="center"/>
+              <w:rPr>
+                <w:rFonts w:ascii="Arial" w:hAnsi="Arial" w:cs="Arial"/>
+                <w:sz w:val="24"/>
+                <w:szCs w:val="24"/>
+              </w:rPr>
+            </w:pPr>
+            <w:r>
+              <w:rPr>
+                <w:rFonts w:ascii="Arial" w:hAnsi="Arial" w:cs="Arial"/>
+                <w:sz w:val="24"/>
+                <w:szCs w:val="24"/>
+              </w:rPr>
+              <w:t>Variable</w:t>
+            </w:r>
+          </w:p>
+        </w:tc>
+        <w:tc>
+          <w:tcPr>
+            <w:tcW w:w="4815" w:type="dxa"/>
+          </w:tcPr>
+          <w:p>
+            <w:pPr>
+              <w:jc w:val="center"/>
+              <w:cnfStyle w:val="100000000000" w:firstRow="1" w:lastRow="0" w:firstColumn="0" w:lastColumn="0" w:oddVBand="0" w:evenVBand="0" w:oddHBand="0" w:evenHBand="0" w:firstRowFirstColumn="0" w:firstRowLastColumn="0" w:lastRowFirstColumn="0" w:lastRowLastColumn="0"/>
+              <w:rPr>
+                <w:rFonts w:ascii="Arial" w:hAnsi="Arial" w:cs="Arial"/>
+                <w:sz w:val="24"/>
+                <w:szCs w:val="24"/>
+              </w:rPr>
+            </w:pPr>
+            <w:r>
+              <w:rPr>
+                <w:rFonts w:ascii="Arial" w:hAnsi="Arial" w:cs="Arial"/>
+                <w:sz w:val="24"/>
+                <w:szCs w:val="24"/>
+              </w:rPr>
+              <w:t>Descripción</w:t>
+            </w:r>
+          </w:p>
+        </w:tc>
+      </w:tr>
+      <w:tr>
+        <w:trPr>
+          <w:cnfStyle w:val="000000100000" w:firstRow="0" w:lastRow="0" w:firstColumn="0" w:lastColumn="0" w:oddVBand="0" w:evenVBand="0" w:oddHBand="1" w:evenHBand="0" w:firstRowFirstColumn="0" w:firstRowLastColumn="0" w:lastRowFirstColumn="0" w:lastRowLastColumn="0"/>
+        </w:trPr>
+        <w:tc>
+          <w:tcPr>
+            <w:cnfStyle w:val="001000000000" w:firstRow="0" w:lastRow="0" w:firstColumn="1" w:lastColumn="0" w:oddVBand="0" w:evenVBand="0" w:oddHBand="0" w:evenHBand="0" w:firstRowFirstColumn="0" w:firstRowLastColumn="0" w:lastRowFirstColumn="0" w:lastRowLastColumn="0"/>
+            <w:tcW w:w="4814" w:type="dxa"/>
+          </w:tcPr>
+          <w:p>
+            <w:pPr>
+              <w:jc w:val="center"/>
+              <w:rPr>
+                <w:rFonts w:ascii="Arial" w:hAnsi="Arial" w:cs="Arial"/>
+                <w:sz w:val="24"/>
+                <w:szCs w:val="24"/>
+              </w:rPr>
+            </w:pPr>
+            <m:oMathPara>
+              <m:oMath>
+                <m:r>
+                  <m:rPr>
+                    <m:sty m:val="bi"/>
+                  </m:rPr>
+                  <w:rPr>
+                    <w:rFonts w:ascii="Cambria Math" w:hAnsi="Cambria Math" w:cs="Arial"/>
+                    <w:sz w:val="24"/>
+                    <w:szCs w:val="24"/>
+                  </w:rPr>
+                  <m:t>λ</m:t>
+                </m:r>
+              </m:oMath>
+            </m:oMathPara>
+          </w:p>
+        </w:tc>
+        <w:tc>
+          <w:tcPr>
+            <w:tcW w:w="4815" w:type="dxa"/>
+          </w:tcPr>
+          <w:p>
+            <w:pPr>
+              <w:jc w:val="center"/>
+              <w:cnfStyle w:val="000000100000" w:firstRow="0" w:lastRow="0" w:firstColumn="0" w:lastColumn="0" w:oddVBand="0" w:evenVBand="0" w:oddHBand="1" w:evenHBand="0" w:firstRowFirstColumn="0" w:firstRowLastColumn="0" w:lastRowFirstColumn="0" w:lastRowLastColumn="0"/>
+              <w:rPr>
+                <w:rFonts w:ascii="Arial" w:hAnsi="Arial" w:cs="Arial"/>
+                <w:sz w:val="24"/>
+                <w:szCs w:val="24"/>
+              </w:rPr>
+            </w:pPr>
+            <w:r>
+              <w:rPr>
+                <w:rFonts w:ascii="Arial" w:hAnsi="Arial" w:cs="Arial"/>
+                <w:sz w:val="24"/>
+                <w:szCs w:val="24"/>
+              </w:rPr>
+              <w:t>Tasa de arribo de usuarios</w:t>
+            </w:r>
+          </w:p>
+        </w:tc>
+      </w:tr>
+      <w:tr>
+        <w:tc>
+          <w:tcPr>
+            <w:cnfStyle w:val="001000000000" w:firstRow="0" w:lastRow="0" w:firstColumn="1" w:lastColumn="0" w:oddVBand="0" w:evenVBand="0" w:oddHBand="0" w:evenHBand="0" w:firstRowFirstColumn="0" w:firstRowLastColumn="0" w:lastRowFirstColumn="0" w:lastRowLastColumn="0"/>
+            <w:tcW w:w="4814" w:type="dxa"/>
+          </w:tcPr>
+          <w:p>
+            <w:pPr>
+              <w:jc w:val="center"/>
+              <w:rPr>
+                <w:rFonts w:ascii="Arial" w:hAnsi="Arial" w:cs="Arial"/>
+                <w:sz w:val="24"/>
+                <w:szCs w:val="24"/>
+              </w:rPr>
+            </w:pPr>
+            <m:oMathPara>
+              <m:oMath>
+                <m:r>
+                  <m:rPr>
+                    <m:sty m:val="bi"/>
+                  </m:rPr>
+                  <w:rPr>
+                    <w:rFonts w:ascii="Cambria Math" w:hAnsi="Cambria Math" w:cs="Arial"/>
+                    <w:sz w:val="24"/>
+                    <w:szCs w:val="24"/>
+                  </w:rPr>
+                  <m:t>θ</m:t>
+                </m:r>
+              </m:oMath>
+            </m:oMathPara>
+          </w:p>
+        </w:tc>
+        <w:tc>
+          <w:tcPr>
+            <w:tcW w:w="4815" w:type="dxa"/>
+          </w:tcPr>
+          <w:p>
+            <w:pPr>
+              <w:jc w:val="center"/>
+              <w:cnfStyle w:val="000000000000" w:firstRow="0" w:lastRow="0" w:firstColumn="0" w:lastColumn="0" w:oddVBand="0" w:evenVBand="0" w:oddHBand="0" w:evenHBand="0" w:firstRowFirstColumn="0" w:firstRowLastColumn="0" w:lastRowFirstColumn="0" w:lastRowLastColumn="0"/>
+              <w:rPr>
+                <w:rFonts w:ascii="Arial" w:hAnsi="Arial" w:cs="Arial"/>
+                <w:sz w:val="24"/>
+                <w:szCs w:val="24"/>
+              </w:rPr>
+            </w:pPr>
+            <w:r>
+              <w:rPr>
+                <w:rFonts w:ascii="Arial" w:hAnsi="Arial" w:cs="Arial"/>
+                <w:sz w:val="24"/>
+                <w:szCs w:val="24"/>
+              </w:rPr>
+              <w:t>Tasa de desconexión de los usuarios</w:t>
+            </w:r>
+          </w:p>
+        </w:tc>
+      </w:tr>
+      <w:tr>
+        <w:trPr>
+          <w:cnfStyle w:val="000000100000" w:firstRow="0" w:lastRow="0" w:firstColumn="0" w:lastColumn="0" w:oddVBand="0" w:evenVBand="0" w:oddHBand="1" w:evenHBand="0" w:firstRowFirstColumn="0" w:firstRowLastColumn="0" w:lastRowFirstColumn="0" w:lastRowLastColumn="0"/>
+        </w:trPr>
+        <w:tc>
+          <w:tcPr>
+            <w:cnfStyle w:val="001000000000" w:firstRow="0" w:lastRow="0" w:firstColumn="1" w:lastColumn="0" w:oddVBand="0" w:evenVBand="0" w:oddHBand="0" w:evenHBand="0" w:firstRowFirstColumn="0" w:firstRowLastColumn="0" w:lastRowFirstColumn="0" w:lastRowLastColumn="0"/>
+            <w:tcW w:w="4814" w:type="dxa"/>
+          </w:tcPr>
+          <w:p>
+            <w:pPr>
+              <w:jc w:val="center"/>
+              <w:rPr>
+                <w:rFonts w:ascii="Arial" w:hAnsi="Arial" w:cs="Arial"/>
+                <w:sz w:val="24"/>
+                <w:szCs w:val="24"/>
+              </w:rPr>
+            </w:pPr>
+            <m:oMathPara>
+              <m:oMath>
+                <m:sSub>
+                  <m:sSubPr>
+                    <m:ctrlPr>
+                      <w:rPr>
+                        <w:rFonts w:ascii="Cambria Math" w:hAnsi="Cambria Math" w:cs="Arial"/>
+                        <w:b w:val="0"/>
+                        <w:bCs w:val="0"/>
+                        <w:i/>
+                        <w:sz w:val="24"/>
+                        <w:szCs w:val="24"/>
+                      </w:rPr>
+                    </m:ctrlPr>
+                  </m:sSubPr>
+                  <m:e>
+                    <m:r>
+                      <m:rPr>
+                        <m:sty m:val="bi"/>
+                      </m:rPr>
+                      <w:rPr>
+                        <w:rFonts w:ascii="Cambria Math" w:hAnsi="Cambria Math" w:cs="Arial"/>
+                        <w:sz w:val="24"/>
+                        <w:szCs w:val="24"/>
+                      </w:rPr>
+                      <m:t>τ</m:t>
+                    </m:r>
+                  </m:e>
+                  <m:sub>
+                    <m:r>
+                      <m:rPr>
+                        <m:sty m:val="bi"/>
+                      </m:rPr>
+                      <w:rPr>
+                        <w:rFonts w:ascii="Cambria Math" w:hAnsi="Cambria Math" w:cs="Arial"/>
+                        <w:sz w:val="24"/>
+                        <w:szCs w:val="24"/>
+                      </w:rPr>
+                      <m:t>i</m:t>
+                    </m:r>
+                  </m:sub>
+                </m:sSub>
+              </m:oMath>
+            </m:oMathPara>
+          </w:p>
+        </w:tc>
+        <w:tc>
+          <w:tcPr>
+            <w:tcW w:w="4815" w:type="dxa"/>
+          </w:tcPr>
+          <w:p>
+            <w:pPr>
+              <w:jc w:val="center"/>
+              <w:cnfStyle w:val="000000100000" w:firstRow="0" w:lastRow="0" w:firstColumn="0" w:lastColumn="0" w:oddVBand="0" w:evenVBand="0" w:oddHBand="1" w:evenHBand="0" w:firstRowFirstColumn="0" w:firstRowLastColumn="0" w:lastRowFirstColumn="0" w:lastRowLastColumn="0"/>
+              <w:rPr>
+                <w:rFonts w:ascii="Arial" w:hAnsi="Arial" w:cs="Arial"/>
+                <w:sz w:val="24"/>
+                <w:szCs w:val="24"/>
+              </w:rPr>
+            </w:pPr>
+            <w:r>
+              <w:rPr>
+                <w:rFonts w:ascii="Arial" w:hAnsi="Arial" w:cs="Arial"/>
+                <w:sz w:val="24"/>
+                <w:szCs w:val="24"/>
+              </w:rPr>
+              <w:t xml:space="preserve">Tasa promedio de transferencia de los usuarios de la ventana </w:t>
+            </w:r>
+            <m:oMath>
+              <m:r>
+                <w:rPr>
+                  <w:rFonts w:ascii="Cambria Math" w:hAnsi="Cambria Math" w:cs="Arial"/>
+                  <w:sz w:val="24"/>
+                  <w:szCs w:val="24"/>
+                </w:rPr>
+                <m:t>i</m:t>
+              </m:r>
+            </m:oMath>
+            <w:r>
+              <w:rPr>
+                <w:rFonts w:ascii="Arial" w:hAnsi="Arial" w:cs="Arial"/>
+                <w:sz w:val="24"/>
+                <w:szCs w:val="24"/>
+              </w:rPr>
+              <w:t xml:space="preserve"> a la </w:t>
+            </w:r>
+            <m:oMath>
+              <m:r>
+                <w:rPr>
+                  <w:rFonts w:ascii="Cambria Math" w:hAnsi="Cambria Math" w:cs="Arial"/>
+                  <w:sz w:val="24"/>
+                  <w:szCs w:val="24"/>
+                </w:rPr>
+                <m:t>i</m:t>
+              </m:r>
+              <m:r>
+                <w:rPr>
+                  <w:rFonts w:ascii="Cambria Math" w:hAnsi="Cambria Math" w:cs="Arial"/>
+                  <w:sz w:val="24"/>
+                  <w:szCs w:val="24"/>
+                </w:rPr>
+                <m:t>+1</m:t>
+              </m:r>
+            </m:oMath>
+            <w:r>
+              <w:rPr>
+                <w:rFonts w:ascii="Arial" w:hAnsi="Arial" w:cs="Arial"/>
+                <w:sz w:val="24"/>
+                <w:szCs w:val="24"/>
+              </w:rPr>
+              <w:t>.</w:t>
+            </w:r>
+          </w:p>
+        </w:tc>
+      </w:tr>
+      <w:tr>
+        <w:tc>
+          <w:tcPr>
+            <w:cnfStyle w:val="001000000000" w:firstRow="0" w:lastRow="0" w:firstColumn="1" w:lastColumn="0" w:oddVBand="0" w:evenVBand="0" w:oddHBand="0" w:evenHBand="0" w:firstRowFirstColumn="0" w:firstRowLastColumn="0" w:lastRowFirstColumn="0" w:lastRowLastColumn="0"/>
+            <w:tcW w:w="4814" w:type="dxa"/>
+          </w:tcPr>
+          <w:p>
+            <w:pPr>
+              <w:jc w:val="center"/>
+              <w:rPr>
+                <w:rFonts w:ascii="Arial" w:hAnsi="Arial" w:cs="Arial"/>
+                <w:sz w:val="24"/>
+                <w:szCs w:val="24"/>
+              </w:rPr>
+            </w:pPr>
+            <m:oMathPara>
+              <m:oMath>
+                <m:sSub>
+                  <m:sSubPr>
+                    <m:ctrlPr>
+                      <w:rPr>
+                        <w:rFonts w:ascii="Cambria Math" w:hAnsi="Cambria Math" w:cs="Arial"/>
+                        <w:b w:val="0"/>
+                        <w:bCs w:val="0"/>
+                        <w:i/>
+                        <w:sz w:val="24"/>
+                        <w:szCs w:val="24"/>
+                      </w:rPr>
+                    </m:ctrlPr>
+                  </m:sSubPr>
+                  <m:e>
+                    <m:r>
+                      <m:rPr>
+                        <m:sty m:val="bi"/>
+                      </m:rPr>
+                      <w:rPr>
+                        <w:rFonts w:ascii="Cambria Math" w:hAnsi="Cambria Math" w:cs="Arial"/>
+                        <w:sz w:val="24"/>
+                        <w:szCs w:val="24"/>
+                      </w:rPr>
+                      <m:t>C</m:t>
+                    </m:r>
+                  </m:e>
+                  <m:sub>
+                    <m:r>
+                      <m:rPr>
+                        <m:sty m:val="bi"/>
+                      </m:rPr>
+                      <w:rPr>
+                        <w:rFonts w:ascii="Cambria Math" w:hAnsi="Cambria Math" w:cs="Arial"/>
+                        <w:sz w:val="24"/>
+                        <w:szCs w:val="24"/>
+                      </w:rPr>
+                      <m:t>ω</m:t>
+                    </m:r>
+                  </m:sub>
+                </m:sSub>
+              </m:oMath>
+            </m:oMathPara>
+          </w:p>
+        </w:tc>
+        <w:tc>
+          <w:tcPr>
+            <w:tcW w:w="4815" w:type="dxa"/>
+          </w:tcPr>
+          <w:p>
+            <w:pPr>
+              <w:jc w:val="center"/>
+              <w:cnfStyle w:val="000000000000" w:firstRow="0" w:lastRow="0" w:firstColumn="0" w:lastColumn="0" w:oddVBand="0" w:evenVBand="0" w:oddHBand="0" w:evenHBand="0" w:firstRowFirstColumn="0" w:firstRowLastColumn="0" w:lastRowFirstColumn="0" w:lastRowLastColumn="0"/>
+              <w:rPr>
+                <w:rFonts w:ascii="Arial" w:hAnsi="Arial" w:cs="Arial"/>
+                <w:sz w:val="24"/>
+                <w:szCs w:val="24"/>
+              </w:rPr>
+            </w:pPr>
+            <w:r>
+              <w:rPr>
+                <w:rFonts w:ascii="Arial" w:hAnsi="Arial" w:cs="Arial"/>
+                <w:sz w:val="24"/>
+                <w:szCs w:val="24"/>
+              </w:rPr>
+              <w:t>Tasa máxima de descarga</w:t>
+            </w:r>
+          </w:p>
+        </w:tc>
+      </w:tr>
+      <w:tr>
+        <w:trPr>
+          <w:cnfStyle w:val="000000100000" w:firstRow="0" w:lastRow="0" w:firstColumn="0" w:lastColumn="0" w:oddVBand="0" w:evenVBand="0" w:oddHBand="1" w:evenHBand="0" w:firstRowFirstColumn="0" w:firstRowLastColumn="0" w:lastRowFirstColumn="0" w:lastRowLastColumn="0"/>
+        </w:trPr>
+        <w:tc>
+          <w:tcPr>
+            <w:cnfStyle w:val="001000000000" w:firstRow="0" w:lastRow="0" w:firstColumn="1" w:lastColumn="0" w:oddVBand="0" w:evenVBand="0" w:oddHBand="0" w:evenHBand="0" w:firstRowFirstColumn="0" w:firstRowLastColumn="0" w:lastRowFirstColumn="0" w:lastRowLastColumn="0"/>
+            <w:tcW w:w="4814" w:type="dxa"/>
+          </w:tcPr>
+          <w:p>
+            <w:pPr>
+              <w:jc w:val="center"/>
+              <w:rPr>
+                <w:rFonts w:ascii="Arial" w:hAnsi="Arial" w:cs="Arial"/>
+                <w:sz w:val="24"/>
+                <w:szCs w:val="24"/>
+              </w:rPr>
+            </w:pPr>
+            <m:oMathPara>
+              <m:oMath>
+                <m:sSub>
+                  <m:sSubPr>
+                    <m:ctrlPr>
+                      <w:rPr>
+                        <w:rFonts w:ascii="Cambria Math" w:hAnsi="Cambria Math" w:cs="Arial"/>
+                        <w:b w:val="0"/>
+                        <w:bCs w:val="0"/>
+                        <w:i/>
+                        <w:sz w:val="24"/>
+                        <w:szCs w:val="24"/>
+                      </w:rPr>
+                    </m:ctrlPr>
+                  </m:sSubPr>
+                  <m:e>
+                    <m:r>
+                      <m:rPr>
+                        <m:sty m:val="bi"/>
+                      </m:rPr>
+                      <w:rPr>
+                        <w:rFonts w:ascii="Cambria Math" w:hAnsi="Cambria Math" w:cs="Arial"/>
+                        <w:sz w:val="24"/>
+                        <w:szCs w:val="24"/>
+                      </w:rPr>
+                      <m:t>μ</m:t>
+                    </m:r>
+                  </m:e>
+                  <m:sub>
+                    <m:r>
+                      <m:rPr>
+                        <m:sty m:val="bi"/>
+                      </m:rPr>
+                      <w:rPr>
+                        <w:rFonts w:ascii="Cambria Math" w:hAnsi="Cambria Math" w:cs="Arial"/>
+                        <w:sz w:val="24"/>
+                        <w:szCs w:val="24"/>
+                      </w:rPr>
+                      <m:t>ω</m:t>
+                    </m:r>
+                  </m:sub>
+                </m:sSub>
+              </m:oMath>
+            </m:oMathPara>
+          </w:p>
+        </w:tc>
+        <w:tc>
+          <w:tcPr>
+            <w:tcW w:w="4815" w:type="dxa"/>
+          </w:tcPr>
+          <w:p>
+            <w:pPr>
+              <w:jc w:val="center"/>
+              <w:cnfStyle w:val="000000100000" w:firstRow="0" w:lastRow="0" w:firstColumn="0" w:lastColumn="0" w:oddVBand="0" w:evenVBand="0" w:oddHBand="1" w:evenHBand="0" w:firstRowFirstColumn="0" w:firstRowLastColumn="0" w:lastRowFirstColumn="0" w:lastRowLastColumn="0"/>
+              <w:rPr>
+                <w:rFonts w:ascii="Arial" w:hAnsi="Arial" w:cs="Arial"/>
+                <w:sz w:val="24"/>
+                <w:szCs w:val="24"/>
+              </w:rPr>
+            </w:pPr>
+            <w:r>
+              <w:rPr>
+                <w:rFonts w:ascii="Arial" w:hAnsi="Arial" w:cs="Arial"/>
+                <w:sz w:val="24"/>
+                <w:szCs w:val="24"/>
+              </w:rPr>
+              <w:t>Tasa máxima de carga</w:t>
+            </w:r>
+          </w:p>
+        </w:tc>
+      </w:tr>
+      <w:tr>
+        <w:tc>
+          <w:tcPr>
+            <w:cnfStyle w:val="001000000000" w:firstRow="0" w:lastRow="0" w:firstColumn="1" w:lastColumn="0" w:oddVBand="0" w:evenVBand="0" w:oddHBand="0" w:evenHBand="0" w:firstRowFirstColumn="0" w:firstRowLastColumn="0" w:lastRowFirstColumn="0" w:lastRowLastColumn="0"/>
+            <w:tcW w:w="4814" w:type="dxa"/>
+          </w:tcPr>
+          <w:p>
+            <w:pPr>
+              <w:jc w:val="center"/>
+              <w:rPr>
+                <w:rFonts w:ascii="Arial" w:hAnsi="Arial" w:cs="Arial"/>
+                <w:sz w:val="24"/>
+                <w:szCs w:val="24"/>
+              </w:rPr>
+            </w:pPr>
+            <m:oMathPara>
+              <m:oMath>
+                <m:sSub>
+                  <m:sSubPr>
+                    <m:ctrlPr>
+                      <w:rPr>
+                        <w:rFonts w:ascii="Cambria Math" w:hAnsi="Cambria Math" w:cs="Arial"/>
+                        <w:b w:val="0"/>
+                        <w:bCs w:val="0"/>
+                        <w:i/>
+                        <w:sz w:val="24"/>
+                        <w:szCs w:val="24"/>
+                      </w:rPr>
+                    </m:ctrlPr>
+                  </m:sSubPr>
+                  <m:e>
+                    <m:r>
+                      <m:rPr>
+                        <m:sty m:val="bi"/>
+                      </m:rPr>
+                      <w:rPr>
+                        <w:rFonts w:ascii="Cambria Math" w:hAnsi="Cambria Math" w:cs="Arial"/>
+                        <w:sz w:val="24"/>
+                        <w:szCs w:val="24"/>
+                      </w:rPr>
+                      <m:t>X</m:t>
+                    </m:r>
+                  </m:e>
+                  <m:sub>
+                    <m:r>
+                      <m:rPr>
+                        <m:sty m:val="bi"/>
+                      </m:rPr>
+                      <w:rPr>
+                        <w:rFonts w:ascii="Cambria Math" w:hAnsi="Cambria Math" w:cs="Arial"/>
+                        <w:sz w:val="24"/>
+                        <w:szCs w:val="24"/>
+                      </w:rPr>
+                      <m:t>i</m:t>
+                    </m:r>
+                  </m:sub>
+                </m:sSub>
+              </m:oMath>
+            </m:oMathPara>
+          </w:p>
+        </w:tc>
+        <w:tc>
+          <w:tcPr>
+            <w:tcW w:w="4815" w:type="dxa"/>
+          </w:tcPr>
+          <w:p>
+            <w:pPr>
+              <w:jc w:val="center"/>
+              <w:cnfStyle w:val="000000000000" w:firstRow="0" w:lastRow="0" w:firstColumn="0" w:lastColumn="0" w:oddVBand="0" w:evenVBand="0" w:oddHBand="0" w:evenHBand="0" w:firstRowFirstColumn="0" w:firstRowLastColumn="0" w:lastRowFirstColumn="0" w:lastRowLastColumn="0"/>
+              <w:rPr>
+                <w:rFonts w:ascii="Arial" w:hAnsi="Arial" w:cs="Arial"/>
+                <w:sz w:val="24"/>
+                <w:szCs w:val="24"/>
+              </w:rPr>
+            </w:pPr>
+            <w:r>
+              <w:rPr>
+                <w:rFonts w:ascii="Arial" w:hAnsi="Arial" w:cs="Arial"/>
+                <w:sz w:val="24"/>
+                <w:szCs w:val="24"/>
+              </w:rPr>
+              <w:t xml:space="preserve">Población de </w:t>
+            </w:r>
+            <w:proofErr w:type="spellStart"/>
+            <w:r>
+              <w:rPr>
+                <w:rFonts w:ascii="Arial" w:hAnsi="Arial" w:cs="Arial"/>
+                <w:i/>
+                <w:iCs/>
+                <w:sz w:val="24"/>
+                <w:szCs w:val="24"/>
+              </w:rPr>
+              <w:t>peers</w:t>
+            </w:r>
+            <w:proofErr w:type="spellEnd"/>
+            <w:r>
+              <w:rPr>
+                <w:rFonts w:ascii="Arial" w:hAnsi="Arial" w:cs="Arial"/>
+                <w:sz w:val="24"/>
+                <w:szCs w:val="24"/>
+              </w:rPr>
+              <w:t xml:space="preserve"> en la ventana </w:t>
+            </w:r>
+            <m:oMath>
+              <m:r>
+                <w:rPr>
+                  <w:rFonts w:ascii="Cambria Math" w:hAnsi="Cambria Math" w:cs="Arial"/>
+                  <w:sz w:val="24"/>
+                  <w:szCs w:val="24"/>
+                </w:rPr>
+                <m:t>i</m:t>
+              </m:r>
+            </m:oMath>
+          </w:p>
+        </w:tc>
+      </w:tr>
+    </w:tbl>
     <w:p>
       <w:pPr>
         <w:jc w:val="center"/>
@@ -1545,74 +2300,53 @@
           <w:rFonts w:ascii="Arial" w:hAnsi="Arial" w:cs="Arial"/>
           <w:b/>
           <w:bCs/>
-          <w:noProof/>
-          <w:sz w:val="24"/>
-          <w:szCs w:val="24"/>
-        </w:rPr>
-        <w:drawing>
-          <wp:inline distT="0" distB="0" distL="0" distR="0" wp14:anchorId="08B49073" wp14:editId="760E0331">
-            <wp:extent cx="4406900" cy="3330181"/>
-            <wp:effectExtent l="0" t="0" r="0" b="3810"/>
-            <wp:docPr id="1" name="Imagen 1"/>
-            <wp:cNvGraphicFramePr>
-              <a:graphicFrameLocks xmlns:a="http://schemas.openxmlformats.org/drawingml/2006/main" noChangeAspect="1"/>
-            </wp:cNvGraphicFramePr>
-            <a:graphic xmlns:a="http://schemas.openxmlformats.org/drawingml/2006/main">
-              <a:graphicData uri="http://schemas.openxmlformats.org/drawingml/2006/picture">
-                <pic:pic xmlns:pic="http://schemas.openxmlformats.org/drawingml/2006/picture">
-                  <pic:nvPicPr>
-                    <pic:cNvPr id="1" name="Imagen 1"/>
-                    <pic:cNvPicPr/>
-                  </pic:nvPicPr>
-                  <pic:blipFill>
-                    <a:blip r:embed="rId13">
-                      <a:extLst>
-                        <a:ext uri="{28A0092B-C50C-407E-A947-70E740481C1C}">
-                          <a14:useLocalDpi xmlns:a14="http://schemas.microsoft.com/office/drawing/2010/main" val="0"/>
-                        </a:ext>
-                      </a:extLst>
-                    </a:blip>
-                    <a:stretch>
-                      <a:fillRect/>
-                    </a:stretch>
-                  </pic:blipFill>
-                  <pic:spPr>
-                    <a:xfrm>
-                      <a:off x="0" y="0"/>
-                      <a:ext cx="4416963" cy="3337786"/>
-                    </a:xfrm>
-                    <a:prstGeom prst="rect">
-                      <a:avLst/>
-                    </a:prstGeom>
-                  </pic:spPr>
-                </pic:pic>
-              </a:graphicData>
-            </a:graphic>
-          </wp:inline>
-        </w:drawing>
-      </w:r>
-    </w:p>
-    <w:p>
-      <w:pPr>
-        <w:jc w:val="center"/>
-        <w:rPr>
-          <w:rFonts w:ascii="Arial" w:hAnsi="Arial" w:cs="Arial"/>
-          <w:b/>
-          <w:bCs/>
-          <w:sz w:val="24"/>
-          <w:szCs w:val="24"/>
-        </w:rPr>
-      </w:pPr>
-      <w:r>
-        <w:rPr>
-          <w:rFonts w:ascii="Arial" w:hAnsi="Arial" w:cs="Arial"/>
-          <w:b/>
-          <w:bCs/>
-          <w:sz w:val="24"/>
-          <w:szCs w:val="24"/>
-        </w:rPr>
-        <w:t>Tabla 1. Variables que se utilizan para obtener los parámetros de la simulación</w:t>
-      </w:r>
+          <w:sz w:val="24"/>
+          <w:szCs w:val="24"/>
+        </w:rPr>
+        <w:t xml:space="preserve">Tabla 1. Variables </w:t>
+      </w:r>
+      <w:r>
+        <w:rPr>
+          <w:rFonts w:ascii="Arial" w:hAnsi="Arial" w:cs="Arial"/>
+          <w:b/>
+          <w:bCs/>
+          <w:sz w:val="24"/>
+          <w:szCs w:val="24"/>
+        </w:rPr>
+        <w:t xml:space="preserve">principales para la </w:t>
+      </w:r>
+      <w:r>
+        <w:rPr>
+          <w:rFonts w:ascii="Arial" w:hAnsi="Arial" w:cs="Arial"/>
+          <w:b/>
+          <w:bCs/>
+          <w:sz w:val="24"/>
+          <w:szCs w:val="24"/>
+        </w:rPr>
+        <w:t>simulación</w:t>
+      </w:r>
+      <w:r>
+        <w:rPr>
+          <w:rFonts w:ascii="Arial" w:hAnsi="Arial" w:cs="Arial"/>
+          <w:b/>
+          <w:bCs/>
+          <w:sz w:val="24"/>
+          <w:szCs w:val="24"/>
+        </w:rPr>
+        <w:t xml:space="preserve"> de </w:t>
+      </w:r>
+      <w:proofErr w:type="spellStart"/>
+      <w:r>
+        <w:rPr>
+          <w:rFonts w:ascii="Arial" w:hAnsi="Arial" w:cs="Arial"/>
+          <w:b/>
+          <w:bCs/>
+          <w:sz w:val="24"/>
+          <w:szCs w:val="24"/>
+        </w:rPr>
+        <w:t>VoD</w:t>
+      </w:r>
+      <w:proofErr w:type="spellEnd"/>
     </w:p>
     <w:p>
       <w:pPr>
@@ -1623,91 +2357,81 @@
           <w:szCs w:val="24"/>
         </w:rPr>
       </w:pPr>
+      <w:r>
+        <w:rPr>
+          <w:rFonts w:ascii="Arial" w:hAnsi="Arial" w:cs="Arial"/>
+          <w:sz w:val="24"/>
+          <w:szCs w:val="24"/>
+        </w:rPr>
+        <w:t xml:space="preserve">Los siguientes diagramas de flujo se realizaron para establecer la lógica de programación y el algoritmo a seguir para dar solución por simulación a la cadena de </w:t>
+      </w:r>
+      <w:proofErr w:type="spellStart"/>
+      <w:r>
+        <w:rPr>
+          <w:rFonts w:ascii="Arial" w:hAnsi="Arial" w:cs="Arial"/>
+          <w:sz w:val="24"/>
+          <w:szCs w:val="24"/>
+        </w:rPr>
+        <w:t>Markov</w:t>
+      </w:r>
+      <w:proofErr w:type="spellEnd"/>
+      <w:r>
+        <w:rPr>
+          <w:rFonts w:ascii="Arial" w:hAnsi="Arial" w:cs="Arial"/>
+          <w:sz w:val="24"/>
+          <w:szCs w:val="24"/>
+        </w:rPr>
+        <w:t xml:space="preserve"> propia para servicios de video bajo demanda. </w:t>
+      </w:r>
     </w:p>
     <w:p>
       <w:pPr>
         <w:jc w:val="both"/>
         <w:rPr>
           <w:rFonts w:ascii="Arial" w:hAnsi="Arial" w:cs="Arial"/>
-          <w:b/>
-          <w:bCs/>
+          <w:sz w:val="24"/>
+          <w:szCs w:val="24"/>
+        </w:rPr>
+      </w:pPr>
+      <w:r>
+        <w:rPr>
+          <w:rFonts w:ascii="Arial" w:hAnsi="Arial" w:cs="Arial"/>
+          <w:sz w:val="24"/>
+          <w:szCs w:val="24"/>
+        </w:rPr>
+        <w:t xml:space="preserve">Dichos diagramas serán modificados y adaptados para los servicios de video en vivo </w:t>
+      </w:r>
+      <w:r>
+        <w:rPr>
+          <w:rFonts w:ascii="Arial" w:hAnsi="Arial" w:cs="Arial"/>
+          <w:sz w:val="24"/>
+          <w:szCs w:val="24"/>
+        </w:rPr>
+        <w:t xml:space="preserve">y así dar solución por implementación a la cadena propia de este proyecto. </w:t>
+      </w:r>
+    </w:p>
+    <w:p>
+      <w:pPr>
+        <w:jc w:val="both"/>
+        <w:rPr>
+          <w:rFonts w:ascii="Arial" w:hAnsi="Arial" w:cs="Arial"/>
           <w:sz w:val="24"/>
           <w:szCs w:val="24"/>
         </w:rPr>
         <w:sectPr>
-          <w:footerReference w:type="default" r:id="rId14"/>
+          <w:footerReference w:type="default" r:id="rId13"/>
           <w:pgSz w:w="12240" w:h="15840"/>
           <w:pgMar w:top="781" w:right="1325" w:bottom="851" w:left="1276" w:header="708" w:footer="545" w:gutter="0"/>
           <w:cols w:space="708"/>
           <w:docGrid w:linePitch="360"/>
         </w:sectPr>
       </w:pPr>
-      <w:r>
-        <w:rPr>
-          <w:rFonts w:ascii="Arial" w:hAnsi="Arial" w:cs="Arial"/>
-          <w:b/>
-          <w:bCs/>
-          <w:sz w:val="24"/>
-          <w:szCs w:val="24"/>
-        </w:rPr>
-        <w:t>Conclusión:</w:t>
-      </w:r>
-      <w:r>
-        <w:rPr>
-          <w:rFonts w:ascii="Arial" w:hAnsi="Arial" w:cs="Arial"/>
-          <w:b/>
-          <w:bCs/>
-          <w:sz w:val="24"/>
-          <w:szCs w:val="24"/>
-        </w:rPr>
-        <w:t xml:space="preserve"> Se elaboro un diagrama de flujo del programa que se </w:t>
-      </w:r>
-      <w:r>
-        <w:rPr>
-          <w:rFonts w:ascii="Arial" w:hAnsi="Arial" w:cs="Arial"/>
-          <w:b/>
-          <w:bCs/>
-          <w:sz w:val="24"/>
-          <w:szCs w:val="24"/>
-        </w:rPr>
-        <w:t>está</w:t>
-      </w:r>
-      <w:r>
-        <w:rPr>
-          <w:rFonts w:ascii="Arial" w:hAnsi="Arial" w:cs="Arial"/>
-          <w:b/>
-          <w:bCs/>
-          <w:sz w:val="24"/>
-          <w:szCs w:val="24"/>
-        </w:rPr>
-        <w:t xml:space="preserve"> realizando dentro de Matlab para su mayor entendimiento; </w:t>
-      </w:r>
-      <w:r>
-        <w:rPr>
-          <w:rFonts w:ascii="Arial" w:hAnsi="Arial" w:cs="Arial"/>
-          <w:b/>
-          <w:bCs/>
-          <w:sz w:val="24"/>
-          <w:szCs w:val="24"/>
-        </w:rPr>
-        <w:t>se tienen dos versiones del programa uno el cual se tienen valores muy similares a los del artículo arriba mencionado y la segunda versión se realizan cambios en las variables y las operaciones para la obtención de los estados de la cadena y de esta manera poder hacer la adecuación a los servicios de video en vivo.</w:t>
-      </w:r>
-      <w:r>
-        <w:rPr>
-          <w:rFonts w:ascii="Arial" w:hAnsi="Arial" w:cs="Arial"/>
-          <w:sz w:val="24"/>
-          <w:szCs w:val="24"/>
-        </w:rPr>
-        <w:tab/>
-      </w:r>
-    </w:p>
-    <w:p>
-      <w:pPr>
-        <w:jc w:val="center"/>
-        <w:rPr>
-          <w:rFonts w:ascii="Arial" w:hAnsi="Arial" w:cs="Arial"/>
-          <w:b/>
-          <w:bCs/>
+    </w:p>
+    <w:p>
+      <w:pPr>
+        <w:jc w:val="both"/>
+        <w:rPr>
+          <w:rFonts w:ascii="Arial" w:hAnsi="Arial" w:cs="Arial"/>
           <w:sz w:val="24"/>
           <w:szCs w:val="24"/>
         </w:rPr>
@@ -1723,22 +2447,22 @@
         </w:rPr>
         <w:lastRenderedPageBreak/>
         <w:drawing>
-          <wp:anchor distT="0" distB="0" distL="114300" distR="114300" simplePos="0" relativeHeight="251661312" behindDoc="0" locked="0" layoutInCell="1" allowOverlap="1" wp14:anchorId="0CB18FCA" wp14:editId="41755B9E">
+          <wp:anchor distT="0" distB="0" distL="114300" distR="114300" simplePos="0" relativeHeight="251664384" behindDoc="0" locked="0" layoutInCell="1" allowOverlap="1" wp14:anchorId="61A6BDEA" wp14:editId="6DE6866F">
             <wp:simplePos x="0" y="0"/>
             <wp:positionH relativeFrom="page">
               <wp:align>center</wp:align>
             </wp:positionH>
             <wp:positionV relativeFrom="paragraph">
-              <wp:posOffset>40640</wp:posOffset>
+              <wp:posOffset>0</wp:posOffset>
             </wp:positionV>
-            <wp:extent cx="8350250" cy="5962015"/>
-            <wp:effectExtent l="0" t="0" r="0" b="635"/>
+            <wp:extent cx="7563106" cy="5400000"/>
+            <wp:effectExtent l="0" t="0" r="0" b="0"/>
             <wp:wrapThrough wrapText="bothSides">
               <wp:wrapPolygon edited="0">
                 <wp:start x="0" y="0"/>
-                <wp:lineTo x="0" y="21533"/>
-                <wp:lineTo x="21534" y="21533"/>
-                <wp:lineTo x="21534" y="0"/>
+                <wp:lineTo x="0" y="21491"/>
+                <wp:lineTo x="21546" y="21491"/>
+                <wp:lineTo x="21546" y="0"/>
                 <wp:lineTo x="0" y="0"/>
               </wp:wrapPolygon>
             </wp:wrapThrough>
@@ -1754,7 +2478,7 @@
                     <pic:cNvPicPr/>
                   </pic:nvPicPr>
                   <pic:blipFill>
-                    <a:blip r:embed="rId15">
+                    <a:blip r:embed="rId14">
                       <a:extLst>
                         <a:ext uri="{28A0092B-C50C-407E-A947-70E740481C1C}">
                           <a14:useLocalDpi xmlns:a14="http://schemas.microsoft.com/office/drawing/2010/main" val="0"/>
@@ -1768,7 +2492,7 @@
                   <pic:spPr>
                     <a:xfrm>
                       <a:off x="0" y="0"/>
-                      <a:ext cx="8350250" cy="5962015"/>
+                      <a:ext cx="7563106" cy="5400000"/>
                     </a:xfrm>
                     <a:prstGeom prst="rect">
                       <a:avLst/>
@@ -1786,6 +2510,18 @@
           </wp:anchor>
         </w:drawing>
       </w:r>
+    </w:p>
+    <w:p>
+      <w:pPr>
+        <w:jc w:val="center"/>
+        <w:rPr>
+          <w:rFonts w:ascii="Arial" w:hAnsi="Arial" w:cs="Arial"/>
+          <w:b/>
+          <w:bCs/>
+          <w:sz w:val="24"/>
+          <w:szCs w:val="24"/>
+        </w:rPr>
+      </w:pPr>
       <w:r>
         <w:rPr>
           <w:rFonts w:ascii="Arial" w:hAnsi="Arial" w:cs="Arial"/>
@@ -1818,6 +2554,24 @@
         </w:rPr>
         <w:t xml:space="preserve"> parte 1</w:t>
       </w:r>
+    </w:p>
+    <w:p>
+      <w:pPr>
+        <w:jc w:val="both"/>
+        <w:rPr>
+          <w:rFonts w:ascii="Arial" w:hAnsi="Arial" w:cs="Arial"/>
+          <w:b/>
+          <w:bCs/>
+          <w:sz w:val="24"/>
+          <w:szCs w:val="24"/>
+        </w:rPr>
+        <w:sectPr>
+          <w:pgSz w:w="15840" w:h="12240" w:orient="landscape"/>
+          <w:pgMar w:top="1327" w:right="851" w:bottom="1276" w:left="782" w:header="709" w:footer="544" w:gutter="0"/>
+          <w:cols w:space="708"/>
+          <w:docGrid w:linePitch="360"/>
+        </w:sectPr>
+      </w:pPr>
     </w:p>
     <w:p>
       <w:pPr>
@@ -1872,7 +2626,7 @@
                     <pic:cNvPicPr/>
                   </pic:nvPicPr>
                   <pic:blipFill>
-                    <a:blip r:embed="rId16">
+                    <a:blip r:embed="rId15">
                       <a:extLst>
                         <a:ext uri="{28A0092B-C50C-407E-A947-70E740481C1C}">
                           <a14:useLocalDpi xmlns:a14="http://schemas.microsoft.com/office/drawing/2010/main" val="0"/>
@@ -1904,19 +2658,6 @@
           </wp:anchor>
         </w:drawing>
       </w:r>
-    </w:p>
-    <w:p>
-      <w:pPr>
-        <w:spacing w:line="240" w:lineRule="auto"/>
-        <w:jc w:val="center"/>
-        <w:rPr>
-          <w:rFonts w:ascii="Arial" w:hAnsi="Arial" w:cs="Arial"/>
-          <w:b/>
-          <w:bCs/>
-          <w:sz w:val="24"/>
-          <w:szCs w:val="24"/>
-        </w:rPr>
-      </w:pPr>
       <w:r>
         <w:rPr>
           <w:rFonts w:ascii="Arial" w:hAnsi="Arial" w:cs="Arial"/>
@@ -1971,37 +2712,136 @@
     <w:p>
       <w:pPr>
         <w:spacing w:line="240" w:lineRule="auto"/>
-        <w:rPr>
-          <w:rFonts w:ascii="Arial" w:hAnsi="Arial" w:cs="Arial"/>
-          <w:b/>
-          <w:bCs/>
-          <w:sz w:val="24"/>
-          <w:szCs w:val="24"/>
-        </w:rPr>
-      </w:pPr>
-      <w:r>
-        <w:rPr>
-          <w:rFonts w:ascii="Arial" w:hAnsi="Arial" w:cs="Arial"/>
-          <w:b/>
-          <w:bCs/>
+        <w:jc w:val="both"/>
+        <w:rPr>
+          <w:rFonts w:ascii="Arial" w:hAnsi="Arial" w:cs="Arial"/>
+          <w:sz w:val="24"/>
+          <w:szCs w:val="24"/>
+        </w:rPr>
+      </w:pPr>
+      <w:r>
+        <w:rPr>
+          <w:rFonts w:ascii="Arial" w:hAnsi="Arial" w:cs="Arial"/>
           <w:sz w:val="24"/>
           <w:szCs w:val="24"/>
         </w:rPr>
         <w:lastRenderedPageBreak/>
-        <w:t>Como parte del desarrollo del programa se obtuvieron las siguientes gráficas</w:t>
-      </w:r>
-    </w:p>
-    <w:p>
-      <w:pPr>
-        <w:spacing w:line="240" w:lineRule="auto"/>
-        <w:rPr>
-          <w:rFonts w:ascii="Arial" w:hAnsi="Arial" w:cs="Arial"/>
-          <w:b/>
-          <w:bCs/>
-          <w:sz w:val="24"/>
-          <w:szCs w:val="24"/>
-        </w:rPr>
-      </w:pPr>
+        <w:t xml:space="preserve">A continuación se presentan las gráficas correspondientes al número de </w:t>
+      </w:r>
+      <w:proofErr w:type="spellStart"/>
+      <w:r>
+        <w:rPr>
+          <w:rFonts w:ascii="Arial" w:hAnsi="Arial" w:cs="Arial"/>
+          <w:i/>
+          <w:iCs/>
+          <w:sz w:val="24"/>
+          <w:szCs w:val="24"/>
+        </w:rPr>
+        <w:t>downloaders</w:t>
+      </w:r>
+      <w:proofErr w:type="spellEnd"/>
+      <w:r>
+        <w:rPr>
+          <w:rFonts w:ascii="Arial" w:hAnsi="Arial" w:cs="Arial"/>
+          <w:i/>
+          <w:iCs/>
+          <w:sz w:val="24"/>
+          <w:szCs w:val="24"/>
+        </w:rPr>
+        <w:t xml:space="preserve"> (</w:t>
+      </w:r>
+      <w:proofErr w:type="spellStart"/>
+      <w:r>
+        <w:rPr>
+          <w:rFonts w:ascii="Arial" w:hAnsi="Arial" w:cs="Arial"/>
+          <w:i/>
+          <w:iCs/>
+          <w:sz w:val="24"/>
+          <w:szCs w:val="24"/>
+        </w:rPr>
+        <w:t>leeches</w:t>
+      </w:r>
+      <w:proofErr w:type="spellEnd"/>
+      <w:r>
+        <w:rPr>
+          <w:rFonts w:ascii="Arial" w:hAnsi="Arial" w:cs="Arial"/>
+          <w:i/>
+          <w:iCs/>
+          <w:sz w:val="24"/>
+          <w:szCs w:val="24"/>
+        </w:rPr>
+        <w:t>)</w:t>
+      </w:r>
+      <w:r>
+        <w:rPr>
+          <w:rFonts w:ascii="Arial" w:hAnsi="Arial" w:cs="Arial"/>
+          <w:sz w:val="24"/>
+          <w:szCs w:val="24"/>
+        </w:rPr>
+        <w:t xml:space="preserve"> y </w:t>
+      </w:r>
+      <w:proofErr w:type="spellStart"/>
+      <w:r>
+        <w:rPr>
+          <w:rFonts w:ascii="Arial" w:hAnsi="Arial" w:cs="Arial"/>
+          <w:i/>
+          <w:iCs/>
+          <w:sz w:val="24"/>
+          <w:szCs w:val="24"/>
+        </w:rPr>
+        <w:t>seeds</w:t>
+      </w:r>
+      <w:proofErr w:type="spellEnd"/>
+      <w:r>
+        <w:rPr>
+          <w:rFonts w:ascii="Arial" w:hAnsi="Arial" w:cs="Arial"/>
+          <w:i/>
+          <w:iCs/>
+          <w:sz w:val="24"/>
+          <w:szCs w:val="24"/>
+        </w:rPr>
+        <w:t xml:space="preserve"> </w:t>
+      </w:r>
+      <w:r>
+        <w:rPr>
+          <w:rFonts w:ascii="Arial" w:hAnsi="Arial" w:cs="Arial"/>
+          <w:sz w:val="24"/>
+          <w:szCs w:val="24"/>
+        </w:rPr>
+        <w:t xml:space="preserve">variando el número de ventanas que conforman al video y la tasa de abandono </w:t>
+      </w:r>
+      <m:oMath>
+        <m:d>
+          <m:dPr>
+            <m:ctrlPr>
+              <w:rPr>
+                <w:rFonts w:ascii="Cambria Math" w:hAnsi="Cambria Math" w:cs="Arial"/>
+                <w:i/>
+                <w:sz w:val="24"/>
+                <w:szCs w:val="24"/>
+              </w:rPr>
+            </m:ctrlPr>
+          </m:dPr>
+          <m:e>
+            <m:r>
+              <w:rPr>
+                <w:rFonts w:ascii="Cambria Math" w:hAnsi="Cambria Math" w:cs="Arial"/>
+                <w:sz w:val="24"/>
+                <w:szCs w:val="24"/>
+              </w:rPr>
+              <m:t>θ</m:t>
+            </m:r>
+          </m:e>
+        </m:d>
+      </m:oMath>
+      <w:r>
+        <w:rPr>
+          <w:rFonts w:ascii="Arial" w:hAnsi="Arial" w:cs="Arial"/>
+          <w:sz w:val="24"/>
+          <w:szCs w:val="24"/>
+        </w:rPr>
+        <w:t>.</w:t>
+      </w:r>
     </w:p>
     <w:p>
       <w:pPr>
@@ -2025,10 +2865,10 @@
           <w:szCs w:val="24"/>
         </w:rPr>
         <w:drawing>
-          <wp:inline distT="0" distB="0" distL="0" distR="0" wp14:anchorId="7FF08193" wp14:editId="3E7D61BD">
-            <wp:extent cx="6149821" cy="5429250"/>
-            <wp:effectExtent l="0" t="0" r="3810" b="0"/>
-            <wp:docPr id="4" name="Imagen 4" descr="Figure 1"/>
+          <wp:inline distT="0" distB="0" distL="0" distR="0" wp14:anchorId="4C5F7CB4" wp14:editId="74437D65">
+            <wp:extent cx="4513706" cy="3600000"/>
+            <wp:effectExtent l="0" t="0" r="1270" b="635"/>
+            <wp:docPr id="8" name="Imagen 8" descr="Gráfico&#10;&#10;Descripción generada automáticamente"/>
             <wp:cNvGraphicFramePr>
               <a:graphicFrameLocks xmlns:a="http://schemas.openxmlformats.org/drawingml/2006/main" noChangeAspect="1"/>
             </wp:cNvGraphicFramePr>
@@ -2036,17 +2876,254 @@
               <a:graphicData uri="http://schemas.openxmlformats.org/drawingml/2006/picture">
                 <pic:pic xmlns:pic="http://schemas.openxmlformats.org/drawingml/2006/picture">
                   <pic:nvPicPr>
-                    <pic:cNvPr id="4" name="Imagen 4" descr="Figure 1"/>
+                    <pic:cNvPr id="8" name="Imagen 8" descr="Gráfico&#10;&#10;Descripción generada automáticamente"/>
+                    <pic:cNvPicPr/>
+                  </pic:nvPicPr>
+                  <pic:blipFill rotWithShape="1">
+                    <a:blip r:embed="rId16"/>
+                    <a:srcRect l="4286" t="714" r="7500" b="5476"/>
+                    <a:stretch/>
+                  </pic:blipFill>
+                  <pic:spPr bwMode="auto">
+                    <a:xfrm>
+                      <a:off x="0" y="0"/>
+                      <a:ext cx="4513706" cy="3600000"/>
+                    </a:xfrm>
+                    <a:prstGeom prst="rect">
+                      <a:avLst/>
+                    </a:prstGeom>
+                    <a:ln>
+                      <a:noFill/>
+                    </a:ln>
+                    <a:extLst>
+                      <a:ext uri="{53640926-AAD7-44D8-BBD7-CCE9431645EC}">
+                        <a14:shadowObscured xmlns:a14="http://schemas.microsoft.com/office/drawing/2010/main"/>
+                      </a:ext>
+                    </a:extLst>
+                  </pic:spPr>
+                </pic:pic>
+              </a:graphicData>
+            </a:graphic>
+          </wp:inline>
+        </w:drawing>
+      </w:r>
+    </w:p>
+    <w:p>
+      <w:pPr>
+        <w:jc w:val="center"/>
+        <w:rPr>
+          <w:rFonts w:ascii="Arial" w:hAnsi="Arial" w:cs="Arial"/>
+          <w:b/>
+          <w:bCs/>
+          <w:sz w:val="24"/>
+          <w:szCs w:val="24"/>
+        </w:rPr>
+      </w:pPr>
+      <w:r>
+        <w:rPr>
+          <w:rFonts w:ascii="Arial" w:hAnsi="Arial" w:cs="Arial"/>
+          <w:b/>
+          <w:bCs/>
+          <w:sz w:val="24"/>
+          <w:szCs w:val="24"/>
+        </w:rPr>
+        <w:t xml:space="preserve">Figura 1. </w:t>
+      </w:r>
+      <w:proofErr w:type="spellStart"/>
+      <w:r>
+        <w:rPr>
+          <w:rFonts w:ascii="Arial" w:hAnsi="Arial" w:cs="Arial"/>
+          <w:b/>
+          <w:bCs/>
+          <w:i/>
+          <w:iCs/>
+          <w:sz w:val="24"/>
+          <w:szCs w:val="24"/>
+        </w:rPr>
+        <w:t>Downloaders</w:t>
+      </w:r>
+      <w:proofErr w:type="spellEnd"/>
+      <w:r>
+        <w:rPr>
+          <w:rFonts w:ascii="Arial" w:hAnsi="Arial" w:cs="Arial"/>
+          <w:b/>
+          <w:bCs/>
+          <w:sz w:val="24"/>
+          <w:szCs w:val="24"/>
+        </w:rPr>
+        <w:t xml:space="preserve"> promedio</w:t>
+      </w:r>
+    </w:p>
+    <w:p>
+      <w:pPr>
+        <w:spacing w:line="240" w:lineRule="auto"/>
+        <w:jc w:val="center"/>
+        <w:rPr>
+          <w:rFonts w:ascii="Arial" w:hAnsi="Arial" w:cs="Arial"/>
+          <w:b/>
+          <w:bCs/>
+          <w:sz w:val="24"/>
+          <w:szCs w:val="24"/>
+        </w:rPr>
+      </w:pPr>
+      <w:r>
+        <w:rPr>
+          <w:rFonts w:ascii="Arial" w:hAnsi="Arial" w:cs="Arial"/>
+          <w:b/>
+          <w:bCs/>
+          <w:noProof/>
+          <w:sz w:val="24"/>
+          <w:szCs w:val="24"/>
+        </w:rPr>
+        <w:drawing>
+          <wp:inline distT="0" distB="0" distL="0" distR="0" wp14:anchorId="55771612" wp14:editId="6C6E26D8">
+            <wp:extent cx="4705350" cy="3800475"/>
+            <wp:effectExtent l="0" t="0" r="0" b="9525"/>
+            <wp:docPr id="10" name="Imagen 10" descr="Interfaz de usuario gráfica, Diagrama&#10;&#10;Descripción generada automáticamente"/>
+            <wp:cNvGraphicFramePr>
+              <a:graphicFrameLocks xmlns:a="http://schemas.openxmlformats.org/drawingml/2006/main" noChangeAspect="1"/>
+            </wp:cNvGraphicFramePr>
+            <a:graphic xmlns:a="http://schemas.openxmlformats.org/drawingml/2006/main">
+              <a:graphicData uri="http://schemas.openxmlformats.org/drawingml/2006/picture">
+                <pic:pic xmlns:pic="http://schemas.openxmlformats.org/drawingml/2006/picture">
+                  <pic:nvPicPr>
+                    <pic:cNvPr id="10" name="Imagen 10" descr="Interfaz de usuario gráfica, Diagrama&#10;&#10;Descripción generada automáticamente"/>
+                    <pic:cNvPicPr/>
+                  </pic:nvPicPr>
+                  <pic:blipFill rotWithShape="1">
+                    <a:blip r:embed="rId17"/>
+                    <a:srcRect l="5000" r="6785" b="5000"/>
+                    <a:stretch/>
+                  </pic:blipFill>
+                  <pic:spPr bwMode="auto">
+                    <a:xfrm>
+                      <a:off x="0" y="0"/>
+                      <a:ext cx="4705350" cy="3800475"/>
+                    </a:xfrm>
+                    <a:prstGeom prst="rect">
+                      <a:avLst/>
+                    </a:prstGeom>
+                    <a:ln>
+                      <a:noFill/>
+                    </a:ln>
+                    <a:extLst>
+                      <a:ext uri="{53640926-AAD7-44D8-BBD7-CCE9431645EC}">
+                        <a14:shadowObscured xmlns:a14="http://schemas.microsoft.com/office/drawing/2010/main"/>
+                      </a:ext>
+                    </a:extLst>
+                  </pic:spPr>
+                </pic:pic>
+              </a:graphicData>
+            </a:graphic>
+          </wp:inline>
+        </w:drawing>
+      </w:r>
+    </w:p>
+    <w:p>
+      <w:pPr>
+        <w:jc w:val="center"/>
+        <w:rPr>
+          <w:rFonts w:ascii="Arial" w:hAnsi="Arial" w:cs="Arial"/>
+          <w:b/>
+          <w:bCs/>
+          <w:sz w:val="24"/>
+          <w:szCs w:val="24"/>
+        </w:rPr>
+      </w:pPr>
+      <w:r>
+        <w:rPr>
+          <w:rFonts w:ascii="Arial" w:hAnsi="Arial" w:cs="Arial"/>
+          <w:b/>
+          <w:bCs/>
+          <w:sz w:val="24"/>
+          <w:szCs w:val="24"/>
+        </w:rPr>
+        <w:t xml:space="preserve">Figura </w:t>
+      </w:r>
+      <w:r>
+        <w:rPr>
+          <w:rFonts w:ascii="Arial" w:hAnsi="Arial" w:cs="Arial"/>
+          <w:b/>
+          <w:bCs/>
+          <w:sz w:val="24"/>
+          <w:szCs w:val="24"/>
+        </w:rPr>
+        <w:t>2</w:t>
+      </w:r>
+      <w:r>
+        <w:rPr>
+          <w:rFonts w:ascii="Arial" w:hAnsi="Arial" w:cs="Arial"/>
+          <w:b/>
+          <w:bCs/>
+          <w:sz w:val="24"/>
+          <w:szCs w:val="24"/>
+        </w:rPr>
+        <w:t xml:space="preserve">. </w:t>
+      </w:r>
+      <w:proofErr w:type="spellStart"/>
+      <w:r>
+        <w:rPr>
+          <w:rFonts w:ascii="Arial" w:hAnsi="Arial" w:cs="Arial"/>
+          <w:b/>
+          <w:bCs/>
+          <w:i/>
+          <w:iCs/>
+          <w:sz w:val="24"/>
+          <w:szCs w:val="24"/>
+        </w:rPr>
+        <w:t>Downloaders</w:t>
+      </w:r>
+      <w:proofErr w:type="spellEnd"/>
+      <w:r>
+        <w:rPr>
+          <w:rFonts w:ascii="Arial" w:hAnsi="Arial" w:cs="Arial"/>
+          <w:b/>
+          <w:bCs/>
+          <w:sz w:val="24"/>
+          <w:szCs w:val="24"/>
+        </w:rPr>
+        <w:t xml:space="preserve"> promedio</w:t>
+      </w:r>
+    </w:p>
+    <w:p>
+      <w:pPr>
+        <w:spacing w:line="240" w:lineRule="auto"/>
+        <w:jc w:val="center"/>
+        <w:rPr>
+          <w:rFonts w:ascii="Arial" w:hAnsi="Arial" w:cs="Arial"/>
+          <w:b/>
+          <w:bCs/>
+          <w:sz w:val="24"/>
+          <w:szCs w:val="24"/>
+        </w:rPr>
+      </w:pPr>
+      <w:r>
+        <w:rPr>
+          <w:rFonts w:ascii="Arial" w:hAnsi="Arial" w:cs="Arial"/>
+          <w:b/>
+          <w:bCs/>
+          <w:noProof/>
+          <w:sz w:val="24"/>
+          <w:szCs w:val="24"/>
+        </w:rPr>
+        <w:lastRenderedPageBreak/>
+        <w:drawing>
+          <wp:inline distT="0" distB="0" distL="0" distR="0" wp14:anchorId="149B5AE4" wp14:editId="26FA89A3">
+            <wp:extent cx="5334000" cy="4000500"/>
+            <wp:effectExtent l="0" t="0" r="0" b="0"/>
+            <wp:docPr id="9" name="Imagen 9" descr="Gráfico, Gráfico de superficie&#10;&#10;Descripción generada automáticamente"/>
+            <wp:cNvGraphicFramePr>
+              <a:graphicFrameLocks xmlns:a="http://schemas.openxmlformats.org/drawingml/2006/main" noChangeAspect="1"/>
+            </wp:cNvGraphicFramePr>
+            <a:graphic xmlns:a="http://schemas.openxmlformats.org/drawingml/2006/main">
+              <a:graphicData uri="http://schemas.openxmlformats.org/drawingml/2006/picture">
+                <pic:pic xmlns:pic="http://schemas.openxmlformats.org/drawingml/2006/picture">
+                  <pic:nvPicPr>
+                    <pic:cNvPr id="9" name="Imagen 9" descr="Gráfico, Gráfico de superficie&#10;&#10;Descripción generada automáticamente"/>
                     <pic:cNvPicPr/>
                   </pic:nvPicPr>
                   <pic:blipFill>
-                    <a:blip r:embed="rId17">
-                      <a:extLst>
-                        <a:ext uri="{28A0092B-C50C-407E-A947-70E740481C1C}">
-                          <a14:useLocalDpi xmlns:a14="http://schemas.microsoft.com/office/drawing/2010/main" val="0"/>
-                        </a:ext>
-                      </a:extLst>
-                    </a:blip>
+                    <a:blip r:embed="rId18"/>
                     <a:stretch>
                       <a:fillRect/>
                     </a:stretch>
@@ -2054,7 +3131,7 @@
                   <pic:spPr>
                     <a:xfrm>
                       <a:off x="0" y="0"/>
-                      <a:ext cx="6177795" cy="5453946"/>
+                      <a:ext cx="5334000" cy="4000500"/>
                     </a:xfrm>
                     <a:prstGeom prst="rect">
                       <a:avLst/>
@@ -2069,15 +3146,81 @@
     </w:p>
     <w:p>
       <w:pPr>
-        <w:spacing w:line="240" w:lineRule="auto"/>
-        <w:rPr>
-          <w:rFonts w:ascii="Arial" w:hAnsi="Arial" w:cs="Arial"/>
-          <w:b/>
-          <w:bCs/>
-          <w:sz w:val="24"/>
-          <w:szCs w:val="24"/>
-        </w:rPr>
-      </w:pPr>
+        <w:jc w:val="center"/>
+        <w:rPr>
+          <w:rFonts w:ascii="Arial" w:hAnsi="Arial" w:cs="Arial"/>
+          <w:b/>
+          <w:bCs/>
+          <w:sz w:val="24"/>
+          <w:szCs w:val="24"/>
+        </w:rPr>
+      </w:pPr>
+      <w:r>
+        <w:rPr>
+          <w:rFonts w:ascii="Arial" w:hAnsi="Arial" w:cs="Arial"/>
+          <w:b/>
+          <w:bCs/>
+          <w:sz w:val="24"/>
+          <w:szCs w:val="24"/>
+        </w:rPr>
+        <w:t xml:space="preserve">Figura </w:t>
+      </w:r>
+      <w:r>
+        <w:rPr>
+          <w:rFonts w:ascii="Arial" w:hAnsi="Arial" w:cs="Arial"/>
+          <w:b/>
+          <w:bCs/>
+          <w:sz w:val="24"/>
+          <w:szCs w:val="24"/>
+        </w:rPr>
+        <w:t>3</w:t>
+      </w:r>
+      <w:r>
+        <w:rPr>
+          <w:rFonts w:ascii="Arial" w:hAnsi="Arial" w:cs="Arial"/>
+          <w:b/>
+          <w:bCs/>
+          <w:sz w:val="24"/>
+          <w:szCs w:val="24"/>
+        </w:rPr>
+        <w:t xml:space="preserve">. </w:t>
+      </w:r>
+      <w:proofErr w:type="spellStart"/>
+      <w:r>
+        <w:rPr>
+          <w:rFonts w:ascii="Arial" w:hAnsi="Arial" w:cs="Arial"/>
+          <w:b/>
+          <w:bCs/>
+          <w:i/>
+          <w:iCs/>
+          <w:sz w:val="24"/>
+          <w:szCs w:val="24"/>
+        </w:rPr>
+        <w:t>Seed</w:t>
+      </w:r>
+      <w:r>
+        <w:rPr>
+          <w:rFonts w:ascii="Arial" w:hAnsi="Arial" w:cs="Arial"/>
+          <w:b/>
+          <w:bCs/>
+          <w:i/>
+          <w:iCs/>
+          <w:sz w:val="24"/>
+          <w:szCs w:val="24"/>
+        </w:rPr>
+        <w:t>s</w:t>
+      </w:r>
+      <w:proofErr w:type="spellEnd"/>
+      <w:r>
+        <w:rPr>
+          <w:rFonts w:ascii="Arial" w:hAnsi="Arial" w:cs="Arial"/>
+          <w:b/>
+          <w:bCs/>
+          <w:sz w:val="24"/>
+          <w:szCs w:val="24"/>
+        </w:rPr>
+        <w:t xml:space="preserve"> promedio</w:t>
+      </w:r>
     </w:p>
     <w:p>
       <w:pPr>
@@ -2090,12 +3233,6 @@
           <w:sz w:val="24"/>
           <w:szCs w:val="24"/>
         </w:rPr>
-        <w:sectPr>
-          <w:pgSz w:w="12240" w:h="15840"/>
-          <w:pgMar w:top="782" w:right="1327" w:bottom="851" w:left="1276" w:header="709" w:footer="544" w:gutter="0"/>
-          <w:cols w:space="708"/>
-          <w:docGrid w:linePitch="360"/>
-        </w:sectPr>
       </w:pPr>
       <w:r>
         <w:rPr>
@@ -2106,12 +3243,11 @@
           <w:sz w:val="24"/>
           <w:szCs w:val="24"/>
         </w:rPr>
-        <w:lastRenderedPageBreak/>
         <w:drawing>
-          <wp:inline distT="0" distB="0" distL="0" distR="0" wp14:anchorId="3E5F1707" wp14:editId="7929AF18">
-            <wp:extent cx="6045200" cy="5336889"/>
+          <wp:inline distT="0" distB="0" distL="0" distR="0" wp14:anchorId="0F6A0980" wp14:editId="71FB34E9">
+            <wp:extent cx="5334000" cy="4000500"/>
             <wp:effectExtent l="0" t="0" r="0" b="0"/>
-            <wp:docPr id="7" name="Imagen 7" descr="Figure 2"/>
+            <wp:docPr id="11" name="Imagen 11" descr="Interfaz de usuario gráfica, Diagrama&#10;&#10;Descripción generada automáticamente"/>
             <wp:cNvGraphicFramePr>
               <a:graphicFrameLocks xmlns:a="http://schemas.openxmlformats.org/drawingml/2006/main" noChangeAspect="1"/>
             </wp:cNvGraphicFramePr>
@@ -2119,17 +3255,11 @@
               <a:graphicData uri="http://schemas.openxmlformats.org/drawingml/2006/picture">
                 <pic:pic xmlns:pic="http://schemas.openxmlformats.org/drawingml/2006/picture">
                   <pic:nvPicPr>
-                    <pic:cNvPr id="7" name="Imagen 7" descr="Figure 2"/>
+                    <pic:cNvPr id="11" name="Imagen 11" descr="Interfaz de usuario gráfica, Diagrama&#10;&#10;Descripción generada automáticamente"/>
                     <pic:cNvPicPr/>
                   </pic:nvPicPr>
                   <pic:blipFill>
-                    <a:blip r:embed="rId18">
-                      <a:extLst>
-                        <a:ext uri="{28A0092B-C50C-407E-A947-70E740481C1C}">
-                          <a14:useLocalDpi xmlns:a14="http://schemas.microsoft.com/office/drawing/2010/main" val="0"/>
-                        </a:ext>
-                      </a:extLst>
-                    </a:blip>
+                    <a:blip r:embed="rId19"/>
                     <a:stretch>
                       <a:fillRect/>
                     </a:stretch>
@@ -2137,7 +3267,7 @@
                   <pic:spPr>
                     <a:xfrm>
                       <a:off x="0" y="0"/>
-                      <a:ext cx="6053911" cy="5344580"/>
+                      <a:ext cx="5334000" cy="4000500"/>
                     </a:xfrm>
                     <a:prstGeom prst="rect">
                       <a:avLst/>
@@ -2152,6 +3282,620 @@
     </w:p>
     <w:p>
       <w:pPr>
+        <w:jc w:val="center"/>
+        <w:rPr>
+          <w:rFonts w:ascii="Arial" w:hAnsi="Arial" w:cs="Arial"/>
+          <w:b/>
+          <w:bCs/>
+          <w:sz w:val="24"/>
+          <w:szCs w:val="24"/>
+        </w:rPr>
+      </w:pPr>
+      <w:r>
+        <w:rPr>
+          <w:rFonts w:ascii="Arial" w:hAnsi="Arial" w:cs="Arial"/>
+          <w:b/>
+          <w:bCs/>
+          <w:sz w:val="24"/>
+          <w:szCs w:val="24"/>
+        </w:rPr>
+        <w:t xml:space="preserve">Figura </w:t>
+      </w:r>
+      <w:r>
+        <w:rPr>
+          <w:rFonts w:ascii="Arial" w:hAnsi="Arial" w:cs="Arial"/>
+          <w:b/>
+          <w:bCs/>
+          <w:sz w:val="24"/>
+          <w:szCs w:val="24"/>
+        </w:rPr>
+        <w:t>4</w:t>
+      </w:r>
+      <w:r>
+        <w:rPr>
+          <w:rFonts w:ascii="Arial" w:hAnsi="Arial" w:cs="Arial"/>
+          <w:b/>
+          <w:bCs/>
+          <w:sz w:val="24"/>
+          <w:szCs w:val="24"/>
+        </w:rPr>
+        <w:t xml:space="preserve">. </w:t>
+      </w:r>
+      <w:proofErr w:type="spellStart"/>
+      <w:r>
+        <w:rPr>
+          <w:rFonts w:ascii="Arial" w:hAnsi="Arial" w:cs="Arial"/>
+          <w:b/>
+          <w:bCs/>
+          <w:i/>
+          <w:iCs/>
+          <w:sz w:val="24"/>
+          <w:szCs w:val="24"/>
+        </w:rPr>
+        <w:t>Seed</w:t>
+      </w:r>
+      <w:r>
+        <w:rPr>
+          <w:rFonts w:ascii="Arial" w:hAnsi="Arial" w:cs="Arial"/>
+          <w:b/>
+          <w:bCs/>
+          <w:i/>
+          <w:iCs/>
+          <w:sz w:val="24"/>
+          <w:szCs w:val="24"/>
+        </w:rPr>
+        <w:t>s</w:t>
+      </w:r>
+      <w:proofErr w:type="spellEnd"/>
+      <w:r>
+        <w:rPr>
+          <w:rFonts w:ascii="Arial" w:hAnsi="Arial" w:cs="Arial"/>
+          <w:b/>
+          <w:bCs/>
+          <w:sz w:val="24"/>
+          <w:szCs w:val="24"/>
+        </w:rPr>
+        <w:t xml:space="preserve"> promedio</w:t>
+      </w:r>
+    </w:p>
+    <w:p>
+      <w:pPr>
+        <w:jc w:val="both"/>
+        <w:rPr>
+          <w:rFonts w:ascii="Arial" w:hAnsi="Arial" w:cs="Arial"/>
+          <w:b/>
+          <w:bCs/>
+          <w:sz w:val="24"/>
+          <w:szCs w:val="24"/>
+        </w:rPr>
+      </w:pPr>
+    </w:p>
+    <w:p>
+      <w:pPr>
+        <w:spacing w:line="240" w:lineRule="auto"/>
+        <w:jc w:val="both"/>
+        <w:rPr>
+          <w:rFonts w:ascii="Arial" w:hAnsi="Arial" w:cs="Arial"/>
+          <w:sz w:val="24"/>
+          <w:szCs w:val="24"/>
+        </w:rPr>
+      </w:pPr>
+      <w:r>
+        <w:rPr>
+          <w:rFonts w:ascii="Arial" w:hAnsi="Arial" w:cs="Arial"/>
+          <w:sz w:val="24"/>
+          <w:szCs w:val="24"/>
+        </w:rPr>
+        <w:t xml:space="preserve">En las gráficas </w:t>
+      </w:r>
+      <w:r>
+        <w:rPr>
+          <w:rFonts w:ascii="Arial" w:hAnsi="Arial" w:cs="Arial"/>
+          <w:sz w:val="24"/>
+          <w:szCs w:val="24"/>
+        </w:rPr>
+        <w:t>de las figuras</w:t>
+      </w:r>
+      <w:r>
+        <w:rPr>
+          <w:rFonts w:ascii="Arial" w:hAnsi="Arial" w:cs="Arial"/>
+          <w:sz w:val="24"/>
+          <w:szCs w:val="24"/>
+        </w:rPr>
+        <w:t xml:space="preserve"> 1 y 2</w:t>
+      </w:r>
+      <w:r>
+        <w:rPr>
+          <w:rFonts w:ascii="Arial" w:hAnsi="Arial" w:cs="Arial"/>
+          <w:sz w:val="24"/>
+          <w:szCs w:val="24"/>
+        </w:rPr>
+        <w:t xml:space="preserve"> </w:t>
+      </w:r>
+      <w:r>
+        <w:rPr>
+          <w:rFonts w:ascii="Arial" w:hAnsi="Arial" w:cs="Arial"/>
+          <w:sz w:val="24"/>
+          <w:szCs w:val="24"/>
+        </w:rPr>
+        <w:t xml:space="preserve">se puede observar el número promedio de </w:t>
+      </w:r>
+      <w:proofErr w:type="spellStart"/>
+      <w:r>
+        <w:rPr>
+          <w:rFonts w:ascii="Arial" w:hAnsi="Arial" w:cs="Arial"/>
+          <w:i/>
+          <w:iCs/>
+          <w:sz w:val="24"/>
+          <w:szCs w:val="24"/>
+        </w:rPr>
+        <w:t>downloders</w:t>
+      </w:r>
+      <w:proofErr w:type="spellEnd"/>
+      <w:r>
+        <w:rPr>
+          <w:rFonts w:ascii="Arial" w:hAnsi="Arial" w:cs="Arial"/>
+          <w:sz w:val="24"/>
+          <w:szCs w:val="24"/>
+        </w:rPr>
+        <w:t xml:space="preserve"> </w:t>
+      </w:r>
+      <w:r>
+        <w:rPr>
+          <w:rFonts w:ascii="Arial" w:hAnsi="Arial" w:cs="Arial"/>
+          <w:sz w:val="24"/>
+          <w:szCs w:val="24"/>
+        </w:rPr>
+        <w:t xml:space="preserve">que se encuentran descargando el video tomando en cuenta el número de ventanas (N) </w:t>
+      </w:r>
+      <w:r>
+        <w:rPr>
+          <w:rFonts w:ascii="Arial" w:hAnsi="Arial" w:cs="Arial"/>
+          <w:sz w:val="24"/>
+          <w:szCs w:val="24"/>
+        </w:rPr>
+        <w:t xml:space="preserve">y la tasa de abandono </w:t>
+      </w:r>
+      <m:oMath>
+        <m:d>
+          <m:dPr>
+            <m:ctrlPr>
+              <w:rPr>
+                <w:rFonts w:ascii="Cambria Math" w:hAnsi="Cambria Math" w:cs="Arial"/>
+                <w:i/>
+                <w:sz w:val="24"/>
+                <w:szCs w:val="24"/>
+              </w:rPr>
+            </m:ctrlPr>
+          </m:dPr>
+          <m:e>
+            <m:r>
+              <w:rPr>
+                <w:rFonts w:ascii="Cambria Math" w:hAnsi="Cambria Math" w:cs="Arial"/>
+                <w:sz w:val="24"/>
+                <w:szCs w:val="24"/>
+              </w:rPr>
+              <m:t>θ</m:t>
+            </m:r>
+          </m:e>
+        </m:d>
+      </m:oMath>
+      <w:r>
+        <w:rPr>
+          <w:rFonts w:ascii="Arial" w:hAnsi="Arial" w:cs="Arial"/>
+          <w:sz w:val="24"/>
+          <w:szCs w:val="24"/>
+        </w:rPr>
+        <w:t>.</w:t>
+      </w:r>
+      <w:r>
+        <w:rPr>
+          <w:rFonts w:ascii="Arial" w:hAnsi="Arial" w:cs="Arial"/>
+          <w:sz w:val="24"/>
+          <w:szCs w:val="24"/>
+        </w:rPr>
+        <w:t xml:space="preserve"> X representa el número de ventanas, Y representa </w:t>
+      </w:r>
+      <w:r>
+        <w:rPr>
+          <w:rFonts w:ascii="Arial" w:hAnsi="Arial" w:cs="Arial"/>
+          <w:sz w:val="24"/>
+          <w:szCs w:val="24"/>
+        </w:rPr>
+        <w:t xml:space="preserve">la tasa de abandono y Z representa la población promedio de </w:t>
+      </w:r>
+      <w:proofErr w:type="spellStart"/>
+      <w:r>
+        <w:rPr>
+          <w:rFonts w:ascii="Arial" w:hAnsi="Arial" w:cs="Arial"/>
+          <w:i/>
+          <w:iCs/>
+          <w:sz w:val="24"/>
+          <w:szCs w:val="24"/>
+        </w:rPr>
+        <w:t>downloaders</w:t>
+      </w:r>
+      <w:proofErr w:type="spellEnd"/>
+      <w:r>
+        <w:rPr>
+          <w:rFonts w:ascii="Arial" w:hAnsi="Arial" w:cs="Arial"/>
+          <w:sz w:val="24"/>
+          <w:szCs w:val="24"/>
+        </w:rPr>
+        <w:t xml:space="preserve">. </w:t>
+      </w:r>
+    </w:p>
+    <w:p>
+      <w:pPr>
+        <w:spacing w:line="240" w:lineRule="auto"/>
+        <w:jc w:val="both"/>
+        <w:rPr>
+          <w:rFonts w:ascii="Arial" w:hAnsi="Arial" w:cs="Arial"/>
+          <w:sz w:val="24"/>
+          <w:szCs w:val="24"/>
+        </w:rPr>
+      </w:pPr>
+      <w:r>
+        <w:rPr>
+          <w:rFonts w:ascii="Arial" w:hAnsi="Arial" w:cs="Arial"/>
+          <w:sz w:val="24"/>
+          <w:szCs w:val="24"/>
+        </w:rPr>
+        <w:t xml:space="preserve">En las gráficas de las figuras </w:t>
+      </w:r>
+      <w:r>
+        <w:rPr>
+          <w:rFonts w:ascii="Arial" w:hAnsi="Arial" w:cs="Arial"/>
+          <w:sz w:val="24"/>
+          <w:szCs w:val="24"/>
+        </w:rPr>
+        <w:t>3</w:t>
+      </w:r>
+      <w:r>
+        <w:rPr>
+          <w:rFonts w:ascii="Arial" w:hAnsi="Arial" w:cs="Arial"/>
+          <w:sz w:val="24"/>
+          <w:szCs w:val="24"/>
+        </w:rPr>
+        <w:t xml:space="preserve"> y </w:t>
+      </w:r>
+      <w:r>
+        <w:rPr>
+          <w:rFonts w:ascii="Arial" w:hAnsi="Arial" w:cs="Arial"/>
+          <w:sz w:val="24"/>
+          <w:szCs w:val="24"/>
+        </w:rPr>
+        <w:t>4</w:t>
+      </w:r>
+      <w:r>
+        <w:rPr>
+          <w:rFonts w:ascii="Arial" w:hAnsi="Arial" w:cs="Arial"/>
+          <w:sz w:val="24"/>
+          <w:szCs w:val="24"/>
+        </w:rPr>
+        <w:t xml:space="preserve"> se puede observar el número promedio de </w:t>
+      </w:r>
+      <w:proofErr w:type="spellStart"/>
+      <w:r>
+        <w:rPr>
+          <w:rFonts w:ascii="Arial" w:hAnsi="Arial" w:cs="Arial"/>
+          <w:i/>
+          <w:iCs/>
+          <w:sz w:val="24"/>
+          <w:szCs w:val="24"/>
+        </w:rPr>
+        <w:t>seeds</w:t>
+      </w:r>
+      <w:proofErr w:type="spellEnd"/>
+      <w:r>
+        <w:rPr>
+          <w:rFonts w:ascii="Arial" w:hAnsi="Arial" w:cs="Arial"/>
+          <w:i/>
+          <w:iCs/>
+          <w:sz w:val="24"/>
+          <w:szCs w:val="24"/>
+        </w:rPr>
+        <w:t xml:space="preserve"> </w:t>
+      </w:r>
+      <w:r>
+        <w:rPr>
+          <w:rFonts w:ascii="Arial" w:hAnsi="Arial" w:cs="Arial"/>
+          <w:sz w:val="24"/>
+          <w:szCs w:val="24"/>
+        </w:rPr>
+        <w:t xml:space="preserve">que se encuentran </w:t>
+      </w:r>
+      <w:r>
+        <w:rPr>
+          <w:rFonts w:ascii="Arial" w:hAnsi="Arial" w:cs="Arial"/>
+          <w:sz w:val="24"/>
+          <w:szCs w:val="24"/>
+        </w:rPr>
+        <w:t>en el</w:t>
+      </w:r>
+      <w:r>
+        <w:rPr>
+          <w:rFonts w:ascii="Arial" w:hAnsi="Arial" w:cs="Arial"/>
+          <w:sz w:val="24"/>
+          <w:szCs w:val="24"/>
+        </w:rPr>
+        <w:t xml:space="preserve"> video tomando en cuenta el número de ventanas (N) y la tasa de abandono </w:t>
+      </w:r>
+      <m:oMath>
+        <m:d>
+          <m:dPr>
+            <m:ctrlPr>
+              <w:rPr>
+                <w:rFonts w:ascii="Cambria Math" w:hAnsi="Cambria Math" w:cs="Arial"/>
+                <w:i/>
+                <w:sz w:val="24"/>
+                <w:szCs w:val="24"/>
+              </w:rPr>
+            </m:ctrlPr>
+          </m:dPr>
+          <m:e>
+            <m:r>
+              <w:rPr>
+                <w:rFonts w:ascii="Cambria Math" w:hAnsi="Cambria Math" w:cs="Arial"/>
+                <w:sz w:val="24"/>
+                <w:szCs w:val="24"/>
+              </w:rPr>
+              <m:t>θ</m:t>
+            </m:r>
+          </m:e>
+        </m:d>
+      </m:oMath>
+      <w:r>
+        <w:rPr>
+          <w:rFonts w:ascii="Arial" w:hAnsi="Arial" w:cs="Arial"/>
+          <w:sz w:val="24"/>
+          <w:szCs w:val="24"/>
+        </w:rPr>
+        <w:t xml:space="preserve">. X representa el número de ventanas, Y representa la tasa de abandono y Z representa la población promedio de </w:t>
+      </w:r>
+      <w:proofErr w:type="spellStart"/>
+      <w:r>
+        <w:rPr>
+          <w:rFonts w:ascii="Arial" w:hAnsi="Arial" w:cs="Arial"/>
+          <w:i/>
+          <w:iCs/>
+          <w:sz w:val="24"/>
+          <w:szCs w:val="24"/>
+        </w:rPr>
+        <w:t>seeds</w:t>
+      </w:r>
+      <w:proofErr w:type="spellEnd"/>
+      <w:r>
+        <w:rPr>
+          <w:rFonts w:ascii="Arial" w:hAnsi="Arial" w:cs="Arial"/>
+          <w:sz w:val="24"/>
+          <w:szCs w:val="24"/>
+        </w:rPr>
+        <w:t xml:space="preserve">. </w:t>
+      </w:r>
+    </w:p>
+    <w:p>
+      <w:pPr>
+        <w:spacing w:line="240" w:lineRule="auto"/>
+        <w:jc w:val="both"/>
+        <w:rPr>
+          <w:rFonts w:ascii="Arial" w:hAnsi="Arial" w:cs="Arial"/>
+          <w:sz w:val="24"/>
+          <w:szCs w:val="24"/>
+        </w:rPr>
+      </w:pPr>
+      <w:r>
+        <w:rPr>
+          <w:rFonts w:ascii="Arial" w:hAnsi="Arial" w:cs="Arial"/>
+          <w:sz w:val="24"/>
+          <w:szCs w:val="24"/>
+        </w:rPr>
+        <w:t xml:space="preserve">Estos resultados fueron obtenidos siguiendo las ecuaciones del esquema de asignación de recursos de distribución uniforme. </w:t>
+      </w:r>
+    </w:p>
+    <w:p>
+      <w:pPr>
+        <w:jc w:val="both"/>
+        <w:rPr>
+          <w:rFonts w:ascii="Arial" w:hAnsi="Arial" w:cs="Arial"/>
+          <w:b/>
+          <w:bCs/>
+          <w:sz w:val="24"/>
+          <w:szCs w:val="24"/>
+        </w:rPr>
+      </w:pPr>
+      <w:r>
+        <w:rPr>
+          <w:rFonts w:ascii="Arial" w:hAnsi="Arial" w:cs="Arial"/>
+          <w:b/>
+          <w:bCs/>
+          <w:sz w:val="24"/>
+          <w:szCs w:val="24"/>
+        </w:rPr>
+        <w:t>Conclusión:</w:t>
+      </w:r>
+      <w:r>
+        <w:rPr>
+          <w:rFonts w:ascii="Arial" w:hAnsi="Arial" w:cs="Arial"/>
+          <w:b/>
+          <w:bCs/>
+          <w:sz w:val="24"/>
+          <w:szCs w:val="24"/>
+        </w:rPr>
+        <w:t xml:space="preserve"> </w:t>
+      </w:r>
+    </w:p>
+    <w:p>
+      <w:pPr>
+        <w:spacing w:line="240" w:lineRule="auto"/>
+        <w:jc w:val="both"/>
+        <w:rPr>
+          <w:rFonts w:ascii="Arial" w:hAnsi="Arial" w:cs="Arial"/>
+          <w:b/>
+          <w:bCs/>
+          <w:sz w:val="24"/>
+          <w:szCs w:val="24"/>
+        </w:rPr>
+        <w:sectPr>
+          <w:pgSz w:w="12240" w:h="15840"/>
+          <w:pgMar w:top="782" w:right="1327" w:bottom="851" w:left="1276" w:header="709" w:footer="544" w:gutter="0"/>
+          <w:cols w:space="708"/>
+          <w:docGrid w:linePitch="360"/>
+        </w:sectPr>
+      </w:pPr>
+      <w:r>
+        <w:rPr>
+          <w:rFonts w:ascii="Arial" w:hAnsi="Arial" w:cs="Arial"/>
+          <w:sz w:val="24"/>
+          <w:szCs w:val="24"/>
+        </w:rPr>
+        <w:t>Se elaboro un diagrama de flujo del programa que realiza</w:t>
+      </w:r>
+      <w:r>
+        <w:rPr>
+          <w:rFonts w:ascii="Arial" w:hAnsi="Arial" w:cs="Arial"/>
+          <w:sz w:val="24"/>
+          <w:szCs w:val="24"/>
+        </w:rPr>
+        <w:t>do</w:t>
+      </w:r>
+      <w:r>
+        <w:rPr>
+          <w:rFonts w:ascii="Arial" w:hAnsi="Arial" w:cs="Arial"/>
+          <w:sz w:val="24"/>
+          <w:szCs w:val="24"/>
+        </w:rPr>
+        <w:t xml:space="preserve"> dentro de Matlab para </w:t>
+      </w:r>
+      <w:r>
+        <w:rPr>
+          <w:rFonts w:ascii="Arial" w:hAnsi="Arial" w:cs="Arial"/>
+          <w:sz w:val="24"/>
+          <w:szCs w:val="24"/>
+        </w:rPr>
+        <w:t xml:space="preserve">obtener y comprender el funcionamiento de una cadena de </w:t>
+      </w:r>
+      <w:proofErr w:type="spellStart"/>
+      <w:r>
+        <w:rPr>
+          <w:rFonts w:ascii="Arial" w:hAnsi="Arial" w:cs="Arial"/>
+          <w:sz w:val="24"/>
+          <w:szCs w:val="24"/>
+        </w:rPr>
+        <w:t>Markov</w:t>
+      </w:r>
+      <w:proofErr w:type="spellEnd"/>
+      <w:r>
+        <w:rPr>
+          <w:rFonts w:ascii="Arial" w:hAnsi="Arial" w:cs="Arial"/>
+          <w:sz w:val="24"/>
+          <w:szCs w:val="24"/>
+        </w:rPr>
+        <w:t xml:space="preserve"> que representa servicios de video en vivo. Por otro </w:t>
+      </w:r>
+      <w:r>
+        <w:rPr>
+          <w:rFonts w:ascii="Arial" w:hAnsi="Arial" w:cs="Arial"/>
+          <w:sz w:val="24"/>
+          <w:szCs w:val="24"/>
+        </w:rPr>
+        <w:t>lado,</w:t>
+      </w:r>
+      <w:r>
+        <w:rPr>
+          <w:rFonts w:ascii="Arial" w:hAnsi="Arial" w:cs="Arial"/>
+          <w:sz w:val="24"/>
+          <w:szCs w:val="24"/>
+        </w:rPr>
+        <w:t xml:space="preserve"> </w:t>
+      </w:r>
+      <w:r>
+        <w:rPr>
+          <w:rFonts w:ascii="Arial" w:hAnsi="Arial" w:cs="Arial"/>
+          <w:sz w:val="24"/>
+          <w:szCs w:val="24"/>
+        </w:rPr>
+        <w:t xml:space="preserve">con estas actividades se comprende </w:t>
+      </w:r>
+      <w:r>
+        <w:rPr>
+          <w:rFonts w:ascii="Arial" w:hAnsi="Arial" w:cs="Arial"/>
+          <w:sz w:val="24"/>
+          <w:szCs w:val="24"/>
+        </w:rPr>
+        <w:t>cómo</w:t>
+      </w:r>
+      <w:r>
+        <w:rPr>
+          <w:rFonts w:ascii="Arial" w:hAnsi="Arial" w:cs="Arial"/>
+          <w:sz w:val="24"/>
+          <w:szCs w:val="24"/>
+        </w:rPr>
+        <w:t xml:space="preserve"> influye la ocurrencia de un evento en el estado general de la cadena de </w:t>
+      </w:r>
+      <w:proofErr w:type="spellStart"/>
+      <w:r>
+        <w:rPr>
+          <w:rFonts w:ascii="Arial" w:hAnsi="Arial" w:cs="Arial"/>
+          <w:sz w:val="24"/>
+          <w:szCs w:val="24"/>
+        </w:rPr>
+        <w:t>Marko</w:t>
+      </w:r>
+      <w:proofErr w:type="spellEnd"/>
+      <w:r>
+        <w:rPr>
+          <w:rFonts w:ascii="Arial" w:hAnsi="Arial" w:cs="Arial"/>
+          <w:sz w:val="24"/>
+          <w:szCs w:val="24"/>
+        </w:rPr>
+        <w:t>.</w:t>
+      </w:r>
+      <w:r>
+        <w:rPr>
+          <w:rFonts w:ascii="Arial" w:hAnsi="Arial" w:cs="Arial"/>
+          <w:sz w:val="24"/>
+          <w:szCs w:val="24"/>
+        </w:rPr>
+        <w:t xml:space="preserve"> </w:t>
+      </w:r>
+      <w:r>
+        <w:rPr>
+          <w:rFonts w:ascii="Arial" w:hAnsi="Arial" w:cs="Arial"/>
+          <w:sz w:val="24"/>
+          <w:szCs w:val="24"/>
+        </w:rPr>
+        <w:t>S</w:t>
+      </w:r>
+      <w:r>
+        <w:rPr>
+          <w:rFonts w:ascii="Arial" w:hAnsi="Arial" w:cs="Arial"/>
+          <w:sz w:val="24"/>
+          <w:szCs w:val="24"/>
+        </w:rPr>
+        <w:t>e tienen dos versiones del programa uno el cual se tienen valores muy similares a los del artículo arriba mencionado y la segunda</w:t>
+      </w:r>
+      <w:r>
+        <w:rPr>
+          <w:rFonts w:ascii="Arial" w:hAnsi="Arial" w:cs="Arial"/>
+          <w:b/>
+          <w:bCs/>
+          <w:sz w:val="24"/>
+          <w:szCs w:val="24"/>
+        </w:rPr>
+        <w:t xml:space="preserve"> </w:t>
+      </w:r>
+      <w:r>
+        <w:rPr>
+          <w:rFonts w:ascii="Arial" w:hAnsi="Arial" w:cs="Arial"/>
+          <w:sz w:val="24"/>
+          <w:szCs w:val="24"/>
+        </w:rPr>
+        <w:t>versión se realizan cambios en las variables y las operaciones para la obtención de los estados de la cadena y de esta manera poder hacer la adecuación a los servicios de video en vivo.</w:t>
+      </w:r>
+    </w:p>
+    <w:p>
+      <w:pPr>
         <w:pStyle w:val="Ttulo1"/>
         <w:rPr>
           <w:rFonts w:ascii="Arial" w:hAnsi="Arial" w:cs="Arial"/>
@@ -2178,6 +3922,18 @@
         <w:jc w:val="both"/>
         <w:rPr>
           <w:rFonts w:ascii="Arial" w:hAnsi="Arial" w:cs="Arial"/>
+          <w:b/>
+          <w:bCs/>
+          <w:sz w:val="24"/>
+          <w:szCs w:val="24"/>
+        </w:rPr>
+      </w:pPr>
+    </w:p>
+    <w:p>
+      <w:pPr>
+        <w:jc w:val="both"/>
+        <w:rPr>
+          <w:rFonts w:ascii="Arial" w:hAnsi="Arial" w:cs="Arial"/>
         </w:rPr>
       </w:pPr>
       <w:r>
@@ -2213,8 +3969,6 @@
       <w:r>
         <w:rPr>
           <w:rFonts w:ascii="Arial" w:hAnsi="Arial" w:cs="Arial"/>
-          <w:b/>
-          <w:bCs/>
           <w:sz w:val="24"/>
           <w:szCs w:val="24"/>
         </w:rPr>
@@ -2223,8 +3977,6 @@
       <w:r>
         <w:rPr>
           <w:rFonts w:ascii="Arial" w:hAnsi="Arial" w:cs="Arial"/>
-          <w:b/>
-          <w:bCs/>
           <w:sz w:val="24"/>
           <w:szCs w:val="24"/>
         </w:rPr>
@@ -2252,11 +4004,21 @@
         </w:rPr>
         <w:t xml:space="preserve">Descripción: </w:t>
       </w:r>
-      <w:r>
-        <w:rPr>
-          <w:rFonts w:ascii="Arial" w:hAnsi="Arial" w:cs="Arial"/>
-          <w:b/>
-          <w:bCs/>
+    </w:p>
+    <w:p>
+      <w:pPr>
+        <w:jc w:val="both"/>
+        <w:rPr>
+          <w:rFonts w:ascii="Arial" w:hAnsi="Arial" w:cs="Arial"/>
+          <w:b/>
+          <w:bCs/>
+          <w:sz w:val="24"/>
+          <w:szCs w:val="24"/>
+        </w:rPr>
+      </w:pPr>
+      <w:r>
+        <w:rPr>
+          <w:rFonts w:ascii="Arial" w:hAnsi="Arial" w:cs="Arial"/>
           <w:sz w:val="24"/>
           <w:szCs w:val="24"/>
         </w:rPr>
@@ -2265,8 +4027,6 @@
       <w:r>
         <w:rPr>
           <w:rFonts w:ascii="Arial" w:hAnsi="Arial" w:cs="Arial"/>
-          <w:b/>
-          <w:bCs/>
           <w:sz w:val="24"/>
           <w:szCs w:val="24"/>
         </w:rPr>
@@ -2276,8 +4036,6 @@
       <w:r>
         <w:rPr>
           <w:rFonts w:ascii="Arial" w:hAnsi="Arial" w:cs="Arial"/>
-          <w:b/>
-          <w:bCs/>
           <w:sz w:val="24"/>
           <w:szCs w:val="24"/>
         </w:rPr>
@@ -2287,34 +4045,210 @@
       <w:r>
         <w:rPr>
           <w:rFonts w:ascii="Arial" w:hAnsi="Arial" w:cs="Arial"/>
-          <w:b/>
-          <w:bCs/>
-          <w:sz w:val="24"/>
-          <w:szCs w:val="24"/>
-        </w:rPr>
-        <w:t xml:space="preserve"> para ver si es aplicable a los servicios de video en vivo y que los recursos se distribuyan de manera adecuada como lo vayan requiriendo los </w:t>
+          <w:sz w:val="24"/>
+          <w:szCs w:val="24"/>
+        </w:rPr>
+        <w:t xml:space="preserve"> </w:t>
       </w:r>
       <w:proofErr w:type="spellStart"/>
       <w:r>
         <w:rPr>
           <w:rFonts w:ascii="Arial" w:hAnsi="Arial" w:cs="Arial"/>
-          <w:b/>
-          <w:bCs/>
-          <w:sz w:val="24"/>
-          <w:szCs w:val="24"/>
-        </w:rPr>
-        <w:t>peers</w:t>
+          <w:sz w:val="24"/>
+          <w:szCs w:val="24"/>
+        </w:rPr>
+        <w:t>VoD</w:t>
       </w:r>
       <w:proofErr w:type="spellEnd"/>
       <w:r>
         <w:rPr>
           <w:rFonts w:ascii="Arial" w:hAnsi="Arial" w:cs="Arial"/>
-          <w:b/>
-          <w:bCs/>
-          <w:sz w:val="24"/>
-          <w:szCs w:val="24"/>
-        </w:rPr>
-        <w:t xml:space="preserve"> situados en las distintas ventanas en la cual se encuentren descargado el video  </w:t>
+          <w:sz w:val="24"/>
+          <w:szCs w:val="24"/>
+        </w:rPr>
+        <w:t xml:space="preserve"> </w:t>
+      </w:r>
+      <w:r>
+        <w:rPr>
+          <w:rFonts w:ascii="Arial" w:hAnsi="Arial" w:cs="Arial"/>
+          <w:sz w:val="24"/>
+          <w:szCs w:val="24"/>
+        </w:rPr>
+        <w:t xml:space="preserve">para </w:t>
+      </w:r>
+      <w:r>
+        <w:rPr>
+          <w:rFonts w:ascii="Arial" w:hAnsi="Arial" w:cs="Arial"/>
+          <w:sz w:val="24"/>
+          <w:szCs w:val="24"/>
+        </w:rPr>
+        <w:t>conocer</w:t>
+      </w:r>
+      <w:r>
+        <w:rPr>
+          <w:rFonts w:ascii="Arial" w:hAnsi="Arial" w:cs="Arial"/>
+          <w:sz w:val="24"/>
+          <w:szCs w:val="24"/>
+        </w:rPr>
+        <w:t xml:space="preserve"> si </w:t>
+      </w:r>
+      <w:r>
+        <w:rPr>
+          <w:rFonts w:ascii="Arial" w:hAnsi="Arial" w:cs="Arial"/>
+          <w:sz w:val="24"/>
+          <w:szCs w:val="24"/>
+        </w:rPr>
+        <w:t>este esquema puede ser aplicado</w:t>
+      </w:r>
+      <w:r>
+        <w:rPr>
+          <w:rFonts w:ascii="Arial" w:hAnsi="Arial" w:cs="Arial"/>
+          <w:sz w:val="24"/>
+          <w:szCs w:val="24"/>
+        </w:rPr>
+        <w:t xml:space="preserve"> a servicios de video en vivo y que los recursos se</w:t>
+      </w:r>
+      <w:r>
+        <w:rPr>
+          <w:rFonts w:ascii="Arial" w:hAnsi="Arial" w:cs="Arial"/>
+          <w:sz w:val="24"/>
+          <w:szCs w:val="24"/>
+        </w:rPr>
+        <w:t>an</w:t>
+      </w:r>
+      <w:r>
+        <w:rPr>
+          <w:rFonts w:ascii="Arial" w:hAnsi="Arial" w:cs="Arial"/>
+          <w:sz w:val="24"/>
+          <w:szCs w:val="24"/>
+        </w:rPr>
+        <w:t xml:space="preserve"> distrib</w:t>
+      </w:r>
+      <w:r>
+        <w:rPr>
+          <w:rFonts w:ascii="Arial" w:hAnsi="Arial" w:cs="Arial"/>
+          <w:sz w:val="24"/>
+          <w:szCs w:val="24"/>
+        </w:rPr>
+        <w:t xml:space="preserve">uidos </w:t>
+      </w:r>
+      <w:r>
+        <w:rPr>
+          <w:rFonts w:ascii="Arial" w:hAnsi="Arial" w:cs="Arial"/>
+          <w:sz w:val="24"/>
+          <w:szCs w:val="24"/>
+        </w:rPr>
+        <w:t xml:space="preserve">de manera adecuada </w:t>
+      </w:r>
+      <w:r>
+        <w:rPr>
+          <w:rFonts w:ascii="Arial" w:hAnsi="Arial" w:cs="Arial"/>
+          <w:sz w:val="24"/>
+          <w:szCs w:val="24"/>
+        </w:rPr>
+        <w:t xml:space="preserve">conforme los </w:t>
+      </w:r>
+      <w:r>
+        <w:rPr>
+          <w:rFonts w:ascii="Arial" w:hAnsi="Arial" w:cs="Arial"/>
+          <w:sz w:val="24"/>
+          <w:szCs w:val="24"/>
+        </w:rPr>
+        <w:t>req</w:t>
+      </w:r>
+      <w:r>
+        <w:rPr>
+          <w:rFonts w:ascii="Arial" w:hAnsi="Arial" w:cs="Arial"/>
+          <w:sz w:val="24"/>
+          <w:szCs w:val="24"/>
+        </w:rPr>
+        <w:t xml:space="preserve">uieran </w:t>
+      </w:r>
+      <w:r>
+        <w:rPr>
+          <w:rFonts w:ascii="Arial" w:hAnsi="Arial" w:cs="Arial"/>
+          <w:sz w:val="24"/>
+          <w:szCs w:val="24"/>
+        </w:rPr>
+        <w:t xml:space="preserve">los </w:t>
+      </w:r>
+      <w:r>
+        <w:rPr>
+          <w:rFonts w:ascii="Arial" w:hAnsi="Arial" w:cs="Arial"/>
+          <w:i/>
+          <w:iCs/>
+          <w:sz w:val="24"/>
+          <w:szCs w:val="24"/>
+        </w:rPr>
+        <w:t>p</w:t>
+      </w:r>
+      <w:proofErr w:type="spellStart"/>
+      <w:r>
+        <w:rPr>
+          <w:rFonts w:ascii="Arial" w:hAnsi="Arial" w:cs="Arial"/>
+          <w:i/>
+          <w:iCs/>
+          <w:sz w:val="24"/>
+          <w:szCs w:val="24"/>
+        </w:rPr>
+        <w:t>eers</w:t>
+      </w:r>
+      <w:proofErr w:type="spellEnd"/>
+      <w:r>
+        <w:rPr>
+          <w:rFonts w:ascii="Arial" w:hAnsi="Arial" w:cs="Arial"/>
+          <w:sz w:val="24"/>
+          <w:szCs w:val="24"/>
+        </w:rPr>
+        <w:t xml:space="preserve"> situados en las distintas ventanas </w:t>
+      </w:r>
+      <w:r>
+        <w:rPr>
+          <w:rFonts w:ascii="Arial" w:hAnsi="Arial" w:cs="Arial"/>
+          <w:sz w:val="24"/>
+          <w:szCs w:val="24"/>
+        </w:rPr>
+        <w:t>que</w:t>
+      </w:r>
+      <w:r>
+        <w:rPr>
+          <w:rFonts w:ascii="Arial" w:hAnsi="Arial" w:cs="Arial"/>
+          <w:sz w:val="24"/>
+          <w:szCs w:val="24"/>
+        </w:rPr>
+        <w:t xml:space="preserve"> se encuentren descargado </w:t>
+      </w:r>
+      <w:r>
+        <w:rPr>
+          <w:rFonts w:ascii="Arial" w:hAnsi="Arial" w:cs="Arial"/>
+          <w:sz w:val="24"/>
+          <w:szCs w:val="24"/>
+        </w:rPr>
+        <w:t>d</w:t>
+      </w:r>
+      <w:r>
+        <w:rPr>
+          <w:rFonts w:ascii="Arial" w:hAnsi="Arial" w:cs="Arial"/>
+          <w:sz w:val="24"/>
+          <w:szCs w:val="24"/>
+        </w:rPr>
+        <w:t>el video</w:t>
+      </w:r>
+      <w:r>
+        <w:rPr>
+          <w:rFonts w:ascii="Arial" w:hAnsi="Arial" w:cs="Arial"/>
+          <w:sz w:val="24"/>
+          <w:szCs w:val="24"/>
+        </w:rPr>
+        <w:t>.</w:t>
+      </w:r>
+      <w:r>
+        <w:rPr>
+          <w:rFonts w:ascii="Arial" w:hAnsi="Arial" w:cs="Arial"/>
+          <w:sz w:val="24"/>
+          <w:szCs w:val="24"/>
+        </w:rPr>
+        <w:t xml:space="preserve">  </w:t>
       </w:r>
     </w:p>
     <w:p>
@@ -2338,22 +4272,38 @@
         </w:rPr>
         <w:t>Resultados:</w:t>
       </w:r>
-      <w:r>
-        <w:rPr>
-          <w:rFonts w:ascii="Arial" w:hAnsi="Arial" w:cs="Arial"/>
-          <w:b/>
-          <w:bCs/>
-          <w:sz w:val="24"/>
-          <w:szCs w:val="24"/>
-        </w:rPr>
-        <w:t xml:space="preserve"> se implementa el esquema DU en la cadena para los servicios de video bajo demanda y una vez que se termine de realizar la adecuación para los servicios de video en vivo se podrá verificar si es aplicable o no.</w:t>
-      </w:r>
     </w:p>
     <w:p>
       <w:pPr>
         <w:jc w:val="both"/>
         <w:rPr>
           <w:rFonts w:ascii="Arial" w:hAnsi="Arial" w:cs="Arial"/>
+          <w:sz w:val="24"/>
+          <w:szCs w:val="24"/>
+        </w:rPr>
+      </w:pPr>
+      <w:r>
+        <w:rPr>
+          <w:rFonts w:ascii="Arial" w:hAnsi="Arial" w:cs="Arial"/>
+          <w:sz w:val="24"/>
+          <w:szCs w:val="24"/>
+        </w:rPr>
+        <w:t>S</w:t>
+      </w:r>
+      <w:r>
+        <w:rPr>
+          <w:rFonts w:ascii="Arial" w:hAnsi="Arial" w:cs="Arial"/>
+          <w:sz w:val="24"/>
+          <w:szCs w:val="24"/>
+        </w:rPr>
+        <w:t>e implementa el esquema DU en la cadena para los servicios de video bajo demanda y una vez que se termine de realizar la adecuación para los servicios de video en vivo se podrá verificar si es aplicable o no.</w:t>
+      </w:r>
+    </w:p>
+    <w:p>
+      <w:pPr>
+        <w:jc w:val="both"/>
+        <w:rPr>
+          <w:rFonts w:ascii="Arial" w:hAnsi="Arial" w:cs="Arial"/>
           <w:b/>
           <w:bCs/>
           <w:sz w:val="24"/>
@@ -2370,6 +4320,91 @@
         </w:rPr>
         <w:t>Conclusión:</w:t>
       </w:r>
+    </w:p>
+    <w:p>
+      <w:pPr>
+        <w:jc w:val="both"/>
+        <w:rPr>
+          <w:rFonts w:ascii="Arial" w:hAnsi="Arial" w:cs="Arial"/>
+          <w:sz w:val="24"/>
+          <w:szCs w:val="24"/>
+        </w:rPr>
+      </w:pPr>
+      <w:r>
+        <w:rPr>
+          <w:rFonts w:ascii="Arial" w:hAnsi="Arial" w:cs="Arial"/>
+          <w:sz w:val="24"/>
+          <w:szCs w:val="24"/>
+        </w:rPr>
+        <w:t>Para este punto se sigue con la implementación de la cadena y a</w:t>
+      </w:r>
+      <w:r>
+        <w:rPr>
+          <w:rFonts w:ascii="Arial" w:hAnsi="Arial" w:cs="Arial"/>
+          <w:sz w:val="24"/>
+          <w:szCs w:val="24"/>
+        </w:rPr>
+        <w:t>ú</w:t>
+      </w:r>
+      <w:r>
+        <w:rPr>
+          <w:rFonts w:ascii="Arial" w:hAnsi="Arial" w:cs="Arial"/>
+          <w:sz w:val="24"/>
+          <w:szCs w:val="24"/>
+        </w:rPr>
+        <w:t>n no se obtienen los resultados para los servicios de video en vivo ya que se requiere de mayor tiempo de análisis llevando así la conclusión hasta el siguiente reporte.</w:t>
+      </w:r>
+    </w:p>
+    <w:p>
+      <w:pPr>
+        <w:pStyle w:val="Ttulo1"/>
+        <w:rPr>
+          <w:rFonts w:ascii="Arial" w:hAnsi="Arial" w:cs="Arial"/>
+        </w:rPr>
+      </w:pPr>
+      <w:bookmarkStart w:id="2" w:name="_Toc115819549"/>
+      <w:r>
+        <w:rPr>
+          <w:rFonts w:ascii="Arial" w:hAnsi="Arial" w:cs="Arial"/>
+        </w:rPr>
+        <w:t xml:space="preserve">3.- </w:t>
+      </w:r>
+      <w:r>
+        <w:rPr>
+          <w:rFonts w:ascii="Arial" w:hAnsi="Arial" w:cs="Arial"/>
+        </w:rPr>
+        <w:t>Análisis de las expresiones del modelo</w:t>
+      </w:r>
+      <w:bookmarkEnd w:id="2"/>
+    </w:p>
+    <w:p/>
+    <w:p>
+      <w:pPr>
+        <w:jc w:val="both"/>
+        <w:rPr>
+          <w:rFonts w:ascii="Arial" w:hAnsi="Arial" w:cs="Arial"/>
+        </w:rPr>
+      </w:pPr>
+      <w:r>
+        <w:rPr>
+          <w:rFonts w:ascii="Arial" w:hAnsi="Arial" w:cs="Arial"/>
+          <w:b/>
+          <w:bCs/>
+          <w:sz w:val="24"/>
+          <w:szCs w:val="24"/>
+        </w:rPr>
+        <w:t>Objetivo</w:t>
+      </w:r>
+      <w:r>
+        <w:rPr>
+          <w:rFonts w:ascii="Arial" w:hAnsi="Arial" w:cs="Arial"/>
+          <w:b/>
+          <w:bCs/>
+          <w:sz w:val="24"/>
+          <w:szCs w:val="24"/>
+        </w:rPr>
+        <w:t>:</w:t>
+      </w:r>
       <w:r>
         <w:rPr>
           <w:rFonts w:ascii="Arial" w:hAnsi="Arial" w:cs="Arial"/>
@@ -2383,69 +4418,144 @@
       <w:r>
         <w:rPr>
           <w:rFonts w:ascii="Arial" w:hAnsi="Arial" w:cs="Arial"/>
-          <w:b/>
-          <w:bCs/>
-          <w:sz w:val="24"/>
-          <w:szCs w:val="24"/>
-        </w:rPr>
-        <w:t>Para este punto se sigue con la implementación de la cadena y aun no se obtienen los resultados para los servicios de video en vivo ya que se requiere de mayor tiempo de análisis llevando así la conclusión hasta el siguiente reporte.</w:t>
-      </w:r>
-    </w:p>
-    <w:p>
-      <w:pPr>
-        <w:pStyle w:val="Ttulo1"/>
-        <w:rPr>
-          <w:rFonts w:ascii="Arial" w:hAnsi="Arial" w:cs="Arial"/>
-        </w:rPr>
-      </w:pPr>
-      <w:bookmarkStart w:id="2" w:name="_Toc115819549"/>
-      <w:r>
-        <w:rPr>
-          <w:rFonts w:ascii="Arial" w:hAnsi="Arial" w:cs="Arial"/>
-        </w:rPr>
-        <w:t xml:space="preserve">3.- </w:t>
-      </w:r>
-      <w:r>
-        <w:rPr>
-          <w:rFonts w:ascii="Arial" w:hAnsi="Arial" w:cs="Arial"/>
-        </w:rPr>
-        <w:t>Análisis de las expresiones del modelo</w:t>
-      </w:r>
-      <w:bookmarkEnd w:id="2"/>
-    </w:p>
-    <w:p/>
+          <w:sz w:val="24"/>
+          <w:szCs w:val="24"/>
+        </w:rPr>
+        <w:t>D</w:t>
+      </w:r>
+      <w:r>
+        <w:rPr>
+          <w:rFonts w:ascii="Arial" w:hAnsi="Arial" w:cs="Arial"/>
+          <w:sz w:val="24"/>
+          <w:szCs w:val="24"/>
+        </w:rPr>
+        <w:t>eterminar las expresiones de abundancia y penuria considerando el esquema DU</w:t>
+      </w:r>
+    </w:p>
     <w:p>
       <w:pPr>
         <w:jc w:val="both"/>
         <w:rPr>
           <w:rFonts w:ascii="Arial" w:hAnsi="Arial" w:cs="Arial"/>
-        </w:rPr>
-      </w:pPr>
-      <w:r>
-        <w:rPr>
-          <w:rFonts w:ascii="Arial" w:hAnsi="Arial" w:cs="Arial"/>
-          <w:b/>
-          <w:bCs/>
-          <w:sz w:val="24"/>
-          <w:szCs w:val="24"/>
-        </w:rPr>
-        <w:t>Objetivo</w:t>
-      </w:r>
-      <w:r>
-        <w:rPr>
-          <w:rFonts w:ascii="Arial" w:hAnsi="Arial" w:cs="Arial"/>
-          <w:b/>
-          <w:bCs/>
-          <w:sz w:val="24"/>
-          <w:szCs w:val="24"/>
-        </w:rPr>
-        <w:t>:</w:t>
-      </w:r>
-      <w:r>
-        <w:rPr>
-          <w:rFonts w:ascii="Arial" w:hAnsi="Arial" w:cs="Arial"/>
-          <w:b/>
-          <w:bCs/>
+          <w:b/>
+          <w:bCs/>
+          <w:sz w:val="24"/>
+          <w:szCs w:val="24"/>
+        </w:rPr>
+      </w:pPr>
+      <w:r>
+        <w:rPr>
+          <w:rFonts w:ascii="Arial" w:hAnsi="Arial" w:cs="Arial"/>
+          <w:b/>
+          <w:bCs/>
+          <w:sz w:val="24"/>
+          <w:szCs w:val="24"/>
+        </w:rPr>
+        <w:t xml:space="preserve">Descripción: </w:t>
+      </w:r>
+    </w:p>
+    <w:p>
+      <w:pPr>
+        <w:jc w:val="both"/>
+        <w:rPr>
+          <w:rFonts w:ascii="Arial" w:hAnsi="Arial" w:cs="Arial"/>
+          <w:sz w:val="24"/>
+          <w:szCs w:val="24"/>
+        </w:rPr>
+      </w:pPr>
+      <w:r>
+        <w:rPr>
+          <w:rFonts w:ascii="Arial" w:hAnsi="Arial" w:cs="Arial"/>
+          <w:sz w:val="24"/>
+          <w:szCs w:val="24"/>
+        </w:rPr>
+        <w:t>Las expresiones de abundancia y penuria de los estados en los que puede caer el sistema acorde a los recursos que se tienen y los recursos que se descarguen se van a determinar una vez que se implemente el esquema D</w:t>
+      </w:r>
+      <w:r>
+        <w:rPr>
+          <w:rFonts w:ascii="Arial" w:hAnsi="Arial" w:cs="Arial"/>
+          <w:sz w:val="24"/>
+          <w:szCs w:val="24"/>
+        </w:rPr>
+        <w:t>U</w:t>
+      </w:r>
+      <w:r>
+        <w:rPr>
+          <w:rFonts w:ascii="Arial" w:hAnsi="Arial" w:cs="Arial"/>
+          <w:sz w:val="24"/>
+          <w:szCs w:val="24"/>
+        </w:rPr>
+        <w:t xml:space="preserve"> en los servicios de video en vivo</w:t>
+      </w:r>
+      <w:r>
+        <w:rPr>
+          <w:rFonts w:ascii="Arial" w:hAnsi="Arial" w:cs="Arial"/>
+          <w:sz w:val="24"/>
+          <w:szCs w:val="24"/>
+        </w:rPr>
+        <w:t>.</w:t>
+      </w:r>
+    </w:p>
+    <w:p>
+      <w:pPr>
+        <w:jc w:val="both"/>
+        <w:rPr>
+          <w:rFonts w:ascii="Arial" w:hAnsi="Arial" w:cs="Arial"/>
+          <w:sz w:val="24"/>
+          <w:szCs w:val="24"/>
+        </w:rPr>
+      </w:pPr>
+      <w:r>
+        <w:rPr>
+          <w:rFonts w:ascii="Arial" w:hAnsi="Arial" w:cs="Arial"/>
+          <w:sz w:val="24"/>
+          <w:szCs w:val="24"/>
+        </w:rPr>
+        <w:t>La c</w:t>
+      </w:r>
+      <w:r>
+        <w:rPr>
+          <w:rFonts w:ascii="Arial" w:hAnsi="Arial" w:cs="Arial"/>
+          <w:sz w:val="24"/>
+          <w:szCs w:val="24"/>
+        </w:rPr>
+        <w:t xml:space="preserve">ondición de abundancia </w:t>
+      </w:r>
+      <w:r>
+        <w:rPr>
+          <w:rFonts w:ascii="Arial" w:hAnsi="Arial" w:cs="Arial"/>
+          <w:sz w:val="24"/>
+          <w:szCs w:val="24"/>
+        </w:rPr>
+        <w:t xml:space="preserve">se cumple cuando la tasa promedio de </w:t>
+      </w:r>
+      <w:r>
+        <w:rPr>
+          <w:rFonts w:ascii="Arial" w:hAnsi="Arial" w:cs="Arial"/>
+          <w:sz w:val="24"/>
+          <w:szCs w:val="24"/>
+        </w:rPr>
+        <w:t xml:space="preserve">descarga de </w:t>
+      </w:r>
+      <w:r>
+        <w:rPr>
+          <w:rFonts w:ascii="Arial" w:hAnsi="Arial" w:cs="Arial"/>
+          <w:sz w:val="24"/>
+          <w:szCs w:val="24"/>
+        </w:rPr>
+        <w:t>un</w:t>
+      </w:r>
+      <w:r>
+        <w:rPr>
+          <w:rFonts w:ascii="Arial" w:hAnsi="Arial" w:cs="Arial"/>
+          <w:sz w:val="24"/>
+          <w:szCs w:val="24"/>
+        </w:rPr>
+        <w:t>a</w:t>
+      </w:r>
+      <w:r>
+        <w:rPr>
+          <w:rFonts w:ascii="Arial" w:hAnsi="Arial" w:cs="Arial"/>
           <w:sz w:val="24"/>
           <w:szCs w:val="24"/>
         </w:rPr>
@@ -2454,96 +4564,18 @@
       <w:r>
         <w:rPr>
           <w:rFonts w:ascii="Arial" w:hAnsi="Arial" w:cs="Arial"/>
-          <w:b/>
-          <w:bCs/>
-          <w:sz w:val="24"/>
-          <w:szCs w:val="24"/>
-        </w:rPr>
-        <w:t>D</w:t>
-      </w:r>
-      <w:r>
-        <w:rPr>
-          <w:rFonts w:ascii="Arial" w:hAnsi="Arial" w:cs="Arial"/>
-          <w:b/>
-          <w:bCs/>
-          <w:sz w:val="24"/>
-          <w:szCs w:val="24"/>
-        </w:rPr>
-        <w:t>eterminar las expresiones de abundancia y penuria considerando el esquema DU</w:t>
-      </w:r>
-    </w:p>
-    <w:p>
-      <w:pPr>
-        <w:jc w:val="both"/>
-        <w:rPr>
-          <w:rFonts w:ascii="Arial" w:hAnsi="Arial" w:cs="Arial"/>
-          <w:b/>
-          <w:bCs/>
-          <w:sz w:val="24"/>
-          <w:szCs w:val="24"/>
-        </w:rPr>
-      </w:pPr>
-      <w:r>
-        <w:rPr>
-          <w:rFonts w:ascii="Arial" w:hAnsi="Arial" w:cs="Arial"/>
-          <w:b/>
-          <w:bCs/>
-          <w:sz w:val="24"/>
-          <w:szCs w:val="24"/>
-        </w:rPr>
-        <w:t xml:space="preserve">Descripción: </w:t>
-      </w:r>
-      <w:r>
-        <w:rPr>
-          <w:rFonts w:ascii="Arial" w:hAnsi="Arial" w:cs="Arial"/>
-          <w:b/>
-          <w:bCs/>
-          <w:sz w:val="24"/>
-          <w:szCs w:val="24"/>
-        </w:rPr>
-        <w:t>Las expresiones de abundancia y penuria de los estados en los que puede caer el sistema acorde a los recursos que se tienen y los recursos que se descarguen se van a determinar una vez que se implemente el esquema D</w:t>
-      </w:r>
-      <w:r>
-        <w:rPr>
-          <w:rFonts w:ascii="Arial" w:hAnsi="Arial" w:cs="Arial"/>
-          <w:b/>
-          <w:bCs/>
-          <w:sz w:val="24"/>
-          <w:szCs w:val="24"/>
-        </w:rPr>
-        <w:t>U.</w:t>
-      </w:r>
-    </w:p>
-    <w:p>
-      <w:pPr>
-        <w:jc w:val="both"/>
-        <w:rPr>
-          <w:rFonts w:ascii="Arial" w:hAnsi="Arial" w:cs="Arial"/>
-          <w:b/>
-          <w:bCs/>
-          <w:sz w:val="24"/>
-          <w:szCs w:val="24"/>
-        </w:rPr>
-      </w:pPr>
-      <w:r>
-        <w:rPr>
-          <w:rFonts w:ascii="Arial" w:hAnsi="Arial" w:cs="Arial"/>
-          <w:b/>
-          <w:bCs/>
-          <w:sz w:val="24"/>
-          <w:szCs w:val="24"/>
-        </w:rPr>
-        <w:t xml:space="preserve">Condición de abundancia </w:t>
-      </w:r>
-      <w:r>
-        <w:rPr>
-          <w:rFonts w:ascii="Arial" w:hAnsi="Arial" w:cs="Arial"/>
-          <w:b/>
-          <w:bCs/>
-          <w:sz w:val="24"/>
-          <w:szCs w:val="24"/>
-        </w:rPr>
-        <w:t>se cumple cuando la tasa promedio de un usuario es menor a la tasa de recursos de subida, es decir, los recursos que se tienen en el sistema son mayores y suficientes a los recursos que son demandados para la descarga.</w:t>
+          <w:sz w:val="24"/>
+          <w:szCs w:val="24"/>
+        </w:rPr>
+        <w:t>población</w:t>
+      </w:r>
+      <w:r>
+        <w:rPr>
+          <w:rFonts w:ascii="Arial" w:hAnsi="Arial" w:cs="Arial"/>
+          <w:sz w:val="24"/>
+          <w:szCs w:val="24"/>
+        </w:rPr>
+        <w:t xml:space="preserve"> es menor a la tasa de recursos de subida, es decir, los recursos que se tienen en el sistema son mayores y suficientes a los recursos que son demandados para la descarga.</w:t>
       </w:r>
     </w:p>
     <w:p>
@@ -2689,7 +4721,31 @@
               <w:sz w:val="24"/>
               <w:szCs w:val="24"/>
             </w:rPr>
-            <m:t xml:space="preserve">=C⍵* </m:t>
+            <m:t>=</m:t>
+          </m:r>
+          <m:r>
+            <w:rPr>
+              <w:rFonts w:ascii="Cambria Math" w:hAnsi="Cambria Math" w:cs="Arial"/>
+              <w:sz w:val="24"/>
+              <w:szCs w:val="24"/>
+            </w:rPr>
+            <m:t>C</m:t>
+          </m:r>
+          <m:r>
+            <w:rPr>
+              <w:rFonts w:ascii="Cambria Math" w:hAnsi="Cambria Math" w:cs="Arial"/>
+              <w:sz w:val="24"/>
+              <w:szCs w:val="24"/>
+            </w:rPr>
+            <m:t>⍵*</m:t>
+          </m:r>
+          <m:r>
+            <w:rPr>
+              <w:rFonts w:ascii="Cambria Math" w:hAnsi="Cambria Math" w:cs="Arial"/>
+              <w:sz w:val="24"/>
+              <w:szCs w:val="24"/>
+            </w:rPr>
+            <m:t xml:space="preserve"> </m:t>
           </m:r>
           <m:sSub>
             <m:sSubPr>
@@ -2731,31 +4787,41 @@
         <w:jc w:val="both"/>
         <w:rPr>
           <w:rFonts w:ascii="Arial" w:hAnsi="Arial" w:cs="Arial"/>
-          <w:b/>
-          <w:bCs/>
-          <w:sz w:val="24"/>
-          <w:szCs w:val="24"/>
-        </w:rPr>
-      </w:pPr>
-      <w:r>
-        <w:rPr>
-          <w:rFonts w:ascii="Arial" w:hAnsi="Arial" w:cs="Arial"/>
-          <w:b/>
-          <w:bCs/>
-          <w:sz w:val="24"/>
-          <w:szCs w:val="24"/>
-        </w:rPr>
-        <w:t xml:space="preserve">Condición de penuria </w:t>
-      </w:r>
-      <w:r>
-        <w:rPr>
-          <w:rFonts w:ascii="Arial" w:hAnsi="Arial" w:cs="Arial"/>
-          <w:b/>
-          <w:bCs/>
-          <w:sz w:val="24"/>
-          <w:szCs w:val="24"/>
-        </w:rPr>
-        <w:t>se tiene cuando ocurre el caso contrario al de abundancia, los recursos de descarga para una población son mayores que los recursos que se tienen en el sistema para ser descargados por los usuarios.</w:t>
+          <w:sz w:val="24"/>
+          <w:szCs w:val="24"/>
+        </w:rPr>
+      </w:pPr>
+      <w:r>
+        <w:rPr>
+          <w:rFonts w:ascii="Arial" w:hAnsi="Arial" w:cs="Arial"/>
+          <w:sz w:val="24"/>
+          <w:szCs w:val="24"/>
+        </w:rPr>
+        <w:t>La c</w:t>
+      </w:r>
+      <w:r>
+        <w:rPr>
+          <w:rFonts w:ascii="Arial" w:hAnsi="Arial" w:cs="Arial"/>
+          <w:sz w:val="24"/>
+          <w:szCs w:val="24"/>
+        </w:rPr>
+        <w:t xml:space="preserve">ondición de penuria </w:t>
+      </w:r>
+      <w:r>
+        <w:rPr>
+          <w:rFonts w:ascii="Arial" w:hAnsi="Arial" w:cs="Arial"/>
+          <w:sz w:val="24"/>
+          <w:szCs w:val="24"/>
+        </w:rPr>
+        <w:t>se presenta</w:t>
+      </w:r>
+      <w:r>
+        <w:rPr>
+          <w:rFonts w:ascii="Arial" w:hAnsi="Arial" w:cs="Arial"/>
+          <w:sz w:val="24"/>
+          <w:szCs w:val="24"/>
+        </w:rPr>
+        <w:t xml:space="preserve"> cuando ocurre el caso contrario al de abundancia, los recursos de descarga para una población son mayores que los recursos que se tienen en el sistema para ser descargados por los usuarios.</w:t>
       </w:r>
     </w:p>
     <w:p>
@@ -2775,6 +4841,7 @@
               <w:sz w:val="24"/>
               <w:szCs w:val="24"/>
             </w:rPr>
+            <w:lastRenderedPageBreak/>
             <m:t>C⍵*</m:t>
           </m:r>
           <m:sSub>
@@ -2994,7 +5061,15 @@
               <w:sz w:val="24"/>
               <w:szCs w:val="24"/>
             </w:rPr>
-            <m:t xml:space="preserve">* </m:t>
+            <m:t>*</m:t>
+          </m:r>
+          <m:r>
+            <w:rPr>
+              <w:rFonts w:ascii="Cambria Math" w:hAnsi="Cambria Math" w:cs="Arial"/>
+              <w:sz w:val="24"/>
+              <w:szCs w:val="24"/>
+            </w:rPr>
+            <m:t xml:space="preserve"> </m:t>
           </m:r>
           <m:sSub>
             <m:sSubPr>
@@ -3224,7 +5299,15 @@
               <w:sz w:val="24"/>
               <w:szCs w:val="24"/>
             </w:rPr>
-            <m:t xml:space="preserve">* </m:t>
+            <m:t>*</m:t>
+          </m:r>
+          <m:r>
+            <w:rPr>
+              <w:rFonts w:ascii="Cambria Math" w:hAnsi="Cambria Math" w:cs="Arial"/>
+              <w:sz w:val="24"/>
+              <w:szCs w:val="24"/>
+            </w:rPr>
+            <m:t xml:space="preserve"> </m:t>
           </m:r>
           <m:sSub>
             <m:sSubPr>
@@ -3264,7 +5347,15 @@
               <w:sz w:val="24"/>
               <w:szCs w:val="24"/>
             </w:rPr>
-            <m:t xml:space="preserve">* </m:t>
+            <m:t>*</m:t>
+          </m:r>
+          <m:r>
+            <w:rPr>
+              <w:rFonts w:ascii="Cambria Math" w:hAnsi="Cambria Math" w:cs="Arial"/>
+              <w:sz w:val="24"/>
+              <w:szCs w:val="24"/>
+            </w:rPr>
+            <m:t xml:space="preserve"> </m:t>
           </m:r>
           <m:sSub>
             <m:sSubPr>
@@ -3373,7 +5464,33 @@
           <w:sz w:val="24"/>
           <w:szCs w:val="24"/>
         </w:rPr>
-        <w:t xml:space="preserve"> para la obtención de los resultados se complementará en el siguiente reporte al igual que la conclusión de dicho punto.</w:t>
+        <w:t xml:space="preserve"> </w:t>
+      </w:r>
+    </w:p>
+    <w:p>
+      <w:pPr>
+        <w:jc w:val="both"/>
+        <w:rPr>
+          <w:rFonts w:ascii="Arial" w:hAnsi="Arial" w:cs="Arial"/>
+          <w:sz w:val="24"/>
+          <w:szCs w:val="24"/>
+        </w:rPr>
+      </w:pPr>
+      <w:r>
+        <w:rPr>
+          <w:rFonts w:ascii="Arial" w:hAnsi="Arial" w:cs="Arial"/>
+          <w:sz w:val="24"/>
+          <w:szCs w:val="24"/>
+        </w:rPr>
+        <w:t>P</w:t>
+      </w:r>
+      <w:r>
+        <w:rPr>
+          <w:rFonts w:ascii="Arial" w:hAnsi="Arial" w:cs="Arial"/>
+          <w:sz w:val="24"/>
+          <w:szCs w:val="24"/>
+        </w:rPr>
+        <w:t>ara la obtención de los resultados se complementará en el siguiente reporte al igual que la conclusión de dicho punto.</w:t>
       </w:r>
     </w:p>
     <w:sectPr>
@@ -3421,6 +5538,7 @@
         <w:docPartUnique/>
       </w:docPartObj>
     </w:sdtPr>
+    <w:sdtEndPr/>
     <w:sdtContent>
       <w:p>
         <w:pPr>
@@ -5452,6 +7570,196 @@
       <w:szCs w:val="20"/>
     </w:rPr>
   </w:style>
+  <w:style w:type="table" w:styleId="Tablaconcuadrcula1clara-nfasis1">
+    <w:name w:val="Grid Table 1 Light Accent 1"/>
+    <w:basedOn w:val="Tablanormal"/>
+    <w:uiPriority w:val="46"/>
+    <w:rsid w:val="00350A25"/>
+    <w:pPr>
+      <w:spacing w:after="0" w:line="240" w:lineRule="auto"/>
+    </w:pPr>
+    <w:tblPr>
+      <w:tblStyleRowBandSize w:val="1"/>
+      <w:tblStyleColBandSize w:val="1"/>
+      <w:tblBorders>
+        <w:top w:val="single" w:sz="4" w:space="0" w:color="B4C6E7" w:themeColor="accent1" w:themeTint="66"/>
+        <w:left w:val="single" w:sz="4" w:space="0" w:color="B4C6E7" w:themeColor="accent1" w:themeTint="66"/>
+        <w:bottom w:val="single" w:sz="4" w:space="0" w:color="B4C6E7" w:themeColor="accent1" w:themeTint="66"/>
+        <w:right w:val="single" w:sz="4" w:space="0" w:color="B4C6E7" w:themeColor="accent1" w:themeTint="66"/>
+        <w:insideH w:val="single" w:sz="4" w:space="0" w:color="B4C6E7" w:themeColor="accent1" w:themeTint="66"/>
+        <w:insideV w:val="single" w:sz="4" w:space="0" w:color="B4C6E7" w:themeColor="accent1" w:themeTint="66"/>
+      </w:tblBorders>
+    </w:tblPr>
+    <w:tblStylePr w:type="firstRow">
+      <w:rPr>
+        <w:b/>
+        <w:bCs/>
+      </w:rPr>
+      <w:tblPr/>
+      <w:tcPr>
+        <w:tcBorders>
+          <w:bottom w:val="single" w:sz="12" w:space="0" w:color="8EAADB" w:themeColor="accent1" w:themeTint="99"/>
+        </w:tcBorders>
+      </w:tcPr>
+    </w:tblStylePr>
+    <w:tblStylePr w:type="lastRow">
+      <w:rPr>
+        <w:b/>
+        <w:bCs/>
+      </w:rPr>
+      <w:tblPr/>
+      <w:tcPr>
+        <w:tcBorders>
+          <w:top w:val="double" w:sz="2" w:space="0" w:color="8EAADB" w:themeColor="accent1" w:themeTint="99"/>
+        </w:tcBorders>
+      </w:tcPr>
+    </w:tblStylePr>
+    <w:tblStylePr w:type="firstCol">
+      <w:rPr>
+        <w:b/>
+        <w:bCs/>
+      </w:rPr>
+    </w:tblStylePr>
+    <w:tblStylePr w:type="lastCol">
+      <w:rPr>
+        <w:b/>
+        <w:bCs/>
+      </w:rPr>
+    </w:tblStylePr>
+  </w:style>
+  <w:style w:type="table" w:styleId="Tablaconcuadrcula1clara-nfasis5">
+    <w:name w:val="Grid Table 1 Light Accent 5"/>
+    <w:basedOn w:val="Tablanormal"/>
+    <w:uiPriority w:val="46"/>
+    <w:rsid w:val="00350A25"/>
+    <w:pPr>
+      <w:spacing w:after="0" w:line="240" w:lineRule="auto"/>
+    </w:pPr>
+    <w:tblPr>
+      <w:tblStyleRowBandSize w:val="1"/>
+      <w:tblStyleColBandSize w:val="1"/>
+      <w:tblBorders>
+        <w:top w:val="single" w:sz="4" w:space="0" w:color="BDD6EE" w:themeColor="accent5" w:themeTint="66"/>
+        <w:left w:val="single" w:sz="4" w:space="0" w:color="BDD6EE" w:themeColor="accent5" w:themeTint="66"/>
+        <w:bottom w:val="single" w:sz="4" w:space="0" w:color="BDD6EE" w:themeColor="accent5" w:themeTint="66"/>
+        <w:right w:val="single" w:sz="4" w:space="0" w:color="BDD6EE" w:themeColor="accent5" w:themeTint="66"/>
+        <w:insideH w:val="single" w:sz="4" w:space="0" w:color="BDD6EE" w:themeColor="accent5" w:themeTint="66"/>
+        <w:insideV w:val="single" w:sz="4" w:space="0" w:color="BDD6EE" w:themeColor="accent5" w:themeTint="66"/>
+      </w:tblBorders>
+    </w:tblPr>
+    <w:tblStylePr w:type="firstRow">
+      <w:rPr>
+        <w:b/>
+        <w:bCs/>
+      </w:rPr>
+      <w:tblPr/>
+      <w:tcPr>
+        <w:tcBorders>
+          <w:bottom w:val="single" w:sz="12" w:space="0" w:color="9CC2E5" w:themeColor="accent5" w:themeTint="99"/>
+        </w:tcBorders>
+      </w:tcPr>
+    </w:tblStylePr>
+    <w:tblStylePr w:type="lastRow">
+      <w:rPr>
+        <w:b/>
+        <w:bCs/>
+      </w:rPr>
+      <w:tblPr/>
+      <w:tcPr>
+        <w:tcBorders>
+          <w:top w:val="double" w:sz="2" w:space="0" w:color="9CC2E5" w:themeColor="accent5" w:themeTint="99"/>
+        </w:tcBorders>
+      </w:tcPr>
+    </w:tblStylePr>
+    <w:tblStylePr w:type="firstCol">
+      <w:rPr>
+        <w:b/>
+        <w:bCs/>
+      </w:rPr>
+    </w:tblStylePr>
+    <w:tblStylePr w:type="lastCol">
+      <w:rPr>
+        <w:b/>
+        <w:bCs/>
+      </w:rPr>
+    </w:tblStylePr>
+  </w:style>
+  <w:style w:type="table" w:styleId="Tablaconcuadrcula4-nfasis1">
+    <w:name w:val="Grid Table 4 Accent 1"/>
+    <w:basedOn w:val="Tablanormal"/>
+    <w:uiPriority w:val="49"/>
+    <w:rsid w:val="00350A25"/>
+    <w:pPr>
+      <w:spacing w:after="0" w:line="240" w:lineRule="auto"/>
+    </w:pPr>
+    <w:tblPr>
+      <w:tblStyleRowBandSize w:val="1"/>
+      <w:tblStyleColBandSize w:val="1"/>
+      <w:tblBorders>
+        <w:top w:val="single" w:sz="4" w:space="0" w:color="8EAADB" w:themeColor="accent1" w:themeTint="99"/>
+        <w:left w:val="single" w:sz="4" w:space="0" w:color="8EAADB" w:themeColor="accent1" w:themeTint="99"/>
+        <w:bottom w:val="single" w:sz="4" w:space="0" w:color="8EAADB" w:themeColor="accent1" w:themeTint="99"/>
+        <w:right w:val="single" w:sz="4" w:space="0" w:color="8EAADB" w:themeColor="accent1" w:themeTint="99"/>
+        <w:insideH w:val="single" w:sz="4" w:space="0" w:color="8EAADB" w:themeColor="accent1" w:themeTint="99"/>
+        <w:insideV w:val="single" w:sz="4" w:space="0" w:color="8EAADB" w:themeColor="accent1" w:themeTint="99"/>
+      </w:tblBorders>
+    </w:tblPr>
+    <w:tblStylePr w:type="firstRow">
+      <w:rPr>
+        <w:b/>
+        <w:bCs/>
+        <w:color w:val="FFFFFF" w:themeColor="background1"/>
+      </w:rPr>
+      <w:tblPr/>
+      <w:tcPr>
+        <w:tcBorders>
+          <w:top w:val="single" w:sz="4" w:space="0" w:color="4472C4" w:themeColor="accent1"/>
+          <w:left w:val="single" w:sz="4" w:space="0" w:color="4472C4" w:themeColor="accent1"/>
+          <w:bottom w:val="single" w:sz="4" w:space="0" w:color="4472C4" w:themeColor="accent1"/>
+          <w:right w:val="single" w:sz="4" w:space="0" w:color="4472C4" w:themeColor="accent1"/>
+          <w:insideH w:val="nil"/>
+          <w:insideV w:val="nil"/>
+        </w:tcBorders>
+        <w:shd w:val="clear" w:color="auto" w:fill="4472C4" w:themeFill="accent1"/>
+      </w:tcPr>
+    </w:tblStylePr>
+    <w:tblStylePr w:type="lastRow">
+      <w:rPr>
+        <w:b/>
+        <w:bCs/>
+      </w:rPr>
+      <w:tblPr/>
+      <w:tcPr>
+        <w:tcBorders>
+          <w:top w:val="double" w:sz="4" w:space="0" w:color="4472C4" w:themeColor="accent1"/>
+        </w:tcBorders>
+      </w:tcPr>
+    </w:tblStylePr>
+    <w:tblStylePr w:type="firstCol">
+      <w:rPr>
+        <w:b/>
+        <w:bCs/>
+      </w:rPr>
+    </w:tblStylePr>
+    <w:tblStylePr w:type="lastCol">
+      <w:rPr>
+        <w:b/>
+        <w:bCs/>
+      </w:rPr>
+    </w:tblStylePr>
+    <w:tblStylePr w:type="band1Vert">
+      <w:tblPr/>
+      <w:tcPr>
+        <w:shd w:val="clear" w:color="auto" w:fill="D9E2F3" w:themeFill="accent1" w:themeFillTint="33"/>
+      </w:tcPr>
+    </w:tblStylePr>
+    <w:tblStylePr w:type="band1Horz">
+      <w:tblPr/>
+      <w:tcPr>
+        <w:shd w:val="clear" w:color="auto" w:fill="D9E2F3" w:themeFill="accent1" w:themeFillTint="33"/>
+      </w:tcPr>
+    </w:tblStylePr>
+  </w:style>
 </w:styles>
 </file>
 

</xml_diff>

<commit_message>
se agrego la ecuacion de la adecuacion del esquema
</commit_message>
<xml_diff>
--- a/PrimerReporteParcialPT2.docx
+++ b/PrimerReporteParcialPT2.docx
@@ -340,7 +340,27 @@
           <w:sz w:val="38"/>
           <w:szCs w:val="38"/>
         </w:rPr>
-        <w:t>Muñoz Ruíz Ulises</w:t>
+        <w:t>Muñoz Ru</w:t>
+      </w:r>
+      <w:r>
+        <w:rPr>
+          <w:rFonts w:ascii="Arial" w:hAnsi="Arial" w:cs="Arial"/>
+          <w:b/>
+          <w:bCs/>
+          <w:sz w:val="38"/>
+          <w:szCs w:val="38"/>
+        </w:rPr>
+        <w:t>i</w:t>
+      </w:r>
+      <w:r>
+        <w:rPr>
+          <w:rFonts w:ascii="Arial" w:hAnsi="Arial" w:cs="Arial"/>
+          <w:b/>
+          <w:bCs/>
+          <w:sz w:val="38"/>
+          <w:szCs w:val="38"/>
+        </w:rPr>
+        <w:t>z Ulises</w:t>
       </w:r>
     </w:p>
     <w:p>
@@ -1970,15 +1990,7 @@
                   <w:sz w:val="24"/>
                   <w:szCs w:val="24"/>
                 </w:rPr>
-                <m:t>i</m:t>
-              </m:r>
-              <m:r>
-                <w:rPr>
-                  <w:rFonts w:ascii="Cambria Math" w:hAnsi="Cambria Math" w:cs="Arial"/>
-                  <w:sz w:val="24"/>
-                  <w:szCs w:val="24"/>
-                </w:rPr>
-                <m:t>+1</m:t>
+                <m:t>i+1</m:t>
               </m:r>
             </m:oMath>
             <w:r>
@@ -2726,7 +2738,23 @@
           <w:szCs w:val="24"/>
         </w:rPr>
         <w:lastRenderedPageBreak/>
-        <w:t xml:space="preserve">A continuación se presentan las gráficas correspondientes al número de </w:t>
+        <w:t xml:space="preserve">A </w:t>
+      </w:r>
+      <w:r>
+        <w:rPr>
+          <w:rFonts w:ascii="Arial" w:hAnsi="Arial" w:cs="Arial"/>
+          <w:sz w:val="24"/>
+          <w:szCs w:val="24"/>
+        </w:rPr>
+        <w:t>continuación,</w:t>
+      </w:r>
+      <w:r>
+        <w:rPr>
+          <w:rFonts w:ascii="Arial" w:hAnsi="Arial" w:cs="Arial"/>
+          <w:sz w:val="24"/>
+          <w:szCs w:val="24"/>
+        </w:rPr>
+        <w:t xml:space="preserve"> se presentan las gráficas correspondientes al número de </w:t>
       </w:r>
       <w:proofErr w:type="spellStart"/>
       <w:r>
@@ -3038,27 +3066,7 @@
           <w:sz w:val="24"/>
           <w:szCs w:val="24"/>
         </w:rPr>
-        <w:t xml:space="preserve">Figura </w:t>
-      </w:r>
-      <w:r>
-        <w:rPr>
-          <w:rFonts w:ascii="Arial" w:hAnsi="Arial" w:cs="Arial"/>
-          <w:b/>
-          <w:bCs/>
-          <w:sz w:val="24"/>
-          <w:szCs w:val="24"/>
-        </w:rPr>
-        <w:t>2</w:t>
-      </w:r>
-      <w:r>
-        <w:rPr>
-          <w:rFonts w:ascii="Arial" w:hAnsi="Arial" w:cs="Arial"/>
-          <w:b/>
-          <w:bCs/>
-          <w:sz w:val="24"/>
-          <w:szCs w:val="24"/>
-        </w:rPr>
-        <w:t xml:space="preserve">. </w:t>
+        <w:t xml:space="preserve">Figura 2. </w:t>
       </w:r>
       <w:proofErr w:type="spellStart"/>
       <w:r>
@@ -3163,27 +3171,7 @@
           <w:sz w:val="24"/>
           <w:szCs w:val="24"/>
         </w:rPr>
-        <w:t xml:space="preserve">Figura </w:t>
-      </w:r>
-      <w:r>
-        <w:rPr>
-          <w:rFonts w:ascii="Arial" w:hAnsi="Arial" w:cs="Arial"/>
-          <w:b/>
-          <w:bCs/>
-          <w:sz w:val="24"/>
-          <w:szCs w:val="24"/>
-        </w:rPr>
-        <w:t>3</w:t>
-      </w:r>
-      <w:r>
-        <w:rPr>
-          <w:rFonts w:ascii="Arial" w:hAnsi="Arial" w:cs="Arial"/>
-          <w:b/>
-          <w:bCs/>
-          <w:sz w:val="24"/>
-          <w:szCs w:val="24"/>
-        </w:rPr>
-        <w:t xml:space="preserve">. </w:t>
+        <w:t xml:space="preserve">Figura 3. </w:t>
       </w:r>
       <w:proofErr w:type="spellStart"/>
       <w:r>
@@ -3299,27 +3287,7 @@
           <w:sz w:val="24"/>
           <w:szCs w:val="24"/>
         </w:rPr>
-        <w:t xml:space="preserve">Figura </w:t>
-      </w:r>
-      <w:r>
-        <w:rPr>
-          <w:rFonts w:ascii="Arial" w:hAnsi="Arial" w:cs="Arial"/>
-          <w:b/>
-          <w:bCs/>
-          <w:sz w:val="24"/>
-          <w:szCs w:val="24"/>
-        </w:rPr>
-        <w:t>4</w:t>
-      </w:r>
-      <w:r>
-        <w:rPr>
-          <w:rFonts w:ascii="Arial" w:hAnsi="Arial" w:cs="Arial"/>
-          <w:b/>
-          <w:bCs/>
-          <w:sz w:val="24"/>
-          <w:szCs w:val="24"/>
-        </w:rPr>
-        <w:t xml:space="preserve">. </w:t>
+        <w:t xml:space="preserve">Figura 4. </w:t>
       </w:r>
       <w:proofErr w:type="spellStart"/>
       <w:r>
@@ -3446,15 +3414,7 @@
           <w:sz w:val="24"/>
           <w:szCs w:val="24"/>
         </w:rPr>
-        <w:t xml:space="preserve">que se encuentran descargando el video tomando en cuenta el número de ventanas (N) </w:t>
-      </w:r>
-      <w:r>
-        <w:rPr>
-          <w:rFonts w:ascii="Arial" w:hAnsi="Arial" w:cs="Arial"/>
-          <w:sz w:val="24"/>
-          <w:szCs w:val="24"/>
-        </w:rPr>
-        <w:t xml:space="preserve">y la tasa de abandono </w:t>
+        <w:t xml:space="preserve">que se encuentran descargando el video tomando en cuenta el número de ventanas (N) y la tasa de abandono </w:t>
       </w:r>
       <m:oMath>
         <m:d>
@@ -4172,6 +4132,7 @@
         </w:rPr>
         <w:t xml:space="preserve">los </w:t>
       </w:r>
+      <w:proofErr w:type="spellStart"/>
       <w:r>
         <w:rPr>
           <w:rFonts w:ascii="Arial" w:hAnsi="Arial" w:cs="Arial"/>
@@ -4180,18 +4141,7 @@
           <w:sz w:val="24"/>
           <w:szCs w:val="24"/>
         </w:rPr>
-        <w:t>p</w:t>
-      </w:r>
-      <w:proofErr w:type="spellStart"/>
-      <w:r>
-        <w:rPr>
-          <w:rFonts w:ascii="Arial" w:hAnsi="Arial" w:cs="Arial"/>
-          <w:i/>
-          <w:iCs/>
-          <w:sz w:val="24"/>
-          <w:szCs w:val="24"/>
-        </w:rPr>
-        <w:t>eers</w:t>
+        <w:t>peers</w:t>
       </w:r>
       <w:proofErr w:type="spellEnd"/>
       <w:r>
@@ -4721,31 +4671,7 @@
               <w:sz w:val="24"/>
               <w:szCs w:val="24"/>
             </w:rPr>
-            <m:t>=</m:t>
-          </m:r>
-          <m:r>
-            <w:rPr>
-              <w:rFonts w:ascii="Cambria Math" w:hAnsi="Cambria Math" w:cs="Arial"/>
-              <w:sz w:val="24"/>
-              <w:szCs w:val="24"/>
-            </w:rPr>
-            <m:t>C</m:t>
-          </m:r>
-          <m:r>
-            <w:rPr>
-              <w:rFonts w:ascii="Cambria Math" w:hAnsi="Cambria Math" w:cs="Arial"/>
-              <w:sz w:val="24"/>
-              <w:szCs w:val="24"/>
-            </w:rPr>
-            <m:t>⍵*</m:t>
-          </m:r>
-          <m:r>
-            <w:rPr>
-              <w:rFonts w:ascii="Cambria Math" w:hAnsi="Cambria Math" w:cs="Arial"/>
-              <w:sz w:val="24"/>
-              <w:szCs w:val="24"/>
-            </w:rPr>
-            <m:t xml:space="preserve"> </m:t>
+            <m:t xml:space="preserve">=C⍵* </m:t>
           </m:r>
           <m:sSub>
             <m:sSubPr>
@@ -4944,9 +4870,6 @@
             </m:sSubPr>
             <m:e>
               <m:r>
-                <m:rPr>
-                  <m:sty m:val="bi"/>
-                </m:rPr>
                 <w:rPr>
                   <w:rFonts w:ascii="Cambria Math" w:hAnsi="Cambria Math" w:cs="Arial"/>
                   <w:sz w:val="24"/>
@@ -4957,9 +4880,6 @@
             </m:e>
             <m:sub>
               <m:r>
-                <m:rPr>
-                  <m:sty m:val="bi"/>
-                </m:rPr>
                 <w:rPr>
                   <w:rFonts w:ascii="Cambria Math" w:hAnsi="Cambria Math" w:cs="Arial"/>
                   <w:sz w:val="24"/>
@@ -4990,9 +4910,6 @@
             </m:sSubPr>
             <m:e>
               <m:r>
-                <m:rPr>
-                  <m:sty m:val="bi"/>
-                </m:rPr>
                 <w:rPr>
                   <w:rFonts w:ascii="Cambria Math" w:hAnsi="Cambria Math" w:cs="Arial"/>
                   <w:sz w:val="24"/>
@@ -5003,9 +4920,6 @@
             </m:e>
             <m:sub>
               <m:r>
-                <m:rPr>
-                  <m:sty m:val="bi"/>
-                </m:rPr>
                 <w:rPr>
                   <w:rFonts w:ascii="Cambria Math" w:hAnsi="Cambria Math" w:cs="Arial"/>
                   <w:sz w:val="24"/>
@@ -5061,15 +4975,7 @@
               <w:sz w:val="24"/>
               <w:szCs w:val="24"/>
             </w:rPr>
-            <m:t>*</m:t>
-          </m:r>
-          <m:r>
-            <w:rPr>
-              <w:rFonts w:ascii="Cambria Math" w:hAnsi="Cambria Math" w:cs="Arial"/>
-              <w:sz w:val="24"/>
-              <w:szCs w:val="24"/>
-            </w:rPr>
-            <m:t xml:space="preserve"> </m:t>
+            <m:t xml:space="preserve">* </m:t>
           </m:r>
           <m:sSub>
             <m:sSubPr>
@@ -5084,9 +4990,6 @@
             </m:sSubPr>
             <m:e>
               <m:r>
-                <m:rPr>
-                  <m:sty m:val="bi"/>
-                </m:rPr>
                 <w:rPr>
                   <w:rFonts w:ascii="Cambria Math" w:hAnsi="Cambria Math" w:cs="Arial"/>
                   <w:sz w:val="24"/>
@@ -5097,34 +5000,12 @@
             </m:e>
             <m:sub>
               <m:r>
-                <m:rPr>
-                  <m:sty m:val="bi"/>
-                </m:rPr>
                 <w:rPr>
                   <w:rFonts w:ascii="Cambria Math" w:hAnsi="Cambria Math" w:cs="Arial"/>
                   <w:sz w:val="24"/>
                   <w:szCs w:val="24"/>
                 </w:rPr>
-                <m:t>i</m:t>
-              </m:r>
-              <m:r>
-                <w:rPr>
-                  <w:rFonts w:ascii="Cambria Math" w:hAnsi="Cambria Math" w:cs="Arial"/>
-                  <w:sz w:val="24"/>
-                  <w:szCs w:val="24"/>
-                </w:rPr>
-                <m:t>+</m:t>
-              </m:r>
-              <m:r>
-                <m:rPr>
-                  <m:sty m:val="bi"/>
-                </m:rPr>
-                <w:rPr>
-                  <w:rFonts w:ascii="Cambria Math" w:hAnsi="Cambria Math" w:cs="Arial"/>
-                  <w:sz w:val="24"/>
-                  <w:szCs w:val="24"/>
-                </w:rPr>
-                <m:t>1</m:t>
+                <m:t>i+1</m:t>
               </m:r>
             </m:sub>
           </m:sSub>
@@ -5161,9 +5042,6 @@
                 </m:sSubPr>
                 <m:e>
                   <m:r>
-                    <m:rPr>
-                      <m:sty m:val="bi"/>
-                    </m:rPr>
                     <w:rPr>
                       <w:rFonts w:ascii="Cambria Math" w:hAnsi="Cambria Math" w:cs="Arial"/>
                       <w:sz w:val="24"/>
@@ -5174,9 +5052,6 @@
                 </m:e>
                 <m:sub>
                   <m:r>
-                    <m:rPr>
-                      <m:sty m:val="bi"/>
-                    </m:rPr>
                     <w:rPr>
                       <w:rFonts w:ascii="Cambria Math" w:hAnsi="Cambria Math" w:cs="Arial"/>
                       <w:sz w:val="24"/>
@@ -5201,9 +5076,6 @@
                 </m:sSubPr>
                 <m:e>
                   <m:r>
-                    <m:rPr>
-                      <m:sty m:val="bi"/>
-                    </m:rPr>
                     <w:rPr>
                       <w:rFonts w:ascii="Cambria Math" w:hAnsi="Cambria Math" w:cs="Arial"/>
                       <w:sz w:val="24"/>
@@ -5214,9 +5086,6 @@
                 </m:e>
                 <m:sub>
                   <m:r>
-                    <m:rPr>
-                      <m:sty m:val="bi"/>
-                    </m:rPr>
                     <w:rPr>
                       <w:rFonts w:ascii="Cambria Math" w:hAnsi="Cambria Math" w:cs="Arial"/>
                       <w:sz w:val="24"/>
@@ -5247,9 +5116,6 @@
                 </m:sSubPr>
                 <m:e>
                   <m:r>
-                    <m:rPr>
-                      <m:sty m:val="bi"/>
-                    </m:rPr>
                     <w:rPr>
                       <w:rFonts w:ascii="Cambria Math" w:hAnsi="Cambria Math" w:cs="Arial"/>
                       <w:sz w:val="24"/>
@@ -5260,34 +5126,12 @@
                 </m:e>
                 <m:sub>
                   <m:r>
-                    <m:rPr>
-                      <m:sty m:val="bi"/>
-                    </m:rPr>
                     <w:rPr>
                       <w:rFonts w:ascii="Cambria Math" w:hAnsi="Cambria Math" w:cs="Arial"/>
                       <w:sz w:val="24"/>
                       <w:szCs w:val="24"/>
                     </w:rPr>
-                    <m:t>i</m:t>
-                  </m:r>
-                  <m:r>
-                    <w:rPr>
-                      <w:rFonts w:ascii="Cambria Math" w:hAnsi="Cambria Math" w:cs="Arial"/>
-                      <w:sz w:val="24"/>
-                      <w:szCs w:val="24"/>
-                    </w:rPr>
-                    <m:t>+</m:t>
-                  </m:r>
-                  <m:r>
-                    <m:rPr>
-                      <m:sty m:val="bi"/>
-                    </m:rPr>
-                    <w:rPr>
-                      <w:rFonts w:ascii="Cambria Math" w:hAnsi="Cambria Math" w:cs="Arial"/>
-                      <w:sz w:val="24"/>
-                      <w:szCs w:val="24"/>
-                    </w:rPr>
-                    <m:t>1</m:t>
+                    <m:t>i+1</m:t>
                   </m:r>
                 </m:sub>
               </m:sSub>
@@ -5299,15 +5143,7 @@
               <w:sz w:val="24"/>
               <w:szCs w:val="24"/>
             </w:rPr>
-            <m:t>*</m:t>
-          </m:r>
-          <m:r>
-            <w:rPr>
-              <w:rFonts w:ascii="Cambria Math" w:hAnsi="Cambria Math" w:cs="Arial"/>
-              <w:sz w:val="24"/>
-              <w:szCs w:val="24"/>
-            </w:rPr>
-            <m:t xml:space="preserve"> </m:t>
+            <m:t xml:space="preserve">* </m:t>
           </m:r>
           <m:sSub>
             <m:sSubPr>
@@ -5347,15 +5183,7 @@
               <w:sz w:val="24"/>
               <w:szCs w:val="24"/>
             </w:rPr>
-            <m:t>*</m:t>
-          </m:r>
-          <m:r>
-            <w:rPr>
-              <w:rFonts w:ascii="Cambria Math" w:hAnsi="Cambria Math" w:cs="Arial"/>
-              <w:sz w:val="24"/>
-              <w:szCs w:val="24"/>
-            </w:rPr>
-            <m:t xml:space="preserve"> </m:t>
+            <m:t xml:space="preserve">* </m:t>
           </m:r>
           <m:sSub>
             <m:sSubPr>
@@ -5370,9 +5198,6 @@
             </m:sSubPr>
             <m:e>
               <m:r>
-                <m:rPr>
-                  <m:sty m:val="bi"/>
-                </m:rPr>
                 <w:rPr>
                   <w:rFonts w:ascii="Cambria Math" w:hAnsi="Cambria Math" w:cs="Arial"/>
                   <w:sz w:val="24"/>
@@ -5383,34 +5208,12 @@
             </m:e>
             <m:sub>
               <m:r>
-                <m:rPr>
-                  <m:sty m:val="bi"/>
-                </m:rPr>
                 <w:rPr>
                   <w:rFonts w:ascii="Cambria Math" w:hAnsi="Cambria Math" w:cs="Arial"/>
                   <w:sz w:val="24"/>
                   <w:szCs w:val="24"/>
                 </w:rPr>
-                <m:t>i</m:t>
-              </m:r>
-              <m:r>
-                <w:rPr>
-                  <w:rFonts w:ascii="Cambria Math" w:hAnsi="Cambria Math" w:cs="Arial"/>
-                  <w:sz w:val="24"/>
-                  <w:szCs w:val="24"/>
-                </w:rPr>
-                <m:t>+</m:t>
-              </m:r>
-              <m:r>
-                <m:rPr>
-                  <m:sty m:val="bi"/>
-                </m:rPr>
-                <w:rPr>
-                  <w:rFonts w:ascii="Cambria Math" w:hAnsi="Cambria Math" w:cs="Arial"/>
-                  <w:sz w:val="24"/>
-                  <w:szCs w:val="24"/>
-                </w:rPr>
-                <m:t>2</m:t>
+                <m:t>i+2</m:t>
               </m:r>
             </m:sub>
           </m:sSub>
@@ -5434,12 +5237,1580 @@
           <w:szCs w:val="24"/>
         </w:rPr>
       </w:pPr>
+      <w:r>
+        <w:rPr>
+          <w:rFonts w:ascii="Arial" w:hAnsi="Arial" w:cs="Arial"/>
+          <w:sz w:val="24"/>
+          <w:szCs w:val="24"/>
+        </w:rPr>
+        <w:t>Además, se tiene la siguiente adecuación para el esquema de asignación de recursos para los servicios de video en vivo.</w:t>
+      </w:r>
     </w:p>
     <w:p>
       <w:pPr>
         <w:jc w:val="both"/>
         <w:rPr>
           <w:rFonts w:ascii="Arial" w:hAnsi="Arial" w:cs="Arial"/>
+          <w:sz w:val="24"/>
+          <w:szCs w:val="24"/>
+        </w:rPr>
+      </w:pPr>
+      <m:oMathPara>
+        <m:oMath>
+          <m:d>
+            <m:dPr>
+              <m:ctrlPr>
+                <w:rPr>
+                  <w:rFonts w:ascii="Cambria Math" w:hAnsi="Cambria Math" w:cs="Arial"/>
+                  <w:i/>
+                  <w:sz w:val="24"/>
+                  <w:szCs w:val="24"/>
+                </w:rPr>
+              </m:ctrlPr>
+            </m:dPr>
+            <m:e>
+              <m:sSub>
+                <m:sSubPr>
+                  <m:ctrlPr>
+                    <w:rPr>
+                      <w:rFonts w:ascii="Cambria Math" w:hAnsi="Cambria Math" w:cs="Arial"/>
+                      <w:i/>
+                      <w:sz w:val="24"/>
+                      <w:szCs w:val="24"/>
+                    </w:rPr>
+                  </m:ctrlPr>
+                </m:sSubPr>
+                <m:e>
+                  <m:r>
+                    <w:rPr>
+                      <w:rFonts w:ascii="Cambria Math" w:hAnsi="Cambria Math" w:cs="Arial"/>
+                      <w:sz w:val="24"/>
+                      <w:szCs w:val="24"/>
+                    </w:rPr>
+                    <m:t>P</m:t>
+                  </m:r>
+                </m:e>
+                <m:sub>
+                  <m:r>
+                    <w:rPr>
+                      <w:rFonts w:ascii="Cambria Math" w:hAnsi="Cambria Math" w:cs="Arial"/>
+                      <w:sz w:val="24"/>
+                      <w:szCs w:val="24"/>
+                    </w:rPr>
+                    <m:t>⍵</m:t>
+                  </m:r>
+                </m:sub>
+              </m:sSub>
+              <m:r>
+                <w:rPr>
+                  <w:rFonts w:ascii="Cambria Math" w:hAnsi="Cambria Math" w:cs="Arial"/>
+                  <w:sz w:val="24"/>
+                  <w:szCs w:val="24"/>
+                </w:rPr>
+                <m:t xml:space="preserve">- </m:t>
+              </m:r>
+              <m:sSub>
+                <m:sSubPr>
+                  <m:ctrlPr>
+                    <w:rPr>
+                      <w:rFonts w:ascii="Cambria Math" w:hAnsi="Cambria Math" w:cs="Arial"/>
+                      <w:i/>
+                      <w:sz w:val="24"/>
+                      <w:szCs w:val="24"/>
+                    </w:rPr>
+                  </m:ctrlPr>
+                </m:sSubPr>
+                <m:e>
+                  <m:r>
+                    <w:rPr>
+                      <w:rFonts w:ascii="Cambria Math" w:hAnsi="Cambria Math" w:cs="Arial"/>
+                      <w:sz w:val="24"/>
+                      <w:szCs w:val="24"/>
+                    </w:rPr>
+                    <m:t>µ</m:t>
+                  </m:r>
+                </m:e>
+                <m:sub>
+                  <m:r>
+                    <w:rPr>
+                      <w:rFonts w:ascii="Cambria Math" w:hAnsi="Cambria Math" w:cs="Arial"/>
+                      <w:sz w:val="24"/>
+                      <w:szCs w:val="24"/>
+                    </w:rPr>
+                    <m:t>⍵</m:t>
+                  </m:r>
+                </m:sub>
+              </m:sSub>
+            </m:e>
+          </m:d>
+          <m:sSub>
+            <m:sSubPr>
+              <m:ctrlPr>
+                <w:rPr>
+                  <w:rFonts w:ascii="Cambria Math" w:hAnsi="Cambria Math" w:cs="Arial"/>
+                  <w:i/>
+                  <w:sz w:val="24"/>
+                  <w:szCs w:val="24"/>
+                </w:rPr>
+              </m:ctrlPr>
+            </m:sSubPr>
+            <m:e>
+              <m:r>
+                <w:rPr>
+                  <w:rFonts w:ascii="Cambria Math" w:hAnsi="Cambria Math" w:cs="Arial"/>
+                  <w:sz w:val="24"/>
+                  <w:szCs w:val="24"/>
+                </w:rPr>
+                <m:t>X</m:t>
+              </m:r>
+            </m:e>
+            <m:sub>
+              <m:r>
+                <w:rPr>
+                  <w:rFonts w:ascii="Cambria Math" w:hAnsi="Cambria Math" w:cs="Arial"/>
+                  <w:sz w:val="24"/>
+                  <w:szCs w:val="24"/>
+                </w:rPr>
+                <m:t>i+1</m:t>
+              </m:r>
+            </m:sub>
+          </m:sSub>
+          <m:f>
+            <m:fPr>
+              <m:ctrlPr>
+                <w:rPr>
+                  <w:rFonts w:ascii="Cambria Math" w:hAnsi="Cambria Math" w:cs="Arial"/>
+                  <w:i/>
+                  <w:sz w:val="24"/>
+                  <w:szCs w:val="24"/>
+                </w:rPr>
+              </m:ctrlPr>
+            </m:fPr>
+            <m:num>
+              <m:sSub>
+                <m:sSubPr>
+                  <m:ctrlPr>
+                    <w:rPr>
+                      <w:rFonts w:ascii="Cambria Math" w:hAnsi="Cambria Math" w:cs="Arial"/>
+                      <w:i/>
+                      <w:sz w:val="24"/>
+                      <w:szCs w:val="24"/>
+                    </w:rPr>
+                  </m:ctrlPr>
+                </m:sSubPr>
+                <m:e>
+                  <m:r>
+                    <w:rPr>
+                      <w:rFonts w:ascii="Cambria Math" w:hAnsi="Cambria Math" w:cs="Arial"/>
+                      <w:sz w:val="24"/>
+                      <w:szCs w:val="24"/>
+                    </w:rPr>
+                    <m:t>X</m:t>
+                  </m:r>
+                </m:e>
+                <m:sub>
+                  <m:r>
+                    <w:rPr>
+                      <w:rFonts w:ascii="Cambria Math" w:hAnsi="Cambria Math" w:cs="Arial"/>
+                      <w:sz w:val="24"/>
+                      <w:szCs w:val="24"/>
+                    </w:rPr>
+                    <m:t>i</m:t>
+                  </m:r>
+                </m:sub>
+              </m:sSub>
+            </m:num>
+            <m:den>
+              <m:sSub>
+                <m:sSubPr>
+                  <m:ctrlPr>
+                    <w:rPr>
+                      <w:rFonts w:ascii="Cambria Math" w:hAnsi="Cambria Math" w:cs="Arial"/>
+                      <w:i/>
+                      <w:sz w:val="24"/>
+                      <w:szCs w:val="24"/>
+                    </w:rPr>
+                  </m:ctrlPr>
+                </m:sSubPr>
+                <m:e>
+                  <m:r>
+                    <w:rPr>
+                      <w:rFonts w:ascii="Cambria Math" w:hAnsi="Cambria Math" w:cs="Arial"/>
+                      <w:sz w:val="24"/>
+                      <w:szCs w:val="24"/>
+                    </w:rPr>
+                    <m:t>X</m:t>
+                  </m:r>
+                </m:e>
+                <m:sub>
+                  <m:r>
+                    <w:rPr>
+                      <w:rFonts w:ascii="Cambria Math" w:hAnsi="Cambria Math" w:cs="Arial"/>
+                      <w:sz w:val="24"/>
+                      <w:szCs w:val="24"/>
+                    </w:rPr>
+                    <m:t>0</m:t>
+                  </m:r>
+                </m:sub>
+              </m:sSub>
+              <m:r>
+                <w:rPr>
+                  <w:rFonts w:ascii="Cambria Math" w:hAnsi="Cambria Math" w:cs="Arial"/>
+                  <w:sz w:val="24"/>
+                  <w:szCs w:val="24"/>
+                </w:rPr>
+                <m:t xml:space="preserve">+ </m:t>
+              </m:r>
+              <m:sSub>
+                <m:sSubPr>
+                  <m:ctrlPr>
+                    <w:rPr>
+                      <w:rFonts w:ascii="Cambria Math" w:hAnsi="Cambria Math" w:cs="Arial"/>
+                      <w:i/>
+                      <w:sz w:val="24"/>
+                      <w:szCs w:val="24"/>
+                    </w:rPr>
+                  </m:ctrlPr>
+                </m:sSubPr>
+                <m:e>
+                  <m:r>
+                    <w:rPr>
+                      <w:rFonts w:ascii="Cambria Math" w:hAnsi="Cambria Math" w:cs="Arial"/>
+                      <w:sz w:val="24"/>
+                      <w:szCs w:val="24"/>
+                    </w:rPr>
+                    <m:t>X</m:t>
+                  </m:r>
+                </m:e>
+                <m:sub>
+                  <m:r>
+                    <w:rPr>
+                      <w:rFonts w:ascii="Cambria Math" w:hAnsi="Cambria Math" w:cs="Arial"/>
+                      <w:sz w:val="24"/>
+                      <w:szCs w:val="24"/>
+                    </w:rPr>
+                    <m:t>1</m:t>
+                  </m:r>
+                </m:sub>
+              </m:sSub>
+              <m:r>
+                <w:rPr>
+                  <w:rFonts w:ascii="Cambria Math" w:hAnsi="Cambria Math" w:cs="Arial"/>
+                  <w:sz w:val="24"/>
+                  <w:szCs w:val="24"/>
+                </w:rPr>
+                <m:t xml:space="preserve">+…+ </m:t>
+              </m:r>
+              <m:sSub>
+                <m:sSubPr>
+                  <m:ctrlPr>
+                    <w:rPr>
+                      <w:rFonts w:ascii="Cambria Math" w:hAnsi="Cambria Math" w:cs="Arial"/>
+                      <w:i/>
+                      <w:sz w:val="24"/>
+                      <w:szCs w:val="24"/>
+                    </w:rPr>
+                  </m:ctrlPr>
+                </m:sSubPr>
+                <m:e>
+                  <m:r>
+                    <w:rPr>
+                      <w:rFonts w:ascii="Cambria Math" w:hAnsi="Cambria Math" w:cs="Arial"/>
+                      <w:sz w:val="24"/>
+                      <w:szCs w:val="24"/>
+                    </w:rPr>
+                    <m:t>X</m:t>
+                  </m:r>
+                </m:e>
+                <m:sub>
+                  <m:r>
+                    <w:rPr>
+                      <w:rFonts w:ascii="Cambria Math" w:hAnsi="Cambria Math" w:cs="Arial"/>
+                      <w:sz w:val="24"/>
+                      <w:szCs w:val="24"/>
+                    </w:rPr>
+                    <m:t>i</m:t>
+                  </m:r>
+                </m:sub>
+              </m:sSub>
+            </m:den>
+          </m:f>
+          <m:r>
+            <w:rPr>
+              <w:rFonts w:ascii="Cambria Math" w:hAnsi="Cambria Math" w:cs="Arial"/>
+              <w:sz w:val="24"/>
+              <w:szCs w:val="24"/>
+            </w:rPr>
+            <m:t>+</m:t>
+          </m:r>
+          <m:d>
+            <m:dPr>
+              <m:ctrlPr>
+                <w:rPr>
+                  <w:rFonts w:ascii="Cambria Math" w:hAnsi="Cambria Math" w:cs="Arial"/>
+                  <w:i/>
+                  <w:sz w:val="24"/>
+                  <w:szCs w:val="24"/>
+                </w:rPr>
+              </m:ctrlPr>
+            </m:dPr>
+            <m:e>
+              <m:sSub>
+                <m:sSubPr>
+                  <m:ctrlPr>
+                    <w:rPr>
+                      <w:rFonts w:ascii="Cambria Math" w:hAnsi="Cambria Math" w:cs="Arial"/>
+                      <w:i/>
+                      <w:sz w:val="24"/>
+                      <w:szCs w:val="24"/>
+                    </w:rPr>
+                  </m:ctrlPr>
+                </m:sSubPr>
+                <m:e>
+                  <m:r>
+                    <w:rPr>
+                      <w:rFonts w:ascii="Cambria Math" w:hAnsi="Cambria Math" w:cs="Arial"/>
+                      <w:sz w:val="24"/>
+                      <w:szCs w:val="24"/>
+                    </w:rPr>
+                    <m:t>P</m:t>
+                  </m:r>
+                </m:e>
+                <m:sub>
+                  <m:r>
+                    <w:rPr>
+                      <w:rFonts w:ascii="Cambria Math" w:hAnsi="Cambria Math" w:cs="Arial"/>
+                      <w:sz w:val="24"/>
+                      <w:szCs w:val="24"/>
+                    </w:rPr>
+                    <m:t>⍵</m:t>
+                  </m:r>
+                </m:sub>
+              </m:sSub>
+              <m:r>
+                <w:rPr>
+                  <w:rFonts w:ascii="Cambria Math" w:hAnsi="Cambria Math" w:cs="Arial"/>
+                  <w:sz w:val="24"/>
+                  <w:szCs w:val="24"/>
+                </w:rPr>
+                <m:t xml:space="preserve">- </m:t>
+              </m:r>
+              <m:sSub>
+                <m:sSubPr>
+                  <m:ctrlPr>
+                    <w:rPr>
+                      <w:rFonts w:ascii="Cambria Math" w:hAnsi="Cambria Math" w:cs="Arial"/>
+                      <w:i/>
+                      <w:sz w:val="24"/>
+                      <w:szCs w:val="24"/>
+                    </w:rPr>
+                  </m:ctrlPr>
+                </m:sSubPr>
+                <m:e>
+                  <m:r>
+                    <w:rPr>
+                      <w:rFonts w:ascii="Cambria Math" w:hAnsi="Cambria Math" w:cs="Arial"/>
+                      <w:sz w:val="24"/>
+                      <w:szCs w:val="24"/>
+                    </w:rPr>
+                    <m:t>µ</m:t>
+                  </m:r>
+                </m:e>
+                <m:sub>
+                  <m:r>
+                    <w:rPr>
+                      <w:rFonts w:ascii="Cambria Math" w:hAnsi="Cambria Math" w:cs="Arial"/>
+                      <w:sz w:val="24"/>
+                      <w:szCs w:val="24"/>
+                    </w:rPr>
+                    <m:t>⍵</m:t>
+                  </m:r>
+                </m:sub>
+              </m:sSub>
+            </m:e>
+          </m:d>
+          <m:sSub>
+            <m:sSubPr>
+              <m:ctrlPr>
+                <w:rPr>
+                  <w:rFonts w:ascii="Cambria Math" w:hAnsi="Cambria Math" w:cs="Arial"/>
+                  <w:i/>
+                  <w:sz w:val="24"/>
+                  <w:szCs w:val="24"/>
+                </w:rPr>
+              </m:ctrlPr>
+            </m:sSubPr>
+            <m:e>
+              <m:r>
+                <w:rPr>
+                  <w:rFonts w:ascii="Cambria Math" w:hAnsi="Cambria Math" w:cs="Arial"/>
+                  <w:sz w:val="24"/>
+                  <w:szCs w:val="24"/>
+                </w:rPr>
+                <m:t>X</m:t>
+              </m:r>
+            </m:e>
+            <m:sub>
+              <m:r>
+                <w:rPr>
+                  <w:rFonts w:ascii="Cambria Math" w:hAnsi="Cambria Math" w:cs="Arial"/>
+                  <w:sz w:val="24"/>
+                  <w:szCs w:val="24"/>
+                </w:rPr>
+                <m:t>i+</m:t>
+              </m:r>
+              <m:r>
+                <w:rPr>
+                  <w:rFonts w:ascii="Cambria Math" w:hAnsi="Cambria Math" w:cs="Arial"/>
+                  <w:sz w:val="24"/>
+                  <w:szCs w:val="24"/>
+                </w:rPr>
+                <m:t>2</m:t>
+              </m:r>
+            </m:sub>
+          </m:sSub>
+          <m:f>
+            <m:fPr>
+              <m:ctrlPr>
+                <w:rPr>
+                  <w:rFonts w:ascii="Cambria Math" w:hAnsi="Cambria Math" w:cs="Arial"/>
+                  <w:i/>
+                  <w:sz w:val="24"/>
+                  <w:szCs w:val="24"/>
+                </w:rPr>
+              </m:ctrlPr>
+            </m:fPr>
+            <m:num>
+              <m:sSub>
+                <m:sSubPr>
+                  <m:ctrlPr>
+                    <w:rPr>
+                      <w:rFonts w:ascii="Cambria Math" w:hAnsi="Cambria Math" w:cs="Arial"/>
+                      <w:i/>
+                      <w:sz w:val="24"/>
+                      <w:szCs w:val="24"/>
+                    </w:rPr>
+                  </m:ctrlPr>
+                </m:sSubPr>
+                <m:e>
+                  <m:r>
+                    <w:rPr>
+                      <w:rFonts w:ascii="Cambria Math" w:hAnsi="Cambria Math" w:cs="Arial"/>
+                      <w:sz w:val="24"/>
+                      <w:szCs w:val="24"/>
+                    </w:rPr>
+                    <m:t>X</m:t>
+                  </m:r>
+                </m:e>
+                <m:sub>
+                  <m:r>
+                    <w:rPr>
+                      <w:rFonts w:ascii="Cambria Math" w:hAnsi="Cambria Math" w:cs="Arial"/>
+                      <w:sz w:val="24"/>
+                      <w:szCs w:val="24"/>
+                    </w:rPr>
+                    <m:t>i</m:t>
+                  </m:r>
+                </m:sub>
+              </m:sSub>
+            </m:num>
+            <m:den>
+              <m:sSub>
+                <m:sSubPr>
+                  <m:ctrlPr>
+                    <w:rPr>
+                      <w:rFonts w:ascii="Cambria Math" w:hAnsi="Cambria Math" w:cs="Arial"/>
+                      <w:i/>
+                      <w:sz w:val="24"/>
+                      <w:szCs w:val="24"/>
+                    </w:rPr>
+                  </m:ctrlPr>
+                </m:sSubPr>
+                <m:e>
+                  <m:r>
+                    <w:rPr>
+                      <w:rFonts w:ascii="Cambria Math" w:hAnsi="Cambria Math" w:cs="Arial"/>
+                      <w:sz w:val="24"/>
+                      <w:szCs w:val="24"/>
+                    </w:rPr>
+                    <m:t>X</m:t>
+                  </m:r>
+                </m:e>
+                <m:sub>
+                  <m:r>
+                    <w:rPr>
+                      <w:rFonts w:ascii="Cambria Math" w:hAnsi="Cambria Math" w:cs="Arial"/>
+                      <w:sz w:val="24"/>
+                      <w:szCs w:val="24"/>
+                    </w:rPr>
+                    <m:t>0</m:t>
+                  </m:r>
+                </m:sub>
+              </m:sSub>
+              <m:r>
+                <w:rPr>
+                  <w:rFonts w:ascii="Cambria Math" w:hAnsi="Cambria Math" w:cs="Arial"/>
+                  <w:sz w:val="24"/>
+                  <w:szCs w:val="24"/>
+                </w:rPr>
+                <m:t xml:space="preserve">+ </m:t>
+              </m:r>
+              <m:sSub>
+                <m:sSubPr>
+                  <m:ctrlPr>
+                    <w:rPr>
+                      <w:rFonts w:ascii="Cambria Math" w:hAnsi="Cambria Math" w:cs="Arial"/>
+                      <w:i/>
+                      <w:sz w:val="24"/>
+                      <w:szCs w:val="24"/>
+                    </w:rPr>
+                  </m:ctrlPr>
+                </m:sSubPr>
+                <m:e>
+                  <m:r>
+                    <w:rPr>
+                      <w:rFonts w:ascii="Cambria Math" w:hAnsi="Cambria Math" w:cs="Arial"/>
+                      <w:sz w:val="24"/>
+                      <w:szCs w:val="24"/>
+                    </w:rPr>
+                    <m:t>X</m:t>
+                  </m:r>
+                </m:e>
+                <m:sub>
+                  <m:r>
+                    <w:rPr>
+                      <w:rFonts w:ascii="Cambria Math" w:hAnsi="Cambria Math" w:cs="Arial"/>
+                      <w:sz w:val="24"/>
+                      <w:szCs w:val="24"/>
+                    </w:rPr>
+                    <m:t>1</m:t>
+                  </m:r>
+                </m:sub>
+              </m:sSub>
+              <m:r>
+                <w:rPr>
+                  <w:rFonts w:ascii="Cambria Math" w:hAnsi="Cambria Math" w:cs="Arial"/>
+                  <w:sz w:val="24"/>
+                  <w:szCs w:val="24"/>
+                </w:rPr>
+                <m:t xml:space="preserve">+…+ </m:t>
+              </m:r>
+              <m:sSub>
+                <m:sSubPr>
+                  <m:ctrlPr>
+                    <w:rPr>
+                      <w:rFonts w:ascii="Cambria Math" w:hAnsi="Cambria Math" w:cs="Arial"/>
+                      <w:i/>
+                      <w:sz w:val="24"/>
+                      <w:szCs w:val="24"/>
+                    </w:rPr>
+                  </m:ctrlPr>
+                </m:sSubPr>
+                <m:e>
+                  <m:r>
+                    <w:rPr>
+                      <w:rFonts w:ascii="Cambria Math" w:hAnsi="Cambria Math" w:cs="Arial"/>
+                      <w:sz w:val="24"/>
+                      <w:szCs w:val="24"/>
+                    </w:rPr>
+                    <m:t>X</m:t>
+                  </m:r>
+                </m:e>
+                <m:sub>
+                  <m:r>
+                    <w:rPr>
+                      <w:rFonts w:ascii="Cambria Math" w:hAnsi="Cambria Math" w:cs="Arial"/>
+                      <w:sz w:val="24"/>
+                      <w:szCs w:val="24"/>
+                    </w:rPr>
+                    <m:t>i</m:t>
+                  </m:r>
+                </m:sub>
+              </m:sSub>
+            </m:den>
+          </m:f>
+          <m:r>
+            <w:rPr>
+              <w:rFonts w:ascii="Cambria Math" w:hAnsi="Cambria Math" w:cs="Arial"/>
+              <w:sz w:val="24"/>
+              <w:szCs w:val="24"/>
+            </w:rPr>
+            <m:t xml:space="preserve">+…+ </m:t>
+          </m:r>
+        </m:oMath>
+      </m:oMathPara>
+    </w:p>
+    <w:p>
+      <w:pPr>
+        <w:jc w:val="both"/>
+        <w:rPr>
+          <w:rFonts w:ascii="Arial" w:hAnsi="Arial" w:cs="Arial"/>
+          <w:sz w:val="24"/>
+          <w:szCs w:val="24"/>
+        </w:rPr>
+      </w:pPr>
+      <m:oMathPara>
+        <m:oMath>
+          <m:d>
+            <m:dPr>
+              <m:ctrlPr>
+                <w:rPr>
+                  <w:rFonts w:ascii="Cambria Math" w:hAnsi="Cambria Math" w:cs="Arial"/>
+                  <w:i/>
+                  <w:sz w:val="24"/>
+                  <w:szCs w:val="24"/>
+                </w:rPr>
+              </m:ctrlPr>
+            </m:dPr>
+            <m:e>
+              <m:sSub>
+                <m:sSubPr>
+                  <m:ctrlPr>
+                    <w:rPr>
+                      <w:rFonts w:ascii="Cambria Math" w:hAnsi="Cambria Math" w:cs="Arial"/>
+                      <w:i/>
+                      <w:sz w:val="24"/>
+                      <w:szCs w:val="24"/>
+                    </w:rPr>
+                  </m:ctrlPr>
+                </m:sSubPr>
+                <m:e>
+                  <m:r>
+                    <w:rPr>
+                      <w:rFonts w:ascii="Cambria Math" w:hAnsi="Cambria Math" w:cs="Arial"/>
+                      <w:sz w:val="24"/>
+                      <w:szCs w:val="24"/>
+                    </w:rPr>
+                    <m:t>P</m:t>
+                  </m:r>
+                </m:e>
+                <m:sub>
+                  <m:r>
+                    <w:rPr>
+                      <w:rFonts w:ascii="Cambria Math" w:hAnsi="Cambria Math" w:cs="Arial"/>
+                      <w:sz w:val="24"/>
+                      <w:szCs w:val="24"/>
+                    </w:rPr>
+                    <m:t>⍵</m:t>
+                  </m:r>
+                </m:sub>
+              </m:sSub>
+              <m:r>
+                <w:rPr>
+                  <w:rFonts w:ascii="Cambria Math" w:hAnsi="Cambria Math" w:cs="Arial"/>
+                  <w:sz w:val="24"/>
+                  <w:szCs w:val="24"/>
+                </w:rPr>
+                <m:t xml:space="preserve">- </m:t>
+              </m:r>
+              <m:sSub>
+                <m:sSubPr>
+                  <m:ctrlPr>
+                    <w:rPr>
+                      <w:rFonts w:ascii="Cambria Math" w:hAnsi="Cambria Math" w:cs="Arial"/>
+                      <w:i/>
+                      <w:sz w:val="24"/>
+                      <w:szCs w:val="24"/>
+                    </w:rPr>
+                  </m:ctrlPr>
+                </m:sSubPr>
+                <m:e>
+                  <m:r>
+                    <w:rPr>
+                      <w:rFonts w:ascii="Cambria Math" w:hAnsi="Cambria Math" w:cs="Arial"/>
+                      <w:sz w:val="24"/>
+                      <w:szCs w:val="24"/>
+                    </w:rPr>
+                    <m:t>µ</m:t>
+                  </m:r>
+                </m:e>
+                <m:sub>
+                  <m:r>
+                    <w:rPr>
+                      <w:rFonts w:ascii="Cambria Math" w:hAnsi="Cambria Math" w:cs="Arial"/>
+                      <w:sz w:val="24"/>
+                      <w:szCs w:val="24"/>
+                    </w:rPr>
+                    <m:t>⍵</m:t>
+                  </m:r>
+                </m:sub>
+              </m:sSub>
+            </m:e>
+          </m:d>
+          <m:sSub>
+            <m:sSubPr>
+              <m:ctrlPr>
+                <w:rPr>
+                  <w:rFonts w:ascii="Cambria Math" w:hAnsi="Cambria Math" w:cs="Arial"/>
+                  <w:i/>
+                  <w:sz w:val="24"/>
+                  <w:szCs w:val="24"/>
+                </w:rPr>
+              </m:ctrlPr>
+            </m:sSubPr>
+            <m:e>
+              <m:r>
+                <w:rPr>
+                  <w:rFonts w:ascii="Cambria Math" w:hAnsi="Cambria Math" w:cs="Arial"/>
+                  <w:sz w:val="24"/>
+                  <w:szCs w:val="24"/>
+                </w:rPr>
+                <m:t>X</m:t>
+              </m:r>
+            </m:e>
+            <m:sub>
+              <m:r>
+                <w:rPr>
+                  <w:rFonts w:ascii="Cambria Math" w:hAnsi="Cambria Math" w:cs="Arial"/>
+                  <w:sz w:val="24"/>
+                  <w:szCs w:val="24"/>
+                </w:rPr>
+                <m:t>c-</m:t>
+              </m:r>
+              <m:r>
+                <w:rPr>
+                  <w:rFonts w:ascii="Cambria Math" w:hAnsi="Cambria Math" w:cs="Arial"/>
+                  <w:sz w:val="24"/>
+                  <w:szCs w:val="24"/>
+                </w:rPr>
+                <m:t>1</m:t>
+              </m:r>
+            </m:sub>
+          </m:sSub>
+          <m:f>
+            <m:fPr>
+              <m:ctrlPr>
+                <w:rPr>
+                  <w:rFonts w:ascii="Cambria Math" w:hAnsi="Cambria Math" w:cs="Arial"/>
+                  <w:i/>
+                  <w:sz w:val="24"/>
+                  <w:szCs w:val="24"/>
+                </w:rPr>
+              </m:ctrlPr>
+            </m:fPr>
+            <m:num>
+              <m:sSub>
+                <m:sSubPr>
+                  <m:ctrlPr>
+                    <w:rPr>
+                      <w:rFonts w:ascii="Cambria Math" w:hAnsi="Cambria Math" w:cs="Arial"/>
+                      <w:i/>
+                      <w:sz w:val="24"/>
+                      <w:szCs w:val="24"/>
+                    </w:rPr>
+                  </m:ctrlPr>
+                </m:sSubPr>
+                <m:e>
+                  <m:r>
+                    <w:rPr>
+                      <w:rFonts w:ascii="Cambria Math" w:hAnsi="Cambria Math" w:cs="Arial"/>
+                      <w:sz w:val="24"/>
+                      <w:szCs w:val="24"/>
+                    </w:rPr>
+                    <m:t>X</m:t>
+                  </m:r>
+                </m:e>
+                <m:sub>
+                  <m:r>
+                    <w:rPr>
+                      <w:rFonts w:ascii="Cambria Math" w:hAnsi="Cambria Math" w:cs="Arial"/>
+                      <w:sz w:val="24"/>
+                      <w:szCs w:val="24"/>
+                    </w:rPr>
+                    <m:t>i</m:t>
+                  </m:r>
+                </m:sub>
+              </m:sSub>
+            </m:num>
+            <m:den>
+              <m:sSub>
+                <m:sSubPr>
+                  <m:ctrlPr>
+                    <w:rPr>
+                      <w:rFonts w:ascii="Cambria Math" w:hAnsi="Cambria Math" w:cs="Arial"/>
+                      <w:i/>
+                      <w:sz w:val="24"/>
+                      <w:szCs w:val="24"/>
+                    </w:rPr>
+                  </m:ctrlPr>
+                </m:sSubPr>
+                <m:e>
+                  <m:r>
+                    <w:rPr>
+                      <w:rFonts w:ascii="Cambria Math" w:hAnsi="Cambria Math" w:cs="Arial"/>
+                      <w:sz w:val="24"/>
+                      <w:szCs w:val="24"/>
+                    </w:rPr>
+                    <m:t>X</m:t>
+                  </m:r>
+                </m:e>
+                <m:sub>
+                  <m:r>
+                    <w:rPr>
+                      <w:rFonts w:ascii="Cambria Math" w:hAnsi="Cambria Math" w:cs="Arial"/>
+                      <w:sz w:val="24"/>
+                      <w:szCs w:val="24"/>
+                    </w:rPr>
+                    <m:t>0</m:t>
+                  </m:r>
+                </m:sub>
+              </m:sSub>
+              <m:r>
+                <w:rPr>
+                  <w:rFonts w:ascii="Cambria Math" w:hAnsi="Cambria Math" w:cs="Arial"/>
+                  <w:sz w:val="24"/>
+                  <w:szCs w:val="24"/>
+                </w:rPr>
+                <m:t xml:space="preserve">+ </m:t>
+              </m:r>
+              <m:sSub>
+                <m:sSubPr>
+                  <m:ctrlPr>
+                    <w:rPr>
+                      <w:rFonts w:ascii="Cambria Math" w:hAnsi="Cambria Math" w:cs="Arial"/>
+                      <w:i/>
+                      <w:sz w:val="24"/>
+                      <w:szCs w:val="24"/>
+                    </w:rPr>
+                  </m:ctrlPr>
+                </m:sSubPr>
+                <m:e>
+                  <m:r>
+                    <w:rPr>
+                      <w:rFonts w:ascii="Cambria Math" w:hAnsi="Cambria Math" w:cs="Arial"/>
+                      <w:sz w:val="24"/>
+                      <w:szCs w:val="24"/>
+                    </w:rPr>
+                    <m:t>X</m:t>
+                  </m:r>
+                </m:e>
+                <m:sub>
+                  <m:r>
+                    <w:rPr>
+                      <w:rFonts w:ascii="Cambria Math" w:hAnsi="Cambria Math" w:cs="Arial"/>
+                      <w:sz w:val="24"/>
+                      <w:szCs w:val="24"/>
+                    </w:rPr>
+                    <m:t>1</m:t>
+                  </m:r>
+                </m:sub>
+              </m:sSub>
+              <m:r>
+                <w:rPr>
+                  <w:rFonts w:ascii="Cambria Math" w:hAnsi="Cambria Math" w:cs="Arial"/>
+                  <w:sz w:val="24"/>
+                  <w:szCs w:val="24"/>
+                </w:rPr>
+                <m:t xml:space="preserve">+…+ </m:t>
+              </m:r>
+              <m:sSub>
+                <m:sSubPr>
+                  <m:ctrlPr>
+                    <w:rPr>
+                      <w:rFonts w:ascii="Cambria Math" w:hAnsi="Cambria Math" w:cs="Arial"/>
+                      <w:i/>
+                      <w:sz w:val="24"/>
+                      <w:szCs w:val="24"/>
+                    </w:rPr>
+                  </m:ctrlPr>
+                </m:sSubPr>
+                <m:e>
+                  <m:r>
+                    <w:rPr>
+                      <w:rFonts w:ascii="Cambria Math" w:hAnsi="Cambria Math" w:cs="Arial"/>
+                      <w:sz w:val="24"/>
+                      <w:szCs w:val="24"/>
+                    </w:rPr>
+                    <m:t>X</m:t>
+                  </m:r>
+                </m:e>
+                <m:sub>
+                  <m:r>
+                    <w:rPr>
+                      <w:rFonts w:ascii="Cambria Math" w:hAnsi="Cambria Math" w:cs="Arial"/>
+                      <w:sz w:val="24"/>
+                      <w:szCs w:val="24"/>
+                    </w:rPr>
+                    <m:t>i</m:t>
+                  </m:r>
+                </m:sub>
+              </m:sSub>
+            </m:den>
+          </m:f>
+          <m:r>
+            <w:rPr>
+              <w:rFonts w:ascii="Cambria Math" w:hAnsi="Cambria Math" w:cs="Arial"/>
+              <w:sz w:val="24"/>
+              <w:szCs w:val="24"/>
+            </w:rPr>
+            <m:t>+</m:t>
+          </m:r>
+          <m:d>
+            <m:dPr>
+              <m:ctrlPr>
+                <w:rPr>
+                  <w:rFonts w:ascii="Cambria Math" w:hAnsi="Cambria Math" w:cs="Arial"/>
+                  <w:i/>
+                  <w:sz w:val="24"/>
+                  <w:szCs w:val="24"/>
+                </w:rPr>
+              </m:ctrlPr>
+            </m:dPr>
+            <m:e>
+              <m:sSub>
+                <m:sSubPr>
+                  <m:ctrlPr>
+                    <w:rPr>
+                      <w:rFonts w:ascii="Cambria Math" w:hAnsi="Cambria Math" w:cs="Arial"/>
+                      <w:i/>
+                      <w:sz w:val="24"/>
+                      <w:szCs w:val="24"/>
+                    </w:rPr>
+                  </m:ctrlPr>
+                </m:sSubPr>
+                <m:e>
+                  <m:r>
+                    <w:rPr>
+                      <w:rFonts w:ascii="Cambria Math" w:hAnsi="Cambria Math" w:cs="Arial"/>
+                      <w:sz w:val="24"/>
+                      <w:szCs w:val="24"/>
+                    </w:rPr>
+                    <m:t>P</m:t>
+                  </m:r>
+                </m:e>
+                <m:sub>
+                  <m:r>
+                    <w:rPr>
+                      <w:rFonts w:ascii="Cambria Math" w:hAnsi="Cambria Math" w:cs="Arial"/>
+                      <w:sz w:val="24"/>
+                      <w:szCs w:val="24"/>
+                    </w:rPr>
+                    <m:t>⍵</m:t>
+                  </m:r>
+                </m:sub>
+              </m:sSub>
+              <m:r>
+                <w:rPr>
+                  <w:rFonts w:ascii="Cambria Math" w:hAnsi="Cambria Math" w:cs="Arial"/>
+                  <w:sz w:val="24"/>
+                  <w:szCs w:val="24"/>
+                </w:rPr>
+                <m:t xml:space="preserve">- </m:t>
+              </m:r>
+              <m:sSub>
+                <m:sSubPr>
+                  <m:ctrlPr>
+                    <w:rPr>
+                      <w:rFonts w:ascii="Cambria Math" w:hAnsi="Cambria Math" w:cs="Arial"/>
+                      <w:i/>
+                      <w:sz w:val="24"/>
+                      <w:szCs w:val="24"/>
+                    </w:rPr>
+                  </m:ctrlPr>
+                </m:sSubPr>
+                <m:e>
+                  <m:r>
+                    <w:rPr>
+                      <w:rFonts w:ascii="Cambria Math" w:hAnsi="Cambria Math" w:cs="Arial"/>
+                      <w:sz w:val="24"/>
+                      <w:szCs w:val="24"/>
+                    </w:rPr>
+                    <m:t>µ</m:t>
+                  </m:r>
+                </m:e>
+                <m:sub>
+                  <m:r>
+                    <w:rPr>
+                      <w:rFonts w:ascii="Cambria Math" w:hAnsi="Cambria Math" w:cs="Arial"/>
+                      <w:sz w:val="24"/>
+                      <w:szCs w:val="24"/>
+                    </w:rPr>
+                    <m:t>⍵</m:t>
+                  </m:r>
+                </m:sub>
+              </m:sSub>
+            </m:e>
+          </m:d>
+          <m:sSub>
+            <m:sSubPr>
+              <m:ctrlPr>
+                <w:rPr>
+                  <w:rFonts w:ascii="Cambria Math" w:hAnsi="Cambria Math" w:cs="Arial"/>
+                  <w:i/>
+                  <w:sz w:val="24"/>
+                  <w:szCs w:val="24"/>
+                </w:rPr>
+              </m:ctrlPr>
+            </m:sSubPr>
+            <m:e>
+              <m:r>
+                <w:rPr>
+                  <w:rFonts w:ascii="Cambria Math" w:hAnsi="Cambria Math" w:cs="Arial"/>
+                  <w:sz w:val="24"/>
+                  <w:szCs w:val="24"/>
+                </w:rPr>
+                <m:t>X</m:t>
+              </m:r>
+            </m:e>
+            <m:sub>
+              <m:r>
+                <w:rPr>
+                  <w:rFonts w:ascii="Cambria Math" w:hAnsi="Cambria Math" w:cs="Arial"/>
+                  <w:sz w:val="24"/>
+                  <w:szCs w:val="24"/>
+                </w:rPr>
+                <m:t>c</m:t>
+              </m:r>
+            </m:sub>
+          </m:sSub>
+          <m:f>
+            <m:fPr>
+              <m:ctrlPr>
+                <w:rPr>
+                  <w:rFonts w:ascii="Cambria Math" w:hAnsi="Cambria Math" w:cs="Arial"/>
+                  <w:i/>
+                  <w:sz w:val="24"/>
+                  <w:szCs w:val="24"/>
+                </w:rPr>
+              </m:ctrlPr>
+            </m:fPr>
+            <m:num>
+              <m:sSub>
+                <m:sSubPr>
+                  <m:ctrlPr>
+                    <w:rPr>
+                      <w:rFonts w:ascii="Cambria Math" w:hAnsi="Cambria Math" w:cs="Arial"/>
+                      <w:i/>
+                      <w:sz w:val="24"/>
+                      <w:szCs w:val="24"/>
+                    </w:rPr>
+                  </m:ctrlPr>
+                </m:sSubPr>
+                <m:e>
+                  <m:r>
+                    <w:rPr>
+                      <w:rFonts w:ascii="Cambria Math" w:hAnsi="Cambria Math" w:cs="Arial"/>
+                      <w:sz w:val="24"/>
+                      <w:szCs w:val="24"/>
+                    </w:rPr>
+                    <m:t>X</m:t>
+                  </m:r>
+                </m:e>
+                <m:sub>
+                  <m:r>
+                    <w:rPr>
+                      <w:rFonts w:ascii="Cambria Math" w:hAnsi="Cambria Math" w:cs="Arial"/>
+                      <w:sz w:val="24"/>
+                      <w:szCs w:val="24"/>
+                    </w:rPr>
+                    <m:t>i</m:t>
+                  </m:r>
+                </m:sub>
+              </m:sSub>
+            </m:num>
+            <m:den>
+              <m:sSub>
+                <m:sSubPr>
+                  <m:ctrlPr>
+                    <w:rPr>
+                      <w:rFonts w:ascii="Cambria Math" w:hAnsi="Cambria Math" w:cs="Arial"/>
+                      <w:i/>
+                      <w:sz w:val="24"/>
+                      <w:szCs w:val="24"/>
+                    </w:rPr>
+                  </m:ctrlPr>
+                </m:sSubPr>
+                <m:e>
+                  <m:r>
+                    <w:rPr>
+                      <w:rFonts w:ascii="Cambria Math" w:hAnsi="Cambria Math" w:cs="Arial"/>
+                      <w:sz w:val="24"/>
+                      <w:szCs w:val="24"/>
+                    </w:rPr>
+                    <m:t>X</m:t>
+                  </m:r>
+                </m:e>
+                <m:sub>
+                  <m:r>
+                    <w:rPr>
+                      <w:rFonts w:ascii="Cambria Math" w:hAnsi="Cambria Math" w:cs="Arial"/>
+                      <w:sz w:val="24"/>
+                      <w:szCs w:val="24"/>
+                    </w:rPr>
+                    <m:t>0</m:t>
+                  </m:r>
+                </m:sub>
+              </m:sSub>
+              <m:r>
+                <w:rPr>
+                  <w:rFonts w:ascii="Cambria Math" w:hAnsi="Cambria Math" w:cs="Arial"/>
+                  <w:sz w:val="24"/>
+                  <w:szCs w:val="24"/>
+                </w:rPr>
+                <m:t xml:space="preserve">+ </m:t>
+              </m:r>
+              <m:sSub>
+                <m:sSubPr>
+                  <m:ctrlPr>
+                    <w:rPr>
+                      <w:rFonts w:ascii="Cambria Math" w:hAnsi="Cambria Math" w:cs="Arial"/>
+                      <w:i/>
+                      <w:sz w:val="24"/>
+                      <w:szCs w:val="24"/>
+                    </w:rPr>
+                  </m:ctrlPr>
+                </m:sSubPr>
+                <m:e>
+                  <m:r>
+                    <w:rPr>
+                      <w:rFonts w:ascii="Cambria Math" w:hAnsi="Cambria Math" w:cs="Arial"/>
+                      <w:sz w:val="24"/>
+                      <w:szCs w:val="24"/>
+                    </w:rPr>
+                    <m:t>X</m:t>
+                  </m:r>
+                </m:e>
+                <m:sub>
+                  <m:r>
+                    <w:rPr>
+                      <w:rFonts w:ascii="Cambria Math" w:hAnsi="Cambria Math" w:cs="Arial"/>
+                      <w:sz w:val="24"/>
+                      <w:szCs w:val="24"/>
+                    </w:rPr>
+                    <m:t>1</m:t>
+                  </m:r>
+                </m:sub>
+              </m:sSub>
+              <m:r>
+                <w:rPr>
+                  <w:rFonts w:ascii="Cambria Math" w:hAnsi="Cambria Math" w:cs="Arial"/>
+                  <w:sz w:val="24"/>
+                  <w:szCs w:val="24"/>
+                </w:rPr>
+                <m:t xml:space="preserve">+…+ </m:t>
+              </m:r>
+              <m:sSub>
+                <m:sSubPr>
+                  <m:ctrlPr>
+                    <w:rPr>
+                      <w:rFonts w:ascii="Cambria Math" w:hAnsi="Cambria Math" w:cs="Arial"/>
+                      <w:i/>
+                      <w:sz w:val="24"/>
+                      <w:szCs w:val="24"/>
+                    </w:rPr>
+                  </m:ctrlPr>
+                </m:sSubPr>
+                <m:e>
+                  <m:r>
+                    <w:rPr>
+                      <w:rFonts w:ascii="Cambria Math" w:hAnsi="Cambria Math" w:cs="Arial"/>
+                      <w:sz w:val="24"/>
+                      <w:szCs w:val="24"/>
+                    </w:rPr>
+                    <m:t>X</m:t>
+                  </m:r>
+                </m:e>
+                <m:sub>
+                  <m:r>
+                    <w:rPr>
+                      <w:rFonts w:ascii="Cambria Math" w:hAnsi="Cambria Math" w:cs="Arial"/>
+                      <w:sz w:val="24"/>
+                      <w:szCs w:val="24"/>
+                    </w:rPr>
+                    <m:t>i</m:t>
+                  </m:r>
+                </m:sub>
+              </m:sSub>
+            </m:den>
+          </m:f>
+        </m:oMath>
+      </m:oMathPara>
+    </w:p>
+    <w:p>
+      <w:pPr>
+        <w:jc w:val="both"/>
+        <w:rPr>
+          <w:rFonts w:ascii="Arial" w:hAnsi="Arial" w:cs="Arial"/>
+          <w:sz w:val="24"/>
+          <w:szCs w:val="24"/>
+        </w:rPr>
+      </w:pPr>
+      <m:oMathPara>
+        <m:oMath>
+          <m:sSub>
+            <m:sSubPr>
+              <m:ctrlPr>
+                <w:rPr>
+                  <w:rFonts w:ascii="Cambria Math" w:hAnsi="Cambria Math" w:cs="Arial"/>
+                  <w:i/>
+                  <w:sz w:val="24"/>
+                  <w:szCs w:val="24"/>
+                </w:rPr>
+              </m:ctrlPr>
+            </m:sSubPr>
+            <m:e>
+              <m:r>
+                <w:rPr>
+                  <w:rFonts w:ascii="Cambria Math" w:hAnsi="Cambria Math" w:cs="Arial"/>
+                  <w:sz w:val="24"/>
+                  <w:szCs w:val="24"/>
+                </w:rPr>
+                <m:t>R</m:t>
+              </m:r>
+            </m:e>
+            <m:sub>
+              <m:r>
+                <w:rPr>
+                  <w:rFonts w:ascii="Cambria Math" w:hAnsi="Cambria Math" w:cs="Arial"/>
+                  <w:sz w:val="24"/>
+                  <w:szCs w:val="24"/>
+                </w:rPr>
+                <m:t>i</m:t>
+              </m:r>
+            </m:sub>
+          </m:sSub>
+          <m:r>
+            <w:rPr>
+              <w:rFonts w:ascii="Cambria Math" w:hAnsi="Cambria Math" w:cs="Arial"/>
+              <w:sz w:val="24"/>
+              <w:szCs w:val="24"/>
+            </w:rPr>
+            <m:t>=</m:t>
+          </m:r>
+          <m:d>
+            <m:dPr>
+              <m:ctrlPr>
+                <w:rPr>
+                  <w:rFonts w:ascii="Cambria Math" w:hAnsi="Cambria Math" w:cs="Arial"/>
+                  <w:i/>
+                  <w:sz w:val="24"/>
+                  <w:szCs w:val="24"/>
+                </w:rPr>
+              </m:ctrlPr>
+            </m:dPr>
+            <m:e>
+              <m:sSub>
+                <m:sSubPr>
+                  <m:ctrlPr>
+                    <w:rPr>
+                      <w:rFonts w:ascii="Cambria Math" w:hAnsi="Cambria Math" w:cs="Arial"/>
+                      <w:i/>
+                      <w:sz w:val="24"/>
+                      <w:szCs w:val="24"/>
+                    </w:rPr>
+                  </m:ctrlPr>
+                </m:sSubPr>
+                <m:e>
+                  <m:r>
+                    <w:rPr>
+                      <w:rFonts w:ascii="Cambria Math" w:hAnsi="Cambria Math" w:cs="Arial"/>
+                      <w:sz w:val="24"/>
+                      <w:szCs w:val="24"/>
+                    </w:rPr>
+                    <m:t>P</m:t>
+                  </m:r>
+                </m:e>
+                <m:sub>
+                  <m:r>
+                    <w:rPr>
+                      <w:rFonts w:ascii="Cambria Math" w:hAnsi="Cambria Math" w:cs="Arial"/>
+                      <w:sz w:val="24"/>
+                      <w:szCs w:val="24"/>
+                    </w:rPr>
+                    <m:t>⍵</m:t>
+                  </m:r>
+                </m:sub>
+              </m:sSub>
+              <m:r>
+                <w:rPr>
+                  <w:rFonts w:ascii="Cambria Math" w:hAnsi="Cambria Math" w:cs="Arial"/>
+                  <w:sz w:val="24"/>
+                  <w:szCs w:val="24"/>
+                </w:rPr>
+                <m:t xml:space="preserve">- </m:t>
+              </m:r>
+              <m:sSub>
+                <m:sSubPr>
+                  <m:ctrlPr>
+                    <w:rPr>
+                      <w:rFonts w:ascii="Cambria Math" w:hAnsi="Cambria Math" w:cs="Arial"/>
+                      <w:i/>
+                      <w:sz w:val="24"/>
+                      <w:szCs w:val="24"/>
+                    </w:rPr>
+                  </m:ctrlPr>
+                </m:sSubPr>
+                <m:e>
+                  <m:r>
+                    <w:rPr>
+                      <w:rFonts w:ascii="Cambria Math" w:hAnsi="Cambria Math" w:cs="Arial"/>
+                      <w:sz w:val="24"/>
+                      <w:szCs w:val="24"/>
+                    </w:rPr>
+                    <m:t>µ</m:t>
+                  </m:r>
+                </m:e>
+                <m:sub>
+                  <m:r>
+                    <w:rPr>
+                      <w:rFonts w:ascii="Cambria Math" w:hAnsi="Cambria Math" w:cs="Arial"/>
+                      <w:sz w:val="24"/>
+                      <w:szCs w:val="24"/>
+                    </w:rPr>
+                    <m:t>⍵</m:t>
+                  </m:r>
+                </m:sub>
+              </m:sSub>
+            </m:e>
+          </m:d>
+          <m:sSub>
+            <m:sSubPr>
+              <m:ctrlPr>
+                <w:rPr>
+                  <w:rFonts w:ascii="Cambria Math" w:hAnsi="Cambria Math" w:cs="Arial"/>
+                  <w:i/>
+                  <w:sz w:val="24"/>
+                  <w:szCs w:val="24"/>
+                </w:rPr>
+              </m:ctrlPr>
+            </m:sSubPr>
+            <m:e>
+              <m:r>
+                <w:rPr>
+                  <w:rFonts w:ascii="Cambria Math" w:hAnsi="Cambria Math" w:cs="Arial"/>
+                  <w:sz w:val="24"/>
+                  <w:szCs w:val="24"/>
+                </w:rPr>
+                <m:t>X</m:t>
+              </m:r>
+            </m:e>
+            <m:sub>
+              <m:r>
+                <w:rPr>
+                  <w:rFonts w:ascii="Cambria Math" w:hAnsi="Cambria Math" w:cs="Arial"/>
+                  <w:sz w:val="24"/>
+                  <w:szCs w:val="24"/>
+                </w:rPr>
+                <m:t>i</m:t>
+              </m:r>
+            </m:sub>
+          </m:sSub>
+          <m:r>
+            <w:rPr>
+              <w:rFonts w:ascii="Cambria Math" w:hAnsi="Cambria Math" w:cs="Arial"/>
+              <w:sz w:val="24"/>
+              <w:szCs w:val="24"/>
+            </w:rPr>
+            <m:t xml:space="preserve"> </m:t>
+          </m:r>
+          <m:nary>
+            <m:naryPr>
+              <m:chr m:val="∑"/>
+              <m:limLoc m:val="undOvr"/>
+              <m:ctrlPr>
+                <w:rPr>
+                  <w:rFonts w:ascii="Cambria Math" w:hAnsi="Cambria Math" w:cs="Arial"/>
+                  <w:i/>
+                  <w:sz w:val="24"/>
+                  <w:szCs w:val="24"/>
+                </w:rPr>
+              </m:ctrlPr>
+            </m:naryPr>
+            <m:sub>
+              <m:r>
+                <w:rPr>
+                  <w:rFonts w:ascii="Cambria Math" w:hAnsi="Cambria Math" w:cs="Arial"/>
+                  <w:sz w:val="24"/>
+                  <w:szCs w:val="24"/>
+                </w:rPr>
+                <m:t>k=i+1</m:t>
+              </m:r>
+            </m:sub>
+            <m:sup>
+              <m:r>
+                <w:rPr>
+                  <w:rFonts w:ascii="Cambria Math" w:hAnsi="Cambria Math" w:cs="Arial"/>
+                  <w:sz w:val="24"/>
+                  <w:szCs w:val="24"/>
+                </w:rPr>
+                <m:t>c</m:t>
+              </m:r>
+            </m:sup>
+            <m:e>
+              <m:f>
+                <m:fPr>
+                  <m:ctrlPr>
+                    <w:rPr>
+                      <w:rFonts w:ascii="Cambria Math" w:hAnsi="Cambria Math" w:cs="Arial"/>
+                      <w:i/>
+                      <w:sz w:val="24"/>
+                      <w:szCs w:val="24"/>
+                    </w:rPr>
+                  </m:ctrlPr>
+                </m:fPr>
+                <m:num>
+                  <m:sSub>
+                    <m:sSubPr>
+                      <m:ctrlPr>
+                        <w:rPr>
+                          <w:rFonts w:ascii="Cambria Math" w:hAnsi="Cambria Math" w:cs="Arial"/>
+                          <w:i/>
+                          <w:sz w:val="24"/>
+                          <w:szCs w:val="24"/>
+                        </w:rPr>
+                      </m:ctrlPr>
+                    </m:sSubPr>
+                    <m:e>
+                      <m:r>
+                        <w:rPr>
+                          <w:rFonts w:ascii="Cambria Math" w:hAnsi="Cambria Math" w:cs="Arial"/>
+                          <w:sz w:val="24"/>
+                          <w:szCs w:val="24"/>
+                        </w:rPr>
+                        <m:t>X</m:t>
+                      </m:r>
+                    </m:e>
+                    <m:sub>
+                      <m:r>
+                        <w:rPr>
+                          <w:rFonts w:ascii="Cambria Math" w:hAnsi="Cambria Math" w:cs="Arial"/>
+                          <w:sz w:val="24"/>
+                          <w:szCs w:val="24"/>
+                        </w:rPr>
+                        <m:t>k</m:t>
+                      </m:r>
+                    </m:sub>
+                  </m:sSub>
+                  <m:r>
+                    <w:rPr>
+                      <w:rFonts w:ascii="Cambria Math" w:hAnsi="Cambria Math" w:cs="Arial"/>
+                      <w:sz w:val="24"/>
+                      <w:szCs w:val="24"/>
+                    </w:rPr>
+                    <m:t xml:space="preserve"> (t)</m:t>
+                  </m:r>
+                </m:num>
+                <m:den>
+                  <m:nary>
+                    <m:naryPr>
+                      <m:chr m:val="∑"/>
+                      <m:limLoc m:val="undOvr"/>
+                      <m:ctrlPr>
+                        <w:rPr>
+                          <w:rFonts w:ascii="Cambria Math" w:hAnsi="Cambria Math" w:cs="Arial"/>
+                          <w:i/>
+                          <w:sz w:val="24"/>
+                          <w:szCs w:val="24"/>
+                        </w:rPr>
+                      </m:ctrlPr>
+                    </m:naryPr>
+                    <m:sub>
+                      <m:r>
+                        <w:rPr>
+                          <w:rFonts w:ascii="Cambria Math" w:hAnsi="Cambria Math" w:cs="Arial"/>
+                          <w:sz w:val="24"/>
+                          <w:szCs w:val="24"/>
+                        </w:rPr>
+                        <m:t>j=0</m:t>
+                      </m:r>
+                    </m:sub>
+                    <m:sup>
+                      <m:r>
+                        <w:rPr>
+                          <w:rFonts w:ascii="Cambria Math" w:hAnsi="Cambria Math" w:cs="Arial"/>
+                          <w:sz w:val="24"/>
+                          <w:szCs w:val="24"/>
+                        </w:rPr>
+                        <m:t>k-1</m:t>
+                      </m:r>
+                    </m:sup>
+                    <m:e>
+                      <m:sSub>
+                        <m:sSubPr>
+                          <m:ctrlPr>
+                            <w:rPr>
+                              <w:rFonts w:ascii="Cambria Math" w:hAnsi="Cambria Math" w:cs="Arial"/>
+                              <w:i/>
+                              <w:sz w:val="24"/>
+                              <w:szCs w:val="24"/>
+                            </w:rPr>
+                          </m:ctrlPr>
+                        </m:sSubPr>
+                        <m:e>
+                          <m:r>
+                            <w:rPr>
+                              <w:rFonts w:ascii="Cambria Math" w:hAnsi="Cambria Math" w:cs="Arial"/>
+                              <w:sz w:val="24"/>
+                              <w:szCs w:val="24"/>
+                            </w:rPr>
+                            <m:t>X</m:t>
+                          </m:r>
+                        </m:e>
+                        <m:sub>
+                          <m:r>
+                            <w:rPr>
+                              <w:rFonts w:ascii="Cambria Math" w:hAnsi="Cambria Math" w:cs="Arial"/>
+                              <w:sz w:val="24"/>
+                              <w:szCs w:val="24"/>
+                            </w:rPr>
+                            <m:t>j</m:t>
+                          </m:r>
+                        </m:sub>
+                      </m:sSub>
+                      <m:r>
+                        <w:rPr>
+                          <w:rFonts w:ascii="Cambria Math" w:hAnsi="Cambria Math" w:cs="Arial"/>
+                          <w:sz w:val="24"/>
+                          <w:szCs w:val="24"/>
+                        </w:rPr>
+                        <m:t xml:space="preserve"> (t)</m:t>
+                      </m:r>
+                    </m:e>
+                  </m:nary>
+                </m:den>
+              </m:f>
+            </m:e>
+          </m:nary>
+        </m:oMath>
+      </m:oMathPara>
+    </w:p>
+    <w:p>
+      <w:pPr>
+        <w:jc w:val="both"/>
+        <w:rPr>
+          <w:rFonts w:ascii="Arial" w:hAnsi="Arial" w:cs="Arial"/>
+          <w:sz w:val="24"/>
+          <w:szCs w:val="24"/>
+        </w:rPr>
+      </w:pPr>
+      <m:oMathPara>
+        <m:oMath>
+          <m:r>
+            <w:rPr>
+              <w:rFonts w:ascii="Cambria Math" w:hAnsi="Cambria Math" w:cs="Arial"/>
+              <w:sz w:val="24"/>
+              <w:szCs w:val="24"/>
+            </w:rPr>
+            <m:t xml:space="preserve"> </m:t>
+          </m:r>
+        </m:oMath>
+      </m:oMathPara>
+    </w:p>
+    <w:p>
+      <w:pPr>
+        <w:jc w:val="both"/>
+        <w:rPr>
+          <w:rFonts w:ascii="Arial" w:hAnsi="Arial" w:cs="Arial"/>
+          <w:sz w:val="24"/>
+          <w:szCs w:val="24"/>
+        </w:rPr>
+      </w:pPr>
+    </w:p>
+    <w:p>
+      <w:pPr>
+        <w:jc w:val="both"/>
+        <w:rPr>
+          <w:rFonts w:ascii="Arial" w:hAnsi="Arial" w:cs="Arial"/>
           <w:b/>
           <w:bCs/>
           <w:sz w:val="24"/>
@@ -5490,7 +6861,23 @@
           <w:sz w:val="24"/>
           <w:szCs w:val="24"/>
         </w:rPr>
-        <w:t>ara la obtención de los resultados se complementará en el siguiente reporte al igual que la conclusión de dicho punto.</w:t>
+        <w:t>ara la obtención de los resultados se complementará en el siguiente reporte</w:t>
+      </w:r>
+      <w:r>
+        <w:rPr>
+          <w:rFonts w:ascii="Arial" w:hAnsi="Arial" w:cs="Arial"/>
+          <w:sz w:val="24"/>
+          <w:szCs w:val="24"/>
+        </w:rPr>
+        <w:t xml:space="preserve"> debido a que falta realizar un cambio de implementación correspondiente al primer código que se tiene,</w:t>
+      </w:r>
+      <w:r>
+        <w:rPr>
+          <w:rFonts w:ascii="Arial" w:hAnsi="Arial" w:cs="Arial"/>
+          <w:sz w:val="24"/>
+          <w:szCs w:val="24"/>
+        </w:rPr>
+        <w:t xml:space="preserve"> al igual que la conclusión de dicho punto.</w:t>
       </w:r>
     </w:p>
     <w:sectPr>
@@ -5538,7 +6925,6 @@
         <w:docPartUnique/>
       </w:docPartObj>
     </w:sdtPr>
-    <w:sdtEndPr/>
     <w:sdtContent>
       <w:p>
         <w:pPr>
@@ -8059,6 +9445,12 @@
 </file>
 
 <file path=customXml/item1.xml><?xml version="1.0" encoding="utf-8"?>
+<p:properties xmlns:p="http://schemas.microsoft.com/office/2006/metadata/properties" xmlns:xsi="http://www.w3.org/2001/XMLSchema-instance" xmlns:pc="http://schemas.microsoft.com/office/infopath/2007/PartnerControls">
+  <documentManagement/>
+</p:properties>
+</file>
+
+<file path=customXml/item2.xml><?xml version="1.0" encoding="utf-8"?>
 <?mso-contentType ?>
 <FormTemplates xmlns="http://schemas.microsoft.com/sharepoint/v3/contenttype/forms">
   <Display>DocumentLibraryForm</Display>
@@ -8067,13 +9459,11 @@
 </FormTemplates>
 </file>
 
-<file path=customXml/item2.xml><?xml version="1.0" encoding="utf-8"?>
-<p:properties xmlns:p="http://schemas.microsoft.com/office/2006/metadata/properties" xmlns:xsi="http://www.w3.org/2001/XMLSchema-instance" xmlns:pc="http://schemas.microsoft.com/office/infopath/2007/PartnerControls">
-  <documentManagement/>
-</p:properties>
+<file path=customXml/item3.xml><?xml version="1.0" encoding="utf-8"?>
+<b:Sources xmlns:b="http://schemas.openxmlformats.org/officeDocument/2006/bibliography" xmlns="http://schemas.openxmlformats.org/officeDocument/2006/bibliography" SelectedStyle="\IEEE2006OfficeOnline.xsl" StyleName="IEEE" Version="2006"/>
 </file>
 
-<file path=customXml/item3.xml><?xml version="1.0" encoding="utf-8"?>
+<file path=customXml/item4.xml><?xml version="1.0" encoding="utf-8"?>
 <ct:contentTypeSchema xmlns:ct="http://schemas.microsoft.com/office/2006/metadata/contentType" xmlns:ma="http://schemas.microsoft.com/office/2006/metadata/properties/metaAttributes" ct:_="" ma:_="" ma:contentTypeName="Documento" ma:contentTypeID="0x01010043175EC3A6FB9147A1D264FD522FB385" ma:contentTypeVersion="2" ma:contentTypeDescription="Crear nuevo documento." ma:contentTypeScope="" ma:versionID="d14450549e14f8e4036ae94afcba6250">
   <xsd:schema xmlns:xsd="http://www.w3.org/2001/XMLSchema" xmlns:xs="http://www.w3.org/2001/XMLSchema" xmlns:p="http://schemas.microsoft.com/office/2006/metadata/properties" xmlns:ns2="0d8f67c9-0cd8-4a7b-9d2d-4ce824f9348e" targetNamespace="http://schemas.microsoft.com/office/2006/metadata/properties" ma:root="true" ma:fieldsID="1eac7fc4f46607950b8d0886e8a00934" ns2:_="">
     <xsd:import namespace="0d8f67c9-0cd8-4a7b-9d2d-4ce824f9348e"/>
@@ -8205,19 +9595,7 @@
 </ct:contentTypeSchema>
 </file>
 
-<file path=customXml/item4.xml><?xml version="1.0" encoding="utf-8"?>
-<b:Sources xmlns:b="http://schemas.openxmlformats.org/officeDocument/2006/bibliography" xmlns="http://schemas.openxmlformats.org/officeDocument/2006/bibliography" SelectedStyle="\IEEE2006OfficeOnline.xsl" StyleName="IEEE" Version="2006"/>
-</file>
-
 <file path=customXml/itemProps1.xml><?xml version="1.0" encoding="utf-8"?>
-<ds:datastoreItem xmlns:ds="http://schemas.openxmlformats.org/officeDocument/2006/customXml" ds:itemID="{0D7129CB-B59C-4E7E-AC96-7C875C479844}">
-  <ds:schemaRefs>
-    <ds:schemaRef ds:uri="http://schemas.microsoft.com/sharepoint/v3/contenttype/forms"/>
-  </ds:schemaRefs>
-</ds:datastoreItem>
-</file>
-
-<file path=customXml/itemProps2.xml><?xml version="1.0" encoding="utf-8"?>
 <ds:datastoreItem xmlns:ds="http://schemas.openxmlformats.org/officeDocument/2006/customXml" ds:itemID="{E097AF35-518D-4ED7-B8A2-F3F7AE56F9DE}">
   <ds:schemaRefs>
     <ds:schemaRef ds:uri="http://schemas.microsoft.com/office/2006/metadata/properties"/>
@@ -8226,7 +9604,23 @@
 </ds:datastoreItem>
 </file>
 
+<file path=customXml/itemProps2.xml><?xml version="1.0" encoding="utf-8"?>
+<ds:datastoreItem xmlns:ds="http://schemas.openxmlformats.org/officeDocument/2006/customXml" ds:itemID="{0D7129CB-B59C-4E7E-AC96-7C875C479844}">
+  <ds:schemaRefs>
+    <ds:schemaRef ds:uri="http://schemas.microsoft.com/sharepoint/v3/contenttype/forms"/>
+  </ds:schemaRefs>
+</ds:datastoreItem>
+</file>
+
 <file path=customXml/itemProps3.xml><?xml version="1.0" encoding="utf-8"?>
+<ds:datastoreItem xmlns:ds="http://schemas.openxmlformats.org/officeDocument/2006/customXml" ds:itemID="{B1AD4850-CAA1-4133-AAEC-CE55A25C303C}">
+  <ds:schemaRefs>
+    <ds:schemaRef ds:uri="http://schemas.openxmlformats.org/officeDocument/2006/bibliography"/>
+  </ds:schemaRefs>
+</ds:datastoreItem>
+</file>
+
+<file path=customXml/itemProps4.xml><?xml version="1.0" encoding="utf-8"?>
 <ds:datastoreItem xmlns:ds="http://schemas.openxmlformats.org/officeDocument/2006/customXml" ds:itemID="{AF434313-89C1-4569-A4E0-84CADB98350F}">
   <ds:schemaRefs>
     <ds:schemaRef ds:uri="http://schemas.microsoft.com/office/2006/metadata/contentType"/>
@@ -8242,12 +9636,4 @@
     <ds:schemaRef ds:uri="http://schemas.microsoft.com/internal/obd"/>
   </ds:schemaRefs>
 </ds:datastoreItem>
-</file>
-
-<file path=customXml/itemProps4.xml><?xml version="1.0" encoding="utf-8"?>
-<ds:datastoreItem xmlns:ds="http://schemas.openxmlformats.org/officeDocument/2006/customXml" ds:itemID="{B1AD4850-CAA1-4133-AAEC-CE55A25C303C}">
-  <ds:schemaRefs>
-    <ds:schemaRef ds:uri="http://schemas.openxmlformats.org/officeDocument/2006/bibliography"/>
-  </ds:schemaRefs>
-</ds:datastoreItem>
 </file>
</xml_diff>

<commit_message>
reporte 1 en pdf
</commit_message>
<xml_diff>
--- a/PrimerReporteParcialPT2.docx
+++ b/PrimerReporteParcialPT2.docx
@@ -826,7 +826,7 @@
                 <w:noProof/>
                 <w:webHidden/>
               </w:rPr>
-              <w:t>8</w:t>
+              <w:t>9</w:t>
             </w:r>
             <w:r>
               <w:rPr>
@@ -897,7 +897,7 @@
                 <w:noProof/>
                 <w:webHidden/>
               </w:rPr>
-              <w:t>8</w:t>
+              <w:t>9</w:t>
             </w:r>
             <w:r>
               <w:rPr>
@@ -4671,31 +4671,7 @@
               <w:sz w:val="24"/>
               <w:szCs w:val="24"/>
             </w:rPr>
-            <m:t>=</m:t>
-          </m:r>
-          <m:r>
-            <w:rPr>
-              <w:rFonts w:ascii="Cambria Math" w:hAnsi="Cambria Math" w:cs="Arial"/>
-              <w:sz w:val="24"/>
-              <w:szCs w:val="24"/>
-            </w:rPr>
-            <m:t>C</m:t>
-          </m:r>
-          <m:r>
-            <w:rPr>
-              <w:rFonts w:ascii="Cambria Math" w:hAnsi="Cambria Math" w:cs="Arial"/>
-              <w:sz w:val="24"/>
-              <w:szCs w:val="24"/>
-            </w:rPr>
-            <m:t>⍵*</m:t>
-          </m:r>
-          <m:r>
-            <w:rPr>
-              <w:rFonts w:ascii="Cambria Math" w:hAnsi="Cambria Math" w:cs="Arial"/>
-              <w:sz w:val="24"/>
-              <w:szCs w:val="24"/>
-            </w:rPr>
-            <m:t xml:space="preserve"> </m:t>
+            <m:t xml:space="preserve">=C⍵* </m:t>
           </m:r>
           <m:sSub>
             <m:sSubPr>
@@ -4999,15 +4975,7 @@
               <w:sz w:val="24"/>
               <w:szCs w:val="24"/>
             </w:rPr>
-            <m:t>*</m:t>
-          </m:r>
-          <m:r>
-            <w:rPr>
-              <w:rFonts w:ascii="Cambria Math" w:hAnsi="Cambria Math" w:cs="Arial"/>
-              <w:sz w:val="24"/>
-              <w:szCs w:val="24"/>
-            </w:rPr>
-            <m:t xml:space="preserve"> </m:t>
+            <m:t xml:space="preserve">* </m:t>
           </m:r>
           <m:sSub>
             <m:sSubPr>
@@ -5037,15 +5005,7 @@
                   <w:sz w:val="24"/>
                   <w:szCs w:val="24"/>
                 </w:rPr>
-                <m:t>i</m:t>
-              </m:r>
-              <m:r>
-                <w:rPr>
-                  <w:rFonts w:ascii="Cambria Math" w:hAnsi="Cambria Math" w:cs="Arial"/>
-                  <w:sz w:val="24"/>
-                  <w:szCs w:val="24"/>
-                </w:rPr>
-                <m:t>+1</m:t>
+                <m:t>i+1</m:t>
               </m:r>
             </m:sub>
           </m:sSub>
@@ -5171,15 +5131,7 @@
                       <w:sz w:val="24"/>
                       <w:szCs w:val="24"/>
                     </w:rPr>
-                    <m:t>i</m:t>
-                  </m:r>
-                  <m:r>
-                    <w:rPr>
-                      <w:rFonts w:ascii="Cambria Math" w:hAnsi="Cambria Math" w:cs="Arial"/>
-                      <w:sz w:val="24"/>
-                      <w:szCs w:val="24"/>
-                    </w:rPr>
-                    <m:t>+1</m:t>
+                    <m:t>i+1</m:t>
                   </m:r>
                 </m:sub>
               </m:sSub>
@@ -5191,15 +5143,7 @@
               <w:sz w:val="24"/>
               <w:szCs w:val="24"/>
             </w:rPr>
-            <m:t>*</m:t>
-          </m:r>
-          <m:r>
-            <w:rPr>
-              <w:rFonts w:ascii="Cambria Math" w:hAnsi="Cambria Math" w:cs="Arial"/>
-              <w:sz w:val="24"/>
-              <w:szCs w:val="24"/>
-            </w:rPr>
-            <m:t xml:space="preserve"> </m:t>
+            <m:t xml:space="preserve">* </m:t>
           </m:r>
           <m:sSub>
             <m:sSubPr>
@@ -5239,15 +5183,7 @@
               <w:sz w:val="24"/>
               <w:szCs w:val="24"/>
             </w:rPr>
-            <m:t>*</m:t>
-          </m:r>
-          <m:r>
-            <w:rPr>
-              <w:rFonts w:ascii="Cambria Math" w:hAnsi="Cambria Math" w:cs="Arial"/>
-              <w:sz w:val="24"/>
-              <w:szCs w:val="24"/>
-            </w:rPr>
-            <m:t xml:space="preserve"> </m:t>
+            <m:t xml:space="preserve">* </m:t>
           </m:r>
           <m:sSub>
             <m:sSubPr>
@@ -5277,15 +5213,7 @@
                   <w:sz w:val="24"/>
                   <w:szCs w:val="24"/>
                 </w:rPr>
-                <m:t>i</m:t>
-              </m:r>
-              <m:r>
-                <w:rPr>
-                  <w:rFonts w:ascii="Cambria Math" w:hAnsi="Cambria Math" w:cs="Arial"/>
-                  <w:sz w:val="24"/>
-                  <w:szCs w:val="24"/>
-                </w:rPr>
-                <m:t>+2</m:t>
+                <m:t>i+2</m:t>
               </m:r>
             </m:sub>
           </m:sSub>
@@ -5347,15 +5275,7 @@
           <w:sz w:val="24"/>
           <w:szCs w:val="24"/>
         </w:rPr>
-        <w:t>A partir del análisis de la condición de penuria</w:t>
-      </w:r>
-      <w:r>
-        <w:rPr>
-          <w:rFonts w:ascii="Arial" w:hAnsi="Arial" w:cs="Arial"/>
-          <w:sz w:val="24"/>
-          <w:szCs w:val="24"/>
-        </w:rPr>
-        <w:t>, se tiene la siguiente adecuación para el esquema de asignación de recursos para los servicios de video en vivo.</w:t>
+        <w:t>A partir del análisis de la condición de penuria, se tiene la siguiente adecuación para el esquema de asignación de recursos para los servicios de video en vivo.</w:t>
       </w:r>
     </w:p>
     <w:p>
@@ -6897,7 +6817,23 @@
           <w:sz w:val="24"/>
           <w:szCs w:val="24"/>
         </w:rPr>
-        <w:t>La condición de abundancia y evaluación de  parámetros se</w:t>
+        <w:t xml:space="preserve">La condición de abundancia y evaluación </w:t>
+      </w:r>
+      <w:r>
+        <w:rPr>
+          <w:rFonts w:ascii="Arial" w:hAnsi="Arial" w:cs="Arial"/>
+          <w:sz w:val="24"/>
+          <w:szCs w:val="24"/>
+        </w:rPr>
+        <w:t>de parámetros</w:t>
+      </w:r>
+      <w:r>
+        <w:rPr>
+          <w:rFonts w:ascii="Arial" w:hAnsi="Arial" w:cs="Arial"/>
+          <w:sz w:val="24"/>
+          <w:szCs w:val="24"/>
+        </w:rPr>
+        <w:t xml:space="preserve"> se</w:t>
       </w:r>
       <w:r>
         <w:rPr>
@@ -6969,7 +6905,6 @@
         <w:docPartUnique/>
       </w:docPartObj>
     </w:sdtPr>
-    <w:sdtEndPr/>
     <w:sdtContent>
       <w:p>
         <w:pPr>
@@ -9490,6 +9425,12 @@
 </file>
 
 <file path=customXml/item1.xml><?xml version="1.0" encoding="utf-8"?>
+<p:properties xmlns:p="http://schemas.microsoft.com/office/2006/metadata/properties" xmlns:xsi="http://www.w3.org/2001/XMLSchema-instance" xmlns:pc="http://schemas.microsoft.com/office/infopath/2007/PartnerControls">
+  <documentManagement/>
+</p:properties>
+</file>
+
+<file path=customXml/item2.xml><?xml version="1.0" encoding="utf-8"?>
 <?mso-contentType ?>
 <FormTemplates xmlns="http://schemas.microsoft.com/sharepoint/v3/contenttype/forms">
   <Display>DocumentLibraryForm</Display>
@@ -9498,13 +9439,11 @@
 </FormTemplates>
 </file>
 
-<file path=customXml/item2.xml><?xml version="1.0" encoding="utf-8"?>
-<p:properties xmlns:p="http://schemas.microsoft.com/office/2006/metadata/properties" xmlns:xsi="http://www.w3.org/2001/XMLSchema-instance" xmlns:pc="http://schemas.microsoft.com/office/infopath/2007/PartnerControls">
-  <documentManagement/>
-</p:properties>
+<file path=customXml/item3.xml><?xml version="1.0" encoding="utf-8"?>
+<b:Sources xmlns:b="http://schemas.openxmlformats.org/officeDocument/2006/bibliography" xmlns="http://schemas.openxmlformats.org/officeDocument/2006/bibliography" SelectedStyle="\IEEE2006OfficeOnline.xsl" StyleName="IEEE" Version="2006"/>
 </file>
 
-<file path=customXml/item3.xml><?xml version="1.0" encoding="utf-8"?>
+<file path=customXml/item4.xml><?xml version="1.0" encoding="utf-8"?>
 <ct:contentTypeSchema xmlns:ct="http://schemas.microsoft.com/office/2006/metadata/contentType" xmlns:ma="http://schemas.microsoft.com/office/2006/metadata/properties/metaAttributes" ct:_="" ma:_="" ma:contentTypeName="Documento" ma:contentTypeID="0x01010043175EC3A6FB9147A1D264FD522FB385" ma:contentTypeVersion="2" ma:contentTypeDescription="Crear nuevo documento." ma:contentTypeScope="" ma:versionID="d14450549e14f8e4036ae94afcba6250">
   <xsd:schema xmlns:xsd="http://www.w3.org/2001/XMLSchema" xmlns:xs="http://www.w3.org/2001/XMLSchema" xmlns:p="http://schemas.microsoft.com/office/2006/metadata/properties" xmlns:ns2="0d8f67c9-0cd8-4a7b-9d2d-4ce824f9348e" targetNamespace="http://schemas.microsoft.com/office/2006/metadata/properties" ma:root="true" ma:fieldsID="1eac7fc4f46607950b8d0886e8a00934" ns2:_="">
     <xsd:import namespace="0d8f67c9-0cd8-4a7b-9d2d-4ce824f9348e"/>
@@ -9636,19 +9575,7 @@
 </ct:contentTypeSchema>
 </file>
 
-<file path=customXml/item4.xml><?xml version="1.0" encoding="utf-8"?>
-<b:Sources xmlns:b="http://schemas.openxmlformats.org/officeDocument/2006/bibliography" xmlns="http://schemas.openxmlformats.org/officeDocument/2006/bibliography" SelectedStyle="\IEEE2006OfficeOnline.xsl" StyleName="IEEE" Version="2006"/>
-</file>
-
 <file path=customXml/itemProps1.xml><?xml version="1.0" encoding="utf-8"?>
-<ds:datastoreItem xmlns:ds="http://schemas.openxmlformats.org/officeDocument/2006/customXml" ds:itemID="{0D7129CB-B59C-4E7E-AC96-7C875C479844}">
-  <ds:schemaRefs>
-    <ds:schemaRef ds:uri="http://schemas.microsoft.com/sharepoint/v3/contenttype/forms"/>
-  </ds:schemaRefs>
-</ds:datastoreItem>
-</file>
-
-<file path=customXml/itemProps2.xml><?xml version="1.0" encoding="utf-8"?>
 <ds:datastoreItem xmlns:ds="http://schemas.openxmlformats.org/officeDocument/2006/customXml" ds:itemID="{E097AF35-518D-4ED7-B8A2-F3F7AE56F9DE}">
   <ds:schemaRefs>
     <ds:schemaRef ds:uri="http://schemas.microsoft.com/office/2006/metadata/properties"/>
@@ -9657,7 +9584,23 @@
 </ds:datastoreItem>
 </file>
 
+<file path=customXml/itemProps2.xml><?xml version="1.0" encoding="utf-8"?>
+<ds:datastoreItem xmlns:ds="http://schemas.openxmlformats.org/officeDocument/2006/customXml" ds:itemID="{0D7129CB-B59C-4E7E-AC96-7C875C479844}">
+  <ds:schemaRefs>
+    <ds:schemaRef ds:uri="http://schemas.microsoft.com/sharepoint/v3/contenttype/forms"/>
+  </ds:schemaRefs>
+</ds:datastoreItem>
+</file>
+
 <file path=customXml/itemProps3.xml><?xml version="1.0" encoding="utf-8"?>
+<ds:datastoreItem xmlns:ds="http://schemas.openxmlformats.org/officeDocument/2006/customXml" ds:itemID="{B1AD4850-CAA1-4133-AAEC-CE55A25C303C}">
+  <ds:schemaRefs>
+    <ds:schemaRef ds:uri="http://schemas.openxmlformats.org/officeDocument/2006/bibliography"/>
+  </ds:schemaRefs>
+</ds:datastoreItem>
+</file>
+
+<file path=customXml/itemProps4.xml><?xml version="1.0" encoding="utf-8"?>
 <ds:datastoreItem xmlns:ds="http://schemas.openxmlformats.org/officeDocument/2006/customXml" ds:itemID="{AF434313-89C1-4569-A4E0-84CADB98350F}">
   <ds:schemaRefs>
     <ds:schemaRef ds:uri="http://schemas.microsoft.com/office/2006/metadata/contentType"/>
@@ -9673,12 +9616,4 @@
     <ds:schemaRef ds:uri="http://schemas.microsoft.com/internal/obd"/>
   </ds:schemaRefs>
 </ds:datastoreItem>
-</file>
-
-<file path=customXml/itemProps4.xml><?xml version="1.0" encoding="utf-8"?>
-<ds:datastoreItem xmlns:ds="http://schemas.openxmlformats.org/officeDocument/2006/customXml" ds:itemID="{B1AD4850-CAA1-4133-AAEC-CE55A25C303C}">
-  <ds:schemaRefs>
-    <ds:schemaRef ds:uri="http://schemas.openxmlformats.org/officeDocument/2006/bibliography"/>
-  </ds:schemaRefs>
-</ds:datastoreItem>
 </file>
</xml_diff>

<commit_message>
modifique el reporte ya con lo del segundo reporte parcial
</commit_message>
<xml_diff>
--- a/PrimerReporteParcialPT2.docx
+++ b/PrimerReporteParcialPT2.docx
@@ -494,6 +494,7 @@
           <w:szCs w:val="38"/>
         </w:rPr>
       </w:pPr>
+      <w:proofErr w:type="spellStart"/>
       <w:r>
         <w:rPr>
           <w:rFonts w:ascii="Arial" w:hAnsi="Arial" w:cs="Arial"/>
@@ -502,7 +503,40 @@
           <w:sz w:val="38"/>
           <w:szCs w:val="38"/>
         </w:rPr>
-        <w:t xml:space="preserve">Villordo Jiménez Iclia </w:t>
+        <w:t>Villordo</w:t>
+      </w:r>
+      <w:proofErr w:type="spellEnd"/>
+      <w:r>
+        <w:rPr>
+          <w:rFonts w:ascii="Arial" w:hAnsi="Arial" w:cs="Arial"/>
+          <w:b/>
+          <w:bCs/>
+          <w:sz w:val="38"/>
+          <w:szCs w:val="38"/>
+        </w:rPr>
+        <w:t xml:space="preserve"> Jiménez </w:t>
+      </w:r>
+      <w:proofErr w:type="spellStart"/>
+      <w:r>
+        <w:rPr>
+          <w:rFonts w:ascii="Arial" w:hAnsi="Arial" w:cs="Arial"/>
+          <w:b/>
+          <w:bCs/>
+          <w:sz w:val="38"/>
+          <w:szCs w:val="38"/>
+        </w:rPr>
+        <w:t>Iclia</w:t>
+      </w:r>
+      <w:proofErr w:type="spellEnd"/>
+      <w:r>
+        <w:rPr>
+          <w:rFonts w:ascii="Arial" w:hAnsi="Arial" w:cs="Arial"/>
+          <w:b/>
+          <w:bCs/>
+          <w:sz w:val="38"/>
+          <w:szCs w:val="38"/>
+        </w:rPr>
+        <w:t xml:space="preserve"> </w:t>
       </w:r>
     </w:p>
     <w:p>
@@ -673,7 +707,7 @@
             </w:rPr>
             <w:fldChar w:fldCharType="separate"/>
           </w:r>
-          <w:hyperlink w:anchor="_Toc115819547" w:history="1">
+          <w:hyperlink w:anchor="_Toc118394756" w:history="1">
             <w:r>
               <w:rPr>
                 <w:rStyle w:val="Hipervnculo"/>
@@ -701,7 +735,7 @@
                 <w:noProof/>
                 <w:webHidden/>
               </w:rPr>
-              <w:instrText xml:space="preserve"> PAGEREF _Toc115819547 \h </w:instrText>
+              <w:instrText xml:space="preserve"> PAGEREF _Toc118394756 \h </w:instrText>
             </w:r>
             <w:r>
               <w:rPr>
@@ -744,7 +778,7 @@
               <w:lang w:eastAsia="es-MX"/>
             </w:rPr>
           </w:pPr>
-          <w:hyperlink w:anchor="_Toc115819548" w:history="1">
+          <w:hyperlink w:anchor="_Toc118394757" w:history="1">
             <w:r>
               <w:rPr>
                 <w:rStyle w:val="Hipervnculo"/>
@@ -772,7 +806,7 @@
                 <w:noProof/>
                 <w:webHidden/>
               </w:rPr>
-              <w:instrText xml:space="preserve"> PAGEREF _Toc115819548 \h </w:instrText>
+              <w:instrText xml:space="preserve"> PAGEREF _Toc118394757 \h </w:instrText>
             </w:r>
             <w:r>
               <w:rPr>
@@ -815,7 +849,7 @@
               <w:lang w:eastAsia="es-MX"/>
             </w:rPr>
           </w:pPr>
-          <w:hyperlink w:anchor="_Toc115819549" w:history="1">
+          <w:hyperlink w:anchor="_Toc118394758" w:history="1">
             <w:r>
               <w:rPr>
                 <w:rStyle w:val="Hipervnculo"/>
@@ -843,7 +877,7 @@
                 <w:noProof/>
                 <w:webHidden/>
               </w:rPr>
-              <w:instrText xml:space="preserve"> PAGEREF _Toc115819549 \h </w:instrText>
+              <w:instrText xml:space="preserve"> PAGEREF _Toc118394758 \h </w:instrText>
             </w:r>
             <w:r>
               <w:rPr>
@@ -863,7 +897,291 @@
                 <w:noProof/>
                 <w:webHidden/>
               </w:rPr>
-              <w:t>9</w:t>
+              <w:t>11</w:t>
+            </w:r>
+            <w:r>
+              <w:rPr>
+                <w:noProof/>
+                <w:webHidden/>
+              </w:rPr>
+              <w:fldChar w:fldCharType="end"/>
+            </w:r>
+          </w:hyperlink>
+        </w:p>
+        <w:p>
+          <w:pPr>
+            <w:pStyle w:val="TDC1"/>
+            <w:tabs>
+              <w:tab w:val="right" w:leader="dot" w:pos="9629"/>
+            </w:tabs>
+            <w:rPr>
+              <w:rFonts w:asciiTheme="minorHAnsi" w:eastAsiaTheme="minorEastAsia" w:hAnsiTheme="minorHAnsi" w:cstheme="minorBidi"/>
+              <w:noProof/>
+              <w:lang w:eastAsia="es-MX"/>
+            </w:rPr>
+          </w:pPr>
+          <w:hyperlink w:anchor="_Toc118394759" w:history="1">
+            <w:r>
+              <w:rPr>
+                <w:rStyle w:val="Hipervnculo"/>
+                <w:rFonts w:ascii="Arial" w:hAnsi="Arial" w:cs="Arial"/>
+                <w:noProof/>
+              </w:rPr>
+              <w:t>4.- Replantear la cadena de Markov</w:t>
+            </w:r>
+            <w:r>
+              <w:rPr>
+                <w:noProof/>
+                <w:webHidden/>
+              </w:rPr>
+              <w:tab/>
+            </w:r>
+            <w:r>
+              <w:rPr>
+                <w:noProof/>
+                <w:webHidden/>
+              </w:rPr>
+              <w:fldChar w:fldCharType="begin"/>
+            </w:r>
+            <w:r>
+              <w:rPr>
+                <w:noProof/>
+                <w:webHidden/>
+              </w:rPr>
+              <w:instrText xml:space="preserve"> PAGEREF _Toc118394759 \h </w:instrText>
+            </w:r>
+            <w:r>
+              <w:rPr>
+                <w:noProof/>
+                <w:webHidden/>
+              </w:rPr>
+            </w:r>
+            <w:r>
+              <w:rPr>
+                <w:noProof/>
+                <w:webHidden/>
+              </w:rPr>
+              <w:fldChar w:fldCharType="separate"/>
+            </w:r>
+            <w:r>
+              <w:rPr>
+                <w:noProof/>
+                <w:webHidden/>
+              </w:rPr>
+              <w:t>12</w:t>
+            </w:r>
+            <w:r>
+              <w:rPr>
+                <w:noProof/>
+                <w:webHidden/>
+              </w:rPr>
+              <w:fldChar w:fldCharType="end"/>
+            </w:r>
+          </w:hyperlink>
+        </w:p>
+        <w:p>
+          <w:pPr>
+            <w:pStyle w:val="TDC1"/>
+            <w:tabs>
+              <w:tab w:val="right" w:leader="dot" w:pos="9629"/>
+            </w:tabs>
+            <w:rPr>
+              <w:rFonts w:asciiTheme="minorHAnsi" w:eastAsiaTheme="minorEastAsia" w:hAnsiTheme="minorHAnsi" w:cstheme="minorBidi"/>
+              <w:noProof/>
+              <w:lang w:eastAsia="es-MX"/>
+            </w:rPr>
+          </w:pPr>
+          <w:hyperlink w:anchor="_Toc118394760" w:history="1">
+            <w:r>
+              <w:rPr>
+                <w:rStyle w:val="Hipervnculo"/>
+                <w:rFonts w:ascii="Arial" w:hAnsi="Arial" w:cs="Arial"/>
+                <w:noProof/>
+              </w:rPr>
+              <w:t>5.- Replantear las adecuaciones del esquema de asignación de recursos.</w:t>
+            </w:r>
+            <w:r>
+              <w:rPr>
+                <w:noProof/>
+                <w:webHidden/>
+              </w:rPr>
+              <w:tab/>
+            </w:r>
+            <w:r>
+              <w:rPr>
+                <w:noProof/>
+                <w:webHidden/>
+              </w:rPr>
+              <w:fldChar w:fldCharType="begin"/>
+            </w:r>
+            <w:r>
+              <w:rPr>
+                <w:noProof/>
+                <w:webHidden/>
+              </w:rPr>
+              <w:instrText xml:space="preserve"> PAGEREF _Toc118394760 \h </w:instrText>
+            </w:r>
+            <w:r>
+              <w:rPr>
+                <w:noProof/>
+                <w:webHidden/>
+              </w:rPr>
+            </w:r>
+            <w:r>
+              <w:rPr>
+                <w:noProof/>
+                <w:webHidden/>
+              </w:rPr>
+              <w:fldChar w:fldCharType="separate"/>
+            </w:r>
+            <w:r>
+              <w:rPr>
+                <w:noProof/>
+                <w:webHidden/>
+              </w:rPr>
+              <w:t>13</w:t>
+            </w:r>
+            <w:r>
+              <w:rPr>
+                <w:noProof/>
+                <w:webHidden/>
+              </w:rPr>
+              <w:fldChar w:fldCharType="end"/>
+            </w:r>
+          </w:hyperlink>
+        </w:p>
+        <w:p>
+          <w:pPr>
+            <w:pStyle w:val="TDC1"/>
+            <w:tabs>
+              <w:tab w:val="right" w:leader="dot" w:pos="9629"/>
+            </w:tabs>
+            <w:rPr>
+              <w:rFonts w:asciiTheme="minorHAnsi" w:eastAsiaTheme="minorEastAsia" w:hAnsiTheme="minorHAnsi" w:cstheme="minorBidi"/>
+              <w:noProof/>
+              <w:lang w:eastAsia="es-MX"/>
+            </w:rPr>
+          </w:pPr>
+          <w:hyperlink w:anchor="_Toc118394761" w:history="1">
+            <w:r>
+              <w:rPr>
+                <w:rStyle w:val="Hipervnculo"/>
+                <w:rFonts w:ascii="Arial" w:hAnsi="Arial" w:cs="Arial"/>
+                <w:noProof/>
+              </w:rPr>
+              <w:t>6.- Evaluar la cadena de Markov modificada</w:t>
+            </w:r>
+            <w:r>
+              <w:rPr>
+                <w:noProof/>
+                <w:webHidden/>
+              </w:rPr>
+              <w:tab/>
+            </w:r>
+            <w:r>
+              <w:rPr>
+                <w:noProof/>
+                <w:webHidden/>
+              </w:rPr>
+              <w:fldChar w:fldCharType="begin"/>
+            </w:r>
+            <w:r>
+              <w:rPr>
+                <w:noProof/>
+                <w:webHidden/>
+              </w:rPr>
+              <w:instrText xml:space="preserve"> PAGEREF _Toc118394761 \h </w:instrText>
+            </w:r>
+            <w:r>
+              <w:rPr>
+                <w:noProof/>
+                <w:webHidden/>
+              </w:rPr>
+            </w:r>
+            <w:r>
+              <w:rPr>
+                <w:noProof/>
+                <w:webHidden/>
+              </w:rPr>
+              <w:fldChar w:fldCharType="separate"/>
+            </w:r>
+            <w:r>
+              <w:rPr>
+                <w:noProof/>
+                <w:webHidden/>
+              </w:rPr>
+              <w:t>13</w:t>
+            </w:r>
+            <w:r>
+              <w:rPr>
+                <w:noProof/>
+                <w:webHidden/>
+              </w:rPr>
+              <w:fldChar w:fldCharType="end"/>
+            </w:r>
+          </w:hyperlink>
+        </w:p>
+        <w:p>
+          <w:pPr>
+            <w:pStyle w:val="TDC1"/>
+            <w:tabs>
+              <w:tab w:val="right" w:leader="dot" w:pos="9629"/>
+            </w:tabs>
+            <w:rPr>
+              <w:rFonts w:asciiTheme="minorHAnsi" w:eastAsiaTheme="minorEastAsia" w:hAnsiTheme="minorHAnsi" w:cstheme="minorBidi"/>
+              <w:noProof/>
+              <w:lang w:eastAsia="es-MX"/>
+            </w:rPr>
+          </w:pPr>
+          <w:hyperlink w:anchor="_Toc118394762" w:history="1">
+            <w:r>
+              <w:rPr>
+                <w:rStyle w:val="Hipervnculo"/>
+                <w:rFonts w:ascii="Arial" w:hAnsi="Arial" w:cs="Arial"/>
+                <w:noProof/>
+              </w:rPr>
+              <w:t>7.- Obtención del ancho de banda consumido</w:t>
+            </w:r>
+            <w:r>
+              <w:rPr>
+                <w:noProof/>
+                <w:webHidden/>
+              </w:rPr>
+              <w:tab/>
+            </w:r>
+            <w:r>
+              <w:rPr>
+                <w:noProof/>
+                <w:webHidden/>
+              </w:rPr>
+              <w:fldChar w:fldCharType="begin"/>
+            </w:r>
+            <w:r>
+              <w:rPr>
+                <w:noProof/>
+                <w:webHidden/>
+              </w:rPr>
+              <w:instrText xml:space="preserve"> PAGEREF _Toc118394762 \h </w:instrText>
+            </w:r>
+            <w:r>
+              <w:rPr>
+                <w:noProof/>
+                <w:webHidden/>
+              </w:rPr>
+            </w:r>
+            <w:r>
+              <w:rPr>
+                <w:noProof/>
+                <w:webHidden/>
+              </w:rPr>
+              <w:fldChar w:fldCharType="separate"/>
+            </w:r>
+            <w:r>
+              <w:rPr>
+                <w:noProof/>
+                <w:webHidden/>
+              </w:rPr>
+              <w:t>13</w:t>
             </w:r>
             <w:r>
               <w:rPr>
@@ -1094,21 +1412,28 @@
           <w:rFonts w:ascii="Arial" w:hAnsi="Arial" w:cs="Arial"/>
         </w:rPr>
       </w:pPr>
-      <w:bookmarkStart w:id="0" w:name="_Toc115819547"/>
-      <w:r>
-        <w:rPr>
-          <w:rFonts w:ascii="Arial" w:hAnsi="Arial" w:cs="Arial"/>
-        </w:rPr>
-        <w:lastRenderedPageBreak/>
+      <w:bookmarkStart w:id="0" w:name="_Toc118394756"/>
+      <w:r>
+        <w:rPr>
+          <w:rFonts w:ascii="Arial" w:hAnsi="Arial" w:cs="Arial"/>
+        </w:rPr>
         <w:t xml:space="preserve">1.- </w:t>
       </w:r>
       <w:r>
         <w:rPr>
           <w:rFonts w:ascii="Arial" w:hAnsi="Arial" w:cs="Arial"/>
         </w:rPr>
-        <w:t>Análisis de la cadena de Markov</w:t>
+        <w:t xml:space="preserve">Análisis de la cadena de </w:t>
+      </w:r>
+      <w:proofErr w:type="spellStart"/>
+      <w:r>
+        <w:rPr>
+          <w:rFonts w:ascii="Arial" w:hAnsi="Arial" w:cs="Arial"/>
+        </w:rPr>
+        <w:t>Markov</w:t>
       </w:r>
       <w:bookmarkEnd w:id="0"/>
+      <w:proofErr w:type="spellEnd"/>
     </w:p>
     <w:p>
       <w:pPr>
@@ -1164,7 +1489,25 @@
           <w:sz w:val="24"/>
           <w:szCs w:val="24"/>
         </w:rPr>
-        <w:t>Verificar la cadena de Markov planteada para servicios de video en vivo</w:t>
+        <w:t xml:space="preserve">Verificar la cadena de </w:t>
+      </w:r>
+      <w:proofErr w:type="spellStart"/>
+      <w:r>
+        <w:rPr>
+          <w:rFonts w:ascii="Arial" w:hAnsi="Arial" w:cs="Arial"/>
+          <w:sz w:val="24"/>
+          <w:szCs w:val="24"/>
+        </w:rPr>
+        <w:t>Markov</w:t>
+      </w:r>
+      <w:proofErr w:type="spellEnd"/>
+      <w:r>
+        <w:rPr>
+          <w:rFonts w:ascii="Arial" w:hAnsi="Arial" w:cs="Arial"/>
+          <w:sz w:val="24"/>
+          <w:szCs w:val="24"/>
+        </w:rPr>
+        <w:t xml:space="preserve"> planteada para servicios de video en vivo</w:t>
       </w:r>
       <w:r>
         <w:rPr>
@@ -1230,7 +1573,25 @@
           <w:sz w:val="24"/>
           <w:szCs w:val="24"/>
         </w:rPr>
-        <w:t xml:space="preserve"> la simulación de la cadena de Markov </w:t>
+        <w:t xml:space="preserve"> la simulación de la cadena de </w:t>
+      </w:r>
+      <w:proofErr w:type="spellStart"/>
+      <w:r>
+        <w:rPr>
+          <w:rFonts w:ascii="Arial" w:hAnsi="Arial" w:cs="Arial"/>
+          <w:sz w:val="24"/>
+          <w:szCs w:val="24"/>
+        </w:rPr>
+        <w:t>Markov</w:t>
+      </w:r>
+      <w:proofErr w:type="spellEnd"/>
+      <w:r>
+        <w:rPr>
+          <w:rFonts w:ascii="Arial" w:hAnsi="Arial" w:cs="Arial"/>
+          <w:sz w:val="24"/>
+          <w:szCs w:val="24"/>
+        </w:rPr>
+        <w:t xml:space="preserve"> </w:t>
       </w:r>
       <w:r>
         <w:rPr>
@@ -1280,14 +1641,124 @@
         </w:rPr>
         <w:t xml:space="preserve"> </w:t>
       </w:r>
-      <w:r>
-        <w:rPr>
-          <w:rFonts w:ascii="Arial" w:hAnsi="Arial" w:cs="Arial"/>
-          <w:sz w:val="24"/>
-          <w:szCs w:val="24"/>
-        </w:rPr>
-        <w:t>Window-Based, Server-Assisted P2P Network forVoD Services with QoE Guarantees</w:t>
-      </w:r>
+      <w:proofErr w:type="spellStart"/>
+      <w:r>
+        <w:rPr>
+          <w:rFonts w:ascii="Arial" w:hAnsi="Arial" w:cs="Arial"/>
+          <w:sz w:val="24"/>
+          <w:szCs w:val="24"/>
+        </w:rPr>
+        <w:t>Window-Based</w:t>
+      </w:r>
+      <w:proofErr w:type="spellEnd"/>
+      <w:r>
+        <w:rPr>
+          <w:rFonts w:ascii="Arial" w:hAnsi="Arial" w:cs="Arial"/>
+          <w:sz w:val="24"/>
+          <w:szCs w:val="24"/>
+        </w:rPr>
+        <w:t>, Server-</w:t>
+      </w:r>
+      <w:proofErr w:type="spellStart"/>
+      <w:r>
+        <w:rPr>
+          <w:rFonts w:ascii="Arial" w:hAnsi="Arial" w:cs="Arial"/>
+          <w:sz w:val="24"/>
+          <w:szCs w:val="24"/>
+        </w:rPr>
+        <w:t>Assisted</w:t>
+      </w:r>
+      <w:proofErr w:type="spellEnd"/>
+      <w:r>
+        <w:rPr>
+          <w:rFonts w:ascii="Arial" w:hAnsi="Arial" w:cs="Arial"/>
+          <w:sz w:val="24"/>
+          <w:szCs w:val="24"/>
+        </w:rPr>
+        <w:t xml:space="preserve"> P2P Network </w:t>
+      </w:r>
+      <w:proofErr w:type="spellStart"/>
+      <w:r>
+        <w:rPr>
+          <w:rFonts w:ascii="Arial" w:hAnsi="Arial" w:cs="Arial"/>
+          <w:sz w:val="24"/>
+          <w:szCs w:val="24"/>
+        </w:rPr>
+        <w:t>forVoD</w:t>
+      </w:r>
+      <w:proofErr w:type="spellEnd"/>
+      <w:r>
+        <w:rPr>
+          <w:rFonts w:ascii="Arial" w:hAnsi="Arial" w:cs="Arial"/>
+          <w:sz w:val="24"/>
+          <w:szCs w:val="24"/>
+        </w:rPr>
+        <w:t xml:space="preserve"> </w:t>
+      </w:r>
+      <w:proofErr w:type="spellStart"/>
+      <w:r>
+        <w:rPr>
+          <w:rFonts w:ascii="Arial" w:hAnsi="Arial" w:cs="Arial"/>
+          <w:sz w:val="24"/>
+          <w:szCs w:val="24"/>
+        </w:rPr>
+        <w:t>Services</w:t>
+      </w:r>
+      <w:proofErr w:type="spellEnd"/>
+      <w:r>
+        <w:rPr>
+          <w:rFonts w:ascii="Arial" w:hAnsi="Arial" w:cs="Arial"/>
+          <w:sz w:val="24"/>
+          <w:szCs w:val="24"/>
+        </w:rPr>
+        <w:t xml:space="preserve"> </w:t>
+      </w:r>
+      <w:proofErr w:type="spellStart"/>
+      <w:r>
+        <w:rPr>
+          <w:rFonts w:ascii="Arial" w:hAnsi="Arial" w:cs="Arial"/>
+          <w:sz w:val="24"/>
+          <w:szCs w:val="24"/>
+        </w:rPr>
+        <w:t>with</w:t>
+      </w:r>
+      <w:proofErr w:type="spellEnd"/>
+      <w:r>
+        <w:rPr>
+          <w:rFonts w:ascii="Arial" w:hAnsi="Arial" w:cs="Arial"/>
+          <w:sz w:val="24"/>
+          <w:szCs w:val="24"/>
+        </w:rPr>
+        <w:t xml:space="preserve"> </w:t>
+      </w:r>
+      <w:proofErr w:type="spellStart"/>
+      <w:r>
+        <w:rPr>
+          <w:rFonts w:ascii="Arial" w:hAnsi="Arial" w:cs="Arial"/>
+          <w:sz w:val="24"/>
+          <w:szCs w:val="24"/>
+        </w:rPr>
+        <w:t>QoE</w:t>
+      </w:r>
+      <w:proofErr w:type="spellEnd"/>
+      <w:r>
+        <w:rPr>
+          <w:rFonts w:ascii="Arial" w:hAnsi="Arial" w:cs="Arial"/>
+          <w:sz w:val="24"/>
+          <w:szCs w:val="24"/>
+        </w:rPr>
+        <w:t xml:space="preserve"> </w:t>
+      </w:r>
+      <w:proofErr w:type="spellStart"/>
+      <w:r>
+        <w:rPr>
+          <w:rFonts w:ascii="Arial" w:hAnsi="Arial" w:cs="Arial"/>
+          <w:sz w:val="24"/>
+          <w:szCs w:val="24"/>
+        </w:rPr>
+        <w:t>Guarantees</w:t>
+      </w:r>
+      <w:proofErr w:type="spellEnd"/>
       <w:r>
         <w:rPr>
           <w:rFonts w:ascii="Arial" w:hAnsi="Arial" w:cs="Arial"/>
@@ -1390,8 +1861,18 @@
           <w:sz w:val="24"/>
           <w:szCs w:val="24"/>
         </w:rPr>
-        <w:t>as diferencias sustanciales respecto a VoD</w:t>
-      </w:r>
+        <w:t xml:space="preserve">as diferencias sustanciales respecto a </w:t>
+      </w:r>
+      <w:proofErr w:type="spellStart"/>
+      <w:r>
+        <w:rPr>
+          <w:rFonts w:ascii="Arial" w:hAnsi="Arial" w:cs="Arial"/>
+          <w:sz w:val="24"/>
+          <w:szCs w:val="24"/>
+        </w:rPr>
+        <w:t>VoD</w:t>
+      </w:r>
+      <w:proofErr w:type="spellEnd"/>
       <w:r>
         <w:rPr>
           <w:rFonts w:ascii="Arial" w:hAnsi="Arial" w:cs="Arial"/>
@@ -1472,7 +1953,25 @@
           <w:sz w:val="24"/>
           <w:szCs w:val="24"/>
         </w:rPr>
-        <w:t xml:space="preserve"> de peers por ventana y al final de las iteraciones se obtienen </w:t>
+        <w:t xml:space="preserve"> de </w:t>
+      </w:r>
+      <w:proofErr w:type="spellStart"/>
+      <w:r>
+        <w:rPr>
+          <w:rFonts w:ascii="Arial" w:hAnsi="Arial" w:cs="Arial"/>
+          <w:sz w:val="24"/>
+          <w:szCs w:val="24"/>
+        </w:rPr>
+        <w:t>peers</w:t>
+      </w:r>
+      <w:proofErr w:type="spellEnd"/>
+      <w:r>
+        <w:rPr>
+          <w:rFonts w:ascii="Arial" w:hAnsi="Arial" w:cs="Arial"/>
+          <w:sz w:val="24"/>
+          <w:szCs w:val="24"/>
+        </w:rPr>
+        <w:t xml:space="preserve"> por ventana y al final de las iteraciones se obtienen </w:t>
       </w:r>
       <w:r>
         <w:rPr>
@@ -2046,6 +2545,7 @@
               </w:rPr>
               <w:t xml:space="preserve">Población de </w:t>
             </w:r>
+            <w:proofErr w:type="spellStart"/>
             <w:r>
               <w:rPr>
                 <w:rFonts w:ascii="Arial" w:hAnsi="Arial" w:cs="Arial"/>
@@ -2056,6 +2556,7 @@
               </w:rPr>
               <w:t>peers</w:t>
             </w:r>
+            <w:proofErr w:type="spellEnd"/>
             <w:r>
               <w:rPr>
                 <w:rFonts w:ascii="Arial" w:hAnsi="Arial" w:cs="Arial"/>
@@ -2127,8 +2628,20 @@
           <w:sz w:val="24"/>
           <w:szCs w:val="24"/>
         </w:rPr>
-        <w:t xml:space="preserve"> de VoD</w:t>
-      </w:r>
+        <w:t xml:space="preserve"> de </w:t>
+      </w:r>
+      <w:proofErr w:type="spellStart"/>
+      <w:r>
+        <w:rPr>
+          <w:rFonts w:ascii="Arial" w:hAnsi="Arial" w:cs="Arial"/>
+          <w:b/>
+          <w:bCs/>
+          <w:sz w:val="24"/>
+          <w:szCs w:val="24"/>
+        </w:rPr>
+        <w:t>VoD</w:t>
+      </w:r>
+      <w:proofErr w:type="spellEnd"/>
     </w:p>
     <w:p>
       <w:pPr>
@@ -2145,7 +2658,25 @@
           <w:sz w:val="24"/>
           <w:szCs w:val="24"/>
         </w:rPr>
-        <w:t xml:space="preserve">Los siguientes diagramas de flujo se realizaron para establecer la lógica de programación y el algoritmo a seguir para dar solución por simulación a la cadena de Markov propia para servicios de video bajo demanda. </w:t>
+        <w:t xml:space="preserve">Los siguientes diagramas de flujo se realizaron para establecer la lógica de programación y el algoritmo a seguir para dar solución por simulación a la cadena de </w:t>
+      </w:r>
+      <w:proofErr w:type="spellStart"/>
+      <w:r>
+        <w:rPr>
+          <w:rFonts w:ascii="Arial" w:hAnsi="Arial" w:cs="Arial"/>
+          <w:sz w:val="24"/>
+          <w:szCs w:val="24"/>
+        </w:rPr>
+        <w:t>Markov</w:t>
+      </w:r>
+      <w:proofErr w:type="spellEnd"/>
+      <w:r>
+        <w:rPr>
+          <w:rFonts w:ascii="Arial" w:hAnsi="Arial" w:cs="Arial"/>
+          <w:sz w:val="24"/>
+          <w:szCs w:val="24"/>
+        </w:rPr>
+        <w:t xml:space="preserve"> propia para servicios de video bajo demanda. </w:t>
       </w:r>
     </w:p>
     <w:p>
@@ -2294,7 +2825,29 @@
           <w:sz w:val="24"/>
           <w:szCs w:val="24"/>
         </w:rPr>
-        <w:t>Diagrama de flujo cadena de Markov parte 1</w:t>
+        <w:t xml:space="preserve">Diagrama de flujo cadena de </w:t>
+      </w:r>
+      <w:proofErr w:type="spellStart"/>
+      <w:r>
+        <w:rPr>
+          <w:rFonts w:ascii="Arial" w:hAnsi="Arial" w:cs="Arial"/>
+          <w:b/>
+          <w:bCs/>
+          <w:sz w:val="24"/>
+          <w:szCs w:val="24"/>
+        </w:rPr>
+        <w:t>Markov</w:t>
+      </w:r>
+      <w:proofErr w:type="spellEnd"/>
+      <w:r>
+        <w:rPr>
+          <w:rFonts w:ascii="Arial" w:hAnsi="Arial" w:cs="Arial"/>
+          <w:b/>
+          <w:bCs/>
+          <w:sz w:val="24"/>
+          <w:szCs w:val="24"/>
+        </w:rPr>
+        <w:t xml:space="preserve"> parte 1</w:t>
       </w:r>
     </w:p>
     <w:p>
@@ -2408,7 +2961,29 @@
           <w:sz w:val="24"/>
           <w:szCs w:val="24"/>
         </w:rPr>
-        <w:t>Diagrama de flujo de la cadena de Markov parte II</w:t>
+        <w:t xml:space="preserve">Diagrama de flujo de la cadena de </w:t>
+      </w:r>
+      <w:proofErr w:type="spellStart"/>
+      <w:r>
+        <w:rPr>
+          <w:rFonts w:ascii="Arial" w:hAnsi="Arial" w:cs="Arial"/>
+          <w:b/>
+          <w:bCs/>
+          <w:sz w:val="24"/>
+          <w:szCs w:val="24"/>
+        </w:rPr>
+        <w:t>Markov</w:t>
+      </w:r>
+      <w:proofErr w:type="spellEnd"/>
+      <w:r>
+        <w:rPr>
+          <w:rFonts w:ascii="Arial" w:hAnsi="Arial" w:cs="Arial"/>
+          <w:b/>
+          <w:bCs/>
+          <w:sz w:val="24"/>
+          <w:szCs w:val="24"/>
+        </w:rPr>
+        <w:t xml:space="preserve"> parte II</w:t>
       </w:r>
     </w:p>
     <w:p>
@@ -2464,6 +3039,7 @@
         </w:rPr>
         <w:t xml:space="preserve"> se presentan las gráficas correspondientes al número de </w:t>
       </w:r>
+      <w:proofErr w:type="spellStart"/>
       <w:r>
         <w:rPr>
           <w:rFonts w:ascii="Arial" w:hAnsi="Arial" w:cs="Arial"/>
@@ -2472,8 +3048,9 @@
           <w:sz w:val="24"/>
           <w:szCs w:val="24"/>
         </w:rPr>
-        <w:t>downloaders (</w:t>
-      </w:r>
+        <w:t>downloaders</w:t>
+      </w:r>
+      <w:proofErr w:type="spellEnd"/>
       <w:r>
         <w:rPr>
           <w:rFonts w:ascii="Arial" w:hAnsi="Arial" w:cs="Arial"/>
@@ -2482,8 +3059,9 @@
           <w:sz w:val="24"/>
           <w:szCs w:val="24"/>
         </w:rPr>
-        <w:t>leeches</w:t>
-      </w:r>
+        <w:t xml:space="preserve"> (</w:t>
+      </w:r>
+      <w:proofErr w:type="spellStart"/>
       <w:r>
         <w:rPr>
           <w:rFonts w:ascii="Arial" w:hAnsi="Arial" w:cs="Arial"/>
@@ -2492,16 +3070,9 @@
           <w:sz w:val="24"/>
           <w:szCs w:val="24"/>
         </w:rPr>
-        <w:t>)</w:t>
-      </w:r>
-      <w:r>
-        <w:rPr>
-          <w:rFonts w:ascii="Arial" w:hAnsi="Arial" w:cs="Arial"/>
-          <w:sz w:val="24"/>
-          <w:szCs w:val="24"/>
-        </w:rPr>
-        <w:t xml:space="preserve"> y </w:t>
-      </w:r>
+        <w:t>leeches</w:t>
+      </w:r>
+      <w:proofErr w:type="spellEnd"/>
       <w:r>
         <w:rPr>
           <w:rFonts w:ascii="Arial" w:hAnsi="Arial" w:cs="Arial"/>
@@ -2510,8 +3081,28 @@
           <w:sz w:val="24"/>
           <w:szCs w:val="24"/>
         </w:rPr>
+        <w:t>)</w:t>
+      </w:r>
+      <w:r>
+        <w:rPr>
+          <w:rFonts w:ascii="Arial" w:hAnsi="Arial" w:cs="Arial"/>
+          <w:sz w:val="24"/>
+          <w:szCs w:val="24"/>
+        </w:rPr>
+        <w:t xml:space="preserve"> y </w:t>
+      </w:r>
+      <w:proofErr w:type="spellStart"/>
+      <w:r>
+        <w:rPr>
+          <w:rFonts w:ascii="Arial" w:hAnsi="Arial" w:cs="Arial"/>
+          <w:i/>
+          <w:iCs/>
+          <w:sz w:val="24"/>
+          <w:szCs w:val="24"/>
+        </w:rPr>
         <w:t>seeds</w:t>
       </w:r>
+      <w:proofErr w:type="spellEnd"/>
       <w:r>
         <w:rPr>
           <w:rFonts w:ascii="Arial" w:hAnsi="Arial" w:cs="Arial"/>
@@ -2649,6 +3240,7 @@
         </w:rPr>
         <w:t xml:space="preserve">Figura 1. </w:t>
       </w:r>
+      <w:proofErr w:type="spellStart"/>
       <w:r>
         <w:rPr>
           <w:rFonts w:ascii="Arial" w:hAnsi="Arial" w:cs="Arial"/>
@@ -2661,6 +3253,7 @@
         </w:rPr>
         <w:t>Downloaders</w:t>
       </w:r>
+      <w:proofErr w:type="spellEnd"/>
       <w:r>
         <w:rPr>
           <w:rFonts w:ascii="Arial" w:hAnsi="Arial" w:cs="Arial"/>
@@ -2758,6 +3351,7 @@
         </w:rPr>
         <w:t xml:space="preserve">Figura 2. </w:t>
       </w:r>
+      <w:proofErr w:type="spellStart"/>
       <w:r>
         <w:rPr>
           <w:rFonts w:ascii="Arial" w:hAnsi="Arial" w:cs="Arial"/>
@@ -2770,6 +3364,7 @@
         </w:rPr>
         <w:t>Downloaders</w:t>
       </w:r>
+      <w:proofErr w:type="spellEnd"/>
       <w:r>
         <w:rPr>
           <w:rFonts w:ascii="Arial" w:hAnsi="Arial" w:cs="Arial"/>
@@ -2861,6 +3456,7 @@
         </w:rPr>
         <w:t xml:space="preserve">Figura 3. </w:t>
       </w:r>
+      <w:proofErr w:type="spellStart"/>
       <w:r>
         <w:rPr>
           <w:rFonts w:ascii="Arial" w:hAnsi="Arial" w:cs="Arial"/>
@@ -2885,6 +3481,7 @@
         </w:rPr>
         <w:t>s</w:t>
       </w:r>
+      <w:proofErr w:type="spellEnd"/>
       <w:r>
         <w:rPr>
           <w:rFonts w:ascii="Arial" w:hAnsi="Arial" w:cs="Arial"/>
@@ -2975,6 +3572,7 @@
         </w:rPr>
         <w:t xml:space="preserve">Figura 4. </w:t>
       </w:r>
+      <w:proofErr w:type="spellStart"/>
       <w:r>
         <w:rPr>
           <w:rFonts w:ascii="Arial" w:hAnsi="Arial" w:cs="Arial"/>
@@ -2999,6 +3597,7 @@
         </w:rPr>
         <w:t>s</w:t>
       </w:r>
+      <w:proofErr w:type="spellEnd"/>
       <w:r>
         <w:rPr>
           <w:rFonts w:ascii="Arial" w:hAnsi="Arial" w:cs="Arial"/>
@@ -3072,6 +3671,7 @@
         </w:rPr>
         <w:t xml:space="preserve">se puede observar el número promedio de </w:t>
       </w:r>
+      <w:proofErr w:type="spellStart"/>
       <w:r>
         <w:rPr>
           <w:rFonts w:ascii="Arial" w:hAnsi="Arial" w:cs="Arial"/>
@@ -3082,6 +3682,7 @@
         </w:rPr>
         <w:t>downloders</w:t>
       </w:r>
+      <w:proofErr w:type="spellEnd"/>
       <w:r>
         <w:rPr>
           <w:rFonts w:ascii="Arial" w:hAnsi="Arial" w:cs="Arial"/>
@@ -3146,6 +3747,7 @@
         </w:rPr>
         <w:t xml:space="preserve">la tasa de abandono y Z representa la población promedio de </w:t>
       </w:r>
+      <w:proofErr w:type="spellStart"/>
       <w:r>
         <w:rPr>
           <w:rFonts w:ascii="Arial" w:hAnsi="Arial" w:cs="Arial"/>
@@ -3156,6 +3758,7 @@
         </w:rPr>
         <w:t>downloaders</w:t>
       </w:r>
+      <w:proofErr w:type="spellEnd"/>
       <w:r>
         <w:rPr>
           <w:rFonts w:ascii="Arial" w:hAnsi="Arial" w:cs="Arial"/>
@@ -3215,6 +3818,7 @@
         </w:rPr>
         <w:t xml:space="preserve"> se puede observar el número promedio de </w:t>
       </w:r>
+      <w:proofErr w:type="spellStart"/>
       <w:r>
         <w:rPr>
           <w:rFonts w:ascii="Arial" w:hAnsi="Arial" w:cs="Arial"/>
@@ -3223,7 +3827,18 @@
           <w:sz w:val="24"/>
           <w:szCs w:val="24"/>
         </w:rPr>
-        <w:t xml:space="preserve">seeds </w:t>
+        <w:t>seeds</w:t>
+      </w:r>
+      <w:proofErr w:type="spellEnd"/>
+      <w:r>
+        <w:rPr>
+          <w:rFonts w:ascii="Arial" w:hAnsi="Arial" w:cs="Arial"/>
+          <w:i/>
+          <w:iCs/>
+          <w:sz w:val="24"/>
+          <w:szCs w:val="24"/>
+        </w:rPr>
+        <w:t xml:space="preserve"> </w:t>
       </w:r>
       <w:r>
         <w:rPr>
@@ -3281,6 +3896,7 @@
         </w:rPr>
         <w:t xml:space="preserve">. X representa el número de ventanas, Y representa la tasa de abandono y Z representa la población promedio de </w:t>
       </w:r>
+      <w:proofErr w:type="spellStart"/>
       <w:r>
         <w:rPr>
           <w:rFonts w:ascii="Arial" w:hAnsi="Arial" w:cs="Arial"/>
@@ -3291,6 +3907,7 @@
         </w:rPr>
         <w:t>seeds</w:t>
       </w:r>
+      <w:proofErr w:type="spellEnd"/>
       <w:r>
         <w:rPr>
           <w:rFonts w:ascii="Arial" w:hAnsi="Arial" w:cs="Arial"/>
@@ -3399,7 +4016,25 @@
           <w:sz w:val="24"/>
           <w:szCs w:val="24"/>
         </w:rPr>
-        <w:t xml:space="preserve">obtener y comprender el funcionamiento de una cadena de Markov que representa servicios de video en vivo. Por otro </w:t>
+        <w:t xml:space="preserve">obtener y comprender el funcionamiento de una cadena de </w:t>
+      </w:r>
+      <w:proofErr w:type="spellStart"/>
+      <w:r>
+        <w:rPr>
+          <w:rFonts w:ascii="Arial" w:hAnsi="Arial" w:cs="Arial"/>
+          <w:sz w:val="24"/>
+          <w:szCs w:val="24"/>
+        </w:rPr>
+        <w:t>Markov</w:t>
+      </w:r>
+      <w:proofErr w:type="spellEnd"/>
+      <w:r>
+        <w:rPr>
+          <w:rFonts w:ascii="Arial" w:hAnsi="Arial" w:cs="Arial"/>
+          <w:sz w:val="24"/>
+          <w:szCs w:val="24"/>
+        </w:rPr>
+        <w:t xml:space="preserve"> que representa servicios de video en vivo. Por otro </w:t>
       </w:r>
       <w:r>
         <w:rPr>
@@ -3439,8 +4074,18 @@
           <w:sz w:val="24"/>
           <w:szCs w:val="24"/>
         </w:rPr>
-        <w:t xml:space="preserve"> influye la ocurrencia de un evento en el estado general de la cadena de Marko</w:t>
-      </w:r>
+        <w:t xml:space="preserve"> influye la ocurrencia de un evento en el estado general de la cadena de </w:t>
+      </w:r>
+      <w:proofErr w:type="spellStart"/>
+      <w:r>
+        <w:rPr>
+          <w:rFonts w:ascii="Arial" w:hAnsi="Arial" w:cs="Arial"/>
+          <w:sz w:val="24"/>
+          <w:szCs w:val="24"/>
+        </w:rPr>
+        <w:t>Marko</w:t>
+      </w:r>
+      <w:proofErr w:type="spellEnd"/>
       <w:r>
         <w:rPr>
           <w:rFonts w:ascii="Arial" w:hAnsi="Arial" w:cs="Arial"/>
@@ -3499,7 +4144,7 @@
           <w:rFonts w:ascii="Arial" w:hAnsi="Arial" w:cs="Arial"/>
         </w:rPr>
       </w:pPr>
-      <w:bookmarkStart w:id="1" w:name="_Toc115819548"/>
+      <w:bookmarkStart w:id="1" w:name="_Toc118394757"/>
       <w:r>
         <w:rPr>
           <w:rFonts w:ascii="Arial" w:hAnsi="Arial" w:cs="Arial"/>
@@ -3628,15 +4273,43 @@
           <w:sz w:val="24"/>
           <w:szCs w:val="24"/>
         </w:rPr>
-        <w:t xml:space="preserve">mplementar el esquema DU en la cadena de Markov </w:t>
-      </w:r>
-      <w:r>
-        <w:rPr>
-          <w:rFonts w:ascii="Arial" w:hAnsi="Arial" w:cs="Arial"/>
-          <w:sz w:val="24"/>
-          <w:szCs w:val="24"/>
-        </w:rPr>
-        <w:t xml:space="preserve">VoD </w:t>
+        <w:t xml:space="preserve">mplementar el esquema DU en la cadena de </w:t>
+      </w:r>
+      <w:proofErr w:type="spellStart"/>
+      <w:r>
+        <w:rPr>
+          <w:rFonts w:ascii="Arial" w:hAnsi="Arial" w:cs="Arial"/>
+          <w:sz w:val="24"/>
+          <w:szCs w:val="24"/>
+        </w:rPr>
+        <w:t>Markov</w:t>
+      </w:r>
+      <w:proofErr w:type="spellEnd"/>
+      <w:r>
+        <w:rPr>
+          <w:rFonts w:ascii="Arial" w:hAnsi="Arial" w:cs="Arial"/>
+          <w:sz w:val="24"/>
+          <w:szCs w:val="24"/>
+        </w:rPr>
+        <w:t xml:space="preserve"> </w:t>
+      </w:r>
+      <w:proofErr w:type="spellStart"/>
+      <w:r>
+        <w:rPr>
+          <w:rFonts w:ascii="Arial" w:hAnsi="Arial" w:cs="Arial"/>
+          <w:sz w:val="24"/>
+          <w:szCs w:val="24"/>
+        </w:rPr>
+        <w:t>VoD</w:t>
+      </w:r>
+      <w:proofErr w:type="spellEnd"/>
+      <w:r>
+        <w:rPr>
+          <w:rFonts w:ascii="Arial" w:hAnsi="Arial" w:cs="Arial"/>
+          <w:sz w:val="24"/>
+          <w:szCs w:val="24"/>
+        </w:rPr>
+        <w:t xml:space="preserve"> </w:t>
       </w:r>
       <w:r>
         <w:rPr>
@@ -3742,6 +4415,7 @@
         </w:rPr>
         <w:t xml:space="preserve">los </w:t>
       </w:r>
+      <w:proofErr w:type="spellStart"/>
       <w:r>
         <w:rPr>
           <w:rFonts w:ascii="Arial" w:hAnsi="Arial" w:cs="Arial"/>
@@ -3752,6 +4426,7 @@
         </w:rPr>
         <w:t>peers</w:t>
       </w:r>
+      <w:proofErr w:type="spellEnd"/>
       <w:r>
         <w:rPr>
           <w:rFonts w:ascii="Arial" w:hAnsi="Arial" w:cs="Arial"/>
@@ -3859,16 +4534,19 @@
     </w:p>
     <w:p>
       <w:pPr>
-        <w:jc w:val="both"/>
-        <w:rPr>
-          <w:rFonts w:ascii="Arial" w:hAnsi="Arial" w:cs="Arial"/>
-          <w:sz w:val="24"/>
-          <w:szCs w:val="24"/>
-        </w:rPr>
-      </w:pPr>
-      <w:r>
-        <w:rPr>
-          <w:rFonts w:ascii="Arial" w:hAnsi="Arial" w:cs="Arial"/>
+        <w:jc w:val="center"/>
+        <w:rPr>
+          <w:rFonts w:ascii="Arial" w:hAnsi="Arial" w:cs="Arial"/>
+          <w:b/>
+          <w:bCs/>
+          <w:sz w:val="24"/>
+          <w:szCs w:val="24"/>
+        </w:rPr>
+      </w:pPr>
+      <w:r>
+        <w:rPr>
+          <w:rFonts w:ascii="Arial" w:hAnsi="Arial" w:cs="Arial"/>
+          <w:noProof/>
           <w:sz w:val="24"/>
           <w:szCs w:val="24"/>
         </w:rPr>
@@ -3908,6 +4586,72 @@
           </wp:inline>
         </w:drawing>
       </w:r>
+      <w:r>
+        <w:rPr>
+          <w:rFonts w:ascii="Arial" w:hAnsi="Arial" w:cs="Arial"/>
+          <w:b/>
+          <w:bCs/>
+          <w:sz w:val="24"/>
+          <w:szCs w:val="24"/>
+        </w:rPr>
+        <w:t xml:space="preserve"> </w:t>
+      </w:r>
+      <w:r>
+        <w:rPr>
+          <w:rFonts w:ascii="Arial" w:hAnsi="Arial" w:cs="Arial"/>
+          <w:b/>
+          <w:bCs/>
+          <w:sz w:val="24"/>
+          <w:szCs w:val="24"/>
+        </w:rPr>
+        <w:t xml:space="preserve">        </w:t>
+      </w:r>
+      <w:r>
+        <w:rPr>
+          <w:rFonts w:ascii="Arial" w:hAnsi="Arial" w:cs="Arial"/>
+          <w:b/>
+          <w:bCs/>
+          <w:sz w:val="24"/>
+          <w:szCs w:val="24"/>
+        </w:rPr>
+        <w:t xml:space="preserve">Figura 4. </w:t>
+      </w:r>
+      <w:proofErr w:type="spellStart"/>
+      <w:r>
+        <w:rPr>
+          <w:rFonts w:ascii="Arial" w:hAnsi="Arial" w:cs="Arial"/>
+          <w:b/>
+          <w:bCs/>
+          <w:i/>
+          <w:iCs/>
+          <w:sz w:val="24"/>
+          <w:szCs w:val="24"/>
+        </w:rPr>
+        <w:t>Downloaders</w:t>
+      </w:r>
+      <w:proofErr w:type="spellEnd"/>
+      <w:r>
+        <w:rPr>
+          <w:rFonts w:ascii="Arial" w:hAnsi="Arial" w:cs="Arial"/>
+          <w:b/>
+          <w:bCs/>
+          <w:i/>
+          <w:iCs/>
+          <w:sz w:val="24"/>
+          <w:szCs w:val="24"/>
+        </w:rPr>
+        <w:t xml:space="preserve"> en equilibrio </w:t>
+      </w:r>
+    </w:p>
+    <w:p>
+      <w:pPr>
+        <w:jc w:val="center"/>
+        <w:rPr>
+          <w:rFonts w:ascii="Arial" w:hAnsi="Arial" w:cs="Arial"/>
+          <w:sz w:val="24"/>
+          <w:szCs w:val="24"/>
+        </w:rPr>
+      </w:pPr>
     </w:p>
     <w:p>
       <w:pPr>
@@ -3921,6 +4665,7 @@
       <w:r>
         <w:rPr>
           <w:rFonts w:ascii="Arial" w:hAnsi="Arial" w:cs="Arial"/>
+          <w:noProof/>
           <w:sz w:val="24"/>
           <w:szCs w:val="24"/>
         </w:rPr>
@@ -3964,9 +4709,87 @@
     </w:p>
     <w:p>
       <w:pPr>
+        <w:jc w:val="center"/>
+        <w:rPr>
+          <w:rFonts w:ascii="Arial" w:hAnsi="Arial" w:cs="Arial"/>
+          <w:b/>
+          <w:bCs/>
+          <w:sz w:val="24"/>
+          <w:szCs w:val="24"/>
+        </w:rPr>
+      </w:pPr>
+      <w:r>
+        <w:rPr>
+          <w:rFonts w:ascii="Arial" w:hAnsi="Arial" w:cs="Arial"/>
+          <w:b/>
+          <w:bCs/>
+          <w:sz w:val="24"/>
+          <w:szCs w:val="24"/>
+        </w:rPr>
+        <w:t xml:space="preserve">Figura </w:t>
+      </w:r>
+      <w:r>
+        <w:rPr>
+          <w:rFonts w:ascii="Arial" w:hAnsi="Arial" w:cs="Arial"/>
+          <w:b/>
+          <w:bCs/>
+          <w:sz w:val="24"/>
+          <w:szCs w:val="24"/>
+        </w:rPr>
+        <w:t>5</w:t>
+      </w:r>
+      <w:r>
+        <w:rPr>
+          <w:rFonts w:ascii="Arial" w:hAnsi="Arial" w:cs="Arial"/>
+          <w:b/>
+          <w:bCs/>
+          <w:sz w:val="24"/>
+          <w:szCs w:val="24"/>
+        </w:rPr>
+        <w:t xml:space="preserve">. </w:t>
+      </w:r>
+      <w:proofErr w:type="spellStart"/>
+      <w:r>
+        <w:rPr>
+          <w:rFonts w:ascii="Arial" w:hAnsi="Arial" w:cs="Arial"/>
+          <w:b/>
+          <w:bCs/>
+          <w:i/>
+          <w:iCs/>
+          <w:sz w:val="24"/>
+          <w:szCs w:val="24"/>
+        </w:rPr>
+        <w:t>Downloaders</w:t>
+      </w:r>
+      <w:proofErr w:type="spellEnd"/>
+      <w:r>
+        <w:rPr>
+          <w:rFonts w:ascii="Arial" w:hAnsi="Arial" w:cs="Arial"/>
+          <w:b/>
+          <w:bCs/>
+          <w:i/>
+          <w:iCs/>
+          <w:sz w:val="24"/>
+          <w:szCs w:val="24"/>
+        </w:rPr>
+        <w:t xml:space="preserve"> en equilibrio </w:t>
+      </w:r>
+    </w:p>
+    <w:p>
+      <w:pPr>
         <w:jc w:val="both"/>
         <w:rPr>
           <w:rFonts w:ascii="Arial" w:hAnsi="Arial" w:cs="Arial"/>
+          <w:sz w:val="24"/>
+          <w:szCs w:val="24"/>
+        </w:rPr>
+      </w:pPr>
+    </w:p>
+    <w:p>
+      <w:pPr>
+        <w:jc w:val="both"/>
+        <w:rPr>
+          <w:rFonts w:ascii="Arial" w:hAnsi="Arial" w:cs="Arial"/>
           <w:b/>
           <w:bCs/>
           <w:sz w:val="24"/>
@@ -4036,16 +4859,87 @@
     </w:p>
     <w:p>
       <w:pPr>
+        <w:jc w:val="both"/>
+        <w:rPr>
+          <w:rFonts w:ascii="Arial" w:hAnsi="Arial" w:cs="Arial"/>
+          <w:sz w:val="24"/>
+          <w:szCs w:val="24"/>
+        </w:rPr>
+      </w:pPr>
+    </w:p>
+    <w:p>
+      <w:pPr>
+        <w:jc w:val="both"/>
+        <w:rPr>
+          <w:rFonts w:ascii="Arial" w:hAnsi="Arial" w:cs="Arial"/>
+          <w:sz w:val="24"/>
+          <w:szCs w:val="24"/>
+        </w:rPr>
+      </w:pPr>
+    </w:p>
+    <w:p>
+      <w:pPr>
+        <w:jc w:val="both"/>
+        <w:rPr>
+          <w:rFonts w:ascii="Arial" w:hAnsi="Arial" w:cs="Arial"/>
+          <w:sz w:val="24"/>
+          <w:szCs w:val="24"/>
+        </w:rPr>
+      </w:pPr>
+    </w:p>
+    <w:p>
+      <w:pPr>
+        <w:jc w:val="both"/>
+        <w:rPr>
+          <w:rFonts w:ascii="Arial" w:hAnsi="Arial" w:cs="Arial"/>
+          <w:sz w:val="24"/>
+          <w:szCs w:val="24"/>
+        </w:rPr>
+      </w:pPr>
+    </w:p>
+    <w:p>
+      <w:pPr>
+        <w:jc w:val="both"/>
+        <w:rPr>
+          <w:rFonts w:ascii="Arial" w:hAnsi="Arial" w:cs="Arial"/>
+          <w:sz w:val="24"/>
+          <w:szCs w:val="24"/>
+        </w:rPr>
+      </w:pPr>
+    </w:p>
+    <w:p>
+      <w:pPr>
+        <w:jc w:val="both"/>
+        <w:rPr>
+          <w:rFonts w:ascii="Arial" w:hAnsi="Arial" w:cs="Arial"/>
+          <w:sz w:val="24"/>
+          <w:szCs w:val="24"/>
+        </w:rPr>
+      </w:pPr>
+    </w:p>
+    <w:p>
+      <w:pPr>
+        <w:jc w:val="both"/>
+        <w:rPr>
+          <w:rFonts w:ascii="Arial" w:hAnsi="Arial" w:cs="Arial"/>
+          <w:sz w:val="24"/>
+          <w:szCs w:val="24"/>
+        </w:rPr>
+      </w:pPr>
+    </w:p>
+    <w:p>
+      <w:pPr>
         <w:pStyle w:val="Ttulo1"/>
         <w:rPr>
           <w:rFonts w:ascii="Arial" w:hAnsi="Arial" w:cs="Arial"/>
         </w:rPr>
       </w:pPr>
-      <w:bookmarkStart w:id="2" w:name="_Toc115819549"/>
-      <w:r>
-        <w:rPr>
-          <w:rFonts w:ascii="Arial" w:hAnsi="Arial" w:cs="Arial"/>
-        </w:rPr>
+      <w:bookmarkStart w:id="2" w:name="_Toc118394758"/>
+      <w:r>
+        <w:rPr>
+          <w:rFonts w:ascii="Arial" w:hAnsi="Arial" w:cs="Arial"/>
+        </w:rPr>
+        <w:lastRenderedPageBreak/>
         <w:t xml:space="preserve">3.- </w:t>
       </w:r>
       <w:r>
@@ -4400,31 +5294,7 @@
               <w:sz w:val="24"/>
               <w:szCs w:val="24"/>
             </w:rPr>
-            <m:t>=</m:t>
-          </m:r>
-          <m:r>
-            <w:rPr>
-              <w:rFonts w:ascii="Cambria Math" w:hAnsi="Cambria Math" w:cs="Arial"/>
-              <w:sz w:val="24"/>
-              <w:szCs w:val="24"/>
-            </w:rPr>
-            <m:t>C</m:t>
-          </m:r>
-          <m:r>
-            <w:rPr>
-              <w:rFonts w:ascii="Cambria Math" w:hAnsi="Cambria Math" w:cs="Arial"/>
-              <w:sz w:val="24"/>
-              <w:szCs w:val="24"/>
-            </w:rPr>
-            <m:t>⍵*</m:t>
-          </m:r>
-          <m:r>
-            <w:rPr>
-              <w:rFonts w:ascii="Cambria Math" w:hAnsi="Cambria Math" w:cs="Arial"/>
-              <w:sz w:val="24"/>
-              <w:szCs w:val="24"/>
-            </w:rPr>
-            <m:t xml:space="preserve"> </m:t>
+            <m:t xml:space="preserve">=C⍵* </m:t>
           </m:r>
           <m:sSub>
             <m:sSubPr>
@@ -4727,15 +5597,7 @@
               <w:sz w:val="24"/>
               <w:szCs w:val="24"/>
             </w:rPr>
-            <m:t>*</m:t>
-          </m:r>
-          <m:r>
-            <w:rPr>
-              <w:rFonts w:ascii="Cambria Math" w:hAnsi="Cambria Math" w:cs="Arial"/>
-              <w:sz w:val="24"/>
-              <w:szCs w:val="24"/>
-            </w:rPr>
-            <m:t xml:space="preserve"> </m:t>
+            <m:t xml:space="preserve">* </m:t>
           </m:r>
           <m:sSub>
             <m:sSubPr>
@@ -4765,15 +5627,7 @@
                   <w:sz w:val="24"/>
                   <w:szCs w:val="24"/>
                 </w:rPr>
-                <m:t>i</m:t>
-              </m:r>
-              <m:r>
-                <w:rPr>
-                  <w:rFonts w:ascii="Cambria Math" w:hAnsi="Cambria Math" w:cs="Arial"/>
-                  <w:sz w:val="24"/>
-                  <w:szCs w:val="24"/>
-                </w:rPr>
-                <m:t>+1</m:t>
+                <m:t>i+1</m:t>
               </m:r>
             </m:sub>
           </m:sSub>
@@ -4899,15 +5753,7 @@
                       <w:sz w:val="24"/>
                       <w:szCs w:val="24"/>
                     </w:rPr>
-                    <m:t>i</m:t>
-                  </m:r>
-                  <m:r>
-                    <w:rPr>
-                      <w:rFonts w:ascii="Cambria Math" w:hAnsi="Cambria Math" w:cs="Arial"/>
-                      <w:sz w:val="24"/>
-                      <w:szCs w:val="24"/>
-                    </w:rPr>
-                    <m:t>+1</m:t>
+                    <m:t>i+1</m:t>
                   </m:r>
                 </m:sub>
               </m:sSub>
@@ -4919,15 +5765,7 @@
               <w:sz w:val="24"/>
               <w:szCs w:val="24"/>
             </w:rPr>
-            <m:t>*</m:t>
-          </m:r>
-          <m:r>
-            <w:rPr>
-              <w:rFonts w:ascii="Cambria Math" w:hAnsi="Cambria Math" w:cs="Arial"/>
-              <w:sz w:val="24"/>
-              <w:szCs w:val="24"/>
-            </w:rPr>
-            <m:t xml:space="preserve"> </m:t>
+            <m:t xml:space="preserve">* </m:t>
           </m:r>
           <m:sSub>
             <m:sSubPr>
@@ -4967,15 +5805,7 @@
               <w:sz w:val="24"/>
               <w:szCs w:val="24"/>
             </w:rPr>
-            <m:t>*</m:t>
-          </m:r>
-          <m:r>
-            <w:rPr>
-              <w:rFonts w:ascii="Cambria Math" w:hAnsi="Cambria Math" w:cs="Arial"/>
-              <w:sz w:val="24"/>
-              <w:szCs w:val="24"/>
-            </w:rPr>
-            <m:t xml:space="preserve"> </m:t>
+            <m:t xml:space="preserve">* </m:t>
           </m:r>
           <m:sSub>
             <m:sSubPr>
@@ -5005,15 +5835,7 @@
                   <w:sz w:val="24"/>
                   <w:szCs w:val="24"/>
                 </w:rPr>
-                <m:t>i</m:t>
-              </m:r>
-              <m:r>
-                <w:rPr>
-                  <w:rFonts w:ascii="Cambria Math" w:hAnsi="Cambria Math" w:cs="Arial"/>
-                  <w:sz w:val="24"/>
-                  <w:szCs w:val="24"/>
-                </w:rPr>
-                <m:t>+2</m:t>
+                <m:t>i+2</m:t>
               </m:r>
             </m:sub>
           </m:sSub>
@@ -5139,15 +5961,7 @@
                   <w:sz w:val="24"/>
                   <w:szCs w:val="24"/>
                 </w:rPr>
-                <m:t>-</m:t>
-              </m:r>
-              <m:r>
-                <w:rPr>
-                  <w:rFonts w:ascii="Cambria Math" w:hAnsi="Cambria Math" w:cs="Arial"/>
-                  <w:sz w:val="24"/>
-                  <w:szCs w:val="24"/>
-                </w:rPr>
-                <m:t xml:space="preserve"> </m:t>
+                <m:t xml:space="preserve">- </m:t>
               </m:r>
               <m:sSub>
                 <m:sSubPr>
@@ -5211,15 +6025,7 @@
                   <w:sz w:val="24"/>
                   <w:szCs w:val="24"/>
                 </w:rPr>
-                <m:t>i</m:t>
-              </m:r>
-              <m:r>
-                <w:rPr>
-                  <w:rFonts w:ascii="Cambria Math" w:hAnsi="Cambria Math" w:cs="Arial"/>
-                  <w:sz w:val="24"/>
-                  <w:szCs w:val="24"/>
-                </w:rPr>
-                <m:t>+1</m:t>
+                <m:t>i+1</m:t>
               </m:r>
             </m:sub>
           </m:sSub>
@@ -5441,15 +6247,7 @@
                   <w:sz w:val="24"/>
                   <w:szCs w:val="24"/>
                 </w:rPr>
-                <m:t>-</m:t>
-              </m:r>
-              <m:r>
-                <w:rPr>
-                  <w:rFonts w:ascii="Cambria Math" w:hAnsi="Cambria Math" w:cs="Arial"/>
-                  <w:sz w:val="24"/>
-                  <w:szCs w:val="24"/>
-                </w:rPr>
-                <m:t xml:space="preserve"> </m:t>
+                <m:t xml:space="preserve">- </m:t>
               </m:r>
               <m:sSub>
                 <m:sSubPr>
@@ -5513,15 +6311,7 @@
                   <w:sz w:val="24"/>
                   <w:szCs w:val="24"/>
                 </w:rPr>
-                <m:t>i</m:t>
-              </m:r>
-              <m:r>
-                <w:rPr>
-                  <w:rFonts w:ascii="Cambria Math" w:hAnsi="Cambria Math" w:cs="Arial"/>
-                  <w:sz w:val="24"/>
-                  <w:szCs w:val="24"/>
-                </w:rPr>
-                <m:t>+2</m:t>
+                <m:t>i+2</m:t>
               </m:r>
             </m:sub>
           </m:sSub>
@@ -5757,15 +6547,7 @@
                   <w:sz w:val="24"/>
                   <w:szCs w:val="24"/>
                 </w:rPr>
-                <m:t>-</m:t>
-              </m:r>
-              <m:r>
-                <w:rPr>
-                  <w:rFonts w:ascii="Cambria Math" w:hAnsi="Cambria Math" w:cs="Arial"/>
-                  <w:sz w:val="24"/>
-                  <w:szCs w:val="24"/>
-                </w:rPr>
-                <m:t xml:space="preserve"> </m:t>
+                <m:t xml:space="preserve">- </m:t>
               </m:r>
               <m:sSub>
                 <m:sSubPr>
@@ -5829,23 +6611,7 @@
                   <w:sz w:val="24"/>
                   <w:szCs w:val="24"/>
                 </w:rPr>
-                <m:t>c</m:t>
-              </m:r>
-              <m:r>
-                <w:rPr>
-                  <w:rFonts w:ascii="Cambria Math" w:hAnsi="Cambria Math" w:cs="Arial"/>
-                  <w:sz w:val="24"/>
-                  <w:szCs w:val="24"/>
-                </w:rPr>
-                <m:t>-</m:t>
-              </m:r>
-              <m:r>
-                <w:rPr>
-                  <w:rFonts w:ascii="Cambria Math" w:hAnsi="Cambria Math" w:cs="Arial"/>
-                  <w:sz w:val="24"/>
-                  <w:szCs w:val="24"/>
-                </w:rPr>
-                <m:t>1</m:t>
+                <m:t>c-1</m:t>
               </m:r>
             </m:sub>
           </m:sSub>
@@ -6067,15 +6833,7 @@
                   <w:sz w:val="24"/>
                   <w:szCs w:val="24"/>
                 </w:rPr>
-                <m:t>-</m:t>
-              </m:r>
-              <m:r>
-                <w:rPr>
-                  <w:rFonts w:ascii="Cambria Math" w:hAnsi="Cambria Math" w:cs="Arial"/>
-                  <w:sz w:val="24"/>
-                  <w:szCs w:val="24"/>
-                </w:rPr>
-                <m:t xml:space="preserve"> </m:t>
+                <m:t xml:space="preserve">- </m:t>
               </m:r>
               <m:sSub>
                 <m:sSubPr>
@@ -6407,15 +7165,7 @@
                   <w:sz w:val="24"/>
                   <w:szCs w:val="24"/>
                 </w:rPr>
-                <m:t>-</m:t>
-              </m:r>
-              <m:r>
-                <w:rPr>
-                  <w:rFonts w:ascii="Cambria Math" w:hAnsi="Cambria Math" w:cs="Arial"/>
-                  <w:sz w:val="24"/>
-                  <w:szCs w:val="24"/>
-                </w:rPr>
-                <m:t xml:space="preserve"> </m:t>
+                <m:t xml:space="preserve">- </m:t>
               </m:r>
               <m:sSub>
                 <m:sSubPr>
@@ -6511,31 +7261,7 @@
                   <w:sz w:val="24"/>
                   <w:szCs w:val="24"/>
                 </w:rPr>
-                <m:t>k</m:t>
-              </m:r>
-              <m:r>
-                <w:rPr>
-                  <w:rFonts w:ascii="Cambria Math" w:hAnsi="Cambria Math" w:cs="Arial"/>
-                  <w:sz w:val="24"/>
-                  <w:szCs w:val="24"/>
-                </w:rPr>
-                <m:t>=</m:t>
-              </m:r>
-              <m:r>
-                <w:rPr>
-                  <w:rFonts w:ascii="Cambria Math" w:hAnsi="Cambria Math" w:cs="Arial"/>
-                  <w:sz w:val="24"/>
-                  <w:szCs w:val="24"/>
-                </w:rPr>
-                <m:t>i</m:t>
-              </m:r>
-              <m:r>
-                <w:rPr>
-                  <w:rFonts w:ascii="Cambria Math" w:hAnsi="Cambria Math" w:cs="Arial"/>
-                  <w:sz w:val="24"/>
-                  <w:szCs w:val="24"/>
-                </w:rPr>
-                <m:t>+1</m:t>
+                <m:t>k=i+1</m:t>
               </m:r>
             </m:sub>
             <m:sup>
@@ -6599,23 +7325,7 @@
                       <w:sz w:val="24"/>
                       <w:szCs w:val="24"/>
                     </w:rPr>
-                    <m:t xml:space="preserve"> (</m:t>
-                  </m:r>
-                  <m:r>
-                    <w:rPr>
-                      <w:rFonts w:ascii="Cambria Math" w:hAnsi="Cambria Math" w:cs="Arial"/>
-                      <w:sz w:val="24"/>
-                      <w:szCs w:val="24"/>
-                    </w:rPr>
-                    <m:t>t</m:t>
-                  </m:r>
-                  <m:r>
-                    <w:rPr>
-                      <w:rFonts w:ascii="Cambria Math" w:hAnsi="Cambria Math" w:cs="Arial"/>
-                      <w:sz w:val="24"/>
-                      <w:szCs w:val="24"/>
-                    </w:rPr>
-                    <m:t>)</m:t>
+                    <m:t xml:space="preserve"> (t)</m:t>
                   </m:r>
                 </m:num>
                 <m:den>
@@ -6639,15 +7349,7 @@
                           <w:sz w:val="24"/>
                           <w:szCs w:val="24"/>
                         </w:rPr>
-                        <m:t>j</m:t>
-                      </m:r>
-                      <m:r>
-                        <w:rPr>
-                          <w:rFonts w:ascii="Cambria Math" w:hAnsi="Cambria Math" w:cs="Arial"/>
-                          <w:sz w:val="24"/>
-                          <w:szCs w:val="24"/>
-                        </w:rPr>
-                        <m:t>=0</m:t>
+                        <m:t>j=0</m:t>
                       </m:r>
                     </m:sub>
                     <m:sup>
@@ -6657,23 +7359,7 @@
                           <w:sz w:val="24"/>
                           <w:szCs w:val="24"/>
                         </w:rPr>
-                        <m:t>k</m:t>
-                      </m:r>
-                      <m:r>
-                        <w:rPr>
-                          <w:rFonts w:ascii="Cambria Math" w:hAnsi="Cambria Math" w:cs="Arial"/>
-                          <w:sz w:val="24"/>
-                          <w:szCs w:val="24"/>
-                        </w:rPr>
-                        <m:t>-</m:t>
-                      </m:r>
-                      <m:r>
-                        <w:rPr>
-                          <w:rFonts w:ascii="Cambria Math" w:hAnsi="Cambria Math" w:cs="Arial"/>
-                          <w:sz w:val="24"/>
-                          <w:szCs w:val="24"/>
-                        </w:rPr>
-                        <m:t>1</m:t>
+                        <m:t>k-1</m:t>
                       </m:r>
                     </m:sup>
                     <m:e>
@@ -6715,23 +7401,7 @@
                           <w:sz w:val="24"/>
                           <w:szCs w:val="24"/>
                         </w:rPr>
-                        <m:t xml:space="preserve"> (</m:t>
-                      </m:r>
-                      <m:r>
-                        <w:rPr>
-                          <w:rFonts w:ascii="Cambria Math" w:hAnsi="Cambria Math" w:cs="Arial"/>
-                          <w:sz w:val="24"/>
-                          <w:szCs w:val="24"/>
-                        </w:rPr>
-                        <m:t>t</m:t>
-                      </m:r>
-                      <m:r>
-                        <w:rPr>
-                          <w:rFonts w:ascii="Cambria Math" w:hAnsi="Cambria Math" w:cs="Arial"/>
-                          <w:sz w:val="24"/>
-                          <w:szCs w:val="24"/>
-                        </w:rPr>
-                        <m:t>)</m:t>
+                        <m:t xml:space="preserve"> (t)</m:t>
                       </m:r>
                     </m:e>
                   </m:nary>
@@ -6824,7 +7494,733 @@
     </w:p>
     <w:p>
       <w:pPr>
+        <w:pStyle w:val="Ttulo1"/>
+        <w:rPr>
+          <w:rFonts w:ascii="Arial" w:hAnsi="Arial" w:cs="Arial"/>
+          <w:b w:val="0"/>
+          <w:bCs w:val="0"/>
+        </w:rPr>
+      </w:pPr>
+      <w:bookmarkStart w:id="3" w:name="_Toc118394759"/>
+      <w:r>
+        <w:rPr>
+          <w:rFonts w:ascii="Arial" w:hAnsi="Arial" w:cs="Arial"/>
+        </w:rPr>
+        <w:t xml:space="preserve">4.- </w:t>
+      </w:r>
+      <w:r>
+        <w:rPr>
+          <w:rFonts w:ascii="Arial" w:hAnsi="Arial" w:cs="Arial"/>
+        </w:rPr>
+        <w:t xml:space="preserve">Replantear la cadena de </w:t>
+      </w:r>
+      <w:proofErr w:type="spellStart"/>
+      <w:r>
+        <w:rPr>
+          <w:rFonts w:ascii="Arial" w:hAnsi="Arial" w:cs="Arial"/>
+        </w:rPr>
+        <w:t>Markov</w:t>
+      </w:r>
+      <w:bookmarkEnd w:id="3"/>
+      <w:proofErr w:type="spellEnd"/>
+    </w:p>
+    <w:p>
+      <w:pPr>
         <w:jc w:val="both"/>
+        <w:rPr>
+          <w:rFonts w:ascii="Arial" w:hAnsi="Arial" w:cs="Arial"/>
+          <w:sz w:val="24"/>
+          <w:szCs w:val="24"/>
+        </w:rPr>
+      </w:pPr>
+      <w:r>
+        <w:rPr>
+          <w:rFonts w:ascii="Arial" w:hAnsi="Arial" w:cs="Arial"/>
+          <w:b/>
+          <w:bCs/>
+          <w:sz w:val="24"/>
+          <w:szCs w:val="24"/>
+        </w:rPr>
+        <w:t>Objetivo</w:t>
+      </w:r>
+      <w:r>
+        <w:rPr>
+          <w:rFonts w:ascii="Arial" w:hAnsi="Arial" w:cs="Arial"/>
+          <w:sz w:val="24"/>
+          <w:szCs w:val="24"/>
+        </w:rPr>
+        <w:t>: Establecer</w:t>
+      </w:r>
+      <w:r>
+        <w:rPr>
+          <w:rFonts w:ascii="Arial" w:hAnsi="Arial" w:cs="Arial"/>
+          <w:sz w:val="24"/>
+          <w:szCs w:val="24"/>
+        </w:rPr>
+        <w:t xml:space="preserve"> </w:t>
+      </w:r>
+      <w:r>
+        <w:rPr>
+          <w:rFonts w:ascii="Arial" w:hAnsi="Arial" w:cs="Arial"/>
+          <w:sz w:val="24"/>
+          <w:szCs w:val="24"/>
+        </w:rPr>
+        <w:t xml:space="preserve">la cadena de </w:t>
+      </w:r>
+      <w:proofErr w:type="spellStart"/>
+      <w:r>
+        <w:rPr>
+          <w:rFonts w:ascii="Arial" w:hAnsi="Arial" w:cs="Arial"/>
+          <w:sz w:val="24"/>
+          <w:szCs w:val="24"/>
+        </w:rPr>
+        <w:t>Markov</w:t>
+      </w:r>
+      <w:proofErr w:type="spellEnd"/>
+      <w:r>
+        <w:rPr>
+          <w:rFonts w:ascii="Arial" w:hAnsi="Arial" w:cs="Arial"/>
+          <w:sz w:val="24"/>
+          <w:szCs w:val="24"/>
+        </w:rPr>
+        <w:t xml:space="preserve"> </w:t>
+      </w:r>
+      <w:r>
+        <w:rPr>
+          <w:rFonts w:ascii="Arial" w:hAnsi="Arial" w:cs="Arial"/>
+          <w:sz w:val="24"/>
+          <w:szCs w:val="24"/>
+        </w:rPr>
+        <w:t>con base</w:t>
+      </w:r>
+      <w:r>
+        <w:rPr>
+          <w:rFonts w:ascii="Arial" w:hAnsi="Arial" w:cs="Arial"/>
+          <w:sz w:val="24"/>
+          <w:szCs w:val="24"/>
+        </w:rPr>
+        <w:t xml:space="preserve"> </w:t>
+      </w:r>
+      <w:r>
+        <w:rPr>
+          <w:rFonts w:ascii="Arial" w:hAnsi="Arial" w:cs="Arial"/>
+          <w:sz w:val="24"/>
+          <w:szCs w:val="24"/>
+        </w:rPr>
+        <w:t>en</w:t>
+      </w:r>
+      <w:r>
+        <w:rPr>
+          <w:rFonts w:ascii="Arial" w:hAnsi="Arial" w:cs="Arial"/>
+          <w:sz w:val="24"/>
+          <w:szCs w:val="24"/>
+        </w:rPr>
+        <w:t xml:space="preserve"> </w:t>
+      </w:r>
+      <w:r>
+        <w:rPr>
+          <w:rFonts w:ascii="Arial" w:hAnsi="Arial" w:cs="Arial"/>
+          <w:sz w:val="24"/>
+          <w:szCs w:val="24"/>
+        </w:rPr>
+        <w:t>el funcionamiento del</w:t>
+      </w:r>
+      <w:r>
+        <w:rPr>
+          <w:rFonts w:ascii="Arial" w:hAnsi="Arial" w:cs="Arial"/>
+          <w:sz w:val="24"/>
+          <w:szCs w:val="24"/>
+        </w:rPr>
+        <w:t xml:space="preserve"> </w:t>
+      </w:r>
+      <w:r>
+        <w:rPr>
+          <w:rFonts w:ascii="Arial" w:hAnsi="Arial" w:cs="Arial"/>
+          <w:sz w:val="24"/>
+          <w:szCs w:val="24"/>
+        </w:rPr>
+        <w:t>esquema propuesto.</w:t>
+      </w:r>
+    </w:p>
+    <w:p>
+      <w:pPr>
+        <w:jc w:val="both"/>
+        <w:rPr>
+          <w:rFonts w:ascii="Arial" w:hAnsi="Arial" w:cs="Arial"/>
+          <w:sz w:val="24"/>
+          <w:szCs w:val="24"/>
+        </w:rPr>
+      </w:pPr>
+      <w:r>
+        <w:rPr>
+          <w:rFonts w:ascii="Arial" w:hAnsi="Arial" w:cs="Arial"/>
+          <w:b/>
+          <w:bCs/>
+          <w:sz w:val="24"/>
+          <w:szCs w:val="24"/>
+        </w:rPr>
+        <w:t>Descripción:</w:t>
+      </w:r>
+      <w:r>
+        <w:rPr>
+          <w:rFonts w:ascii="Arial" w:hAnsi="Arial" w:cs="Arial"/>
+          <w:b/>
+          <w:bCs/>
+          <w:sz w:val="24"/>
+          <w:szCs w:val="24"/>
+        </w:rPr>
+        <w:t xml:space="preserve"> </w:t>
+      </w:r>
+      <w:r>
+        <w:rPr>
+          <w:rFonts w:ascii="Arial" w:hAnsi="Arial" w:cs="Arial"/>
+          <w:sz w:val="24"/>
+          <w:szCs w:val="24"/>
+        </w:rPr>
+        <w:t>hast</w:t>
+      </w:r>
+      <w:r>
+        <w:rPr>
+          <w:rFonts w:ascii="Arial" w:hAnsi="Arial" w:cs="Arial"/>
+          <w:sz w:val="24"/>
+          <w:szCs w:val="24"/>
+        </w:rPr>
+        <w:t xml:space="preserve">a ahora se tiene la misma cadena de </w:t>
+      </w:r>
+      <w:proofErr w:type="spellStart"/>
+      <w:r>
+        <w:rPr>
+          <w:rFonts w:ascii="Arial" w:hAnsi="Arial" w:cs="Arial"/>
+          <w:sz w:val="24"/>
+          <w:szCs w:val="24"/>
+        </w:rPr>
+        <w:t>Markov</w:t>
+      </w:r>
+      <w:proofErr w:type="spellEnd"/>
+      <w:r>
+        <w:rPr>
+          <w:rFonts w:ascii="Arial" w:hAnsi="Arial" w:cs="Arial"/>
+          <w:sz w:val="24"/>
+          <w:szCs w:val="24"/>
+        </w:rPr>
+        <w:t xml:space="preserve"> con un buen funcionamiento dado que no se han implementado cambios en los estados de la cadena ya que con los que se están analizando se pueden obtener resultados muy similares o con pocos cambios respecto a los trabajos que ya se han realizado </w:t>
+      </w:r>
+    </w:p>
+    <w:p>
+      <w:pPr>
+        <w:rPr>
+          <w:rFonts w:ascii="Arial" w:hAnsi="Arial" w:cs="Arial"/>
+          <w:noProof/>
+          <w:sz w:val="24"/>
+          <w:szCs w:val="24"/>
+        </w:rPr>
+      </w:pPr>
+    </w:p>
+    <w:p>
+      <w:pPr>
+        <w:rPr>
+          <w:rFonts w:ascii="Arial" w:hAnsi="Arial" w:cs="Arial"/>
+          <w:sz w:val="24"/>
+          <w:szCs w:val="24"/>
+        </w:rPr>
+      </w:pPr>
+      <w:r>
+        <w:rPr>
+          <w:rFonts w:ascii="Arial" w:hAnsi="Arial" w:cs="Arial"/>
+          <w:noProof/>
+          <w:sz w:val="24"/>
+          <w:szCs w:val="24"/>
+        </w:rPr>
+        <w:drawing>
+          <wp:inline distT="0" distB="0" distL="0" distR="0" wp14:anchorId="23AAD901" wp14:editId="4C322885">
+            <wp:extent cx="6119495" cy="3376295"/>
+            <wp:effectExtent l="0" t="0" r="0" b="0"/>
+            <wp:docPr id="7" name="Imagen 7" descr="Diagrama&#10;&#10;Descripción generada automáticamente"/>
+            <wp:cNvGraphicFramePr>
+              <a:graphicFrameLocks xmlns:a="http://schemas.openxmlformats.org/drawingml/2006/main" noChangeAspect="1"/>
+            </wp:cNvGraphicFramePr>
+            <a:graphic xmlns:a="http://schemas.openxmlformats.org/drawingml/2006/main">
+              <a:graphicData uri="http://schemas.openxmlformats.org/drawingml/2006/picture">
+                <pic:pic xmlns:pic="http://schemas.openxmlformats.org/drawingml/2006/picture">
+                  <pic:nvPicPr>
+                    <pic:cNvPr id="7" name="Imagen 7" descr="Diagrama&#10;&#10;Descripción generada automáticamente"/>
+                    <pic:cNvPicPr/>
+                  </pic:nvPicPr>
+                  <pic:blipFill rotWithShape="1">
+                    <a:blip r:embed="rId22">
+                      <a:extLst>
+                        <a:ext uri="{28A0092B-C50C-407E-A947-70E740481C1C}">
+                          <a14:useLocalDpi xmlns:a14="http://schemas.microsoft.com/office/drawing/2010/main" val="0"/>
+                        </a:ext>
+                      </a:extLst>
+                    </a:blip>
+                    <a:srcRect t="2207"/>
+                    <a:stretch/>
+                  </pic:blipFill>
+                  <pic:spPr bwMode="auto">
+                    <a:xfrm>
+                      <a:off x="0" y="0"/>
+                      <a:ext cx="6119495" cy="3376295"/>
+                    </a:xfrm>
+                    <a:prstGeom prst="rect">
+                      <a:avLst/>
+                    </a:prstGeom>
+                    <a:ln>
+                      <a:noFill/>
+                    </a:ln>
+                    <a:extLst>
+                      <a:ext uri="{53640926-AAD7-44D8-BBD7-CCE9431645EC}">
+                        <a14:shadowObscured xmlns:a14="http://schemas.microsoft.com/office/drawing/2010/main"/>
+                      </a:ext>
+                    </a:extLst>
+                  </pic:spPr>
+                </pic:pic>
+              </a:graphicData>
+            </a:graphic>
+          </wp:inline>
+        </w:drawing>
+      </w:r>
+    </w:p>
+    <w:p>
+      <w:pPr>
+        <w:jc w:val="center"/>
+        <w:rPr>
+          <w:rFonts w:ascii="Arial" w:hAnsi="Arial" w:cs="Arial"/>
+          <w:b/>
+          <w:bCs/>
+          <w:i/>
+          <w:iCs/>
+          <w:sz w:val="24"/>
+          <w:szCs w:val="24"/>
+        </w:rPr>
+      </w:pPr>
+      <w:r>
+        <w:rPr>
+          <w:rFonts w:ascii="Arial" w:hAnsi="Arial" w:cs="Arial"/>
+          <w:b/>
+          <w:bCs/>
+          <w:sz w:val="24"/>
+          <w:szCs w:val="24"/>
+        </w:rPr>
+        <w:t xml:space="preserve">Figura </w:t>
+      </w:r>
+      <w:r>
+        <w:rPr>
+          <w:rFonts w:ascii="Arial" w:hAnsi="Arial" w:cs="Arial"/>
+          <w:b/>
+          <w:bCs/>
+          <w:sz w:val="24"/>
+          <w:szCs w:val="24"/>
+        </w:rPr>
+        <w:t>6</w:t>
+      </w:r>
+      <w:r>
+        <w:rPr>
+          <w:rFonts w:ascii="Arial" w:hAnsi="Arial" w:cs="Arial"/>
+          <w:b/>
+          <w:bCs/>
+          <w:sz w:val="24"/>
+          <w:szCs w:val="24"/>
+        </w:rPr>
+        <w:t xml:space="preserve">. </w:t>
+      </w:r>
+      <w:r>
+        <w:rPr>
+          <w:rFonts w:ascii="Arial" w:hAnsi="Arial" w:cs="Arial"/>
+          <w:b/>
+          <w:bCs/>
+          <w:i/>
+          <w:iCs/>
+          <w:sz w:val="24"/>
+          <w:szCs w:val="24"/>
+        </w:rPr>
+        <w:t xml:space="preserve">Cadena de </w:t>
+      </w:r>
+      <w:proofErr w:type="spellStart"/>
+      <w:r>
+        <w:rPr>
+          <w:rFonts w:ascii="Arial" w:hAnsi="Arial" w:cs="Arial"/>
+          <w:b/>
+          <w:bCs/>
+          <w:i/>
+          <w:iCs/>
+          <w:sz w:val="24"/>
+          <w:szCs w:val="24"/>
+        </w:rPr>
+        <w:t>Markov</w:t>
+      </w:r>
+      <w:proofErr w:type="spellEnd"/>
+      <w:r>
+        <w:rPr>
+          <w:rFonts w:ascii="Arial" w:hAnsi="Arial" w:cs="Arial"/>
+          <w:b/>
+          <w:bCs/>
+          <w:i/>
+          <w:iCs/>
+          <w:sz w:val="24"/>
+          <w:szCs w:val="24"/>
+        </w:rPr>
+        <w:t xml:space="preserve"> propuesta para el sistema de </w:t>
+      </w:r>
+      <w:proofErr w:type="spellStart"/>
+      <w:r>
+        <w:rPr>
+          <w:rFonts w:ascii="Arial" w:hAnsi="Arial" w:cs="Arial"/>
+          <w:b/>
+          <w:bCs/>
+          <w:i/>
+          <w:iCs/>
+          <w:sz w:val="24"/>
+          <w:szCs w:val="24"/>
+        </w:rPr>
+        <w:t>live</w:t>
+      </w:r>
+      <w:proofErr w:type="spellEnd"/>
+      <w:r>
+        <w:rPr>
+          <w:rFonts w:ascii="Arial" w:hAnsi="Arial" w:cs="Arial"/>
+          <w:b/>
+          <w:bCs/>
+          <w:i/>
+          <w:iCs/>
+          <w:sz w:val="24"/>
+          <w:szCs w:val="24"/>
+        </w:rPr>
+        <w:t xml:space="preserve"> </w:t>
+      </w:r>
+      <w:proofErr w:type="spellStart"/>
+      <w:r>
+        <w:rPr>
+          <w:rFonts w:ascii="Arial" w:hAnsi="Arial" w:cs="Arial"/>
+          <w:b/>
+          <w:bCs/>
+          <w:i/>
+          <w:iCs/>
+          <w:sz w:val="24"/>
+          <w:szCs w:val="24"/>
+        </w:rPr>
+        <w:t>stream</w:t>
+      </w:r>
+      <w:proofErr w:type="spellEnd"/>
+      <w:r>
+        <w:rPr>
+          <w:rFonts w:ascii="Arial" w:hAnsi="Arial" w:cs="Arial"/>
+          <w:b/>
+          <w:bCs/>
+          <w:i/>
+          <w:iCs/>
+          <w:sz w:val="24"/>
+          <w:szCs w:val="24"/>
+        </w:rPr>
+        <w:t xml:space="preserve"> </w:t>
+      </w:r>
+    </w:p>
+    <w:p>
+      <w:pPr>
+        <w:rPr>
+          <w:rFonts w:ascii="Arial" w:hAnsi="Arial" w:cs="Arial"/>
+          <w:sz w:val="24"/>
+          <w:szCs w:val="24"/>
+        </w:rPr>
+      </w:pPr>
+      <w:r>
+        <w:rPr>
+          <w:rFonts w:ascii="Arial" w:hAnsi="Arial" w:cs="Arial"/>
+          <w:b/>
+          <w:bCs/>
+          <w:sz w:val="24"/>
+          <w:szCs w:val="24"/>
+        </w:rPr>
+        <w:t>Conclusión:</w:t>
+      </w:r>
+      <w:r>
+        <w:rPr>
+          <w:rFonts w:ascii="Arial" w:hAnsi="Arial" w:cs="Arial"/>
+          <w:b/>
+          <w:bCs/>
+          <w:sz w:val="24"/>
+          <w:szCs w:val="24"/>
+        </w:rPr>
+        <w:t xml:space="preserve"> </w:t>
+      </w:r>
+      <w:r>
+        <w:rPr>
+          <w:rFonts w:ascii="Arial" w:hAnsi="Arial" w:cs="Arial"/>
+          <w:sz w:val="24"/>
+          <w:szCs w:val="24"/>
+        </w:rPr>
+        <w:t xml:space="preserve">hasta esta parte del proyecto se sigue trabajando con la cadena descrita en la figura 6. </w:t>
+      </w:r>
+    </w:p>
+    <w:p>
+      <w:pPr>
+        <w:rPr>
+          <w:rFonts w:ascii="Arial" w:hAnsi="Arial" w:cs="Arial"/>
+          <w:b/>
+          <w:bCs/>
+          <w:sz w:val="24"/>
+          <w:szCs w:val="24"/>
+        </w:rPr>
+      </w:pPr>
+    </w:p>
+    <w:p>
+      <w:pPr>
+        <w:rPr>
+          <w:rFonts w:ascii="Arial" w:hAnsi="Arial" w:cs="Arial"/>
+          <w:sz w:val="24"/>
+          <w:szCs w:val="24"/>
+        </w:rPr>
+      </w:pPr>
+    </w:p>
+    <w:p>
+      <w:pPr>
+        <w:rPr>
+          <w:rFonts w:ascii="Arial" w:hAnsi="Arial" w:cs="Arial"/>
+          <w:sz w:val="24"/>
+          <w:szCs w:val="24"/>
+        </w:rPr>
+      </w:pPr>
+    </w:p>
+    <w:p>
+      <w:pPr>
+        <w:rPr>
+          <w:rFonts w:ascii="Arial" w:hAnsi="Arial" w:cs="Arial"/>
+          <w:sz w:val="24"/>
+          <w:szCs w:val="24"/>
+        </w:rPr>
+      </w:pPr>
+    </w:p>
+    <w:p>
+      <w:pPr>
+        <w:rPr>
+          <w:rFonts w:ascii="Arial" w:hAnsi="Arial" w:cs="Arial"/>
+          <w:sz w:val="24"/>
+          <w:szCs w:val="24"/>
+        </w:rPr>
+      </w:pPr>
+    </w:p>
+    <w:p>
+      <w:pPr>
+        <w:rPr>
+          <w:rFonts w:ascii="Arial" w:hAnsi="Arial" w:cs="Arial"/>
+          <w:sz w:val="24"/>
+          <w:szCs w:val="24"/>
+        </w:rPr>
+      </w:pPr>
+    </w:p>
+    <w:p>
+      <w:pPr>
+        <w:rPr>
+          <w:rFonts w:ascii="Arial" w:hAnsi="Arial" w:cs="Arial"/>
+          <w:sz w:val="24"/>
+          <w:szCs w:val="24"/>
+        </w:rPr>
+      </w:pPr>
+    </w:p>
+    <w:p>
+      <w:pPr>
+        <w:pStyle w:val="Ttulo1"/>
+        <w:rPr>
+          <w:rFonts w:ascii="Arial" w:hAnsi="Arial" w:cs="Arial"/>
+          <w:b w:val="0"/>
+          <w:bCs w:val="0"/>
+        </w:rPr>
+      </w:pPr>
+      <w:bookmarkStart w:id="4" w:name="_Toc118394760"/>
+      <w:r>
+        <w:rPr>
+          <w:rFonts w:ascii="Arial" w:hAnsi="Arial" w:cs="Arial"/>
+        </w:rPr>
+        <w:t>5.- Replantear las adecuaciones de</w:t>
+      </w:r>
+      <w:r>
+        <w:rPr>
+          <w:rFonts w:ascii="Arial" w:hAnsi="Arial" w:cs="Arial"/>
+        </w:rPr>
+        <w:t>l</w:t>
+      </w:r>
+      <w:r>
+        <w:rPr>
+          <w:rFonts w:ascii="Arial" w:hAnsi="Arial" w:cs="Arial"/>
+        </w:rPr>
+        <w:t xml:space="preserve"> esquema de asignación de recursos.</w:t>
+      </w:r>
+      <w:bookmarkEnd w:id="4"/>
+    </w:p>
+    <w:p>
+      <w:pPr>
+        <w:jc w:val="both"/>
+        <w:rPr>
+          <w:rFonts w:ascii="Arial" w:hAnsi="Arial" w:cs="Arial"/>
+          <w:sz w:val="24"/>
+          <w:szCs w:val="24"/>
+        </w:rPr>
+      </w:pPr>
+      <w:r>
+        <w:rPr>
+          <w:rFonts w:ascii="Arial" w:hAnsi="Arial" w:cs="Arial"/>
+          <w:b/>
+          <w:bCs/>
+          <w:sz w:val="24"/>
+          <w:szCs w:val="24"/>
+        </w:rPr>
+        <w:t>Objetivo</w:t>
+      </w:r>
+      <w:r>
+        <w:rPr>
+          <w:rFonts w:ascii="Arial" w:hAnsi="Arial" w:cs="Arial"/>
+          <w:sz w:val="24"/>
+          <w:szCs w:val="24"/>
+        </w:rPr>
+        <w:t>: Establecer esquema de asignación   de recursos     con base al desempeño del sistema.</w:t>
+      </w:r>
+    </w:p>
+    <w:p>
+      <w:pPr>
+        <w:pStyle w:val="Ttulo1"/>
+        <w:rPr>
+          <w:rFonts w:ascii="Arial" w:hAnsi="Arial" w:cs="Arial"/>
+          <w:b w:val="0"/>
+          <w:bCs w:val="0"/>
+        </w:rPr>
+      </w:pPr>
+      <w:bookmarkStart w:id="5" w:name="_Toc118394761"/>
+      <w:r>
+        <w:rPr>
+          <w:rFonts w:ascii="Arial" w:hAnsi="Arial" w:cs="Arial"/>
+        </w:rPr>
+        <w:t xml:space="preserve">6.- Evaluar la cadena de </w:t>
+      </w:r>
+      <w:proofErr w:type="spellStart"/>
+      <w:r>
+        <w:rPr>
+          <w:rFonts w:ascii="Arial" w:hAnsi="Arial" w:cs="Arial"/>
+        </w:rPr>
+        <w:t>Markov</w:t>
+      </w:r>
+      <w:proofErr w:type="spellEnd"/>
+      <w:r>
+        <w:rPr>
+          <w:rFonts w:ascii="Arial" w:hAnsi="Arial" w:cs="Arial"/>
+        </w:rPr>
+        <w:t xml:space="preserve"> modificada</w:t>
+      </w:r>
+      <w:bookmarkEnd w:id="5"/>
+    </w:p>
+    <w:p>
+      <w:pPr>
+        <w:jc w:val="both"/>
+        <w:rPr>
+          <w:rFonts w:ascii="Arial" w:hAnsi="Arial" w:cs="Arial"/>
+          <w:sz w:val="24"/>
+          <w:szCs w:val="24"/>
+        </w:rPr>
+      </w:pPr>
+      <w:r>
+        <w:rPr>
+          <w:rFonts w:ascii="Arial" w:hAnsi="Arial" w:cs="Arial"/>
+          <w:b/>
+          <w:bCs/>
+          <w:sz w:val="24"/>
+          <w:szCs w:val="24"/>
+        </w:rPr>
+        <w:t>Objetivo</w:t>
+      </w:r>
+      <w:r>
+        <w:rPr>
+          <w:rFonts w:ascii="Arial" w:hAnsi="Arial" w:cs="Arial"/>
+          <w:sz w:val="24"/>
+          <w:szCs w:val="24"/>
+        </w:rPr>
+        <w:t xml:space="preserve">: Implementar la solución por simulación   de la   cadena   de </w:t>
+      </w:r>
+      <w:proofErr w:type="spellStart"/>
+      <w:r>
+        <w:rPr>
+          <w:rFonts w:ascii="Arial" w:hAnsi="Arial" w:cs="Arial"/>
+          <w:sz w:val="24"/>
+          <w:szCs w:val="24"/>
+        </w:rPr>
+        <w:t>Markovpara</w:t>
+      </w:r>
+      <w:proofErr w:type="spellEnd"/>
+      <w:r>
+        <w:rPr>
+          <w:rFonts w:ascii="Arial" w:hAnsi="Arial" w:cs="Arial"/>
+          <w:sz w:val="24"/>
+          <w:szCs w:val="24"/>
+        </w:rPr>
+        <w:t xml:space="preserve"> servicios de video en vivo</w:t>
+      </w:r>
+    </w:p>
+    <w:p>
+      <w:pPr>
+        <w:jc w:val="both"/>
+        <w:rPr>
+          <w:rFonts w:ascii="Arial" w:hAnsi="Arial" w:cs="Arial"/>
+          <w:b/>
+          <w:bCs/>
+          <w:sz w:val="24"/>
+          <w:szCs w:val="24"/>
+        </w:rPr>
+      </w:pPr>
+      <w:r>
+        <w:rPr>
+          <w:rFonts w:ascii="Arial" w:hAnsi="Arial" w:cs="Arial"/>
+          <w:b/>
+          <w:bCs/>
+          <w:sz w:val="24"/>
+          <w:szCs w:val="24"/>
+        </w:rPr>
+        <w:t xml:space="preserve">Conclusión: </w:t>
+      </w:r>
+      <w:r>
+        <w:rPr>
+          <w:rFonts w:ascii="Arial" w:hAnsi="Arial" w:cs="Arial"/>
+          <w:sz w:val="24"/>
+          <w:szCs w:val="24"/>
+        </w:rPr>
+        <w:t>para el punto 5 y 6 aun no se tiene una modificación o cambio abrupto del esquema y de la cadena por lo cual no tenemos cambios en el esquema de asignación ni nuevos eventos para la cadena.</w:t>
+      </w:r>
+    </w:p>
+    <w:p>
+      <w:pPr>
+        <w:pStyle w:val="Ttulo1"/>
+        <w:rPr>
+          <w:rFonts w:ascii="Arial" w:hAnsi="Arial" w:cs="Arial"/>
+          <w:b w:val="0"/>
+          <w:bCs w:val="0"/>
+        </w:rPr>
+      </w:pPr>
+      <w:bookmarkStart w:id="6" w:name="_Toc118394762"/>
+      <w:r>
+        <w:rPr>
+          <w:rFonts w:ascii="Arial" w:hAnsi="Arial" w:cs="Arial"/>
+        </w:rPr>
+        <w:t>7.- Obtención del ancho de banda consumido</w:t>
+      </w:r>
+      <w:bookmarkEnd w:id="6"/>
+    </w:p>
+    <w:p>
+      <w:pPr>
+        <w:jc w:val="both"/>
+        <w:rPr>
+          <w:rFonts w:ascii="Arial" w:hAnsi="Arial" w:cs="Arial"/>
+          <w:sz w:val="24"/>
+          <w:szCs w:val="24"/>
+        </w:rPr>
+      </w:pPr>
+      <w:r>
+        <w:rPr>
+          <w:rFonts w:ascii="Arial" w:hAnsi="Arial" w:cs="Arial"/>
+          <w:b/>
+          <w:bCs/>
+          <w:sz w:val="24"/>
+          <w:szCs w:val="24"/>
+        </w:rPr>
+        <w:t>Objetivo:</w:t>
+      </w:r>
+      <w:r>
         <w:rPr>
           <w:rFonts w:ascii="Arial" w:eastAsia="Times New Roman" w:hAnsi="Arial" w:cs="Arial"/>
           <w:b/>
@@ -6833,62 +8229,6 @@
           <w:sz w:val="28"/>
           <w:szCs w:val="28"/>
         </w:rPr>
-      </w:pPr>
-      <w:r>
-        <w:rPr>
-          <w:rFonts w:ascii="Arial" w:eastAsia="Times New Roman" w:hAnsi="Arial" w:cs="Arial"/>
-          <w:b/>
-          <w:bCs/>
-          <w:color w:val="365F91"/>
-          <w:sz w:val="28"/>
-          <w:szCs w:val="28"/>
-        </w:rPr>
-        <w:t xml:space="preserve">4.- </w:t>
-      </w:r>
-      <w:r>
-        <w:rPr>
-          <w:rFonts w:ascii="Arial" w:eastAsia="Times New Roman" w:hAnsi="Arial" w:cs="Arial"/>
-          <w:b/>
-          <w:bCs/>
-          <w:color w:val="365F91"/>
-          <w:sz w:val="28"/>
-          <w:szCs w:val="28"/>
-        </w:rPr>
-        <w:t>Replantear la cadena de Markov</w:t>
-      </w:r>
-    </w:p>
-    <w:p>
-      <w:pPr>
-        <w:rPr>
-          <w:rFonts w:ascii="Arial" w:hAnsi="Arial" w:cs="Arial"/>
-          <w:sz w:val="24"/>
-          <w:szCs w:val="24"/>
-        </w:rPr>
-      </w:pPr>
-      <w:r>
-        <w:rPr>
-          <w:rFonts w:ascii="Arial" w:hAnsi="Arial" w:cs="Arial"/>
-          <w:b/>
-          <w:bCs/>
-          <w:sz w:val="24"/>
-          <w:szCs w:val="24"/>
-        </w:rPr>
-        <w:t>Objetivo</w:t>
-      </w:r>
-      <w:r>
-        <w:rPr>
-          <w:rFonts w:ascii="Arial" w:hAnsi="Arial" w:cs="Arial"/>
-          <w:sz w:val="24"/>
-          <w:szCs w:val="24"/>
-        </w:rPr>
-        <w:t>: Establecer</w:t>
-      </w:r>
-      <w:r>
-        <w:rPr>
-          <w:rFonts w:ascii="Arial" w:hAnsi="Arial" w:cs="Arial"/>
-          <w:sz w:val="24"/>
-          <w:szCs w:val="24"/>
-        </w:rPr>
         <w:t xml:space="preserve"> </w:t>
       </w:r>
       <w:r>
@@ -6897,8 +8237,18 @@
           <w:sz w:val="24"/>
           <w:szCs w:val="24"/>
         </w:rPr>
-        <w:t>la cadena de Markov</w:t>
-      </w:r>
+        <w:t xml:space="preserve">Determinar    el ancho de banda demandado por   los </w:t>
+      </w:r>
+      <w:proofErr w:type="spellStart"/>
+      <w:r>
+        <w:rPr>
+          <w:rFonts w:ascii="Arial" w:hAnsi="Arial" w:cs="Arial"/>
+          <w:sz w:val="24"/>
+          <w:szCs w:val="24"/>
+        </w:rPr>
+        <w:t>peers</w:t>
+      </w:r>
+      <w:proofErr w:type="spellEnd"/>
       <w:r>
         <w:rPr>
           <w:rFonts w:ascii="Arial" w:hAnsi="Arial" w:cs="Arial"/>
@@ -6913,11 +8263,35 @@
           <w:sz w:val="24"/>
           <w:szCs w:val="24"/>
         </w:rPr>
-        <w:t>con base</w:t>
-      </w:r>
-      <w:r>
-        <w:rPr>
-          <w:rFonts w:ascii="Arial" w:hAnsi="Arial" w:cs="Arial"/>
+        <w:t>para descargar una ventana</w:t>
+      </w:r>
+    </w:p>
+    <w:p>
+      <w:pPr>
+        <w:jc w:val="both"/>
+        <w:rPr>
+          <w:rFonts w:ascii="Arial" w:hAnsi="Arial" w:cs="Arial"/>
+          <w:b/>
+          <w:bCs/>
+          <w:sz w:val="24"/>
+          <w:szCs w:val="24"/>
+        </w:rPr>
+      </w:pPr>
+      <w:r>
+        <w:rPr>
+          <w:rFonts w:ascii="Arial" w:hAnsi="Arial" w:cs="Arial"/>
+          <w:b/>
+          <w:bCs/>
+          <w:sz w:val="24"/>
+          <w:szCs w:val="24"/>
+        </w:rPr>
+        <w:t>Descripción:</w:t>
+      </w:r>
+      <w:r>
+        <w:rPr>
+          <w:rFonts w:ascii="Arial" w:hAnsi="Arial" w:cs="Arial"/>
+          <w:b/>
+          <w:bCs/>
           <w:sz w:val="24"/>
           <w:szCs w:val="24"/>
         </w:rPr>
@@ -6929,8 +8303,18 @@
           <w:sz w:val="24"/>
           <w:szCs w:val="24"/>
         </w:rPr>
-        <w:t>en</w:t>
-      </w:r>
+        <w:t xml:space="preserve">por ahora se está realizando la adecuación y el cambio del esquema DU al que nosotros proponemos y una vez que se termine se podrá obtener el desempeño de dicha propuesta comparándola con los valores que se tienen ya investigados para el video bajo demanda y si estos márgenes de diferencia son muy significativos tomaremos por hecho que nuestro esquema propuesto puede funcionar ya que no se tiene hasta ahora un símil con el </w:t>
+      </w:r>
+      <w:proofErr w:type="spellStart"/>
+      <w:r>
+        <w:rPr>
+          <w:rFonts w:ascii="Arial" w:hAnsi="Arial" w:cs="Arial"/>
+          <w:sz w:val="24"/>
+          <w:szCs w:val="24"/>
+        </w:rPr>
+        <w:t>live</w:t>
+      </w:r>
+      <w:proofErr w:type="spellEnd"/>
       <w:r>
         <w:rPr>
           <w:rFonts w:ascii="Arial" w:hAnsi="Arial" w:cs="Arial"/>
@@ -6939,327 +8323,61 @@
         </w:rPr>
         <w:t xml:space="preserve"> </w:t>
       </w:r>
-      <w:r>
-        <w:rPr>
-          <w:rFonts w:ascii="Arial" w:hAnsi="Arial" w:cs="Arial"/>
-          <w:sz w:val="24"/>
-          <w:szCs w:val="24"/>
-        </w:rPr>
-        <w:t>el funcionamiento del</w:t>
-      </w:r>
-      <w:r>
-        <w:rPr>
-          <w:rFonts w:ascii="Arial" w:hAnsi="Arial" w:cs="Arial"/>
+      <w:proofErr w:type="spellStart"/>
+      <w:r>
+        <w:rPr>
+          <w:rFonts w:ascii="Arial" w:hAnsi="Arial" w:cs="Arial"/>
+          <w:sz w:val="24"/>
+          <w:szCs w:val="24"/>
+        </w:rPr>
+        <w:t>stream</w:t>
+      </w:r>
+      <w:proofErr w:type="spellEnd"/>
+      <w:r>
+        <w:rPr>
+          <w:rFonts w:ascii="Arial" w:hAnsi="Arial" w:cs="Arial"/>
+          <w:sz w:val="24"/>
+          <w:szCs w:val="24"/>
+        </w:rPr>
+        <w:t xml:space="preserve"> de donde poder tomar valores como referencia.</w:t>
+      </w:r>
+      <w:r>
+        <w:rPr>
+          <w:rFonts w:ascii="Arial" w:hAnsi="Arial" w:cs="Arial"/>
+          <w:b/>
+          <w:bCs/>
           <w:sz w:val="24"/>
           <w:szCs w:val="24"/>
         </w:rPr>
         <w:t xml:space="preserve"> </w:t>
       </w:r>
-      <w:r>
-        <w:rPr>
-          <w:rFonts w:ascii="Arial" w:hAnsi="Arial" w:cs="Arial"/>
-          <w:sz w:val="24"/>
-          <w:szCs w:val="24"/>
-        </w:rPr>
-        <w:t>esquema propuesto.</w:t>
-      </w:r>
-    </w:p>
-    <w:p>
-      <w:pPr>
-        <w:rPr>
-          <w:rFonts w:ascii="Arial" w:hAnsi="Arial" w:cs="Arial"/>
-          <w:sz w:val="24"/>
-          <w:szCs w:val="24"/>
-        </w:rPr>
-      </w:pPr>
-      <w:r>
-        <w:rPr>
-          <w:rFonts w:ascii="Arial" w:hAnsi="Arial" w:cs="Arial"/>
-          <w:b/>
-          <w:bCs/>
-          <w:sz w:val="24"/>
-          <w:szCs w:val="24"/>
-        </w:rPr>
-        <w:t>Descripción:</w:t>
-      </w:r>
-      <w:r>
-        <w:rPr>
-          <w:rFonts w:ascii="Arial" w:hAnsi="Arial" w:cs="Arial"/>
-          <w:b/>
-          <w:bCs/>
-          <w:sz w:val="24"/>
-          <w:szCs w:val="24"/>
-        </w:rPr>
-        <w:t xml:space="preserve"> </w:t>
-      </w:r>
-      <w:r>
-        <w:rPr>
-          <w:rFonts w:ascii="Arial" w:hAnsi="Arial" w:cs="Arial"/>
-          <w:sz w:val="24"/>
-          <w:szCs w:val="24"/>
-        </w:rPr>
-        <w:t>hast</w:t>
-      </w:r>
-      <w:r>
-        <w:rPr>
-          <w:rFonts w:ascii="Arial" w:hAnsi="Arial" w:cs="Arial"/>
-          <w:sz w:val="24"/>
-          <w:szCs w:val="24"/>
-        </w:rPr>
-        <w:t xml:space="preserve">a ahora se tiene la misma cadena de Markov con un buen funcionamiento dado que no se han implementado cambios en los estados de la cadena ya que con los que se están analizando se pueden obtener resultados muy similares o con pocos cambios respecto a los trabajos que ya se han realizado </w:t>
-      </w:r>
-    </w:p>
-    <w:p>
-      <w:pPr>
-        <w:rPr>
-          <w:rFonts w:ascii="Arial" w:eastAsia="Times New Roman" w:hAnsi="Arial" w:cs="Arial"/>
-          <w:b/>
-          <w:bCs/>
-          <w:color w:val="365F91"/>
-          <w:sz w:val="28"/>
-          <w:szCs w:val="28"/>
-        </w:rPr>
-      </w:pPr>
-      <w:r>
-        <w:rPr>
-          <w:rFonts w:ascii="Arial" w:eastAsia="Times New Roman" w:hAnsi="Arial" w:cs="Arial"/>
-          <w:b/>
-          <w:bCs/>
-          <w:color w:val="365F91"/>
-          <w:sz w:val="28"/>
-          <w:szCs w:val="28"/>
-        </w:rPr>
-        <w:t>5.- Replantear las adecuaciones de</w:t>
-      </w:r>
-      <w:r>
-        <w:rPr>
-          <w:rFonts w:ascii="Arial" w:eastAsia="Times New Roman" w:hAnsi="Arial" w:cs="Arial"/>
-          <w:b/>
-          <w:bCs/>
-          <w:color w:val="365F91"/>
-          <w:sz w:val="28"/>
-          <w:szCs w:val="28"/>
-        </w:rPr>
-        <w:t>l</w:t>
-      </w:r>
-      <w:r>
-        <w:rPr>
-          <w:rFonts w:ascii="Arial" w:eastAsia="Times New Roman" w:hAnsi="Arial" w:cs="Arial"/>
-          <w:b/>
-          <w:bCs/>
-          <w:color w:val="365F91"/>
-          <w:sz w:val="28"/>
-          <w:szCs w:val="28"/>
-        </w:rPr>
-        <w:t xml:space="preserve"> esquema de asignación de recursos.</w:t>
-      </w:r>
-    </w:p>
-    <w:p>
-      <w:pPr>
-        <w:rPr>
-          <w:rFonts w:ascii="Arial" w:hAnsi="Arial" w:cs="Arial"/>
-          <w:sz w:val="24"/>
-          <w:szCs w:val="24"/>
-        </w:rPr>
-      </w:pPr>
-      <w:r>
-        <w:rPr>
-          <w:rFonts w:ascii="Arial" w:hAnsi="Arial" w:cs="Arial"/>
-          <w:b/>
-          <w:bCs/>
-          <w:sz w:val="24"/>
-          <w:szCs w:val="24"/>
-        </w:rPr>
-        <w:t>Objetivo</w:t>
-      </w:r>
-      <w:r>
-        <w:rPr>
-          <w:rFonts w:ascii="Arial" w:hAnsi="Arial" w:cs="Arial"/>
-          <w:sz w:val="24"/>
-          <w:szCs w:val="24"/>
-        </w:rPr>
-        <w:t>: Establecer esquema de asignación   de recursos     con base al desempeño del sistema.</w:t>
-      </w:r>
-    </w:p>
-    <w:p>
-      <w:pPr>
-        <w:rPr>
-          <w:rFonts w:ascii="Arial" w:hAnsi="Arial" w:cs="Arial"/>
-          <w:sz w:val="24"/>
-          <w:szCs w:val="24"/>
-        </w:rPr>
-      </w:pPr>
-      <w:r>
-        <w:rPr>
-          <w:rFonts w:ascii="Arial" w:hAnsi="Arial" w:cs="Arial"/>
-          <w:b/>
-          <w:bCs/>
-          <w:sz w:val="24"/>
-          <w:szCs w:val="24"/>
-        </w:rPr>
-        <w:lastRenderedPageBreak/>
-        <w:t>Descripción</w:t>
-      </w:r>
-      <w:r>
-        <w:rPr>
-          <w:rFonts w:ascii="Arial" w:hAnsi="Arial" w:cs="Arial"/>
-          <w:sz w:val="24"/>
-          <w:szCs w:val="24"/>
-        </w:rPr>
-        <w:t>:</w:t>
-      </w:r>
-    </w:p>
-    <w:p>
-      <w:pPr>
-        <w:rPr>
-          <w:rFonts w:ascii="Arial" w:eastAsia="Times New Roman" w:hAnsi="Arial" w:cs="Arial"/>
-          <w:b/>
-          <w:bCs/>
-          <w:color w:val="365F91"/>
-          <w:sz w:val="28"/>
-          <w:szCs w:val="28"/>
-        </w:rPr>
-      </w:pPr>
-      <w:r>
-        <w:rPr>
-          <w:rFonts w:ascii="Arial" w:eastAsia="Times New Roman" w:hAnsi="Arial" w:cs="Arial"/>
-          <w:b/>
-          <w:bCs/>
-          <w:color w:val="365F91"/>
-          <w:sz w:val="28"/>
-          <w:szCs w:val="28"/>
-        </w:rPr>
-        <w:t>6.- Evaluar la cadena de Markov modificada</w:t>
-      </w:r>
-    </w:p>
-    <w:p>
-      <w:pPr>
-        <w:rPr>
-          <w:rFonts w:ascii="Arial" w:hAnsi="Arial" w:cs="Arial"/>
-          <w:sz w:val="24"/>
-          <w:szCs w:val="24"/>
-        </w:rPr>
-      </w:pPr>
-      <w:r>
-        <w:rPr>
-          <w:rFonts w:ascii="Arial" w:hAnsi="Arial" w:cs="Arial"/>
-          <w:b/>
-          <w:bCs/>
-          <w:sz w:val="24"/>
-          <w:szCs w:val="24"/>
-        </w:rPr>
-        <w:t>Objetivo</w:t>
-      </w:r>
-      <w:r>
-        <w:rPr>
-          <w:rFonts w:ascii="Arial" w:hAnsi="Arial" w:cs="Arial"/>
-          <w:sz w:val="24"/>
-          <w:szCs w:val="24"/>
-        </w:rPr>
-        <w:t>: Implementar la solución por simulación   de la   cadena   de Markovpara servicios de video en vivo</w:t>
-      </w:r>
-    </w:p>
-    <w:p>
-      <w:pPr>
-        <w:rPr>
-          <w:rFonts w:ascii="Arial" w:hAnsi="Arial" w:cs="Arial"/>
-          <w:b/>
-          <w:bCs/>
-          <w:sz w:val="24"/>
-          <w:szCs w:val="24"/>
-        </w:rPr>
-      </w:pPr>
-      <w:r>
-        <w:rPr>
-          <w:rFonts w:ascii="Arial" w:hAnsi="Arial" w:cs="Arial"/>
-          <w:b/>
-          <w:bCs/>
-          <w:sz w:val="24"/>
-          <w:szCs w:val="24"/>
-        </w:rPr>
-        <w:t>Descripción:</w:t>
-      </w:r>
-    </w:p>
-    <w:p>
-      <w:pPr>
-        <w:rPr>
-          <w:rFonts w:ascii="Arial" w:eastAsia="Times New Roman" w:hAnsi="Arial" w:cs="Arial"/>
-          <w:b/>
-          <w:bCs/>
-          <w:color w:val="365F91"/>
-          <w:sz w:val="28"/>
-          <w:szCs w:val="28"/>
-        </w:rPr>
-      </w:pPr>
-      <w:r>
-        <w:rPr>
-          <w:rFonts w:ascii="Arial" w:eastAsia="Times New Roman" w:hAnsi="Arial" w:cs="Arial"/>
-          <w:b/>
-          <w:bCs/>
-          <w:color w:val="365F91"/>
-          <w:sz w:val="28"/>
-          <w:szCs w:val="28"/>
-        </w:rPr>
-        <w:t>7.- Obtención del ancho de banda consumido</w:t>
-      </w:r>
-    </w:p>
-    <w:p>
-      <w:pPr>
-        <w:rPr>
-          <w:rFonts w:ascii="Arial" w:hAnsi="Arial" w:cs="Arial"/>
-          <w:sz w:val="24"/>
-          <w:szCs w:val="24"/>
-        </w:rPr>
-      </w:pPr>
-      <w:r>
-        <w:rPr>
-          <w:rFonts w:ascii="Arial" w:hAnsi="Arial" w:cs="Arial"/>
-          <w:b/>
-          <w:bCs/>
-          <w:sz w:val="24"/>
-          <w:szCs w:val="24"/>
-        </w:rPr>
-        <w:t>Objetivo:</w:t>
-      </w:r>
-      <w:r>
-        <w:rPr>
-          <w:rFonts w:ascii="Arial" w:eastAsia="Times New Roman" w:hAnsi="Arial" w:cs="Arial"/>
-          <w:b/>
-          <w:bCs/>
-          <w:color w:val="365F91"/>
-          <w:sz w:val="28"/>
-          <w:szCs w:val="28"/>
-        </w:rPr>
-        <w:t xml:space="preserve"> </w:t>
-      </w:r>
-      <w:r>
-        <w:rPr>
-          <w:rFonts w:ascii="Arial" w:hAnsi="Arial" w:cs="Arial"/>
-          <w:sz w:val="24"/>
-          <w:szCs w:val="24"/>
-        </w:rPr>
-        <w:t>Determinar    el ancho de banda demandado por   los peerspara descargar una ventana</w:t>
-      </w:r>
-    </w:p>
-    <w:p>
-      <w:pPr>
-        <w:rPr>
-          <w:rFonts w:ascii="Arial" w:hAnsi="Arial" w:cs="Arial"/>
-          <w:b/>
-          <w:bCs/>
-          <w:sz w:val="24"/>
-          <w:szCs w:val="24"/>
-        </w:rPr>
-      </w:pPr>
-      <w:r>
-        <w:rPr>
-          <w:rFonts w:ascii="Arial" w:hAnsi="Arial" w:cs="Arial"/>
-          <w:b/>
-          <w:bCs/>
-          <w:sz w:val="24"/>
-          <w:szCs w:val="24"/>
-        </w:rPr>
-        <w:t>Descripción:</w:t>
+    </w:p>
+    <w:p>
+      <w:pPr>
+        <w:jc w:val="both"/>
+        <w:rPr>
+          <w:rFonts w:ascii="Arial" w:hAnsi="Arial" w:cs="Arial"/>
+          <w:sz w:val="24"/>
+          <w:szCs w:val="24"/>
+        </w:rPr>
+      </w:pPr>
+      <w:r>
+        <w:rPr>
+          <w:rFonts w:ascii="Arial" w:hAnsi="Arial" w:cs="Arial"/>
+          <w:b/>
+          <w:bCs/>
+          <w:sz w:val="24"/>
+          <w:szCs w:val="24"/>
+        </w:rPr>
+        <w:t xml:space="preserve">Conclusión: </w:t>
+      </w:r>
+      <w:r>
+        <w:rPr>
+          <w:rFonts w:ascii="Arial" w:hAnsi="Arial" w:cs="Arial"/>
+          <w:sz w:val="24"/>
+          <w:szCs w:val="24"/>
+        </w:rPr>
+        <w:t>cuando se termine de hacer el traslado del esquema de asignación de recursos para los servicios de video en vivo se podrá obtener el ancho de banda consumido, mientras tanto tenemos el tiempo de ejecución que tarda el programa en arrojar los resultados que es un tiempo aproximado de 30 min.</w:t>
       </w:r>
     </w:p>
     <w:sectPr>
@@ -7307,7 +8425,6 @@
         <w:docPartUnique/>
       </w:docPartObj>
     </w:sdtPr>
-    <w:sdtEndPr/>
     <w:sdtContent>
       <w:p>
         <w:pPr>
@@ -7939,6 +9056,119 @@
     </w:lvl>
   </w:abstractNum>
   <w:abstractNum w:abstractNumId="5" w15:restartNumberingAfterBreak="0">
+    <w:nsid w:val="40E01083"/>
+    <w:multiLevelType w:val="hybridMultilevel"/>
+    <w:tmpl w:val="67825496"/>
+    <w:lvl w:ilvl="0" w:tplc="080A0001">
+      <w:start w:val="1"/>
+      <w:numFmt w:val="bullet"/>
+      <w:lvlText w:val=""/>
+      <w:lvlJc w:val="left"/>
+      <w:pPr>
+        <w:ind w:left="720" w:hanging="360"/>
+      </w:pPr>
+      <w:rPr>
+        <w:rFonts w:ascii="Symbol" w:hAnsi="Symbol" w:hint="default"/>
+      </w:rPr>
+    </w:lvl>
+    <w:lvl w:ilvl="1" w:tplc="080A0003" w:tentative="1">
+      <w:start w:val="1"/>
+      <w:numFmt w:val="bullet"/>
+      <w:lvlText w:val="o"/>
+      <w:lvlJc w:val="left"/>
+      <w:pPr>
+        <w:ind w:left="1440" w:hanging="360"/>
+      </w:pPr>
+      <w:rPr>
+        <w:rFonts w:ascii="Courier New" w:hAnsi="Courier New" w:cs="Courier New" w:hint="default"/>
+      </w:rPr>
+    </w:lvl>
+    <w:lvl w:ilvl="2" w:tplc="080A0005" w:tentative="1">
+      <w:start w:val="1"/>
+      <w:numFmt w:val="bullet"/>
+      <w:lvlText w:val=""/>
+      <w:lvlJc w:val="left"/>
+      <w:pPr>
+        <w:ind w:left="2160" w:hanging="360"/>
+      </w:pPr>
+      <w:rPr>
+        <w:rFonts w:ascii="Wingdings" w:hAnsi="Wingdings" w:hint="default"/>
+      </w:rPr>
+    </w:lvl>
+    <w:lvl w:ilvl="3" w:tplc="080A0001" w:tentative="1">
+      <w:start w:val="1"/>
+      <w:numFmt w:val="bullet"/>
+      <w:lvlText w:val=""/>
+      <w:lvlJc w:val="left"/>
+      <w:pPr>
+        <w:ind w:left="2880" w:hanging="360"/>
+      </w:pPr>
+      <w:rPr>
+        <w:rFonts w:ascii="Symbol" w:hAnsi="Symbol" w:hint="default"/>
+      </w:rPr>
+    </w:lvl>
+    <w:lvl w:ilvl="4" w:tplc="080A0003" w:tentative="1">
+      <w:start w:val="1"/>
+      <w:numFmt w:val="bullet"/>
+      <w:lvlText w:val="o"/>
+      <w:lvlJc w:val="left"/>
+      <w:pPr>
+        <w:ind w:left="3600" w:hanging="360"/>
+      </w:pPr>
+      <w:rPr>
+        <w:rFonts w:ascii="Courier New" w:hAnsi="Courier New" w:cs="Courier New" w:hint="default"/>
+      </w:rPr>
+    </w:lvl>
+    <w:lvl w:ilvl="5" w:tplc="080A0005" w:tentative="1">
+      <w:start w:val="1"/>
+      <w:numFmt w:val="bullet"/>
+      <w:lvlText w:val=""/>
+      <w:lvlJc w:val="left"/>
+      <w:pPr>
+        <w:ind w:left="4320" w:hanging="360"/>
+      </w:pPr>
+      <w:rPr>
+        <w:rFonts w:ascii="Wingdings" w:hAnsi="Wingdings" w:hint="default"/>
+      </w:rPr>
+    </w:lvl>
+    <w:lvl w:ilvl="6" w:tplc="080A0001" w:tentative="1">
+      <w:start w:val="1"/>
+      <w:numFmt w:val="bullet"/>
+      <w:lvlText w:val=""/>
+      <w:lvlJc w:val="left"/>
+      <w:pPr>
+        <w:ind w:left="5040" w:hanging="360"/>
+      </w:pPr>
+      <w:rPr>
+        <w:rFonts w:ascii="Symbol" w:hAnsi="Symbol" w:hint="default"/>
+      </w:rPr>
+    </w:lvl>
+    <w:lvl w:ilvl="7" w:tplc="080A0003" w:tentative="1">
+      <w:start w:val="1"/>
+      <w:numFmt w:val="bullet"/>
+      <w:lvlText w:val="o"/>
+      <w:lvlJc w:val="left"/>
+      <w:pPr>
+        <w:ind w:left="5760" w:hanging="360"/>
+      </w:pPr>
+      <w:rPr>
+        <w:rFonts w:ascii="Courier New" w:hAnsi="Courier New" w:cs="Courier New" w:hint="default"/>
+      </w:rPr>
+    </w:lvl>
+    <w:lvl w:ilvl="8" w:tplc="080A0005" w:tentative="1">
+      <w:start w:val="1"/>
+      <w:numFmt w:val="bullet"/>
+      <w:lvlText w:val=""/>
+      <w:lvlJc w:val="left"/>
+      <w:pPr>
+        <w:ind w:left="6480" w:hanging="360"/>
+      </w:pPr>
+      <w:rPr>
+        <w:rFonts w:ascii="Wingdings" w:hAnsi="Wingdings" w:hint="default"/>
+      </w:rPr>
+    </w:lvl>
+  </w:abstractNum>
+  <w:abstractNum w:abstractNumId="6" w15:restartNumberingAfterBreak="0">
     <w:nsid w:val="4ED05776"/>
     <w:multiLevelType w:val="hybridMultilevel"/>
     <w:tmpl w:val="EC5643E0"/>
@@ -8050,7 +9280,7 @@
       </w:rPr>
     </w:lvl>
   </w:abstractNum>
-  <w:abstractNum w:abstractNumId="6" w15:restartNumberingAfterBreak="0">
+  <w:abstractNum w:abstractNumId="7" w15:restartNumberingAfterBreak="0">
     <w:nsid w:val="568753AF"/>
     <w:multiLevelType w:val="hybridMultilevel"/>
     <w:tmpl w:val="FCEA44E4"/>
@@ -8164,7 +9394,7 @@
       </w:rPr>
     </w:lvl>
   </w:abstractNum>
-  <w:abstractNum w:abstractNumId="7" w15:restartNumberingAfterBreak="0">
+  <w:abstractNum w:abstractNumId="8" w15:restartNumberingAfterBreak="0">
     <w:nsid w:val="6D61682C"/>
     <w:multiLevelType w:val="hybridMultilevel"/>
     <w:tmpl w:val="3AA66C98"/>
@@ -8276,7 +9506,7 @@
       </w:rPr>
     </w:lvl>
   </w:abstractNum>
-  <w:abstractNum w:abstractNumId="8" w15:restartNumberingAfterBreak="0">
+  <w:abstractNum w:abstractNumId="9" w15:restartNumberingAfterBreak="0">
     <w:nsid w:val="7A527F52"/>
     <w:multiLevelType w:val="hybridMultilevel"/>
     <w:tmpl w:val="34CCD4BC"/>
@@ -8388,7 +9618,7 @@
       </w:rPr>
     </w:lvl>
   </w:abstractNum>
-  <w:abstractNum w:abstractNumId="9" w15:restartNumberingAfterBreak="0">
+  <w:abstractNum w:abstractNumId="10" w15:restartNumberingAfterBreak="0">
     <w:nsid w:val="7B26311E"/>
     <w:multiLevelType w:val="hybridMultilevel"/>
     <w:tmpl w:val="6338F204"/>
@@ -8501,7 +9731,7 @@
       </w:rPr>
     </w:lvl>
   </w:abstractNum>
-  <w:abstractNum w:abstractNumId="10" w15:restartNumberingAfterBreak="0">
+  <w:abstractNum w:abstractNumId="11" w15:restartNumberingAfterBreak="0">
     <w:nsid w:val="7C883677"/>
     <w:multiLevelType w:val="hybridMultilevel"/>
     <w:tmpl w:val="16B8EB78"/>
@@ -8623,13 +9853,13 @@
     <w:abstractNumId w:val="4"/>
   </w:num>
   <w:num w:numId="4" w16cid:durableId="1865248108">
-    <w:abstractNumId w:val="10"/>
+    <w:abstractNumId w:val="11"/>
   </w:num>
   <w:num w:numId="5" w16cid:durableId="862014367">
-    <w:abstractNumId w:val="5"/>
+    <w:abstractNumId w:val="6"/>
   </w:num>
   <w:num w:numId="6" w16cid:durableId="963149783">
-    <w:abstractNumId w:val="8"/>
+    <w:abstractNumId w:val="9"/>
   </w:num>
   <w:num w:numId="7" w16cid:durableId="861166111">
     <w:abstractNumId w:val="0"/>
@@ -8638,13 +9868,16 @@
     <w:abstractNumId w:val="2"/>
   </w:num>
   <w:num w:numId="9" w16cid:durableId="468211667">
+    <w:abstractNumId w:val="8"/>
+  </w:num>
+  <w:num w:numId="10" w16cid:durableId="780029079">
     <w:abstractNumId w:val="7"/>
   </w:num>
-  <w:num w:numId="10" w16cid:durableId="780029079">
-    <w:abstractNumId w:val="6"/>
+  <w:num w:numId="11" w16cid:durableId="1935438830">
+    <w:abstractNumId w:val="10"/>
   </w:num>
-  <w:num w:numId="11" w16cid:durableId="1935438830">
-    <w:abstractNumId w:val="9"/>
+  <w:num w:numId="12" w16cid:durableId="2100711293">
+    <w:abstractNumId w:val="5"/>
   </w:num>
 </w:numbering>
 </file>
@@ -9828,6 +11061,12 @@
 </file>
 
 <file path=customXml/item1.xml><?xml version="1.0" encoding="utf-8"?>
+<p:properties xmlns:p="http://schemas.microsoft.com/office/2006/metadata/properties" xmlns:xsi="http://www.w3.org/2001/XMLSchema-instance" xmlns:pc="http://schemas.microsoft.com/office/infopath/2007/PartnerControls">
+  <documentManagement/>
+</p:properties>
+</file>
+
+<file path=customXml/item2.xml><?xml version="1.0" encoding="utf-8"?>
 <?mso-contentType ?>
 <FormTemplates xmlns="http://schemas.microsoft.com/sharepoint/v3/contenttype/forms">
   <Display>DocumentLibraryForm</Display>
@@ -9836,13 +11075,11 @@
 </FormTemplates>
 </file>
 
-<file path=customXml/item2.xml><?xml version="1.0" encoding="utf-8"?>
-<p:properties xmlns:p="http://schemas.microsoft.com/office/2006/metadata/properties" xmlns:xsi="http://www.w3.org/2001/XMLSchema-instance" xmlns:pc="http://schemas.microsoft.com/office/infopath/2007/PartnerControls">
-  <documentManagement/>
-</p:properties>
+<file path=customXml/item3.xml><?xml version="1.0" encoding="utf-8"?>
+<b:Sources xmlns:b="http://schemas.openxmlformats.org/officeDocument/2006/bibliography" xmlns="http://schemas.openxmlformats.org/officeDocument/2006/bibliography" SelectedStyle="\IEEE2006OfficeOnline.xsl" StyleName="IEEE" Version="2006"/>
 </file>
 
-<file path=customXml/item3.xml><?xml version="1.0" encoding="utf-8"?>
+<file path=customXml/item4.xml><?xml version="1.0" encoding="utf-8"?>
 <ct:contentTypeSchema xmlns:ct="http://schemas.microsoft.com/office/2006/metadata/contentType" xmlns:ma="http://schemas.microsoft.com/office/2006/metadata/properties/metaAttributes" ct:_="" ma:_="" ma:contentTypeName="Documento" ma:contentTypeID="0x01010043175EC3A6FB9147A1D264FD522FB385" ma:contentTypeVersion="2" ma:contentTypeDescription="Crear nuevo documento." ma:contentTypeScope="" ma:versionID="d14450549e14f8e4036ae94afcba6250">
   <xsd:schema xmlns:xsd="http://www.w3.org/2001/XMLSchema" xmlns:xs="http://www.w3.org/2001/XMLSchema" xmlns:p="http://schemas.microsoft.com/office/2006/metadata/properties" xmlns:ns2="0d8f67c9-0cd8-4a7b-9d2d-4ce824f9348e" targetNamespace="http://schemas.microsoft.com/office/2006/metadata/properties" ma:root="true" ma:fieldsID="1eac7fc4f46607950b8d0886e8a00934" ns2:_="">
     <xsd:import namespace="0d8f67c9-0cd8-4a7b-9d2d-4ce824f9348e"/>
@@ -9974,19 +11211,7 @@
 </ct:contentTypeSchema>
 </file>
 
-<file path=customXml/item4.xml><?xml version="1.0" encoding="utf-8"?>
-<b:Sources xmlns:b="http://schemas.openxmlformats.org/officeDocument/2006/bibliography" xmlns="http://schemas.openxmlformats.org/officeDocument/2006/bibliography" SelectedStyle="\IEEE2006OfficeOnline.xsl" StyleName="IEEE" Version="2006"/>
-</file>
-
 <file path=customXml/itemProps1.xml><?xml version="1.0" encoding="utf-8"?>
-<ds:datastoreItem xmlns:ds="http://schemas.openxmlformats.org/officeDocument/2006/customXml" ds:itemID="{0D7129CB-B59C-4E7E-AC96-7C875C479844}">
-  <ds:schemaRefs>
-    <ds:schemaRef ds:uri="http://schemas.microsoft.com/sharepoint/v3/contenttype/forms"/>
-  </ds:schemaRefs>
-</ds:datastoreItem>
-</file>
-
-<file path=customXml/itemProps2.xml><?xml version="1.0" encoding="utf-8"?>
 <ds:datastoreItem xmlns:ds="http://schemas.openxmlformats.org/officeDocument/2006/customXml" ds:itemID="{E097AF35-518D-4ED7-B8A2-F3F7AE56F9DE}">
   <ds:schemaRefs>
     <ds:schemaRef ds:uri="http://schemas.microsoft.com/office/2006/metadata/properties"/>
@@ -9995,7 +11220,23 @@
 </ds:datastoreItem>
 </file>
 
+<file path=customXml/itemProps2.xml><?xml version="1.0" encoding="utf-8"?>
+<ds:datastoreItem xmlns:ds="http://schemas.openxmlformats.org/officeDocument/2006/customXml" ds:itemID="{0D7129CB-B59C-4E7E-AC96-7C875C479844}">
+  <ds:schemaRefs>
+    <ds:schemaRef ds:uri="http://schemas.microsoft.com/sharepoint/v3/contenttype/forms"/>
+  </ds:schemaRefs>
+</ds:datastoreItem>
+</file>
+
 <file path=customXml/itemProps3.xml><?xml version="1.0" encoding="utf-8"?>
+<ds:datastoreItem xmlns:ds="http://schemas.openxmlformats.org/officeDocument/2006/customXml" ds:itemID="{B1AD4850-CAA1-4133-AAEC-CE55A25C303C}">
+  <ds:schemaRefs>
+    <ds:schemaRef ds:uri="http://schemas.openxmlformats.org/officeDocument/2006/bibliography"/>
+  </ds:schemaRefs>
+</ds:datastoreItem>
+</file>
+
+<file path=customXml/itemProps4.xml><?xml version="1.0" encoding="utf-8"?>
 <ds:datastoreItem xmlns:ds="http://schemas.openxmlformats.org/officeDocument/2006/customXml" ds:itemID="{AF434313-89C1-4569-A4E0-84CADB98350F}">
   <ds:schemaRefs>
     <ds:schemaRef ds:uri="http://schemas.microsoft.com/office/2006/metadata/contentType"/>
@@ -10011,12 +11252,4 @@
     <ds:schemaRef ds:uri="http://schemas.microsoft.com/internal/obd"/>
   </ds:schemaRefs>
 </ds:datastoreItem>
-</file>
-
-<file path=customXml/itemProps4.xml><?xml version="1.0" encoding="utf-8"?>
-<ds:datastoreItem xmlns:ds="http://schemas.openxmlformats.org/officeDocument/2006/customXml" ds:itemID="{B1AD4850-CAA1-4133-AAEC-CE55A25C303C}">
-  <ds:schemaRefs>
-    <ds:schemaRef ds:uri="http://schemas.openxmlformats.org/officeDocument/2006/bibliography"/>
-  </ds:schemaRefs>
-</ds:datastoreItem>
 </file>
</xml_diff>

<commit_message>
se cambio el reporte tercera vez
</commit_message>
<xml_diff>
--- a/PrimerReporteParcialPT2.docx
+++ b/PrimerReporteParcialPT2.docx
@@ -707,7 +707,7 @@
             </w:rPr>
             <w:fldChar w:fldCharType="separate"/>
           </w:r>
-          <w:hyperlink w:anchor="_Toc118394756" w:history="1">
+          <w:hyperlink w:anchor="_Toc118409324" w:history="1">
             <w:r>
               <w:rPr>
                 <w:rStyle w:val="Hipervnculo"/>
@@ -735,7 +735,7 @@
                 <w:noProof/>
                 <w:webHidden/>
               </w:rPr>
-              <w:instrText xml:space="preserve"> PAGEREF _Toc118394756 \h </w:instrText>
+              <w:instrText xml:space="preserve"> PAGEREF _Toc118409324 \h </w:instrText>
             </w:r>
             <w:r>
               <w:rPr>
@@ -778,7 +778,7 @@
               <w:lang w:eastAsia="es-MX"/>
             </w:rPr>
           </w:pPr>
-          <w:hyperlink w:anchor="_Toc118394757" w:history="1">
+          <w:hyperlink w:anchor="_Toc118409325" w:history="1">
             <w:r>
               <w:rPr>
                 <w:rStyle w:val="Hipervnculo"/>
@@ -806,7 +806,7 @@
                 <w:noProof/>
                 <w:webHidden/>
               </w:rPr>
-              <w:instrText xml:space="preserve"> PAGEREF _Toc118394757 \h </w:instrText>
+              <w:instrText xml:space="preserve"> PAGEREF _Toc118409325 \h </w:instrText>
             </w:r>
             <w:r>
               <w:rPr>
@@ -849,7 +849,7 @@
               <w:lang w:eastAsia="es-MX"/>
             </w:rPr>
           </w:pPr>
-          <w:hyperlink w:anchor="_Toc118394758" w:history="1">
+          <w:hyperlink w:anchor="_Toc118409326" w:history="1">
             <w:r>
               <w:rPr>
                 <w:rStyle w:val="Hipervnculo"/>
@@ -877,7 +877,7 @@
                 <w:noProof/>
                 <w:webHidden/>
               </w:rPr>
-              <w:instrText xml:space="preserve"> PAGEREF _Toc118394758 \h </w:instrText>
+              <w:instrText xml:space="preserve"> PAGEREF _Toc118409326 \h </w:instrText>
             </w:r>
             <w:r>
               <w:rPr>
@@ -920,7 +920,7 @@
               <w:lang w:eastAsia="es-MX"/>
             </w:rPr>
           </w:pPr>
-          <w:hyperlink w:anchor="_Toc118394759" w:history="1">
+          <w:hyperlink w:anchor="_Toc118409327" w:history="1">
             <w:r>
               <w:rPr>
                 <w:rStyle w:val="Hipervnculo"/>
@@ -948,7 +948,7 @@
                 <w:noProof/>
                 <w:webHidden/>
               </w:rPr>
-              <w:instrText xml:space="preserve"> PAGEREF _Toc118394759 \h </w:instrText>
+              <w:instrText xml:space="preserve"> PAGEREF _Toc118409327 \h </w:instrText>
             </w:r>
             <w:r>
               <w:rPr>
@@ -991,7 +991,7 @@
               <w:lang w:eastAsia="es-MX"/>
             </w:rPr>
           </w:pPr>
-          <w:hyperlink w:anchor="_Toc118394760" w:history="1">
+          <w:hyperlink w:anchor="_Toc118409328" w:history="1">
             <w:r>
               <w:rPr>
                 <w:rStyle w:val="Hipervnculo"/>
@@ -1019,7 +1019,7 @@
                 <w:noProof/>
                 <w:webHidden/>
               </w:rPr>
-              <w:instrText xml:space="preserve"> PAGEREF _Toc118394760 \h </w:instrText>
+              <w:instrText xml:space="preserve"> PAGEREF _Toc118409328 \h </w:instrText>
             </w:r>
             <w:r>
               <w:rPr>
@@ -1062,7 +1062,7 @@
               <w:lang w:eastAsia="es-MX"/>
             </w:rPr>
           </w:pPr>
-          <w:hyperlink w:anchor="_Toc118394761" w:history="1">
+          <w:hyperlink w:anchor="_Toc118409329" w:history="1">
             <w:r>
               <w:rPr>
                 <w:rStyle w:val="Hipervnculo"/>
@@ -1090,7 +1090,7 @@
                 <w:noProof/>
                 <w:webHidden/>
               </w:rPr>
-              <w:instrText xml:space="preserve"> PAGEREF _Toc118394761 \h </w:instrText>
+              <w:instrText xml:space="preserve"> PAGEREF _Toc118409329 \h </w:instrText>
             </w:r>
             <w:r>
               <w:rPr>
@@ -1133,7 +1133,7 @@
               <w:lang w:eastAsia="es-MX"/>
             </w:rPr>
           </w:pPr>
-          <w:hyperlink w:anchor="_Toc118394762" w:history="1">
+          <w:hyperlink w:anchor="_Toc118409330" w:history="1">
             <w:r>
               <w:rPr>
                 <w:rStyle w:val="Hipervnculo"/>
@@ -1161,7 +1161,7 @@
                 <w:noProof/>
                 <w:webHidden/>
               </w:rPr>
-              <w:instrText xml:space="preserve"> PAGEREF _Toc118394762 \h </w:instrText>
+              <w:instrText xml:space="preserve"> PAGEREF _Toc118409330 \h </w:instrText>
             </w:r>
             <w:r>
               <w:rPr>
@@ -1181,7 +1181,7 @@
                 <w:noProof/>
                 <w:webHidden/>
               </w:rPr>
-              <w:t>13</w:t>
+              <w:t>14</w:t>
             </w:r>
             <w:r>
               <w:rPr>
@@ -1412,7 +1412,7 @@
           <w:rFonts w:ascii="Arial" w:hAnsi="Arial" w:cs="Arial"/>
         </w:rPr>
       </w:pPr>
-      <w:bookmarkStart w:id="0" w:name="_Toc118394756"/>
+      <w:bookmarkStart w:id="0" w:name="_Toc118409324"/>
       <w:r>
         <w:rPr>
           <w:rFonts w:ascii="Arial" w:hAnsi="Arial" w:cs="Arial"/>
@@ -4144,7 +4144,7 @@
           <w:rFonts w:ascii="Arial" w:hAnsi="Arial" w:cs="Arial"/>
         </w:rPr>
       </w:pPr>
-      <w:bookmarkStart w:id="1" w:name="_Toc118394757"/>
+      <w:bookmarkStart w:id="1" w:name="_Toc118409325"/>
       <w:r>
         <w:rPr>
           <w:rFonts w:ascii="Arial" w:hAnsi="Arial" w:cs="Arial"/>
@@ -4792,39 +4792,33 @@
           <w:sz w:val="24"/>
           <w:szCs w:val="24"/>
         </w:rPr>
-        <w:t>Para este punto se sigue con la implementación de la cadena y a</w:t>
-      </w:r>
-      <w:r>
-        <w:rPr>
-          <w:rFonts w:ascii="Arial" w:hAnsi="Arial" w:cs="Arial"/>
-          <w:sz w:val="24"/>
-          <w:szCs w:val="24"/>
-        </w:rPr>
-        <w:t>ú</w:t>
-      </w:r>
-      <w:r>
-        <w:rPr>
-          <w:rFonts w:ascii="Arial" w:hAnsi="Arial" w:cs="Arial"/>
-          <w:sz w:val="24"/>
-          <w:szCs w:val="24"/>
-        </w:rPr>
-        <w:t>n no se obtienen los resultados para los servicios de video en vivo ya que se requiere de mayor tiempo de análisis</w:t>
-      </w:r>
-      <w:r>
-        <w:rPr>
-          <w:rFonts w:ascii="Arial" w:hAnsi="Arial" w:cs="Arial"/>
-          <w:sz w:val="24"/>
-          <w:szCs w:val="24"/>
-        </w:rPr>
-        <w:t xml:space="preserve"> además de realizar la comparación con la adecuación de nuestro esquema de asignación</w:t>
-      </w:r>
-      <w:r>
-        <w:rPr>
-          <w:rFonts w:ascii="Arial" w:hAnsi="Arial" w:cs="Arial"/>
-          <w:sz w:val="24"/>
-          <w:szCs w:val="24"/>
-        </w:rPr>
-        <w:t>.</w:t>
+        <w:t xml:space="preserve">Para este punto se sigue con la implementación de la cadena </w:t>
+      </w:r>
+      <w:r>
+        <w:rPr>
+          <w:rFonts w:ascii="Arial" w:hAnsi="Arial" w:cs="Arial"/>
+          <w:sz w:val="24"/>
+          <w:szCs w:val="24"/>
+        </w:rPr>
+        <w:t xml:space="preserve">y la adecuación del esquema DU para verificar el comportamiento ahora para los servicios de video en vivo, se están realizando más </w:t>
+      </w:r>
+      <w:proofErr w:type="gramStart"/>
+      <w:r>
+        <w:rPr>
+          <w:rFonts w:ascii="Arial" w:hAnsi="Arial" w:cs="Arial"/>
+          <w:sz w:val="24"/>
+          <w:szCs w:val="24"/>
+        </w:rPr>
+        <w:t>pruebas</w:t>
+      </w:r>
+      <w:proofErr w:type="gramEnd"/>
+      <w:r>
+        <w:rPr>
+          <w:rFonts w:ascii="Arial" w:hAnsi="Arial" w:cs="Arial"/>
+          <w:sz w:val="24"/>
+          <w:szCs w:val="24"/>
+        </w:rPr>
+        <w:t xml:space="preserve"> así como la variación de algunos parámetros para revisar los cambios que arroje y poderlos comparar con los servicios bajo demanda.</w:t>
       </w:r>
     </w:p>
     <w:p>
@@ -4904,7 +4898,7 @@
           <w:rFonts w:ascii="Arial" w:hAnsi="Arial" w:cs="Arial"/>
         </w:rPr>
       </w:pPr>
-      <w:bookmarkStart w:id="2" w:name="_Toc118394758"/>
+      <w:bookmarkStart w:id="2" w:name="_Toc118409326"/>
       <w:r>
         <w:rPr>
           <w:rFonts w:ascii="Arial" w:hAnsi="Arial" w:cs="Arial"/>
@@ -4920,7 +4914,6 @@
       </w:r>
       <w:bookmarkEnd w:id="2"/>
     </w:p>
-    <w:p/>
     <w:p>
       <w:pPr>
         <w:jc w:val="both"/>
@@ -4996,16 +4989,6 @@
         </w:rPr>
         <w:t xml:space="preserve">Descripción: </w:t>
       </w:r>
-    </w:p>
-    <w:p>
-      <w:pPr>
-        <w:jc w:val="both"/>
-        <w:rPr>
-          <w:rFonts w:ascii="Arial" w:hAnsi="Arial" w:cs="Arial"/>
-          <w:sz w:val="24"/>
-          <w:szCs w:val="24"/>
-        </w:rPr>
-      </w:pPr>
       <w:r>
         <w:rPr>
           <w:rFonts w:ascii="Arial" w:hAnsi="Arial" w:cs="Arial"/>
@@ -7387,12 +7370,58 @@
         <w:jc w:val="both"/>
         <w:rPr>
           <w:rFonts w:ascii="Arial" w:hAnsi="Arial" w:cs="Arial"/>
-          <w:b/>
-          <w:bCs/>
-          <w:sz w:val="24"/>
-          <w:szCs w:val="24"/>
-        </w:rPr>
-      </w:pPr>
+          <w:sz w:val="24"/>
+          <w:szCs w:val="24"/>
+        </w:rPr>
+      </w:pPr>
+      <w:r>
+        <w:rPr>
+          <w:rFonts w:ascii="Arial" w:hAnsi="Arial" w:cs="Arial"/>
+          <w:sz w:val="24"/>
+          <w:szCs w:val="24"/>
+        </w:rPr>
+        <w:t xml:space="preserve">La condición de abundancia y evaluación </w:t>
+      </w:r>
+      <w:r>
+        <w:rPr>
+          <w:rFonts w:ascii="Arial" w:hAnsi="Arial" w:cs="Arial"/>
+          <w:sz w:val="24"/>
+          <w:szCs w:val="24"/>
+        </w:rPr>
+        <w:t>de parámetros</w:t>
+      </w:r>
+      <w:r>
+        <w:rPr>
+          <w:rFonts w:ascii="Arial" w:hAnsi="Arial" w:cs="Arial"/>
+          <w:sz w:val="24"/>
+          <w:szCs w:val="24"/>
+        </w:rPr>
+        <w:t xml:space="preserve"> se</w:t>
+      </w:r>
+      <w:r>
+        <w:rPr>
+          <w:rFonts w:ascii="Arial" w:hAnsi="Arial" w:cs="Arial"/>
+          <w:sz w:val="24"/>
+          <w:szCs w:val="24"/>
+        </w:rPr>
+        <w:t xml:space="preserve"> complementará en el siguiente reporte</w:t>
+      </w:r>
+      <w:r>
+        <w:rPr>
+          <w:rFonts w:ascii="Arial" w:hAnsi="Arial" w:cs="Arial"/>
+          <w:sz w:val="24"/>
+          <w:szCs w:val="24"/>
+        </w:rPr>
+        <w:t xml:space="preserve"> debido a que falta realizar un cambio de implementación correspondiente al primer código que se tiene,</w:t>
+      </w:r>
+      <w:r>
+        <w:rPr>
+          <w:rFonts w:ascii="Arial" w:hAnsi="Arial" w:cs="Arial"/>
+          <w:sz w:val="24"/>
+          <w:szCs w:val="24"/>
+        </w:rPr>
+        <w:t xml:space="preserve"> al igual que la conclusión de dicho punto.</w:t>
+      </w:r>
     </w:p>
     <w:p>
       <w:pPr>
@@ -7406,50 +7435,38 @@
       <w:r>
         <w:rPr>
           <w:rFonts w:ascii="Arial" w:hAnsi="Arial" w:cs="Arial"/>
-          <w:sz w:val="24"/>
-          <w:szCs w:val="24"/>
-        </w:rPr>
-        <w:t xml:space="preserve">La condición de abundancia y evaluación </w:t>
-      </w:r>
-      <w:r>
-        <w:rPr>
-          <w:rFonts w:ascii="Arial" w:hAnsi="Arial" w:cs="Arial"/>
-          <w:sz w:val="24"/>
-          <w:szCs w:val="24"/>
-        </w:rPr>
-        <w:t>de parámetros</w:t>
-      </w:r>
-      <w:r>
-        <w:rPr>
-          <w:rFonts w:ascii="Arial" w:hAnsi="Arial" w:cs="Arial"/>
-          <w:sz w:val="24"/>
-          <w:szCs w:val="24"/>
-        </w:rPr>
-        <w:t xml:space="preserve"> se</w:t>
-      </w:r>
-      <w:r>
-        <w:rPr>
-          <w:rFonts w:ascii="Arial" w:hAnsi="Arial" w:cs="Arial"/>
-          <w:sz w:val="24"/>
-          <w:szCs w:val="24"/>
-        </w:rPr>
-        <w:t xml:space="preserve"> complementará en el siguiente reporte</w:t>
-      </w:r>
-      <w:r>
-        <w:rPr>
-          <w:rFonts w:ascii="Arial" w:hAnsi="Arial" w:cs="Arial"/>
-          <w:sz w:val="24"/>
-          <w:szCs w:val="24"/>
-        </w:rPr>
-        <w:t xml:space="preserve"> debido a que falta realizar un cambio de implementación correspondiente al primer código que se tiene,</w:t>
-      </w:r>
-      <w:r>
-        <w:rPr>
-          <w:rFonts w:ascii="Arial" w:hAnsi="Arial" w:cs="Arial"/>
-          <w:sz w:val="24"/>
-          <w:szCs w:val="24"/>
-        </w:rPr>
-        <w:t xml:space="preserve"> al igual que la conclusión de dicho punto.</w:t>
+          <w:b/>
+          <w:bCs/>
+          <w:sz w:val="24"/>
+          <w:szCs w:val="24"/>
+        </w:rPr>
+        <w:t>Conclusión</w:t>
+      </w:r>
+      <w:r>
+        <w:rPr>
+          <w:rFonts w:ascii="Arial" w:hAnsi="Arial" w:cs="Arial"/>
+          <w:sz w:val="24"/>
+          <w:szCs w:val="24"/>
+        </w:rPr>
+        <w:t xml:space="preserve">: con la implementación que se </w:t>
+      </w:r>
+      <w:proofErr w:type="spellStart"/>
+      <w:r>
+        <w:rPr>
+          <w:rFonts w:ascii="Arial" w:hAnsi="Arial" w:cs="Arial"/>
+          <w:sz w:val="24"/>
+          <w:szCs w:val="24"/>
+        </w:rPr>
+        <w:t>esta</w:t>
+      </w:r>
+      <w:proofErr w:type="spellEnd"/>
+      <w:r>
+        <w:rPr>
+          <w:rFonts w:ascii="Arial" w:hAnsi="Arial" w:cs="Arial"/>
+          <w:sz w:val="24"/>
+          <w:szCs w:val="24"/>
+        </w:rPr>
+        <w:t xml:space="preserve"> realizando, se puede decir que las expresiones arriba descritas son con las que vamos a continuar desarrollando la simulación tanto de la cadena como del esquema de asignación.</w:t>
       </w:r>
     </w:p>
     <w:p>
@@ -7471,11 +7488,12 @@
           <w:bCs w:val="0"/>
         </w:rPr>
       </w:pPr>
-      <w:bookmarkStart w:id="3" w:name="_Toc118394759"/>
-      <w:r>
-        <w:rPr>
-          <w:rFonts w:ascii="Arial" w:hAnsi="Arial" w:cs="Arial"/>
-        </w:rPr>
+      <w:bookmarkStart w:id="3" w:name="_Toc118409327"/>
+      <w:r>
+        <w:rPr>
+          <w:rFonts w:ascii="Arial" w:hAnsi="Arial" w:cs="Arial"/>
+        </w:rPr>
+        <w:lastRenderedPageBreak/>
         <w:t xml:space="preserve">4.- </w:t>
       </w:r>
       <w:r>
@@ -7647,15 +7665,15 @@
           <w:sz w:val="24"/>
           <w:szCs w:val="24"/>
         </w:rPr>
-        <w:t>hast</w:t>
-      </w:r>
-      <w:r>
-        <w:rPr>
-          <w:rFonts w:ascii="Arial" w:hAnsi="Arial" w:cs="Arial"/>
-          <w:sz w:val="24"/>
-          <w:szCs w:val="24"/>
-        </w:rPr>
-        <w:t xml:space="preserve">a ahora se tiene la misma cadena de </w:t>
+        <w:t>por el momento</w:t>
+      </w:r>
+      <w:r>
+        <w:rPr>
+          <w:rFonts w:ascii="Arial" w:hAnsi="Arial" w:cs="Arial"/>
+          <w:sz w:val="24"/>
+          <w:szCs w:val="24"/>
+        </w:rPr>
+        <w:t xml:space="preserve"> se tiene la misma cadena de </w:t>
       </w:r>
       <w:proofErr w:type="spellStart"/>
       <w:r>
@@ -7673,7 +7691,15 @@
           <w:sz w:val="24"/>
           <w:szCs w:val="24"/>
         </w:rPr>
-        <w:t xml:space="preserve"> con un buen funcionamiento dado que no se han implementado cambios en los estados de la cadena ya que con los que se están analizando se pueden obtener resultados muy similares o con pocos cambios respecto a los trabajos que ya se han realizado </w:t>
+        <w:t xml:space="preserve"> con un buen funcionamiento dado que no se han implementado cambios en los estados de la cadena ya que con los que se están analizando se pueden obtener resultados muy similares o con pocos cambios respecto a los trabajos que ya se han realizado</w:t>
+      </w:r>
+      <w:r>
+        <w:rPr>
+          <w:rFonts w:ascii="Arial" w:hAnsi="Arial" w:cs="Arial"/>
+          <w:sz w:val="24"/>
+          <w:szCs w:val="24"/>
+        </w:rPr>
+        <w:t>, esto sin mencionar que si hay mas posibles eventos que se pueden evaluar pero por motivos de tiempo y acorde al trabajo que se esta realizando con los eventos que tenemos seleccionados son suficientes para poder evaluar los resultados.</w:t>
       </w:r>
     </w:p>
     <w:p>
@@ -7899,7 +7925,15 @@
           <w:sz w:val="24"/>
           <w:szCs w:val="24"/>
         </w:rPr>
-        <w:t xml:space="preserve">hasta esta parte del proyecto se sigue trabajando con la cadena descrita en la figura 6. </w:t>
+        <w:t xml:space="preserve">para la simulación se </w:t>
+      </w:r>
+      <w:r>
+        <w:rPr>
+          <w:rFonts w:ascii="Arial" w:hAnsi="Arial" w:cs="Arial"/>
+          <w:sz w:val="24"/>
+          <w:szCs w:val="24"/>
+        </w:rPr>
+        <w:t xml:space="preserve">sigue trabajando con la cadena descrita en la figura 6. </w:t>
       </w:r>
     </w:p>
     <w:p>
@@ -7976,7 +8010,7 @@
           <w:bCs w:val="0"/>
         </w:rPr>
       </w:pPr>
-      <w:bookmarkStart w:id="4" w:name="_Toc118394760"/>
+      <w:bookmarkStart w:id="4" w:name="_Toc118409328"/>
       <w:r>
         <w:rPr>
           <w:rFonts w:ascii="Arial" w:hAnsi="Arial" w:cs="Arial"/>
@@ -8034,7 +8068,7 @@
           <w:bCs w:val="0"/>
         </w:rPr>
       </w:pPr>
-      <w:bookmarkStart w:id="5" w:name="_Toc118394761"/>
+      <w:bookmarkStart w:id="5" w:name="_Toc118409329"/>
       <w:r>
         <w:rPr>
           <w:rFonts w:ascii="Arial" w:hAnsi="Arial" w:cs="Arial"/>
@@ -8108,8 +8142,6 @@
         <w:jc w:val="both"/>
         <w:rPr>
           <w:rFonts w:ascii="Arial" w:hAnsi="Arial" w:cs="Arial"/>
-          <w:b/>
-          <w:bCs/>
           <w:sz w:val="24"/>
           <w:szCs w:val="24"/>
         </w:rPr>
@@ -8130,8 +8162,193 @@
           <w:sz w:val="24"/>
           <w:szCs w:val="24"/>
         </w:rPr>
-        <w:t>para el punto 5 y 6 aun no se tiene una modificación o cambio abrupto del esquema y de la cadena por lo cual no tenemos cambios en el esquema de asignación ni nuevos eventos para la cadena.</w:t>
-      </w:r>
+        <w:t>para el punto 5 y 6 aun no se tiene una modificación o cambio abrupto del esquema y de la cadena por lo cual no tenemos cambios en el esquema de asignación ni nuevos eventos para la cadena</w:t>
+      </w:r>
+      <w:r>
+        <w:rPr>
+          <w:rFonts w:ascii="Arial" w:hAnsi="Arial" w:cs="Arial"/>
+          <w:sz w:val="24"/>
+          <w:szCs w:val="24"/>
+        </w:rPr>
+        <w:t>, pero si se ha modificado el código y con ello se tiene un nuevo diagrama de flujo del funcionamiento específicamente en la parte de las variables quedando de la siguiente manera</w:t>
+      </w:r>
+      <w:r>
+        <w:rPr>
+          <w:rFonts w:ascii="Arial" w:hAnsi="Arial" w:cs="Arial"/>
+          <w:sz w:val="24"/>
+          <w:szCs w:val="24"/>
+        </w:rPr>
+        <w:t>.</w:t>
+      </w:r>
+    </w:p>
+    <w:p>
+      <w:pPr>
+        <w:jc w:val="center"/>
+        <w:rPr>
+          <w:rFonts w:ascii="Arial" w:hAnsi="Arial" w:cs="Arial"/>
+          <w:sz w:val="24"/>
+          <w:szCs w:val="24"/>
+        </w:rPr>
+      </w:pPr>
+      <w:r>
+        <w:rPr>
+          <w:rFonts w:ascii="Arial" w:hAnsi="Arial" w:cs="Arial"/>
+          <w:noProof/>
+          <w:sz w:val="24"/>
+          <w:szCs w:val="24"/>
+        </w:rPr>
+        <w:drawing>
+          <wp:inline distT="0" distB="0" distL="0" distR="0" wp14:anchorId="6D697D4E" wp14:editId="7CFDE62B">
+            <wp:extent cx="2559182" cy="2679838"/>
+            <wp:effectExtent l="0" t="0" r="0" b="6350"/>
+            <wp:docPr id="12" name="Imagen 12"/>
+            <wp:cNvGraphicFramePr>
+              <a:graphicFrameLocks xmlns:a="http://schemas.openxmlformats.org/drawingml/2006/main" noChangeAspect="1"/>
+            </wp:cNvGraphicFramePr>
+            <a:graphic xmlns:a="http://schemas.openxmlformats.org/drawingml/2006/main">
+              <a:graphicData uri="http://schemas.openxmlformats.org/drawingml/2006/picture">
+                <pic:pic xmlns:pic="http://schemas.openxmlformats.org/drawingml/2006/picture">
+                  <pic:nvPicPr>
+                    <pic:cNvPr id="12" name="Imagen 12"/>
+                    <pic:cNvPicPr/>
+                  </pic:nvPicPr>
+                  <pic:blipFill>
+                    <a:blip r:embed="rId23">
+                      <a:extLst>
+                        <a:ext uri="{28A0092B-C50C-407E-A947-70E740481C1C}">
+                          <a14:useLocalDpi xmlns:a14="http://schemas.microsoft.com/office/drawing/2010/main" val="0"/>
+                        </a:ext>
+                      </a:extLst>
+                    </a:blip>
+                    <a:stretch>
+                      <a:fillRect/>
+                    </a:stretch>
+                  </pic:blipFill>
+                  <pic:spPr>
+                    <a:xfrm>
+                      <a:off x="0" y="0"/>
+                      <a:ext cx="2559182" cy="2679838"/>
+                    </a:xfrm>
+                    <a:prstGeom prst="rect">
+                      <a:avLst/>
+                    </a:prstGeom>
+                  </pic:spPr>
+                </pic:pic>
+              </a:graphicData>
+            </a:graphic>
+          </wp:inline>
+        </w:drawing>
+      </w:r>
+    </w:p>
+    <w:p>
+      <w:pPr>
+        <w:jc w:val="center"/>
+        <w:rPr>
+          <w:rFonts w:ascii="Arial" w:hAnsi="Arial" w:cs="Arial"/>
+          <w:sz w:val="24"/>
+          <w:szCs w:val="24"/>
+        </w:rPr>
+      </w:pPr>
+      <w:r>
+        <w:rPr>
+          <w:rFonts w:ascii="Arial" w:hAnsi="Arial" w:cs="Arial"/>
+          <w:b/>
+          <w:bCs/>
+          <w:sz w:val="24"/>
+          <w:szCs w:val="24"/>
+        </w:rPr>
+        <w:t xml:space="preserve">Figura </w:t>
+      </w:r>
+      <w:r>
+        <w:rPr>
+          <w:rFonts w:ascii="Arial" w:hAnsi="Arial" w:cs="Arial"/>
+          <w:b/>
+          <w:bCs/>
+          <w:sz w:val="24"/>
+          <w:szCs w:val="24"/>
+        </w:rPr>
+        <w:t>7</w:t>
+      </w:r>
+      <w:r>
+        <w:rPr>
+          <w:rFonts w:ascii="Arial" w:hAnsi="Arial" w:cs="Arial"/>
+          <w:b/>
+          <w:bCs/>
+          <w:sz w:val="24"/>
+          <w:szCs w:val="24"/>
+        </w:rPr>
+        <w:t>.</w:t>
+      </w:r>
+      <w:r>
+        <w:rPr>
+          <w:rFonts w:ascii="Arial" w:hAnsi="Arial" w:cs="Arial"/>
+          <w:b/>
+          <w:bCs/>
+          <w:sz w:val="24"/>
+          <w:szCs w:val="24"/>
+        </w:rPr>
+        <w:t xml:space="preserve"> Fragmento del diagrama modificado.</w:t>
+      </w:r>
+    </w:p>
+    <w:p>
+      <w:pPr>
+        <w:jc w:val="both"/>
+        <w:rPr>
+          <w:rFonts w:ascii="Arial" w:hAnsi="Arial" w:cs="Arial"/>
+          <w:b/>
+          <w:bCs/>
+          <w:sz w:val="24"/>
+          <w:szCs w:val="24"/>
+        </w:rPr>
+      </w:pPr>
+    </w:p>
+    <w:p>
+      <w:pPr>
+        <w:jc w:val="both"/>
+        <w:rPr>
+          <w:rFonts w:ascii="Arial" w:hAnsi="Arial" w:cs="Arial"/>
+          <w:b/>
+          <w:bCs/>
+          <w:sz w:val="24"/>
+          <w:szCs w:val="24"/>
+        </w:rPr>
+      </w:pPr>
+    </w:p>
+    <w:p>
+      <w:pPr>
+        <w:jc w:val="both"/>
+        <w:rPr>
+          <w:rFonts w:ascii="Arial" w:hAnsi="Arial" w:cs="Arial"/>
+          <w:b/>
+          <w:bCs/>
+          <w:sz w:val="24"/>
+          <w:szCs w:val="24"/>
+        </w:rPr>
+      </w:pPr>
+    </w:p>
+    <w:p>
+      <w:pPr>
+        <w:jc w:val="both"/>
+        <w:rPr>
+          <w:rFonts w:ascii="Arial" w:hAnsi="Arial" w:cs="Arial"/>
+          <w:b/>
+          <w:bCs/>
+          <w:sz w:val="24"/>
+          <w:szCs w:val="24"/>
+        </w:rPr>
+      </w:pPr>
+    </w:p>
+    <w:p>
+      <w:pPr>
+        <w:jc w:val="both"/>
+        <w:rPr>
+          <w:rFonts w:ascii="Arial" w:hAnsi="Arial" w:cs="Arial"/>
+          <w:b/>
+          <w:bCs/>
+          <w:sz w:val="24"/>
+          <w:szCs w:val="24"/>
+        </w:rPr>
+      </w:pPr>
     </w:p>
     <w:p>
       <w:pPr>
@@ -8142,12 +8359,25 @@
           <w:bCs w:val="0"/>
         </w:rPr>
       </w:pPr>
-      <w:bookmarkStart w:id="6" w:name="_Toc118394762"/>
-      <w:r>
-        <w:rPr>
-          <w:rFonts w:ascii="Arial" w:hAnsi="Arial" w:cs="Arial"/>
-        </w:rPr>
-        <w:t>7.- Obtención del ancho de banda consumido</w:t>
+      <w:bookmarkStart w:id="6" w:name="_Toc118409330"/>
+      <w:r>
+        <w:rPr>
+          <w:rFonts w:ascii="Arial" w:hAnsi="Arial" w:cs="Arial"/>
+        </w:rPr>
+        <w:lastRenderedPageBreak/>
+        <w:t xml:space="preserve">7.- Obtención del ancho </w:t>
+      </w:r>
+      <w:r>
+        <w:rPr>
+          <w:rFonts w:ascii="Arial" w:hAnsi="Arial" w:cs="Arial"/>
+        </w:rPr>
+        <w:t>de</w:t>
+      </w:r>
+      <w:r>
+        <w:rPr>
+          <w:rFonts w:ascii="Arial" w:hAnsi="Arial" w:cs="Arial"/>
+        </w:rPr>
+        <w:t xml:space="preserve"> banda consumido</w:t>
       </w:r>
       <w:bookmarkEnd w:id="6"/>
     </w:p>
@@ -11027,6 +11257,12 @@
 </file>
 
 <file path=customXml/item1.xml><?xml version="1.0" encoding="utf-8"?>
+<p:properties xmlns:p="http://schemas.microsoft.com/office/2006/metadata/properties" xmlns:xsi="http://www.w3.org/2001/XMLSchema-instance" xmlns:pc="http://schemas.microsoft.com/office/infopath/2007/PartnerControls">
+  <documentManagement/>
+</p:properties>
+</file>
+
+<file path=customXml/item2.xml><?xml version="1.0" encoding="utf-8"?>
 <?mso-contentType ?>
 <FormTemplates xmlns="http://schemas.microsoft.com/sharepoint/v3/contenttype/forms">
   <Display>DocumentLibraryForm</Display>
@@ -11035,13 +11271,11 @@
 </FormTemplates>
 </file>
 
-<file path=customXml/item2.xml><?xml version="1.0" encoding="utf-8"?>
-<p:properties xmlns:p="http://schemas.microsoft.com/office/2006/metadata/properties" xmlns:xsi="http://www.w3.org/2001/XMLSchema-instance" xmlns:pc="http://schemas.microsoft.com/office/infopath/2007/PartnerControls">
-  <documentManagement/>
-</p:properties>
+<file path=customXml/item3.xml><?xml version="1.0" encoding="utf-8"?>
+<b:Sources xmlns:b="http://schemas.openxmlformats.org/officeDocument/2006/bibliography" xmlns="http://schemas.openxmlformats.org/officeDocument/2006/bibliography" SelectedStyle="\IEEE2006OfficeOnline.xsl" StyleName="IEEE" Version="2006"/>
 </file>
 
-<file path=customXml/item3.xml><?xml version="1.0" encoding="utf-8"?>
+<file path=customXml/item4.xml><?xml version="1.0" encoding="utf-8"?>
 <ct:contentTypeSchema xmlns:ct="http://schemas.microsoft.com/office/2006/metadata/contentType" xmlns:ma="http://schemas.microsoft.com/office/2006/metadata/properties/metaAttributes" ct:_="" ma:_="" ma:contentTypeName="Documento" ma:contentTypeID="0x01010043175EC3A6FB9147A1D264FD522FB385" ma:contentTypeVersion="2" ma:contentTypeDescription="Crear nuevo documento." ma:contentTypeScope="" ma:versionID="d14450549e14f8e4036ae94afcba6250">
   <xsd:schema xmlns:xsd="http://www.w3.org/2001/XMLSchema" xmlns:xs="http://www.w3.org/2001/XMLSchema" xmlns:p="http://schemas.microsoft.com/office/2006/metadata/properties" xmlns:ns2="0d8f67c9-0cd8-4a7b-9d2d-4ce824f9348e" targetNamespace="http://schemas.microsoft.com/office/2006/metadata/properties" ma:root="true" ma:fieldsID="1eac7fc4f46607950b8d0886e8a00934" ns2:_="">
     <xsd:import namespace="0d8f67c9-0cd8-4a7b-9d2d-4ce824f9348e"/>
@@ -11173,19 +11407,7 @@
 </ct:contentTypeSchema>
 </file>
 
-<file path=customXml/item4.xml><?xml version="1.0" encoding="utf-8"?>
-<b:Sources xmlns:b="http://schemas.openxmlformats.org/officeDocument/2006/bibliography" xmlns="http://schemas.openxmlformats.org/officeDocument/2006/bibliography" SelectedStyle="\IEEE2006OfficeOnline.xsl" StyleName="IEEE" Version="2006"/>
-</file>
-
 <file path=customXml/itemProps1.xml><?xml version="1.0" encoding="utf-8"?>
-<ds:datastoreItem xmlns:ds="http://schemas.openxmlformats.org/officeDocument/2006/customXml" ds:itemID="{0D7129CB-B59C-4E7E-AC96-7C875C479844}">
-  <ds:schemaRefs>
-    <ds:schemaRef ds:uri="http://schemas.microsoft.com/sharepoint/v3/contenttype/forms"/>
-  </ds:schemaRefs>
-</ds:datastoreItem>
-</file>
-
-<file path=customXml/itemProps2.xml><?xml version="1.0" encoding="utf-8"?>
 <ds:datastoreItem xmlns:ds="http://schemas.openxmlformats.org/officeDocument/2006/customXml" ds:itemID="{E097AF35-518D-4ED7-B8A2-F3F7AE56F9DE}">
   <ds:schemaRefs>
     <ds:schemaRef ds:uri="http://schemas.microsoft.com/office/2006/metadata/properties"/>
@@ -11194,7 +11416,23 @@
 </ds:datastoreItem>
 </file>
 
+<file path=customXml/itemProps2.xml><?xml version="1.0" encoding="utf-8"?>
+<ds:datastoreItem xmlns:ds="http://schemas.openxmlformats.org/officeDocument/2006/customXml" ds:itemID="{0D7129CB-B59C-4E7E-AC96-7C875C479844}">
+  <ds:schemaRefs>
+    <ds:schemaRef ds:uri="http://schemas.microsoft.com/sharepoint/v3/contenttype/forms"/>
+  </ds:schemaRefs>
+</ds:datastoreItem>
+</file>
+
 <file path=customXml/itemProps3.xml><?xml version="1.0" encoding="utf-8"?>
+<ds:datastoreItem xmlns:ds="http://schemas.openxmlformats.org/officeDocument/2006/customXml" ds:itemID="{B1AD4850-CAA1-4133-AAEC-CE55A25C303C}">
+  <ds:schemaRefs>
+    <ds:schemaRef ds:uri="http://schemas.openxmlformats.org/officeDocument/2006/bibliography"/>
+  </ds:schemaRefs>
+</ds:datastoreItem>
+</file>
+
+<file path=customXml/itemProps4.xml><?xml version="1.0" encoding="utf-8"?>
 <ds:datastoreItem xmlns:ds="http://schemas.openxmlformats.org/officeDocument/2006/customXml" ds:itemID="{AF434313-89C1-4569-A4E0-84CADB98350F}">
   <ds:schemaRefs>
     <ds:schemaRef ds:uri="http://schemas.microsoft.com/office/2006/metadata/contentType"/>
@@ -11210,12 +11448,4 @@
     <ds:schemaRef ds:uri="http://schemas.microsoft.com/internal/obd"/>
   </ds:schemaRefs>
 </ds:datastoreItem>
-</file>
-
-<file path=customXml/itemProps4.xml><?xml version="1.0" encoding="utf-8"?>
-<ds:datastoreItem xmlns:ds="http://schemas.openxmlformats.org/officeDocument/2006/customXml" ds:itemID="{B1AD4850-CAA1-4133-AAEC-CE55A25C303C}">
-  <ds:schemaRefs>
-    <ds:schemaRef ds:uri="http://schemas.openxmlformats.org/officeDocument/2006/bibliography"/>
-  </ds:schemaRefs>
-</ds:datastoreItem>
 </file>
</xml_diff>